<commit_message>
Agregando mas descripcion y Agregando modelo Logico
</commit_message>
<xml_diff>
--- a/PetMed.docx
+++ b/PetMed.docx
@@ -27,6 +27,7 @@
           <w:bCs/>
           <w:noProof/>
           <w:color w:val="FFFFFF"/>
+          <w:lang w:eastAsia="es-EC"/>
         </w:rPr>
         <mc:AlternateContent>
           <mc:Choice Requires="wps">
@@ -208,7 +209,6 @@
                                 </w14:props3d>
                               </w:rPr>
                             </w:pPr>
-                            <w:proofErr w:type="gramStart"/>
                             <w:r>
                               <w:rPr>
                                 <w:b/>
@@ -232,38 +232,13 @@
                                   </w14:contourClr>
                                 </w14:props3d>
                               </w:rPr>
-                              <w:t>PetMed(</w:t>
-                            </w:r>
-                            <w:proofErr w:type="gramEnd"/>
-                            <w:r>
-                              <w:rPr>
-                                <w:b/>
-                                <w:color w:val="A5A5A5" w:themeColor="accent3"/>
-                                <w:sz w:val="28"/>
-                                <w14:textOutline w14:w="9525" w14:cap="flat" w14:cmpd="sng" w14:algn="ctr">
-                                  <w14:solidFill>
-                                    <w14:schemeClr w14:val="accent6">
-                                      <w14:lumMod w14:val="75000"/>
-                                    </w14:schemeClr>
-                                  </w14:solidFill>
-                                  <w14:prstDash w14:val="solid"/>
-                                  <w14:round/>
-                                </w14:textOutline>
-                                <w14:props3d w14:extrusionH="57150" w14:contourW="0" w14:prstMaterial="matte">
-                                  <w14:bevelT w14:w="63500" w14:h="12700" w14:prst="angle"/>
-                                  <w14:contourClr>
-                                    <w14:schemeClr w14:val="bg1">
-                                      <w14:lumMod w14:val="65000"/>
-                                    </w14:schemeClr>
-                                  </w14:contourClr>
-                                </w14:props3d>
-                              </w:rPr>
-                              <w:t>Sistema de Administración de Clínica Veterinaria)</w:t>
+                              <w:t>PetMed(Sistema de Administración de Clínica Veterinaria)</w:t>
                             </w:r>
                           </w:p>
                           <w:p>
                             <w:pPr>
                               <w:rPr>
+                                <w:color w:val="000000"/>
                                 <w:sz w:val="24"/>
                                 <w14:textFill>
                                   <w14:solidFill>
@@ -485,7 +460,6 @@
                           </w14:props3d>
                         </w:rPr>
                       </w:pPr>
-                      <w:proofErr w:type="gramStart"/>
                       <w:r>
                         <w:rPr>
                           <w:b/>
@@ -509,38 +483,13 @@
                             </w14:contourClr>
                           </w14:props3d>
                         </w:rPr>
-                        <w:t>PetMed(</w:t>
-                      </w:r>
-                      <w:proofErr w:type="gramEnd"/>
-                      <w:r>
-                        <w:rPr>
-                          <w:b/>
-                          <w:color w:val="A5A5A5" w:themeColor="accent3"/>
-                          <w:sz w:val="28"/>
-                          <w14:textOutline w14:w="9525" w14:cap="flat" w14:cmpd="sng" w14:algn="ctr">
-                            <w14:solidFill>
-                              <w14:schemeClr w14:val="accent6">
-                                <w14:lumMod w14:val="75000"/>
-                              </w14:schemeClr>
-                            </w14:solidFill>
-                            <w14:prstDash w14:val="solid"/>
-                            <w14:round/>
-                          </w14:textOutline>
-                          <w14:props3d w14:extrusionH="57150" w14:contourW="0" w14:prstMaterial="matte">
-                            <w14:bevelT w14:w="63500" w14:h="12700" w14:prst="angle"/>
-                            <w14:contourClr>
-                              <w14:schemeClr w14:val="bg1">
-                                <w14:lumMod w14:val="65000"/>
-                              </w14:schemeClr>
-                            </w14:contourClr>
-                          </w14:props3d>
-                        </w:rPr>
-                        <w:t>Sistema de Administración de Clínica Veterinaria)</w:t>
+                        <w:t>PetMed(Sistema de Administración de Clínica Veterinaria)</w:t>
                       </w:r>
                     </w:p>
                     <w:p>
                       <w:pPr>
                         <w:rPr>
+                          <w:color w:val="000000"/>
                           <w:sz w:val="24"/>
                           <w14:textFill>
                             <w14:solidFill>
@@ -763,7 +712,11 @@
     <w:sdt>
       <w:sdtPr>
         <w:rPr>
-          <w:lang w:val="es-ES"/>
+          <w:rFonts w:asciiTheme="minorHAnsi" w:eastAsiaTheme="minorHAnsi" w:hAnsiTheme="minorHAnsi" w:cstheme="minorBidi"/>
+          <w:color w:val="auto"/>
+          <w:sz w:val="22"/>
+          <w:szCs w:val="22"/>
+          <w:lang w:val="es-ES" w:eastAsia="en-US"/>
         </w:rPr>
         <w:id w:val="599457902"/>
         <w:docPartObj>
@@ -773,13 +726,8 @@
       </w:sdtPr>
       <w:sdtEndPr>
         <w:rPr>
-          <w:rFonts w:asciiTheme="minorHAnsi" w:eastAsiaTheme="minorHAnsi" w:hAnsiTheme="minorHAnsi" w:cstheme="minorBidi"/>
           <w:b/>
           <w:bCs/>
-          <w:color w:val="auto"/>
-          <w:sz w:val="22"/>
-          <w:szCs w:val="22"/>
-          <w:lang w:eastAsia="en-US"/>
         </w:rPr>
       </w:sdtEndPr>
       <w:sdtContent>
@@ -2007,16 +1955,74 @@
               <w:t xml:space="preserve"> al crecimiento del mismo. </w:t>
             </w:r>
           </w:p>
+          <w:p>
+            <w:r>
+              <w:t>El sistema consta de varios usuarios, a los cuales se les puede asignar uno o más perfiles, con el propósito de poder activar y desactivar las consultas que cada usuario requiera, los principales perfiles son: Medico, Administrador, y Recepcionista.</w:t>
+            </w:r>
+          </w:p>
+          <w:p>
+            <w:r>
+              <w:t xml:space="preserve">El Recepcionista tiene la función de registrar clientes, registrar sus mascotas, eliminar clientes, eliminar mascotas, </w:t>
+            </w:r>
+            <w:r>
+              <w:t>así</w:t>
+            </w:r>
+            <w:r>
+              <w:t xml:space="preserve"> mismo como la opción de registrar citas, modificar citas, y eliminar citas, este perfil también es capaz de realizar consultas de citas por fechas y los usuarios registrados en el sistema con sus mascotas.</w:t>
+            </w:r>
+          </w:p>
+          <w:p>
+            <w:r>
+              <w:t xml:space="preserve">El Medico tiene la función de llenar el historial clínico de la mascota, lo que incluye registrar síntomas, realizar </w:t>
+            </w:r>
+            <w:r>
+              <w:t>diagnóstico</w:t>
+            </w:r>
+            <w:r>
+              <w:t xml:space="preserve"> y el tratamiento que este le dio a su enfermedad, aparte de esto puede registrar las vacunas administradas a la mascota dentro del consultorio o fuera de este y revisar el historial </w:t>
+            </w:r>
+            <w:r>
+              <w:t>médico</w:t>
+            </w:r>
+            <w:r>
+              <w:t xml:space="preserve"> de una mascota, o de todas para un reporte general.</w:t>
+            </w:r>
+          </w:p>
+          <w:p>
+            <w:r>
+              <w:lastRenderedPageBreak/>
+              <w:t>El Administrador tiene todos privilegios a más del privile</w:t>
+            </w:r>
+            <w:r>
+              <w:t>gio de crear perfiles, usuarios</w:t>
+            </w:r>
+            <w:r>
+              <w:t>, y poder consultar registros de usuarios y perfiles que el requiera.</w:t>
+            </w:r>
+          </w:p>
+          <w:p>
+            <w:pPr>
+              <w:jc w:val="right"/>
+            </w:pPr>
+            <w:r>
+              <w:rPr>
+                <w:b/>
+                <w:i/>
+                <w:sz w:val="18"/>
+              </w:rPr>
+              <w:t>Etapa de Desarrollo: Análisis de Sistema</w:t>
+            </w:r>
+          </w:p>
         </w:tc>
       </w:tr>
     </w:tbl>
-    <w:p/>
     <w:p>
       <w:pPr>
         <w:pStyle w:val="Ttulo1"/>
       </w:pPr>
       <w:bookmarkStart w:id="5" w:name="_Toc370701970"/>
       <w:r>
+        <w:lastRenderedPageBreak/>
         <w:t>Descripciones Funcionales</w:t>
       </w:r>
       <w:bookmarkEnd w:id="5"/>
@@ -2028,12 +2034,12 @@
         <w:tblLook w:val="04A0" w:firstRow="1" w:lastRow="0" w:firstColumn="1" w:lastColumn="0" w:noHBand="0" w:noVBand="1"/>
       </w:tblPr>
       <w:tblGrid>
-        <w:gridCol w:w="8494"/>
+        <w:gridCol w:w="8526"/>
       </w:tblGrid>
       <w:tr>
         <w:tc>
           <w:tcPr>
-            <w:tcW w:w="8494" w:type="dxa"/>
+            <w:tcW w:w="8526" w:type="dxa"/>
             <w:tcBorders>
               <w:top w:val="single" w:sz="4" w:space="0" w:color="5B9BD5" w:themeColor="accent1"/>
               <w:left w:val="single" w:sz="4" w:space="0" w:color="5B9BD5" w:themeColor="accent1"/>
@@ -2168,7 +2174,6 @@
               </w:numPr>
             </w:pPr>
             <w:r>
-              <w:lastRenderedPageBreak/>
               <w:t>Registrar Tratamiento</w:t>
             </w:r>
           </w:p>
@@ -2498,6 +2503,7 @@
                 <w:i/>
                 <w:u w:val="single"/>
               </w:rPr>
+              <w:lastRenderedPageBreak/>
               <w:t>Descripción</w:t>
             </w:r>
             <w:r>
@@ -2714,7 +2720,6 @@
               </w:numPr>
             </w:pPr>
             <w:r>
-              <w:lastRenderedPageBreak/>
               <w:t>Registrar Vacunas: El medico registra en la historia clínica las vacunas administradas a la mascota y en el lugar que fue administrada</w:t>
             </w:r>
             <w:r>
@@ -3015,6 +3020,7 @@
                 <w:i/>
                 <w:u w:val="single"/>
               </w:rPr>
+              <w:lastRenderedPageBreak/>
               <w:t>Actor:</w:t>
             </w:r>
             <w:r>
@@ -3186,11 +3192,410 @@
                 <w:i/>
                 <w:u w:val="single"/>
               </w:rPr>
+              <w:t>Acciones:</w:t>
+            </w:r>
+            <w:r>
+              <w:t xml:space="preserve"> El recepcionista pide hacer eliminar cita</w:t>
+            </w:r>
+          </w:p>
+          <w:p>
+            <w:pPr>
+              <w:ind w:left="708"/>
+            </w:pPr>
+            <w:r>
+              <w:t xml:space="preserve">    El sistema carga un listado de las citas.</w:t>
+            </w:r>
+          </w:p>
+          <w:p>
+            <w:pPr>
+              <w:ind w:left="708"/>
+            </w:pPr>
+            <w:r>
+              <w:t xml:space="preserve">    El recepcionista  selecciona la cita a eliminar. </w:t>
+            </w:r>
+          </w:p>
+          <w:p>
+            <w:pPr>
+              <w:ind w:left="708"/>
+            </w:pPr>
+            <w:r>
+              <w:t xml:space="preserve">    El sistema pide confirmar eliminar cita.</w:t>
+            </w:r>
+          </w:p>
+          <w:p>
+            <w:pPr>
+              <w:ind w:left="708"/>
+            </w:pPr>
+            <w:r>
+              <w:t xml:space="preserve">    El usuario confirma eliminar cita.</w:t>
+            </w:r>
+          </w:p>
+          <w:p>
+            <w:pPr>
+              <w:ind w:left="708"/>
+            </w:pPr>
+            <w:r>
+              <w:t xml:space="preserve">    El sistema elimina la cita.</w:t>
+            </w:r>
+          </w:p>
+          <w:p>
+            <w:r>
+              <w:rPr>
+                <w:b/>
+                <w:i/>
+                <w:u w:val="single"/>
+              </w:rPr>
+              <w:t>Escenario  Exitoso:</w:t>
+            </w:r>
+            <w:r>
+              <w:t xml:space="preserve"> El sistema elimina la cita exitosamente</w:t>
+            </w:r>
+          </w:p>
+          <w:p>
+            <w:r>
+              <w:rPr>
+                <w:b/>
+                <w:i/>
+                <w:u w:val="single"/>
+              </w:rPr>
+              <w:t>Extensiones:</w:t>
+            </w:r>
+            <w:r>
+              <w:t xml:space="preserve"> la cita no existe, el sistema presenta un mensaje.</w:t>
+            </w:r>
+          </w:p>
+          <w:p/>
+          <w:p>
+            <w:r>
+              <w:rPr>
+                <w:b/>
+                <w:i/>
+                <w:u w:val="single"/>
+              </w:rPr>
+              <w:t>Nombre:</w:t>
+            </w:r>
+            <w:r>
+              <w:t xml:space="preserve"> Registrar Cliente</w:t>
+            </w:r>
+          </w:p>
+          <w:p>
+            <w:r>
+              <w:rPr>
+                <w:b/>
+                <w:i/>
+                <w:u w:val="single"/>
+              </w:rPr>
+              <w:t>Actor:</w:t>
+            </w:r>
+            <w:r>
+              <w:t xml:space="preserve"> Recepcionista</w:t>
+            </w:r>
+          </w:p>
+          <w:p>
+            <w:r>
+              <w:rPr>
+                <w:b/>
+                <w:i/>
+                <w:u w:val="single"/>
+              </w:rPr>
+              <w:t>Descripción</w:t>
+            </w:r>
+            <w:r>
+              <w:rPr>
+                <w:b/>
+                <w:i/>
+                <w:u w:val="single"/>
+              </w:rPr>
+              <w:t>:</w:t>
+            </w:r>
+            <w:r>
+              <w:t xml:space="preserve"> este proceso guarda el cliente y el nombre de sus mascotas.</w:t>
+            </w:r>
+          </w:p>
+          <w:p>
+            <w:r>
+              <w:rPr>
+                <w:b/>
+                <w:i/>
+                <w:u w:val="single"/>
+              </w:rPr>
+              <w:t>Asunciones:</w:t>
+            </w:r>
+            <w:r>
+              <w:t xml:space="preserve"> El cliente no se encuentra registrado.</w:t>
+            </w:r>
+          </w:p>
+          <w:p>
+            <w:pPr>
+              <w:ind w:left="708"/>
+            </w:pPr>
+            <w:r>
+              <w:rPr>
+                <w:b/>
+                <w:i/>
+                <w:u w:val="single"/>
+              </w:rPr>
+              <w:t>Subprocesos</w:t>
+            </w:r>
+            <w:r>
+              <w:t>: Registrar mascota.</w:t>
+            </w:r>
+          </w:p>
+          <w:p>
+            <w:pPr>
+              <w:ind w:left="708"/>
+            </w:pPr>
+            <w:r>
+              <w:rPr>
+                <w:b/>
+                <w:i/>
+                <w:u w:val="single"/>
+              </w:rPr>
+              <w:t>Descripción</w:t>
+            </w:r>
+            <w:r>
+              <w:rPr>
+                <w:b/>
+                <w:i/>
+                <w:u w:val="single"/>
+              </w:rPr>
+              <w:t>:</w:t>
+            </w:r>
+            <w:r>
+              <w:t xml:space="preserve"> Este subproceso registra una o </w:t>
+            </w:r>
+            <w:r>
+              <w:t>más</w:t>
+            </w:r>
+            <w:r>
+              <w:t xml:space="preserve"> mascotas para un cliente</w:t>
+            </w:r>
+          </w:p>
+          <w:p>
+            <w:pPr>
+              <w:ind w:left="708"/>
+            </w:pPr>
+            <w:r>
+              <w:rPr>
+                <w:b/>
+                <w:i/>
+                <w:u w:val="single"/>
+              </w:rPr>
+              <w:t>Asunciones:</w:t>
+            </w:r>
+            <w:r>
+              <w:t xml:space="preserve"> El cliente </w:t>
+            </w:r>
+            <w:r>
+              <w:t>no</w:t>
+            </w:r>
+            <w:r>
+              <w:t xml:space="preserve"> tiene una mascota con ese nombre.</w:t>
+            </w:r>
+          </w:p>
+          <w:p>
+            <w:pPr>
+              <w:ind w:left="708"/>
+            </w:pPr>
+            <w:r>
+              <w:rPr>
+                <w:b/>
+                <w:i/>
+                <w:u w:val="single"/>
+              </w:rPr>
+              <w:t>Acciones:</w:t>
+            </w:r>
+            <w:r>
+              <w:t xml:space="preserve"> El usuario pide registrar una mascota.</w:t>
+            </w:r>
+          </w:p>
+          <w:p>
+            <w:pPr>
+              <w:ind w:left="1416"/>
+            </w:pPr>
+            <w:r>
+              <w:t xml:space="preserve">    El sistema pide nombre de mascota.</w:t>
+            </w:r>
+          </w:p>
+          <w:p>
+            <w:pPr>
+              <w:ind w:left="1416"/>
+            </w:pPr>
+            <w:r>
+              <w:t xml:space="preserve">    El usuario ingresa nombre de mascota.</w:t>
+            </w:r>
+          </w:p>
+          <w:p>
+            <w:pPr>
+              <w:ind w:left="1416"/>
+            </w:pPr>
+            <w:r>
+              <w:t xml:space="preserve">    El usuario registra la mascota para un cliente.</w:t>
+            </w:r>
+          </w:p>
+          <w:p>
+            <w:pPr>
+              <w:ind w:left="708"/>
+            </w:pPr>
+            <w:r>
+              <w:t>Escenario exitoso: la mascota ya existe, el sistema presenta mensaje.</w:t>
+            </w:r>
+          </w:p>
+          <w:p>
+            <w:pPr>
+              <w:ind w:left="708"/>
+            </w:pPr>
+            <w:r>
+              <w:t>Extensiones: No existe cliente para agregar mascota.</w:t>
+            </w:r>
+          </w:p>
+          <w:p>
+            <w:r>
+              <w:rPr>
+                <w:b/>
+                <w:i/>
+                <w:u w:val="single"/>
+              </w:rPr>
+              <w:t>Acciones:</w:t>
+            </w:r>
+            <w:r>
+              <w:t xml:space="preserve"> El recepcionista pide registrar un cliente.</w:t>
+            </w:r>
+          </w:p>
+          <w:p>
+            <w:pPr>
+              <w:ind w:left="708"/>
+            </w:pPr>
+            <w:r>
+              <w:t xml:space="preserve">    El sistema presenta un formulario para registrar el cliente.</w:t>
+            </w:r>
+          </w:p>
+          <w:p>
+            <w:pPr>
+              <w:ind w:left="708"/>
+            </w:pPr>
+            <w:r>
+              <w:t xml:space="preserve">    El usuario ingresa los datos del cliente.</w:t>
+            </w:r>
+          </w:p>
+          <w:p>
+            <w:pPr>
+              <w:ind w:left="708"/>
+            </w:pPr>
+            <w:r>
+              <w:t xml:space="preserve">    El sistema guarda la información de cliente.</w:t>
+            </w:r>
+          </w:p>
+          <w:p>
+            <w:r>
+              <w:rPr>
+                <w:b/>
+                <w:i/>
+                <w:u w:val="single"/>
+              </w:rPr>
+              <w:t>Escenario exitoso:</w:t>
+            </w:r>
+            <w:r>
+              <w:t xml:space="preserve"> El sistema registra cliente exitosamente.</w:t>
+            </w:r>
+          </w:p>
+          <w:p>
+            <w:r>
+              <w:rPr>
+                <w:b/>
+                <w:i/>
+                <w:u w:val="single"/>
+              </w:rPr>
+              <w:t>Extensiones</w:t>
+            </w:r>
+            <w:r>
+              <w:rPr>
+                <w:b/>
+                <w:i/>
+                <w:u w:val="single"/>
+              </w:rPr>
+              <w:t>:</w:t>
+            </w:r>
+            <w:r>
+              <w:t xml:space="preserve"> El cliente ya está registrado. Se muestra un mensaje </w:t>
+            </w:r>
+            <w:r>
+              <w:t>notificándolo.</w:t>
+            </w:r>
+          </w:p>
+          <w:p/>
+          <w:p>
+            <w:r>
+              <w:rPr>
+                <w:b/>
+                <w:i/>
+                <w:u w:val="single"/>
+              </w:rPr>
+              <w:t>Nombre:</w:t>
+            </w:r>
+            <w:r>
+              <w:t xml:space="preserve"> Modificar Cliente</w:t>
+            </w:r>
+          </w:p>
+          <w:p>
+            <w:r>
+              <w:rPr>
+                <w:b/>
+                <w:i/>
+                <w:u w:val="single"/>
+              </w:rPr>
+              <w:t>Actor:</w:t>
+            </w:r>
+            <w:r>
+              <w:t xml:space="preserve"> Recepcionista</w:t>
+            </w:r>
+          </w:p>
+          <w:p>
+            <w:r>
+              <w:rPr>
+                <w:b/>
+                <w:i/>
+                <w:u w:val="single"/>
+              </w:rPr>
+              <w:t>Descripción</w:t>
+            </w:r>
+            <w:r>
+              <w:rPr>
+                <w:b/>
+                <w:i/>
+                <w:u w:val="single"/>
+              </w:rPr>
+              <w:t>:</w:t>
+            </w:r>
+            <w:r>
+              <w:t xml:space="preserve"> En este proceso se puede modificar un cliente y añadir o quitar mascotas.</w:t>
+            </w:r>
+          </w:p>
+          <w:p>
+            <w:r>
+              <w:rPr>
+                <w:b/>
+                <w:i/>
+                <w:u w:val="single"/>
+              </w:rPr>
               <w:lastRenderedPageBreak/>
+              <w:t>Asunciones:</w:t>
+            </w:r>
+            <w:r>
+              <w:t xml:space="preserve"> el cliente a modificar existe</w:t>
+            </w:r>
+          </w:p>
+          <w:p>
+            <w:r>
+              <w:rPr>
+                <w:b/>
+                <w:i/>
+                <w:u w:val="single"/>
+              </w:rPr>
               <w:t>Acciones:</w:t>
             </w:r>
             <w:r>
-              <w:t xml:space="preserve"> El recepcionista pide hacer eliminar cita</w:t>
+              <w:t xml:space="preserve"> El recepcionista pide modificar un cliente</w:t>
             </w:r>
           </w:p>
           <w:p>
@@ -3198,7 +3603,7 @@
               <w:ind w:left="708"/>
             </w:pPr>
             <w:r>
-              <w:t xml:space="preserve">    El sistema carga un listado de las citas.</w:t>
+              <w:t xml:space="preserve">    El sistema pide el id del cliente a modificar</w:t>
             </w:r>
           </w:p>
           <w:p>
@@ -3206,7 +3611,7 @@
               <w:ind w:left="708"/>
             </w:pPr>
             <w:r>
-              <w:t xml:space="preserve">    El recepcionista  selecciona la cita a eliminar. </w:t>
+              <w:t xml:space="preserve">    El sistema busca el cliente.</w:t>
             </w:r>
           </w:p>
           <w:p>
@@ -3214,7 +3619,13 @@
               <w:ind w:left="708"/>
             </w:pPr>
             <w:r>
-              <w:t xml:space="preserve">    El sistema pide confirmar eliminar cita.</w:t>
+              <w:t xml:space="preserve">    El recepcionista hace las modificaciones deseadas y </w:t>
+            </w:r>
+            <w:r>
+              <w:t>añade</w:t>
+            </w:r>
+            <w:r>
+              <w:t xml:space="preserve"> o quita mascotas.</w:t>
             </w:r>
           </w:p>
           <w:p>
@@ -3222,7 +3633,132 @@
               <w:ind w:left="708"/>
             </w:pPr>
             <w:r>
-              <w:t xml:space="preserve">    El usuario confirma eliminar cita.</w:t>
+              <w:t xml:space="preserve">    El sistema actualiza las </w:t>
+            </w:r>
+            <w:r>
+              <w:t>modificaciones</w:t>
+            </w:r>
+            <w:r>
+              <w:t>.</w:t>
+            </w:r>
+          </w:p>
+          <w:p>
+            <w:r>
+              <w:rPr>
+                <w:b/>
+                <w:i/>
+                <w:u w:val="single"/>
+              </w:rPr>
+              <w:t xml:space="preserve">Escenario </w:t>
+            </w:r>
+            <w:r>
+              <w:rPr>
+                <w:b/>
+                <w:i/>
+                <w:u w:val="single"/>
+              </w:rPr>
+              <w:t>exitoso</w:t>
+            </w:r>
+            <w:r>
+              <w:rPr>
+                <w:b/>
+                <w:i/>
+                <w:u w:val="single"/>
+              </w:rPr>
+              <w:t>:</w:t>
+            </w:r>
+            <w:r>
+              <w:t xml:space="preserve"> El usuario realiza las modificaciones exitosamente.</w:t>
+            </w:r>
+          </w:p>
+          <w:p>
+            <w:r>
+              <w:rPr>
+                <w:b/>
+                <w:i/>
+                <w:u w:val="single"/>
+              </w:rPr>
+              <w:t>Extensiones:</w:t>
+            </w:r>
+            <w:r>
+              <w:t xml:space="preserve"> El cliente a modificar no existe, el sistema lo notifica.</w:t>
+            </w:r>
+          </w:p>
+          <w:p/>
+          <w:p>
+            <w:r>
+              <w:rPr>
+                <w:b/>
+                <w:i/>
+                <w:u w:val="single"/>
+              </w:rPr>
+              <w:t>Nombre:</w:t>
+            </w:r>
+            <w:r>
+              <w:t xml:space="preserve"> C</w:t>
+            </w:r>
+            <w:r>
+              <w:t>rear perfil</w:t>
+            </w:r>
+          </w:p>
+          <w:p>
+            <w:r>
+              <w:rPr>
+                <w:b/>
+                <w:i/>
+                <w:u w:val="single"/>
+              </w:rPr>
+              <w:t>Actor:</w:t>
+            </w:r>
+            <w:r>
+              <w:t xml:space="preserve"> Admin</w:t>
+            </w:r>
+          </w:p>
+          <w:p>
+            <w:r>
+              <w:rPr>
+                <w:b/>
+                <w:i/>
+                <w:u w:val="single"/>
+              </w:rPr>
+              <w:t>Descripción</w:t>
+            </w:r>
+            <w:r>
+              <w:rPr>
+                <w:b/>
+                <w:i/>
+                <w:u w:val="single"/>
+              </w:rPr>
+              <w:t>:</w:t>
+            </w:r>
+            <w:r>
+              <w:t xml:space="preserve"> En este proceso el admin registra un nuevo perfil</w:t>
+            </w:r>
+          </w:p>
+          <w:p>
+            <w:r>
+              <w:rPr>
+                <w:b/>
+                <w:i/>
+                <w:u w:val="single"/>
+              </w:rPr>
+              <w:t>Asunciones:</w:t>
+            </w:r>
+            <w:r>
+              <w:t xml:space="preserve"> No hay perfil con este nombre</w:t>
+            </w:r>
+          </w:p>
+          <w:p>
+            <w:r>
+              <w:rPr>
+                <w:b/>
+                <w:i/>
+                <w:u w:val="single"/>
+              </w:rPr>
+              <w:t>Acciones:</w:t>
+            </w:r>
+            <w:r>
+              <w:t xml:space="preserve"> El admin pide crear un nuevo perfil.</w:t>
             </w:r>
           </w:p>
           <w:p>
@@ -3230,20 +3766,47 @@
               <w:ind w:left="708"/>
             </w:pPr>
             <w:r>
-              <w:t xml:space="preserve">    El sistema elimina la cita.</w:t>
-            </w:r>
-          </w:p>
-          <w:p>
-            <w:r>
-              <w:rPr>
-                <w:b/>
-                <w:i/>
-                <w:u w:val="single"/>
-              </w:rPr>
-              <w:t>Escenario  Exitoso:</w:t>
-            </w:r>
-            <w:r>
-              <w:t xml:space="preserve"> El sistema elimina la cita exitosamente</w:t>
+              <w:t xml:space="preserve">    El sistema presenta un formulario solicitando la información para crearlo</w:t>
+            </w:r>
+            <w:r>
+              <w:t>.</w:t>
+            </w:r>
+          </w:p>
+          <w:p>
+            <w:pPr>
+              <w:ind w:left="708"/>
+            </w:pPr>
+            <w:r>
+              <w:t xml:space="preserve">    El admin llena el formulario</w:t>
+            </w:r>
+          </w:p>
+          <w:p>
+            <w:pPr>
+              <w:ind w:left="708"/>
+            </w:pPr>
+            <w:r>
+              <w:t xml:space="preserve">    El admin agrega usuarios al perfil.</w:t>
+            </w:r>
+          </w:p>
+          <w:p>
+            <w:pPr>
+              <w:ind w:left="708"/>
+            </w:pPr>
+            <w:r>
+              <w:t xml:space="preserve">    El sistema crea el perfil.</w:t>
+            </w:r>
+          </w:p>
+          <w:p>
+            <w:r>
+              <w:rPr>
+                <w:b/>
+                <w:i/>
+                <w:u w:val="single"/>
+              </w:rPr>
+              <w:t>Escenario exitoso:</w:t>
+            </w:r>
+            <w:r>
+              <w:t xml:space="preserve"> El perfil es creado satisfactoriamente</w:t>
             </w:r>
           </w:p>
           <w:p>
@@ -3256,7 +3819,7 @@
               <w:t>Extensiones:</w:t>
             </w:r>
             <w:r>
-              <w:t xml:space="preserve"> la cita no existe, el sistema presenta un mensaje.</w:t>
+              <w:t xml:space="preserve"> el perfil ya existía, el sistema lo notifica.</w:t>
             </w:r>
           </w:p>
           <w:p/>
@@ -3270,7 +3833,7 @@
               <w:t>Nombre:</w:t>
             </w:r>
             <w:r>
-              <w:t xml:space="preserve"> Registrar Cliente</w:t>
+              <w:t xml:space="preserve"> Modificar perfil</w:t>
             </w:r>
           </w:p>
           <w:p>
@@ -3283,7 +3846,7 @@
               <w:t>Actor:</w:t>
             </w:r>
             <w:r>
-              <w:t xml:space="preserve"> Recepcionista</w:t>
+              <w:t xml:space="preserve"> Admin</w:t>
             </w:r>
           </w:p>
           <w:p>
@@ -3304,7 +3867,7 @@
               <w:t>:</w:t>
             </w:r>
             <w:r>
-              <w:t xml:space="preserve"> este proceso guarda el cliente y el nombre de sus mascotas.</w:t>
+              <w:t xml:space="preserve"> En este proceso el admin modifica un perfil existente.</w:t>
             </w:r>
           </w:p>
           <w:p>
@@ -3317,7 +3880,20 @@
               <w:t>Asunciones:</w:t>
             </w:r>
             <w:r>
-              <w:t xml:space="preserve"> El cliente no se encuentra registrado.</w:t>
+              <w:t xml:space="preserve"> Hay un perfil para modificar</w:t>
+            </w:r>
+          </w:p>
+          <w:p>
+            <w:r>
+              <w:rPr>
+                <w:b/>
+                <w:i/>
+                <w:u w:val="single"/>
+              </w:rPr>
+              <w:t>Acciones:</w:t>
+            </w:r>
+            <w:r>
+              <w:t xml:space="preserve"> El admin pide modificar un perfil.</w:t>
             </w:r>
           </w:p>
           <w:p>
@@ -3325,15 +3901,7 @@
               <w:ind w:left="708"/>
             </w:pPr>
             <w:r>
-              <w:rPr>
-                <w:b/>
-                <w:i/>
-                <w:u w:val="single"/>
-              </w:rPr>
-              <w:t>Subprocesos</w:t>
-            </w:r>
-            <w:r>
-              <w:t>: Registrar mascota.</w:t>
+              <w:t xml:space="preserve">    El sistema presenta un formulario solicitando la información para modificarlo.</w:t>
             </w:r>
           </w:p>
           <w:p>
@@ -3341,6 +3909,80 @@
               <w:ind w:left="708"/>
             </w:pPr>
             <w:r>
+              <w:t xml:space="preserve">    El admin llena el formulario</w:t>
+            </w:r>
+          </w:p>
+          <w:p>
+            <w:pPr>
+              <w:ind w:left="708"/>
+            </w:pPr>
+            <w:r>
+              <w:t xml:space="preserve">    El admin agrega o quita usuarios al perfil.</w:t>
+            </w:r>
+          </w:p>
+          <w:p>
+            <w:pPr>
+              <w:ind w:left="708"/>
+            </w:pPr>
+            <w:r>
+              <w:t xml:space="preserve">    El sistema modifica el perfil.</w:t>
+            </w:r>
+          </w:p>
+          <w:p>
+            <w:r>
+              <w:rPr>
+                <w:b/>
+                <w:i/>
+                <w:u w:val="single"/>
+              </w:rPr>
+              <w:t>Escenario exitoso:</w:t>
+            </w:r>
+            <w:r>
+              <w:t xml:space="preserve"> El perfil es modificado satisfactoriamente</w:t>
+            </w:r>
+          </w:p>
+          <w:p>
+            <w:r>
+              <w:rPr>
+                <w:b/>
+                <w:i/>
+                <w:u w:val="single"/>
+              </w:rPr>
+              <w:t>Extensiones:</w:t>
+            </w:r>
+            <w:r>
+              <w:t xml:space="preserve"> el perfil no existía, el sistema lo notifica.</w:t>
+            </w:r>
+          </w:p>
+          <w:p/>
+          <w:p>
+            <w:r>
+              <w:rPr>
+                <w:b/>
+                <w:i/>
+                <w:u w:val="single"/>
+              </w:rPr>
+              <w:t>Nombre:</w:t>
+            </w:r>
+            <w:r>
+              <w:t xml:space="preserve"> Eliminar perfil</w:t>
+            </w:r>
+          </w:p>
+          <w:p>
+            <w:r>
+              <w:rPr>
+                <w:b/>
+                <w:i/>
+                <w:u w:val="single"/>
+              </w:rPr>
+              <w:t>Actor:</w:t>
+            </w:r>
+            <w:r>
+              <w:t xml:space="preserve"> Admin</w:t>
+            </w:r>
+          </w:p>
+          <w:p>
+            <w:r>
               <w:rPr>
                 <w:b/>
                 <w:i/>
@@ -3357,13 +3999,39 @@
               <w:t>:</w:t>
             </w:r>
             <w:r>
-              <w:t xml:space="preserve"> Este subproceso registra una o </w:t>
-            </w:r>
-            <w:r>
-              <w:t>más</w:t>
-            </w:r>
-            <w:r>
-              <w:t xml:space="preserve"> mascotas para un cliente</w:t>
+              <w:t xml:space="preserve"> En este proceso el admin elimina un perfil existente.</w:t>
+            </w:r>
+          </w:p>
+          <w:p>
+            <w:r>
+              <w:rPr>
+                <w:b/>
+                <w:i/>
+                <w:u w:val="single"/>
+              </w:rPr>
+              <w:t>Asunciones:</w:t>
+            </w:r>
+            <w:r>
+              <w:t xml:space="preserve"> Hay un perfil para eliminar</w:t>
+            </w:r>
+            <w:r>
+              <w:t>, este no tiene usuarios asignados.</w:t>
+            </w:r>
+          </w:p>
+          <w:p>
+            <w:r>
+              <w:rPr>
+                <w:b/>
+                <w:i/>
+                <w:u w:val="single"/>
+              </w:rPr>
+              <w:t>Acciones:</w:t>
+            </w:r>
+            <w:r>
+              <w:t xml:space="preserve"> El admin pide eliminar un perfil</w:t>
+            </w:r>
+            <w:r>
+              <w:t>.</w:t>
             </w:r>
           </w:p>
           <w:p>
@@ -3371,6 +4039,102 @@
               <w:ind w:left="708"/>
             </w:pPr>
             <w:r>
+              <w:t xml:space="preserve">    El sistema pide código de perfil a eliminar.</w:t>
+            </w:r>
+          </w:p>
+          <w:p>
+            <w:pPr>
+              <w:ind w:left="708"/>
+            </w:pPr>
+            <w:r>
+              <w:t xml:space="preserve">    El admin ingresa el código.</w:t>
+            </w:r>
+          </w:p>
+          <w:p>
+            <w:pPr>
+              <w:ind w:left="708"/>
+            </w:pPr>
+            <w:r>
+              <w:t xml:space="preserve">    El sistema elimina el perfil.</w:t>
+            </w:r>
+          </w:p>
+          <w:p>
+            <w:r>
+              <w:rPr>
+                <w:b/>
+                <w:i/>
+                <w:u w:val="single"/>
+              </w:rPr>
+              <w:t>Escenario exitoso:</w:t>
+            </w:r>
+            <w:r>
+              <w:t xml:space="preserve"> El perfil es eliminado satisfactoriamente</w:t>
+            </w:r>
+          </w:p>
+          <w:p>
+            <w:r>
+              <w:rPr>
+                <w:b/>
+                <w:i/>
+                <w:u w:val="single"/>
+              </w:rPr>
+              <w:t>Extensiones:</w:t>
+            </w:r>
+            <w:r>
+              <w:t xml:space="preserve"> el perfil no existía, el sistema lo notifica.</w:t>
+            </w:r>
+          </w:p>
+          <w:p/>
+          <w:p>
+            <w:r>
+              <w:rPr>
+                <w:b/>
+                <w:i/>
+                <w:u w:val="single"/>
+              </w:rPr>
+              <w:t>Nombre:</w:t>
+            </w:r>
+            <w:r>
+              <w:t xml:space="preserve"> Crear usuario</w:t>
+            </w:r>
+          </w:p>
+          <w:p>
+            <w:r>
+              <w:rPr>
+                <w:b/>
+                <w:i/>
+                <w:u w:val="single"/>
+              </w:rPr>
+              <w:t>Actor:</w:t>
+            </w:r>
+            <w:r>
+              <w:t xml:space="preserve"> Admin</w:t>
+            </w:r>
+          </w:p>
+          <w:p>
+            <w:r>
+              <w:rPr>
+                <w:b/>
+                <w:i/>
+                <w:u w:val="single"/>
+              </w:rPr>
+              <w:lastRenderedPageBreak/>
+              <w:t>Descripción</w:t>
+            </w:r>
+            <w:r>
+              <w:rPr>
+                <w:b/>
+                <w:i/>
+                <w:u w:val="single"/>
+              </w:rPr>
+              <w:t>:</w:t>
+            </w:r>
+            <w:r>
+              <w:t xml:space="preserve"> En este proceso el admin registra un nuevo usuario</w:t>
+            </w:r>
+          </w:p>
+          <w:p>
+            <w:r>
               <w:rPr>
                 <w:b/>
                 <w:i/>
@@ -3379,13 +4143,20 @@
               <w:t>Asunciones:</w:t>
             </w:r>
             <w:r>
-              <w:t xml:space="preserve"> El cliente </w:t>
-            </w:r>
-            <w:r>
-              <w:t>no</w:t>
-            </w:r>
-            <w:r>
-              <w:t xml:space="preserve"> tiene una mascota con ese nombre.</w:t>
+              <w:t xml:space="preserve"> No hay usuario con este nombre</w:t>
+            </w:r>
+          </w:p>
+          <w:p>
+            <w:r>
+              <w:rPr>
+                <w:b/>
+                <w:i/>
+                <w:u w:val="single"/>
+              </w:rPr>
+              <w:t>Acciones:</w:t>
+            </w:r>
+            <w:r>
+              <w:t xml:space="preserve"> El admin pide crear un nuevo usuario.</w:t>
             </w:r>
           </w:p>
           <w:p>
@@ -3393,6 +4164,114 @@
               <w:ind w:left="708"/>
             </w:pPr>
             <w:r>
+              <w:t xml:space="preserve">    El sistema presenta un formulario solicitando la información para crearlo.</w:t>
+            </w:r>
+          </w:p>
+          <w:p>
+            <w:pPr>
+              <w:ind w:left="708"/>
+            </w:pPr>
+            <w:r>
+              <w:t xml:space="preserve">    El admin llena el formulario</w:t>
+            </w:r>
+          </w:p>
+          <w:p>
+            <w:pPr>
+              <w:ind w:left="708"/>
+            </w:pPr>
+            <w:r>
+              <w:t xml:space="preserve">    El sistema crea el usuario.</w:t>
+            </w:r>
+          </w:p>
+          <w:p>
+            <w:r>
+              <w:rPr>
+                <w:b/>
+                <w:i/>
+                <w:u w:val="single"/>
+              </w:rPr>
+              <w:t>Escenario exitoso:</w:t>
+            </w:r>
+            <w:r>
+              <w:t xml:space="preserve"> El usuario es creado satisfactoriamente</w:t>
+            </w:r>
+          </w:p>
+          <w:p>
+            <w:r>
+              <w:rPr>
+                <w:b/>
+                <w:i/>
+                <w:u w:val="single"/>
+              </w:rPr>
+              <w:t>Extensiones:</w:t>
+            </w:r>
+            <w:r>
+              <w:t xml:space="preserve"> el usuario ya existe, el sistema lo notifica.</w:t>
+            </w:r>
+          </w:p>
+          <w:p/>
+          <w:p>
+            <w:r>
+              <w:rPr>
+                <w:b/>
+                <w:i/>
+                <w:u w:val="single"/>
+              </w:rPr>
+              <w:t>Nombre:</w:t>
+            </w:r>
+            <w:r>
+              <w:t xml:space="preserve"> Modificar usuario</w:t>
+            </w:r>
+          </w:p>
+          <w:p>
+            <w:r>
+              <w:rPr>
+                <w:b/>
+                <w:i/>
+                <w:u w:val="single"/>
+              </w:rPr>
+              <w:t>Actor:</w:t>
+            </w:r>
+            <w:r>
+              <w:t xml:space="preserve"> Admin</w:t>
+            </w:r>
+          </w:p>
+          <w:p>
+            <w:r>
+              <w:rPr>
+                <w:b/>
+                <w:i/>
+                <w:u w:val="single"/>
+              </w:rPr>
+              <w:t>Descripción</w:t>
+            </w:r>
+            <w:r>
+              <w:rPr>
+                <w:b/>
+                <w:i/>
+                <w:u w:val="single"/>
+              </w:rPr>
+              <w:t>:</w:t>
+            </w:r>
+            <w:r>
+              <w:t xml:space="preserve"> En este proceso el admin modifica un usuario existente.</w:t>
+            </w:r>
+          </w:p>
+          <w:p>
+            <w:r>
+              <w:rPr>
+                <w:b/>
+                <w:i/>
+                <w:u w:val="single"/>
+              </w:rPr>
+              <w:t>Asunciones:</w:t>
+            </w:r>
+            <w:r>
+              <w:t xml:space="preserve"> Hay un usuario para modificar</w:t>
+            </w:r>
+          </w:p>
+          <w:p>
+            <w:r>
               <w:rPr>
                 <w:b/>
                 <w:i/>
@@ -3401,31 +4280,7 @@
               <w:t>Acciones:</w:t>
             </w:r>
             <w:r>
-              <w:t xml:space="preserve"> El usuario pide registrar una mascota.</w:t>
-            </w:r>
-          </w:p>
-          <w:p>
-            <w:pPr>
-              <w:ind w:left="1416"/>
-            </w:pPr>
-            <w:r>
-              <w:t xml:space="preserve">    El sistema pide nombre de mascota.</w:t>
-            </w:r>
-          </w:p>
-          <w:p>
-            <w:pPr>
-              <w:ind w:left="1416"/>
-            </w:pPr>
-            <w:r>
-              <w:t xml:space="preserve">    El usuario ingresa nombre de mascota.</w:t>
-            </w:r>
-          </w:p>
-          <w:p>
-            <w:pPr>
-              <w:ind w:left="1416"/>
-            </w:pPr>
-            <w:r>
-              <w:t xml:space="preserve">    El usuario registra la mascota para un cliente.</w:t>
+              <w:t xml:space="preserve"> El admin pide modificar un usuario.</w:t>
             </w:r>
           </w:p>
           <w:p>
@@ -3433,856 +4288,6 @@
               <w:ind w:left="708"/>
             </w:pPr>
             <w:r>
-              <w:t>Escenario exitoso: la mascota ya existe, el sistema presenta mensaje.</w:t>
-            </w:r>
-          </w:p>
-          <w:p>
-            <w:pPr>
-              <w:ind w:left="708"/>
-            </w:pPr>
-            <w:r>
-              <w:t>Extensiones: No existe cliente para agregar mascota.</w:t>
-            </w:r>
-          </w:p>
-          <w:p>
-            <w:r>
-              <w:rPr>
-                <w:b/>
-                <w:i/>
-                <w:u w:val="single"/>
-              </w:rPr>
-              <w:t>Acciones:</w:t>
-            </w:r>
-            <w:r>
-              <w:t xml:space="preserve"> El recepcionista pide registrar un cliente.</w:t>
-            </w:r>
-          </w:p>
-          <w:p>
-            <w:pPr>
-              <w:ind w:left="708"/>
-            </w:pPr>
-            <w:r>
-              <w:t xml:space="preserve">    El sistema presenta un formulario para registrar el cliente.</w:t>
-            </w:r>
-          </w:p>
-          <w:p>
-            <w:pPr>
-              <w:ind w:left="708"/>
-            </w:pPr>
-            <w:r>
-              <w:t xml:space="preserve">    El usuario ingresa los datos del cliente.</w:t>
-            </w:r>
-          </w:p>
-          <w:p>
-            <w:pPr>
-              <w:ind w:left="708"/>
-            </w:pPr>
-            <w:r>
-              <w:t xml:space="preserve">    El sistema guarda la información de cliente.</w:t>
-            </w:r>
-          </w:p>
-          <w:p>
-            <w:r>
-              <w:rPr>
-                <w:b/>
-                <w:i/>
-                <w:u w:val="single"/>
-              </w:rPr>
-              <w:t>Escenario exitoso:</w:t>
-            </w:r>
-            <w:r>
-              <w:t xml:space="preserve"> El sistema registra cliente exitosamente.</w:t>
-            </w:r>
-          </w:p>
-          <w:p>
-            <w:r>
-              <w:rPr>
-                <w:b/>
-                <w:i/>
-                <w:u w:val="single"/>
-              </w:rPr>
-              <w:t>Extensiones</w:t>
-            </w:r>
-            <w:r>
-              <w:rPr>
-                <w:b/>
-                <w:i/>
-                <w:u w:val="single"/>
-              </w:rPr>
-              <w:t>:</w:t>
-            </w:r>
-            <w:r>
-              <w:t xml:space="preserve"> El cliente ya está registrado. Se muestra un mensaje </w:t>
-            </w:r>
-            <w:r>
-              <w:t>notificándolo.</w:t>
-            </w:r>
-          </w:p>
-          <w:p/>
-          <w:p>
-            <w:r>
-              <w:rPr>
-                <w:b/>
-                <w:i/>
-                <w:u w:val="single"/>
-              </w:rPr>
-              <w:t>Nombre:</w:t>
-            </w:r>
-            <w:r>
-              <w:t xml:space="preserve"> Modificar Cliente</w:t>
-            </w:r>
-          </w:p>
-          <w:p>
-            <w:r>
-              <w:rPr>
-                <w:b/>
-                <w:i/>
-                <w:u w:val="single"/>
-              </w:rPr>
-              <w:t>Actor:</w:t>
-            </w:r>
-            <w:r>
-              <w:t xml:space="preserve"> Recepcionista</w:t>
-            </w:r>
-          </w:p>
-          <w:p>
-            <w:r>
-              <w:rPr>
-                <w:b/>
-                <w:i/>
-                <w:u w:val="single"/>
-              </w:rPr>
-              <w:t>Descripción</w:t>
-            </w:r>
-            <w:r>
-              <w:rPr>
-                <w:b/>
-                <w:i/>
-                <w:u w:val="single"/>
-              </w:rPr>
-              <w:t>:</w:t>
-            </w:r>
-            <w:r>
-              <w:t xml:space="preserve"> En este proceso se puede modificar un cliente y añadir o quitar mascotas.</w:t>
-            </w:r>
-          </w:p>
-          <w:p>
-            <w:r>
-              <w:rPr>
-                <w:b/>
-                <w:i/>
-                <w:u w:val="single"/>
-              </w:rPr>
-              <w:t>Asunciones:</w:t>
-            </w:r>
-            <w:r>
-              <w:t xml:space="preserve"> el cliente a modificar existe</w:t>
-            </w:r>
-          </w:p>
-          <w:p>
-            <w:r>
-              <w:rPr>
-                <w:b/>
-                <w:i/>
-                <w:u w:val="single"/>
-              </w:rPr>
-              <w:t>Acciones:</w:t>
-            </w:r>
-            <w:r>
-              <w:t xml:space="preserve"> El recepcionista pide modificar un cliente</w:t>
-            </w:r>
-          </w:p>
-          <w:p>
-            <w:pPr>
-              <w:ind w:left="708"/>
-            </w:pPr>
-            <w:r>
-              <w:t xml:space="preserve">    El sistema pide el id del cliente a modificar</w:t>
-            </w:r>
-          </w:p>
-          <w:p>
-            <w:pPr>
-              <w:ind w:left="708"/>
-            </w:pPr>
-            <w:r>
-              <w:t xml:space="preserve">    El sistema busca el cliente.</w:t>
-            </w:r>
-          </w:p>
-          <w:p>
-            <w:pPr>
-              <w:ind w:left="708"/>
-            </w:pPr>
-            <w:r>
-              <w:t xml:space="preserve">    El recepcionista hace las modificaciones deseadas y </w:t>
-            </w:r>
-            <w:r>
-              <w:t>añade</w:t>
-            </w:r>
-            <w:r>
-              <w:t xml:space="preserve"> o quita mascotas.</w:t>
-            </w:r>
-          </w:p>
-          <w:p>
-            <w:pPr>
-              <w:ind w:left="708"/>
-            </w:pPr>
-            <w:r>
-              <w:t xml:space="preserve">    El sistema actualiza las </w:t>
-            </w:r>
-            <w:r>
-              <w:t>modificaciones</w:t>
-            </w:r>
-            <w:r>
-              <w:t>.</w:t>
-            </w:r>
-          </w:p>
-          <w:p>
-            <w:r>
-              <w:rPr>
-                <w:b/>
-                <w:i/>
-                <w:u w:val="single"/>
-              </w:rPr>
-              <w:t xml:space="preserve">Escenario </w:t>
-            </w:r>
-            <w:r>
-              <w:rPr>
-                <w:b/>
-                <w:i/>
-                <w:u w:val="single"/>
-              </w:rPr>
-              <w:t>exitoso</w:t>
-            </w:r>
-            <w:r>
-              <w:rPr>
-                <w:b/>
-                <w:i/>
-                <w:u w:val="single"/>
-              </w:rPr>
-              <w:t>:</w:t>
-            </w:r>
-            <w:r>
-              <w:t xml:space="preserve"> El usuario realiza las modificaciones exitosamente.</w:t>
-            </w:r>
-          </w:p>
-          <w:p>
-            <w:r>
-              <w:rPr>
-                <w:b/>
-                <w:i/>
-                <w:u w:val="single"/>
-              </w:rPr>
-              <w:t>Extensiones:</w:t>
-            </w:r>
-            <w:r>
-              <w:t xml:space="preserve"> El cliente a modificar no existe, el sistema lo notifica.</w:t>
-            </w:r>
-          </w:p>
-          <w:p/>
-          <w:p>
-            <w:r>
-              <w:rPr>
-                <w:b/>
-                <w:i/>
-                <w:u w:val="single"/>
-              </w:rPr>
-              <w:t>Nombre:</w:t>
-            </w:r>
-            <w:r>
-              <w:t xml:space="preserve"> C</w:t>
-            </w:r>
-            <w:r>
-              <w:t>rear perfil</w:t>
-            </w:r>
-          </w:p>
-          <w:p>
-            <w:r>
-              <w:rPr>
-                <w:b/>
-                <w:i/>
-                <w:u w:val="single"/>
-              </w:rPr>
-              <w:t>Actor:</w:t>
-            </w:r>
-            <w:r>
-              <w:t xml:space="preserve"> Admin</w:t>
-            </w:r>
-          </w:p>
-          <w:p>
-            <w:r>
-              <w:rPr>
-                <w:b/>
-                <w:i/>
-                <w:u w:val="single"/>
-              </w:rPr>
-              <w:t>Descripción</w:t>
-            </w:r>
-            <w:r>
-              <w:rPr>
-                <w:b/>
-                <w:i/>
-                <w:u w:val="single"/>
-              </w:rPr>
-              <w:t>:</w:t>
-            </w:r>
-            <w:r>
-              <w:t xml:space="preserve"> En este proceso el admin registra un nuevo perfil</w:t>
-            </w:r>
-          </w:p>
-          <w:p>
-            <w:r>
-              <w:rPr>
-                <w:b/>
-                <w:i/>
-                <w:u w:val="single"/>
-              </w:rPr>
-              <w:t>Asunciones:</w:t>
-            </w:r>
-            <w:r>
-              <w:t xml:space="preserve"> No hay perfil con este nombre</w:t>
-            </w:r>
-          </w:p>
-          <w:p>
-            <w:r>
-              <w:rPr>
-                <w:b/>
-                <w:i/>
-                <w:u w:val="single"/>
-              </w:rPr>
-              <w:t>Acciones:</w:t>
-            </w:r>
-            <w:r>
-              <w:t xml:space="preserve"> El admin pide crear un nuevo perfil.</w:t>
-            </w:r>
-          </w:p>
-          <w:p>
-            <w:pPr>
-              <w:ind w:left="708"/>
-            </w:pPr>
-            <w:r>
-              <w:lastRenderedPageBreak/>
-              <w:t xml:space="preserve">    El sistema presenta un formulario solicitando la información para crearlo</w:t>
-            </w:r>
-            <w:r>
-              <w:t>.</w:t>
-            </w:r>
-          </w:p>
-          <w:p>
-            <w:pPr>
-              <w:ind w:left="708"/>
-            </w:pPr>
-            <w:r>
-              <w:t xml:space="preserve">    El admin llena el formulario</w:t>
-            </w:r>
-          </w:p>
-          <w:p>
-            <w:pPr>
-              <w:ind w:left="708"/>
-            </w:pPr>
-            <w:r>
-              <w:t xml:space="preserve">    El admin agrega usuarios al perfil.</w:t>
-            </w:r>
-          </w:p>
-          <w:p>
-            <w:pPr>
-              <w:ind w:left="708"/>
-            </w:pPr>
-            <w:r>
-              <w:t xml:space="preserve">    El sistema crea el perfil.</w:t>
-            </w:r>
-          </w:p>
-          <w:p>
-            <w:r>
-              <w:rPr>
-                <w:b/>
-                <w:i/>
-                <w:u w:val="single"/>
-              </w:rPr>
-              <w:t>Escenario exitoso:</w:t>
-            </w:r>
-            <w:r>
-              <w:t xml:space="preserve"> El perfil es creado satisfactoriamente</w:t>
-            </w:r>
-          </w:p>
-          <w:p>
-            <w:r>
-              <w:rPr>
-                <w:b/>
-                <w:i/>
-                <w:u w:val="single"/>
-              </w:rPr>
-              <w:t>Extensiones:</w:t>
-            </w:r>
-            <w:r>
-              <w:t xml:space="preserve"> el perfil ya existía, el sistema lo notifica.</w:t>
-            </w:r>
-          </w:p>
-          <w:p/>
-          <w:p>
-            <w:r>
-              <w:rPr>
-                <w:b/>
-                <w:i/>
-                <w:u w:val="single"/>
-              </w:rPr>
-              <w:t>Nombre:</w:t>
-            </w:r>
-            <w:r>
-              <w:t xml:space="preserve"> Modificar perfil</w:t>
-            </w:r>
-          </w:p>
-          <w:p>
-            <w:r>
-              <w:rPr>
-                <w:b/>
-                <w:i/>
-                <w:u w:val="single"/>
-              </w:rPr>
-              <w:t>Actor:</w:t>
-            </w:r>
-            <w:r>
-              <w:t xml:space="preserve"> Admin</w:t>
-            </w:r>
-          </w:p>
-          <w:p>
-            <w:r>
-              <w:rPr>
-                <w:b/>
-                <w:i/>
-                <w:u w:val="single"/>
-              </w:rPr>
-              <w:t>Descripción</w:t>
-            </w:r>
-            <w:r>
-              <w:rPr>
-                <w:b/>
-                <w:i/>
-                <w:u w:val="single"/>
-              </w:rPr>
-              <w:t>:</w:t>
-            </w:r>
-            <w:r>
-              <w:t xml:space="preserve"> En este proceso el admin modifica un perfil existente.</w:t>
-            </w:r>
-          </w:p>
-          <w:p>
-            <w:r>
-              <w:rPr>
-                <w:b/>
-                <w:i/>
-                <w:u w:val="single"/>
-              </w:rPr>
-              <w:t>Asunciones:</w:t>
-            </w:r>
-            <w:r>
-              <w:t xml:space="preserve"> Hay un perfil para modificar</w:t>
-            </w:r>
-          </w:p>
-          <w:p>
-            <w:r>
-              <w:rPr>
-                <w:b/>
-                <w:i/>
-                <w:u w:val="single"/>
-              </w:rPr>
-              <w:t>Acciones:</w:t>
-            </w:r>
-            <w:r>
-              <w:t xml:space="preserve"> El admin pide modificar un perfil.</w:t>
-            </w:r>
-          </w:p>
-          <w:p>
-            <w:pPr>
-              <w:ind w:left="708"/>
-            </w:pPr>
-            <w:r>
-              <w:t xml:space="preserve">    El sistema presenta un formulario solicitando la información para modificarlo.</w:t>
-            </w:r>
-          </w:p>
-          <w:p>
-            <w:pPr>
-              <w:ind w:left="708"/>
-            </w:pPr>
-            <w:r>
-              <w:t xml:space="preserve">    El admin llena el formulario</w:t>
-            </w:r>
-          </w:p>
-          <w:p>
-            <w:pPr>
-              <w:ind w:left="708"/>
-            </w:pPr>
-            <w:r>
-              <w:t xml:space="preserve">    El admin agrega o quita usuarios al perfil.</w:t>
-            </w:r>
-          </w:p>
-          <w:p>
-            <w:pPr>
-              <w:ind w:left="708"/>
-            </w:pPr>
-            <w:r>
-              <w:t xml:space="preserve">    El sistema modifica el perfil.</w:t>
-            </w:r>
-          </w:p>
-          <w:p>
-            <w:r>
-              <w:rPr>
-                <w:b/>
-                <w:i/>
-                <w:u w:val="single"/>
-              </w:rPr>
-              <w:t>Escenario exitoso:</w:t>
-            </w:r>
-            <w:r>
-              <w:t xml:space="preserve"> El perfil es modificado satisfactoriamente</w:t>
-            </w:r>
-          </w:p>
-          <w:p>
-            <w:r>
-              <w:rPr>
-                <w:b/>
-                <w:i/>
-                <w:u w:val="single"/>
-              </w:rPr>
-              <w:t>Extensiones:</w:t>
-            </w:r>
-            <w:r>
-              <w:t xml:space="preserve"> el perfil no existía, el sistema lo notifica.</w:t>
-            </w:r>
-          </w:p>
-          <w:p/>
-          <w:p>
-            <w:r>
-              <w:rPr>
-                <w:b/>
-                <w:i/>
-                <w:u w:val="single"/>
-              </w:rPr>
-              <w:t>Nombre:</w:t>
-            </w:r>
-            <w:r>
-              <w:t xml:space="preserve"> Eliminar perfil</w:t>
-            </w:r>
-          </w:p>
-          <w:p>
-            <w:r>
-              <w:rPr>
-                <w:b/>
-                <w:i/>
-                <w:u w:val="single"/>
-              </w:rPr>
-              <w:t>Actor:</w:t>
-            </w:r>
-            <w:r>
-              <w:t xml:space="preserve"> Admin</w:t>
-            </w:r>
-          </w:p>
-          <w:p>
-            <w:r>
-              <w:rPr>
-                <w:b/>
-                <w:i/>
-                <w:u w:val="single"/>
-              </w:rPr>
-              <w:t>Descripción</w:t>
-            </w:r>
-            <w:r>
-              <w:rPr>
-                <w:b/>
-                <w:i/>
-                <w:u w:val="single"/>
-              </w:rPr>
-              <w:t>:</w:t>
-            </w:r>
-            <w:r>
-              <w:t xml:space="preserve"> En este proceso el admin elimina un perfil existente.</w:t>
-            </w:r>
-          </w:p>
-          <w:p>
-            <w:r>
-              <w:rPr>
-                <w:b/>
-                <w:i/>
-                <w:u w:val="single"/>
-              </w:rPr>
-              <w:t>Asunciones:</w:t>
-            </w:r>
-            <w:r>
-              <w:t xml:space="preserve"> Hay un perfil para eliminar</w:t>
-            </w:r>
-            <w:r>
-              <w:t>, este no tiene usuarios asignados.</w:t>
-            </w:r>
-          </w:p>
-          <w:p>
-            <w:r>
-              <w:rPr>
-                <w:b/>
-                <w:i/>
-                <w:u w:val="single"/>
-              </w:rPr>
-              <w:t>Acciones:</w:t>
-            </w:r>
-            <w:r>
-              <w:t xml:space="preserve"> El admin pide eliminar un perfil</w:t>
-            </w:r>
-            <w:r>
-              <w:t>.</w:t>
-            </w:r>
-          </w:p>
-          <w:p>
-            <w:pPr>
-              <w:ind w:left="708"/>
-            </w:pPr>
-            <w:r>
-              <w:t xml:space="preserve">    El sistema pide código de perfil a eliminar.</w:t>
-            </w:r>
-          </w:p>
-          <w:p>
-            <w:pPr>
-              <w:ind w:left="708"/>
-            </w:pPr>
-            <w:r>
-              <w:t xml:space="preserve">    El admin ingresa el código.</w:t>
-            </w:r>
-          </w:p>
-          <w:p>
-            <w:pPr>
-              <w:ind w:left="708"/>
-            </w:pPr>
-            <w:r>
-              <w:t xml:space="preserve">    El sistema elimina el perfil.</w:t>
-            </w:r>
-          </w:p>
-          <w:p>
-            <w:r>
-              <w:rPr>
-                <w:b/>
-                <w:i/>
-                <w:u w:val="single"/>
-              </w:rPr>
-              <w:t>Escenario exitoso:</w:t>
-            </w:r>
-            <w:r>
-              <w:t xml:space="preserve"> El perfil es eliminado satisfactoriamente</w:t>
-            </w:r>
-          </w:p>
-          <w:p>
-            <w:r>
-              <w:rPr>
-                <w:b/>
-                <w:i/>
-                <w:u w:val="single"/>
-              </w:rPr>
-              <w:t>Extensiones:</w:t>
-            </w:r>
-            <w:r>
-              <w:t xml:space="preserve"> el perfil no existía, el sistema lo notifica.</w:t>
-            </w:r>
-          </w:p>
-          <w:p/>
-          <w:p>
-            <w:r>
-              <w:rPr>
-                <w:b/>
-                <w:i/>
-                <w:u w:val="single"/>
-              </w:rPr>
-              <w:t>Nombre:</w:t>
-            </w:r>
-            <w:r>
-              <w:t xml:space="preserve"> Crear usuario</w:t>
-            </w:r>
-          </w:p>
-          <w:p>
-            <w:r>
-              <w:rPr>
-                <w:b/>
-                <w:i/>
-                <w:u w:val="single"/>
-              </w:rPr>
-              <w:t>Actor:</w:t>
-            </w:r>
-            <w:r>
-              <w:t xml:space="preserve"> Admin</w:t>
-            </w:r>
-          </w:p>
-          <w:p>
-            <w:r>
-              <w:rPr>
-                <w:b/>
-                <w:i/>
-                <w:u w:val="single"/>
-              </w:rPr>
-              <w:t>Descripción</w:t>
-            </w:r>
-            <w:r>
-              <w:rPr>
-                <w:b/>
-                <w:i/>
-                <w:u w:val="single"/>
-              </w:rPr>
-              <w:t>:</w:t>
-            </w:r>
-            <w:r>
-              <w:t xml:space="preserve"> En este proceso el admin registra un nuevo usuario</w:t>
-            </w:r>
-          </w:p>
-          <w:p>
-            <w:r>
-              <w:rPr>
-                <w:b/>
-                <w:i/>
-                <w:u w:val="single"/>
-              </w:rPr>
-              <w:t>Asunciones:</w:t>
-            </w:r>
-            <w:r>
-              <w:t xml:space="preserve"> No hay usuario con este nombre</w:t>
-            </w:r>
-          </w:p>
-          <w:p>
-            <w:r>
-              <w:rPr>
-                <w:b/>
-                <w:i/>
-                <w:u w:val="single"/>
-              </w:rPr>
-              <w:t>Acciones:</w:t>
-            </w:r>
-            <w:r>
-              <w:t xml:space="preserve"> El admin pide crear un nuevo usuario.</w:t>
-            </w:r>
-          </w:p>
-          <w:p>
-            <w:pPr>
-              <w:ind w:left="708"/>
-            </w:pPr>
-            <w:r>
-              <w:t xml:space="preserve">    El sistema presenta un formulario solicitando la información para crearlo.</w:t>
-            </w:r>
-          </w:p>
-          <w:p>
-            <w:pPr>
-              <w:ind w:left="708"/>
-            </w:pPr>
-            <w:r>
-              <w:t xml:space="preserve">    El admin llena el formulario</w:t>
-            </w:r>
-          </w:p>
-          <w:p>
-            <w:pPr>
-              <w:ind w:left="708"/>
-            </w:pPr>
-            <w:r>
-              <w:t xml:space="preserve">    El sistema crea el usuario.</w:t>
-            </w:r>
-          </w:p>
-          <w:p>
-            <w:r>
-              <w:rPr>
-                <w:b/>
-                <w:i/>
-                <w:u w:val="single"/>
-              </w:rPr>
-              <w:t>Escenario exitoso:</w:t>
-            </w:r>
-            <w:r>
-              <w:t xml:space="preserve"> El usuario es creado satisfactoriamente</w:t>
-            </w:r>
-          </w:p>
-          <w:p>
-            <w:r>
-              <w:rPr>
-                <w:b/>
-                <w:i/>
-                <w:u w:val="single"/>
-              </w:rPr>
-              <w:t>Extensiones:</w:t>
-            </w:r>
-            <w:r>
-              <w:t xml:space="preserve"> el usuario ya existe, el sistema lo notifica.</w:t>
-            </w:r>
-          </w:p>
-          <w:p/>
-          <w:p>
-            <w:r>
-              <w:rPr>
-                <w:b/>
-                <w:i/>
-                <w:u w:val="single"/>
-              </w:rPr>
-              <w:t>Nombre:</w:t>
-            </w:r>
-            <w:r>
-              <w:t xml:space="preserve"> Modificar usuario</w:t>
-            </w:r>
-          </w:p>
-          <w:p>
-            <w:r>
-              <w:rPr>
-                <w:b/>
-                <w:i/>
-                <w:u w:val="single"/>
-              </w:rPr>
-              <w:t>Actor:</w:t>
-            </w:r>
-            <w:r>
-              <w:t xml:space="preserve"> Admin</w:t>
-            </w:r>
-          </w:p>
-          <w:p>
-            <w:r>
-              <w:rPr>
-                <w:b/>
-                <w:i/>
-                <w:u w:val="single"/>
-              </w:rPr>
-              <w:t>Descripción</w:t>
-            </w:r>
-            <w:r>
-              <w:rPr>
-                <w:b/>
-                <w:i/>
-                <w:u w:val="single"/>
-              </w:rPr>
-              <w:t>:</w:t>
-            </w:r>
-            <w:r>
-              <w:t xml:space="preserve"> En este proceso el admin modifica un usuario existente.</w:t>
-            </w:r>
-          </w:p>
-          <w:p>
-            <w:r>
-              <w:rPr>
-                <w:b/>
-                <w:i/>
-                <w:u w:val="single"/>
-              </w:rPr>
-              <w:t>Asunciones:</w:t>
-            </w:r>
-            <w:r>
-              <w:t xml:space="preserve"> Hay un usuario para modificar</w:t>
-            </w:r>
-          </w:p>
-          <w:p>
-            <w:r>
-              <w:rPr>
-                <w:b/>
-                <w:i/>
-                <w:u w:val="single"/>
-              </w:rPr>
-              <w:t>Acciones:</w:t>
-            </w:r>
-            <w:r>
-              <w:t xml:space="preserve"> El admin pide modificar un usuario.</w:t>
-            </w:r>
-          </w:p>
-          <w:p>
-            <w:pPr>
-              <w:ind w:left="708"/>
-            </w:pPr>
-            <w:r>
-              <w:lastRenderedPageBreak/>
               <w:t xml:space="preserve">    El sistema presenta un formulario solicitando la información para modificarlo.</w:t>
             </w:r>
           </w:p>
@@ -4833,7 +4838,6 @@
               <w:ind w:left="1068"/>
             </w:pPr>
             <w:r>
-              <w:lastRenderedPageBreak/>
               <w:t>Modificar C</w:t>
             </w:r>
             <w:r>
@@ -5183,6 +5187,36 @@
           </w:p>
           <w:p>
             <w:pPr>
+              <w:pStyle w:val="Prrafodelista"/>
+              <w:ind w:left="1788"/>
+            </w:pPr>
+          </w:p>
+          <w:p>
+            <w:pPr>
+              <w:pStyle w:val="Prrafodelista"/>
+              <w:ind w:left="1788"/>
+            </w:pPr>
+          </w:p>
+          <w:p>
+            <w:pPr>
+              <w:pStyle w:val="Prrafodelista"/>
+              <w:ind w:left="1788"/>
+            </w:pPr>
+          </w:p>
+          <w:p>
+            <w:pPr>
+              <w:pStyle w:val="Prrafodelista"/>
+              <w:ind w:left="1788"/>
+            </w:pPr>
+          </w:p>
+          <w:p>
+            <w:pPr>
+              <w:pStyle w:val="Prrafodelista"/>
+              <w:ind w:left="1788"/>
+            </w:pPr>
+          </w:p>
+          <w:p>
+            <w:pPr>
               <w:pStyle w:val="Subttulo"/>
               <w:numPr>
                 <w:ilvl w:val="0"/>
@@ -5200,6 +5234,7 @@
                 <w:sz w:val="24"/>
                 <w:u w:val="single"/>
               </w:rPr>
+              <w:lastRenderedPageBreak/>
               <w:t xml:space="preserve">Salidas de los </w:t>
             </w:r>
             <w:r>
@@ -6042,8 +6077,6 @@
             </w:tr>
           </w:tbl>
           <w:p/>
-          <w:p/>
-          <w:p/>
           <w:tbl>
             <w:tblPr>
               <w:tblStyle w:val="Tablaconcuadrcula"/>
@@ -6097,7 +6130,6 @@
                         </w14:schemeClr>
                       </w14:glow>
                     </w:rPr>
-                    <w:lastRenderedPageBreak/>
                     <w:t>Lista de Citas por cliente</w:t>
                   </w:r>
                 </w:p>
@@ -6155,7 +6187,7 @@
               </w:tc>
               <w:tc>
                 <w:tcPr>
-                  <w:tcW w:w="2063" w:type="dxa"/>
+                  <w:tcW w:w="2065" w:type="dxa"/>
                   <w:tcBorders>
                     <w:top w:val="single" w:sz="4" w:space="0" w:color="F2F2F2" w:themeColor="background1" w:themeShade="F2"/>
                     <w:left w:val="single" w:sz="4" w:space="0" w:color="F2F2F2" w:themeColor="background1" w:themeShade="F2"/>
@@ -6278,7 +6310,7 @@
               </w:tc>
               <w:tc>
                 <w:tcPr>
-                  <w:tcW w:w="2063" w:type="dxa"/>
+                  <w:tcW w:w="2065" w:type="dxa"/>
                   <w:tcBorders>
                     <w:top w:val="single" w:sz="4" w:space="0" w:color="auto"/>
                   </w:tcBorders>
@@ -6353,7 +6385,7 @@
               </w:tc>
               <w:tc>
                 <w:tcPr>
-                  <w:tcW w:w="2063" w:type="dxa"/>
+                  <w:tcW w:w="2065" w:type="dxa"/>
                   <w:shd w:val="clear" w:color="auto" w:fill="BDD6EE" w:themeFill="accent1" w:themeFillTint="66"/>
                   <w:vAlign w:val="center"/>
                 </w:tcPr>
@@ -8129,8 +8161,6 @@
                 <w:u w:val="single"/>
               </w:rPr>
             </w:pPr>
-            <w:bookmarkStart w:id="6" w:name="_GoBack"/>
-            <w:bookmarkEnd w:id="6"/>
             <w:r>
               <w:rPr>
                 <w:rFonts w:eastAsiaTheme="minorEastAsia"/>
@@ -8140,7 +8170,6 @@
                 <w:sz w:val="24"/>
                 <w:u w:val="single"/>
               </w:rPr>
-              <w:lastRenderedPageBreak/>
               <w:t>Diagramas</w:t>
             </w:r>
           </w:p>
@@ -8158,20 +8187,44 @@
             </w:pPr>
             <w:r>
               <w:rPr>
+                <w:rFonts w:eastAsiaTheme="minorEastAsia"/>
+                <w:b/>
+                <w:i/>
+                <w:spacing w:val="15"/>
+                <w:szCs w:val="16"/>
+                <w:u w:val="single"/>
+              </w:rPr>
+              <w:t xml:space="preserve">Diagrama de casos Uso </w:t>
+            </w:r>
+          </w:p>
+          <w:p>
+            <w:pPr>
+              <w:pStyle w:val="Prrafodelista"/>
+              <w:rPr>
+                <w:rFonts w:eastAsiaTheme="minorEastAsia"/>
+                <w:b/>
+                <w:color w:val="5A5A5A" w:themeColor="text1" w:themeTint="A5"/>
+                <w:spacing w:val="15"/>
+                <w:sz w:val="24"/>
+                <w:u w:val="single"/>
+              </w:rPr>
+            </w:pPr>
+            <w:r>
+              <w:rPr>
                 <w:noProof/>
                 <w:lang w:eastAsia="es-EC"/>
               </w:rPr>
               <w:drawing>
-                <wp:anchor distT="0" distB="0" distL="114300" distR="114300" simplePos="0" relativeHeight="251658240" behindDoc="0" locked="0" layoutInCell="1" allowOverlap="1" wp14:anchorId="4639313C" wp14:editId="1B22A756">
+                <wp:anchor distT="0" distB="0" distL="114300" distR="114300" simplePos="0" relativeHeight="251653120" behindDoc="0" locked="0" layoutInCell="1" allowOverlap="1" wp14:anchorId="7720F4F0" wp14:editId="46619C24">
                   <wp:simplePos x="0" y="0"/>
                   <wp:positionH relativeFrom="column">
-                    <wp:posOffset>211616</wp:posOffset>
+                    <wp:posOffset>215265</wp:posOffset>
                   </wp:positionH>
                   <wp:positionV relativeFrom="paragraph">
-                    <wp:posOffset>222486</wp:posOffset>
+                    <wp:posOffset>53340</wp:posOffset>
                   </wp:positionV>
-                  <wp:extent cx="4824095" cy="2954655"/>
-                  <wp:effectExtent l="0" t="0" r="0" b="0"/>
+                  <wp:extent cx="4685665" cy="2771775"/>
+                  <wp:effectExtent l="0" t="0" r="0" b="9525"/>
                   <wp:wrapSquare wrapText="bothSides"/>
                   <wp:docPr id="1" name="Imagen 1"/>
                   <wp:cNvGraphicFramePr>
@@ -8198,7 +8251,7 @@
                         <pic:spPr bwMode="auto">
                           <a:xfrm>
                             <a:off x="0" y="0"/>
-                            <a:ext cx="4824095" cy="2954655"/>
+                            <a:ext cx="4685665" cy="2771775"/>
                           </a:xfrm>
                           <a:prstGeom prst="rect">
                             <a:avLst/>
@@ -8224,7 +8277,10 @@
                 </wp:anchor>
               </w:drawing>
             </w:r>
-            <w:r>
+          </w:p>
+          <w:p>
+            <w:pPr>
+              <w:pStyle w:val="Prrafodelista"/>
               <w:rPr>
                 <w:rFonts w:eastAsiaTheme="minorEastAsia"/>
                 <w:b/>
@@ -8233,20 +8289,6 @@
                 <w:szCs w:val="16"/>
                 <w:u w:val="single"/>
               </w:rPr>
-              <w:t xml:space="preserve">Diagrama de casos Uso </w:t>
-            </w:r>
-          </w:p>
-          <w:p>
-            <w:pPr>
-              <w:pStyle w:val="Prrafodelista"/>
-              <w:rPr>
-                <w:rFonts w:eastAsiaTheme="minorEastAsia"/>
-                <w:b/>
-                <w:color w:val="5A5A5A" w:themeColor="text1" w:themeTint="A5"/>
-                <w:spacing w:val="15"/>
-                <w:sz w:val="24"/>
-                <w:u w:val="single"/>
-              </w:rPr>
             </w:pPr>
           </w:p>
           <w:p>
@@ -8261,7 +8303,10 @@
                 <w:u w:val="single"/>
               </w:rPr>
             </w:pPr>
-            <w:r>
+          </w:p>
+          <w:p>
+            <w:pPr>
+              <w:pStyle w:val="Prrafodelista"/>
               <w:rPr>
                 <w:rFonts w:eastAsiaTheme="minorEastAsia"/>
                 <w:b/>
@@ -8270,9 +8315,11 @@
                 <w:szCs w:val="16"/>
                 <w:u w:val="single"/>
               </w:rPr>
-              <w:t xml:space="preserve">Diagrama de </w:t>
-            </w:r>
-            <w:r>
+            </w:pPr>
+          </w:p>
+          <w:p>
+            <w:pPr>
+              <w:pStyle w:val="Prrafodelista"/>
               <w:rPr>
                 <w:rFonts w:eastAsiaTheme="minorEastAsia"/>
                 <w:b/>
@@ -8281,8 +8328,7 @@
                 <w:szCs w:val="16"/>
                 <w:u w:val="single"/>
               </w:rPr>
-              <w:t>Clases</w:t>
-            </w:r>
+            </w:pPr>
           </w:p>
           <w:p>
             <w:pPr>
@@ -8296,7 +8342,10 @@
                 <w:u w:val="single"/>
               </w:rPr>
             </w:pPr>
-            <w:r>
+          </w:p>
+          <w:p>
+            <w:pPr>
+              <w:pStyle w:val="Prrafodelista"/>
               <w:rPr>
                 <w:rFonts w:eastAsiaTheme="minorEastAsia"/>
                 <w:b/>
@@ -8305,12 +8354,338 @@
                 <w:szCs w:val="16"/>
                 <w:u w:val="single"/>
               </w:rPr>
-              <w:t xml:space="preserve"> </w:t>
-            </w:r>
-          </w:p>
-          <w:p>
-            <w:pPr>
-              <w:ind w:left="720"/>
+            </w:pPr>
+          </w:p>
+          <w:p>
+            <w:pPr>
+              <w:pStyle w:val="Prrafodelista"/>
+              <w:rPr>
+                <w:rFonts w:eastAsiaTheme="minorEastAsia"/>
+                <w:b/>
+                <w:i/>
+                <w:spacing w:val="15"/>
+                <w:szCs w:val="16"/>
+                <w:u w:val="single"/>
+              </w:rPr>
+            </w:pPr>
+          </w:p>
+          <w:p>
+            <w:pPr>
+              <w:pStyle w:val="Prrafodelista"/>
+              <w:rPr>
+                <w:rFonts w:eastAsiaTheme="minorEastAsia"/>
+                <w:b/>
+                <w:i/>
+                <w:spacing w:val="15"/>
+                <w:szCs w:val="16"/>
+                <w:u w:val="single"/>
+              </w:rPr>
+            </w:pPr>
+          </w:p>
+          <w:p>
+            <w:pPr>
+              <w:pStyle w:val="Prrafodelista"/>
+              <w:rPr>
+                <w:rFonts w:eastAsiaTheme="minorEastAsia"/>
+                <w:b/>
+                <w:i/>
+                <w:spacing w:val="15"/>
+                <w:szCs w:val="16"/>
+                <w:u w:val="single"/>
+              </w:rPr>
+            </w:pPr>
+          </w:p>
+          <w:p>
+            <w:pPr>
+              <w:pStyle w:val="Prrafodelista"/>
+              <w:rPr>
+                <w:rFonts w:eastAsiaTheme="minorEastAsia"/>
+                <w:b/>
+                <w:i/>
+                <w:spacing w:val="15"/>
+                <w:szCs w:val="16"/>
+                <w:u w:val="single"/>
+              </w:rPr>
+            </w:pPr>
+          </w:p>
+          <w:p>
+            <w:pPr>
+              <w:pStyle w:val="Prrafodelista"/>
+              <w:rPr>
+                <w:rFonts w:eastAsiaTheme="minorEastAsia"/>
+                <w:b/>
+                <w:i/>
+                <w:spacing w:val="15"/>
+                <w:szCs w:val="16"/>
+                <w:u w:val="single"/>
+              </w:rPr>
+            </w:pPr>
+          </w:p>
+          <w:p>
+            <w:pPr>
+              <w:pStyle w:val="Prrafodelista"/>
+              <w:rPr>
+                <w:rFonts w:eastAsiaTheme="minorEastAsia"/>
+                <w:b/>
+                <w:i/>
+                <w:spacing w:val="15"/>
+                <w:szCs w:val="16"/>
+                <w:u w:val="single"/>
+              </w:rPr>
+            </w:pPr>
+          </w:p>
+          <w:p>
+            <w:pPr>
+              <w:pStyle w:val="Prrafodelista"/>
+              <w:rPr>
+                <w:rFonts w:eastAsiaTheme="minorEastAsia"/>
+                <w:b/>
+                <w:i/>
+                <w:spacing w:val="15"/>
+                <w:szCs w:val="16"/>
+                <w:u w:val="single"/>
+              </w:rPr>
+            </w:pPr>
+          </w:p>
+          <w:p>
+            <w:pPr>
+              <w:pStyle w:val="Prrafodelista"/>
+              <w:rPr>
+                <w:rFonts w:eastAsiaTheme="minorEastAsia"/>
+                <w:b/>
+                <w:i/>
+                <w:spacing w:val="15"/>
+                <w:szCs w:val="16"/>
+                <w:u w:val="single"/>
+              </w:rPr>
+            </w:pPr>
+          </w:p>
+          <w:p>
+            <w:pPr>
+              <w:pStyle w:val="Prrafodelista"/>
+              <w:rPr>
+                <w:rFonts w:eastAsiaTheme="minorEastAsia"/>
+                <w:b/>
+                <w:i/>
+                <w:spacing w:val="15"/>
+                <w:szCs w:val="16"/>
+                <w:u w:val="single"/>
+              </w:rPr>
+            </w:pPr>
+          </w:p>
+          <w:p>
+            <w:pPr>
+              <w:ind w:left="708"/>
+              <w:rPr>
+                <w:rFonts w:eastAsiaTheme="minorEastAsia"/>
+                <w:b/>
+                <w:i/>
+                <w:spacing w:val="15"/>
+                <w:szCs w:val="16"/>
+              </w:rPr>
+            </w:pPr>
+            <w:r>
+              <w:rPr>
+                <w:rFonts w:eastAsiaTheme="minorEastAsia"/>
+                <w:b/>
+                <w:i/>
+                <w:spacing w:val="15"/>
+                <w:szCs w:val="16"/>
+              </w:rPr>
+              <w:t xml:space="preserve">       </w:t>
+            </w:r>
+            <w:r>
+              <w:rPr>
+                <w:rFonts w:eastAsiaTheme="minorEastAsia"/>
+                <w:b/>
+                <w:i/>
+                <w:spacing w:val="15"/>
+                <w:szCs w:val="16"/>
+              </w:rPr>
+              <w:t xml:space="preserve">  </w:t>
+            </w:r>
+          </w:p>
+          <w:p>
+            <w:pPr>
+              <w:ind w:left="708"/>
+              <w:rPr>
+                <w:rFonts w:eastAsiaTheme="minorEastAsia"/>
+                <w:b/>
+                <w:i/>
+                <w:spacing w:val="15"/>
+                <w:szCs w:val="16"/>
+              </w:rPr>
+            </w:pPr>
+          </w:p>
+          <w:p>
+            <w:pPr>
+              <w:ind w:left="708"/>
+              <w:rPr>
+                <w:rFonts w:eastAsiaTheme="minorEastAsia"/>
+                <w:b/>
+                <w:i/>
+                <w:spacing w:val="15"/>
+                <w:szCs w:val="16"/>
+              </w:rPr>
+            </w:pPr>
+          </w:p>
+          <w:p>
+            <w:pPr>
+              <w:ind w:left="708"/>
+              <w:rPr>
+                <w:rFonts w:eastAsiaTheme="minorEastAsia"/>
+                <w:b/>
+                <w:i/>
+                <w:spacing w:val="15"/>
+                <w:szCs w:val="16"/>
+              </w:rPr>
+            </w:pPr>
+          </w:p>
+          <w:p>
+            <w:pPr>
+              <w:ind w:left="708"/>
+              <w:rPr>
+                <w:rFonts w:eastAsiaTheme="minorEastAsia"/>
+                <w:b/>
+                <w:i/>
+                <w:spacing w:val="15"/>
+                <w:szCs w:val="16"/>
+              </w:rPr>
+            </w:pPr>
+          </w:p>
+          <w:p>
+            <w:pPr>
+              <w:ind w:left="708"/>
+              <w:rPr>
+                <w:rFonts w:eastAsiaTheme="minorEastAsia"/>
+                <w:b/>
+                <w:i/>
+                <w:spacing w:val="15"/>
+                <w:szCs w:val="16"/>
+              </w:rPr>
+            </w:pPr>
+          </w:p>
+          <w:p>
+            <w:pPr>
+              <w:ind w:left="708"/>
+              <w:rPr>
+                <w:rFonts w:eastAsiaTheme="minorEastAsia"/>
+                <w:b/>
+                <w:i/>
+                <w:spacing w:val="15"/>
+                <w:szCs w:val="16"/>
+              </w:rPr>
+            </w:pPr>
+          </w:p>
+          <w:p>
+            <w:pPr>
+              <w:ind w:left="708"/>
+              <w:rPr>
+                <w:rFonts w:eastAsiaTheme="minorEastAsia"/>
+                <w:b/>
+                <w:i/>
+                <w:spacing w:val="15"/>
+                <w:szCs w:val="16"/>
+              </w:rPr>
+            </w:pPr>
+          </w:p>
+          <w:p>
+            <w:pPr>
+              <w:ind w:left="708"/>
+              <w:rPr>
+                <w:rFonts w:eastAsiaTheme="minorEastAsia"/>
+                <w:b/>
+                <w:i/>
+                <w:spacing w:val="15"/>
+                <w:szCs w:val="16"/>
+              </w:rPr>
+            </w:pPr>
+          </w:p>
+          <w:p>
+            <w:pPr>
+              <w:ind w:left="708"/>
+              <w:rPr>
+                <w:rFonts w:eastAsiaTheme="minorEastAsia"/>
+                <w:b/>
+                <w:i/>
+                <w:spacing w:val="15"/>
+                <w:szCs w:val="16"/>
+              </w:rPr>
+            </w:pPr>
+          </w:p>
+          <w:p>
+            <w:pPr>
+              <w:ind w:left="708"/>
+              <w:rPr>
+                <w:rFonts w:eastAsiaTheme="minorEastAsia"/>
+                <w:b/>
+                <w:i/>
+                <w:spacing w:val="15"/>
+                <w:szCs w:val="16"/>
+              </w:rPr>
+            </w:pPr>
+          </w:p>
+          <w:p>
+            <w:pPr>
+              <w:ind w:left="708"/>
+              <w:rPr>
+                <w:rFonts w:eastAsiaTheme="minorEastAsia"/>
+                <w:b/>
+                <w:i/>
+                <w:spacing w:val="15"/>
+                <w:szCs w:val="16"/>
+                <w:u w:val="single"/>
+              </w:rPr>
+            </w:pPr>
+          </w:p>
+          <w:p>
+            <w:pPr>
+              <w:ind w:left="708"/>
+              <w:rPr>
+                <w:rFonts w:eastAsiaTheme="minorEastAsia"/>
+                <w:b/>
+                <w:i/>
+                <w:spacing w:val="15"/>
+                <w:szCs w:val="16"/>
+                <w:u w:val="single"/>
+              </w:rPr>
+            </w:pPr>
+            <w:r>
+              <w:rPr>
+                <w:rFonts w:eastAsiaTheme="minorEastAsia"/>
+                <w:b/>
+                <w:i/>
+                <w:spacing w:val="15"/>
+                <w:szCs w:val="16"/>
+                <w:u w:val="single"/>
+              </w:rPr>
+              <w:t>Diagrama de Clases</w:t>
+            </w:r>
+          </w:p>
+          <w:p>
+            <w:pPr>
+              <w:ind w:left="708"/>
+              <w:rPr>
+                <w:rFonts w:eastAsiaTheme="minorEastAsia"/>
+                <w:b/>
+                <w:i/>
+                <w:spacing w:val="15"/>
+                <w:szCs w:val="16"/>
+                <w:u w:val="single"/>
+              </w:rPr>
+            </w:pPr>
+          </w:p>
+          <w:p>
+            <w:pPr>
+              <w:pStyle w:val="Prrafodelista"/>
+              <w:ind w:left="0"/>
+              <w:rPr>
+                <w:rFonts w:eastAsiaTheme="minorEastAsia"/>
+                <w:b/>
+                <w:i/>
+                <w:spacing w:val="15"/>
+                <w:szCs w:val="16"/>
+              </w:rPr>
             </w:pPr>
             <w:r>
               <w:rPr>
@@ -8320,21 +8695,12 @@
                 <w:noProof/>
                 <w:spacing w:val="15"/>
                 <w:szCs w:val="16"/>
-                <w:u w:val="single"/>
                 <w:lang w:eastAsia="es-EC"/>
               </w:rPr>
               <w:drawing>
-                <wp:anchor distT="0" distB="0" distL="114300" distR="114300" simplePos="0" relativeHeight="251659264" behindDoc="0" locked="0" layoutInCell="1" allowOverlap="1" wp14:anchorId="505BFDA2" wp14:editId="741E1D52">
-                  <wp:simplePos x="0" y="0"/>
-                  <wp:positionH relativeFrom="column">
-                    <wp:posOffset>1071048</wp:posOffset>
-                  </wp:positionH>
-                  <wp:positionV relativeFrom="paragraph">
-                    <wp:posOffset>-131270</wp:posOffset>
-                  </wp:positionV>
-                  <wp:extent cx="3436620" cy="4124960"/>
-                  <wp:effectExtent l="0" t="0" r="0" b="8890"/>
-                  <wp:wrapSquare wrapText="bothSides"/>
+                <wp:inline distT="0" distB="0" distL="0" distR="0">
+                  <wp:extent cx="5236974" cy="5057775"/>
+                  <wp:effectExtent l="0" t="0" r="1905" b="0"/>
                   <wp:docPr id="3" name="Imagen 3"/>
                   <wp:cNvGraphicFramePr>
                     <a:graphicFrameLocks xmlns:a="http://schemas.openxmlformats.org/drawingml/2006/main" noChangeAspect="1"/>
@@ -8361,7 +8727,7 @@
                         <pic:spPr>
                           <a:xfrm>
                             <a:off x="0" y="0"/>
-                            <a:ext cx="3436620" cy="4124960"/>
+                            <a:ext cx="5255012" cy="5075196"/>
                           </a:xfrm>
                           <a:prstGeom prst="rect">
                             <a:avLst/>
@@ -8370,26 +8736,24 @@
                       </pic:pic>
                     </a:graphicData>
                   </a:graphic>
-                  <wp14:sizeRelH relativeFrom="page">
-                    <wp14:pctWidth>0</wp14:pctWidth>
-                  </wp14:sizeRelH>
-                  <wp14:sizeRelV relativeFrom="page">
-                    <wp14:pctHeight>0</wp14:pctHeight>
-                  </wp14:sizeRelV>
-                </wp:anchor>
+                </wp:inline>
               </w:drawing>
             </w:r>
+            <w:bookmarkStart w:id="6" w:name="_GoBack"/>
+            <w:bookmarkEnd w:id="6"/>
           </w:p>
           <w:p/>
           <w:p/>
-          <w:p>
-            <w:pPr>
-              <w:rPr>
-                <w:noProof/>
-                <w:lang w:eastAsia="es-EC"/>
-              </w:rPr>
-            </w:pPr>
-          </w:p>
+          <w:p/>
+          <w:p/>
+          <w:p/>
+          <w:p/>
+          <w:p/>
+          <w:p/>
+          <w:p/>
+          <w:p/>
+          <w:p/>
+          <w:p/>
           <w:p/>
         </w:tc>
       </w:tr>
@@ -8418,6 +8782,12 @@
         <w:tc>
           <w:tcPr>
             <w:tcW w:w="8494" w:type="dxa"/>
+            <w:tcBorders>
+              <w:top w:val="single" w:sz="4" w:space="0" w:color="2E74B5" w:themeColor="accent1" w:themeShade="BF"/>
+              <w:left w:val="single" w:sz="4" w:space="0" w:color="2E74B5" w:themeColor="accent1" w:themeShade="BF"/>
+              <w:bottom w:val="single" w:sz="4" w:space="0" w:color="2E74B5" w:themeColor="accent1" w:themeShade="BF"/>
+              <w:right w:val="single" w:sz="4" w:space="0" w:color="2E74B5" w:themeColor="accent1" w:themeShade="BF"/>
+            </w:tcBorders>
           </w:tcPr>
           <w:p>
             <w:pPr>
@@ -8429,7 +8799,7 @@
                 <w:lang w:eastAsia="es-EC"/>
               </w:rPr>
               <w:drawing>
-                <wp:inline distT="0" distB="0" distL="0" distR="0">
+                <wp:inline distT="0" distB="0" distL="0" distR="0" wp14:anchorId="4A28F079" wp14:editId="1F9E213C">
                   <wp:extent cx="5070079" cy="3707167"/>
                   <wp:effectExtent l="0" t="0" r="0" b="7620"/>
                   <wp:docPr id="4" name="Imagen 4"/>
@@ -8481,7 +8851,23 @@
                 <w:i/>
                 <w:sz w:val="18"/>
               </w:rPr>
-              <w:t>Etapa de Desarrollo: Diseño</w:t>
+              <w:t>E</w:t>
+            </w:r>
+            <w:r>
+              <w:rPr>
+                <w:b/>
+                <w:i/>
+                <w:sz w:val="18"/>
+              </w:rPr>
+              <w:t>ta</w:t>
+            </w:r>
+            <w:r>
+              <w:rPr>
+                <w:b/>
+                <w:i/>
+                <w:sz w:val="18"/>
+              </w:rPr>
+              <w:t>pa de Desarrollo: Diseño</w:t>
             </w:r>
             <w:r>
               <w:rPr>
@@ -8511,24 +8897,148 @@
         </w:tc>
       </w:tr>
     </w:tbl>
-    <w:p/>
     <w:p>
+      <w:bookmarkStart w:id="8" w:name="_Toc370701973"/>
+      <w:bookmarkStart w:id="9" w:name="_Toc370701972"/>
+    </w:p>
+    <w:p>
       <w:pPr>
         <w:pStyle w:val="Ttulo1"/>
       </w:pPr>
-      <w:bookmarkStart w:id="8" w:name="_Toc370701972"/>
       <w:r>
-        <w:t>Diccionario de Datos</w:t>
+        <w:lastRenderedPageBreak/>
+        <w:t>M</w:t>
+      </w:r>
+      <w:r>
+        <w:t>odelo Lógic</w:t>
       </w:r>
       <w:bookmarkEnd w:id="8"/>
+      <w:r>
+        <w:t>o</w:t>
+      </w:r>
     </w:p>
+    <w:tbl>
+      <w:tblPr>
+        <w:tblStyle w:val="Tablaconcuadrcula"/>
+        <w:tblW w:w="0" w:type="auto"/>
+        <w:tblLook w:val="04A0" w:firstRow="1" w:lastRow="0" w:firstColumn="1" w:lastColumn="0" w:noHBand="0" w:noVBand="1"/>
+      </w:tblPr>
+      <w:tblGrid>
+        <w:gridCol w:w="8720"/>
+      </w:tblGrid>
+      <w:tr>
+        <w:tc>
+          <w:tcPr>
+            <w:tcW w:w="8644" w:type="dxa"/>
+            <w:tcBorders>
+              <w:top w:val="single" w:sz="4" w:space="0" w:color="2E74B5"/>
+              <w:left w:val="single" w:sz="4" w:space="0" w:color="2E74B5"/>
+              <w:bottom w:val="single" w:sz="4" w:space="0" w:color="2E74B5"/>
+              <w:right w:val="single" w:sz="4" w:space="0" w:color="2E74B5"/>
+            </w:tcBorders>
+          </w:tcPr>
+          <w:p>
+            <w:pPr>
+              <w:pStyle w:val="Ttulo1"/>
+              <w:outlineLvl w:val="0"/>
+            </w:pPr>
+            <w:r>
+              <w:rPr>
+                <w:noProof/>
+                <w:lang w:eastAsia="es-EC"/>
+              </w:rPr>
+              <w:drawing>
+                <wp:inline distT="0" distB="0" distL="0" distR="0" wp14:anchorId="106DB505" wp14:editId="5BC63976">
+                  <wp:extent cx="5400040" cy="4994910"/>
+                  <wp:effectExtent l="0" t="0" r="0" b="0"/>
+                  <wp:docPr id="8" name="0 Imagen"/>
+                  <wp:cNvGraphicFramePr>
+                    <a:graphicFrameLocks xmlns:a="http://schemas.openxmlformats.org/drawingml/2006/main" noChangeAspect="1"/>
+                  </wp:cNvGraphicFramePr>
+                  <a:graphic xmlns:a="http://schemas.openxmlformats.org/drawingml/2006/main">
+                    <a:graphicData uri="http://schemas.openxmlformats.org/drawingml/2006/picture">
+                      <pic:pic xmlns:pic="http://schemas.openxmlformats.org/drawingml/2006/picture">
+                        <pic:nvPicPr>
+                          <pic:cNvPr id="0" name="modelologico.png"/>
+                          <pic:cNvPicPr/>
+                        </pic:nvPicPr>
+                        <pic:blipFill>
+                          <a:blip r:embed="rId13">
+                            <a:extLst>
+                              <a:ext uri="{28A0092B-C50C-407E-A947-70E740481C1C}">
+                                <a14:useLocalDpi xmlns:a14="http://schemas.microsoft.com/office/drawing/2010/main" val="0"/>
+                              </a:ext>
+                            </a:extLst>
+                          </a:blip>
+                          <a:stretch>
+                            <a:fillRect/>
+                          </a:stretch>
+                        </pic:blipFill>
+                        <pic:spPr>
+                          <a:xfrm>
+                            <a:off x="0" y="0"/>
+                            <a:ext cx="5400040" cy="4994910"/>
+                          </a:xfrm>
+                          <a:prstGeom prst="rect">
+                            <a:avLst/>
+                          </a:prstGeom>
+                        </pic:spPr>
+                      </pic:pic>
+                    </a:graphicData>
+                  </a:graphic>
+                </wp:inline>
+              </w:drawing>
+            </w:r>
+          </w:p>
+          <w:p>
+            <w:pPr>
+              <w:jc w:val="right"/>
+            </w:pPr>
+            <w:r>
+              <w:rPr>
+                <w:b/>
+                <w:i/>
+                <w:sz w:val="18"/>
+              </w:rPr>
+              <w:t>Etapa de Desarrollo: Diseño</w:t>
+            </w:r>
+            <w:r>
+              <w:rPr>
+                <w:b/>
+                <w:i/>
+                <w:sz w:val="18"/>
+              </w:rPr>
+              <w:t xml:space="preserve"> de</w:t>
+            </w:r>
+            <w:r>
+              <w:rPr>
+                <w:b/>
+                <w:i/>
+                <w:sz w:val="18"/>
+              </w:rPr>
+              <w:t>l</w:t>
+            </w:r>
+            <w:r>
+              <w:rPr>
+                <w:b/>
+                <w:i/>
+                <w:sz w:val="18"/>
+              </w:rPr>
+              <w:t xml:space="preserve"> Sistema</w:t>
+            </w:r>
+          </w:p>
+        </w:tc>
+      </w:tr>
+    </w:tbl>
     <w:p>
       <w:pPr>
         <w:pStyle w:val="Ttulo1"/>
       </w:pPr>
-      <w:bookmarkStart w:id="9" w:name="_Toc370701973"/>
       <w:r>
-        <w:t>Modelo Lógico</w:t>
+        <w:t>Di</w:t>
+      </w:r>
+      <w:r>
+        <w:t>ccionario de Datos</w:t>
       </w:r>
       <w:bookmarkEnd w:id="9"/>
     </w:p>
@@ -8544,8 +9054,8 @@
     </w:p>
     <w:p/>
     <w:sectPr>
-      <w:headerReference w:type="default" r:id="rId13"/>
-      <w:footerReference w:type="default" r:id="rId14"/>
+      <w:headerReference w:type="default" r:id="rId14"/>
+      <w:footerReference w:type="default" r:id="rId15"/>
       <w:pgSz w:w="11906" w:h="16838"/>
       <w:pgMar w:top="1417" w:right="1701" w:bottom="1417" w:left="1701" w:header="510" w:footer="708" w:gutter="0"/>
       <w:cols w:space="708"/>
@@ -8601,12 +9111,6 @@
       <w:gridCol w:w="4956"/>
     </w:tblGrid>
     <w:tr>
-      <w:tblPrEx>
-        <w:tblCellMar>
-          <w:top w:w="0" w:type="dxa"/>
-          <w:bottom w:w="0" w:type="dxa"/>
-        </w:tblCellMar>
-      </w:tblPrEx>
       <w:tc>
         <w:tcPr>
           <w:tcW w:w="3490" w:type="dxa"/>
@@ -8664,12 +9168,6 @@
       </w:tc>
     </w:tr>
     <w:tr>
-      <w:tblPrEx>
-        <w:tblCellMar>
-          <w:top w:w="0" w:type="dxa"/>
-          <w:bottom w:w="0" w:type="dxa"/>
-        </w:tblCellMar>
-      </w:tblPrEx>
       <w:tc>
         <w:tcPr>
           <w:tcW w:w="3490" w:type="dxa"/>
@@ -8696,14 +9194,7 @@
               <w:rFonts w:cs="Tahoma"/>
               <w:sz w:val="16"/>
             </w:rPr>
-            <w:t xml:space="preserve"> </w:t>
-          </w:r>
-          <w:r>
-            <w:rPr>
-              <w:rFonts w:cs="Tahoma"/>
-              <w:sz w:val="16"/>
-            </w:rPr>
-            <w:t>Vanessa Cedeño</w:t>
+            <w:t xml:space="preserve"> Vanessa Cedeño</w:t>
           </w:r>
         </w:p>
       </w:tc>
@@ -8734,12 +9225,6 @@
       </w:tc>
     </w:tr>
     <w:tr>
-      <w:tblPrEx>
-        <w:tblCellMar>
-          <w:top w:w="0" w:type="dxa"/>
-          <w:bottom w:w="0" w:type="dxa"/>
-        </w:tblCellMar>
-      </w:tblPrEx>
       <w:trPr>
         <w:trHeight w:val="495"/>
       </w:trPr>
@@ -8756,7 +9241,6 @@
               <w:sz w:val="16"/>
             </w:rPr>
           </w:pPr>
-          <w:proofErr w:type="spellStart"/>
           <w:r>
             <w:rPr>
               <w:rFonts w:cs="Tahoma"/>
@@ -8764,31 +9248,14 @@
               <w:bCs/>
               <w:sz w:val="16"/>
             </w:rPr>
-            <w:t>Ultima</w:t>
-          </w:r>
-          <w:proofErr w:type="spellEnd"/>
-          <w:r>
-            <w:rPr>
-              <w:rFonts w:cs="Tahoma"/>
-              <w:b/>
-              <w:bCs/>
-              <w:sz w:val="16"/>
-            </w:rPr>
-            <w:t xml:space="preserve"> Revisión:</w:t>
+            <w:t>Ultima Revisión:</w:t>
           </w:r>
           <w:r>
             <w:rPr>
               <w:rFonts w:cs="Tahoma"/>
               <w:sz w:val="16"/>
             </w:rPr>
-            <w:t xml:space="preserve"> </w:t>
-          </w:r>
-          <w:r>
-            <w:rPr>
-              <w:rFonts w:cs="Tahoma"/>
-              <w:sz w:val="16"/>
-            </w:rPr>
-            <w:t>29/10/2013</w:t>
+            <w:t xml:space="preserve"> 29/10/2013</w:t>
           </w:r>
         </w:p>
       </w:tc>
@@ -8842,12 +9309,6 @@
       </w:tc>
     </w:tr>
     <w:tr>
-      <w:tblPrEx>
-        <w:tblCellMar>
-          <w:top w:w="0" w:type="dxa"/>
-          <w:bottom w:w="0" w:type="dxa"/>
-        </w:tblCellMar>
-      </w:tblPrEx>
       <w:trPr>
         <w:trHeight w:val="270"/>
       </w:trPr>
@@ -8934,7 +9395,7 @@
               <w:noProof/>
               <w:sz w:val="16"/>
             </w:rPr>
-            <w:t>12</w:t>
+            <w:t>14</w:t>
           </w:r>
           <w:r>
             <w:rPr>
@@ -8995,7 +9456,7 @@
               <w:noProof/>
               <w:sz w:val="16"/>
             </w:rPr>
-            <w:t>12</w:t>
+            <w:t>14</w:t>
           </w:r>
           <w:r>
             <w:rPr>
@@ -9235,14 +9696,14 @@
         <v:path o:extrusionok="f" gradientshapeok="t" o:connecttype="rect"/>
         <o:lock v:ext="edit" aspectratio="t"/>
       </v:shapetype>
-      <v:shape id="_x0000_i1893" type="#_x0000_t75" style="width:81pt;height:81pt" o:bullet="t">
+      <v:shape id="_x0000_i1082" type="#_x0000_t75" style="width:81pt;height:81pt" o:bullet="t">
         <v:imagedata r:id="rId1" o:title="dog"/>
       </v:shape>
     </w:pict>
   </w:numPicBullet>
   <w:numPicBullet w:numPicBulletId="1">
     <w:pict>
-      <v:shape id="_x0000_i1894" type="#_x0000_t75" style="width:83pt;height:64pt" o:bullet="t">
+      <v:shape id="_x0000_i1083" type="#_x0000_t75" style="width:83pt;height:64pt" o:bullet="t">
         <v:imagedata r:id="rId2" o:title="dogjump"/>
       </v:shape>
     </w:pict>
@@ -12104,556 +12565,37 @@
       <w:lang w:val="es-ES" w:eastAsia="es-ES"/>
     </w:rPr>
   </w:style>
-</w:styles>
-</file>
-
-<file path=word/glossary/document.xml><?xml version="1.0" encoding="utf-8"?>
-<w:glossaryDocument xmlns:wpc="http://schemas.microsoft.com/office/word/2010/wordprocessingCanvas" xmlns:mc="http://schemas.openxmlformats.org/markup-compatibility/2006" xmlns:o="urn:schemas-microsoft-com:office:office" xmlns:r="http://schemas.openxmlformats.org/officeDocument/2006/relationships" xmlns:m="http://schemas.openxmlformats.org/officeDocument/2006/math" xmlns:v="urn:schemas-microsoft-com:vml" xmlns:wp14="http://schemas.microsoft.com/office/word/2010/wordprocessingDrawing" xmlns:wp="http://schemas.openxmlformats.org/drawingml/2006/wordprocessingDrawing" xmlns:w10="urn:schemas-microsoft-com:office:word" xmlns:w="http://schemas.openxmlformats.org/wordprocessingml/2006/main" xmlns:w14="http://schemas.microsoft.com/office/word/2010/wordml" xmlns:w15="http://schemas.microsoft.com/office/word/2012/wordml" xmlns:wpg="http://schemas.microsoft.com/office/word/2010/wordprocessingGroup" xmlns:wpi="http://schemas.microsoft.com/office/word/2010/wordprocessingInk" xmlns:wne="http://schemas.microsoft.com/office/word/2006/wordml" xmlns:wps="http://schemas.microsoft.com/office/word/2010/wordprocessingShape" mc:Ignorable="w14 w15 wp14"/>
-</file>
-
-<file path=word/glossary/fontTable.xml><?xml version="1.0" encoding="utf-8"?>
-<w:fonts xmlns:mc="http://schemas.openxmlformats.org/markup-compatibility/2006" xmlns:r="http://schemas.openxmlformats.org/officeDocument/2006/relationships" xmlns:w="http://schemas.openxmlformats.org/wordprocessingml/2006/main" xmlns:w14="http://schemas.microsoft.com/office/word/2010/wordml" xmlns:w15="http://schemas.microsoft.com/office/word/2012/wordml" mc:Ignorable="w14 w15">
-  <w:font w:name="Symbol">
-    <w:panose1 w:val="05050102010706020507"/>
-    <w:charset w:val="02"/>
-    <w:family w:val="roman"/>
-    <w:pitch w:val="variable"/>
-    <w:sig w:usb0="00000000" w:usb1="10000000" w:usb2="00000000" w:usb3="00000000" w:csb0="80000000" w:csb1="00000000"/>
-  </w:font>
-  <w:font w:name="Times New Roman">
-    <w:panose1 w:val="02020603050405020304"/>
-    <w:charset w:val="00"/>
-    <w:family w:val="roman"/>
-    <w:pitch w:val="variable"/>
-    <w:sig w:usb0="E0002AFF" w:usb1="C0007843" w:usb2="00000009" w:usb3="00000000" w:csb0="000001FF" w:csb1="00000000"/>
-  </w:font>
-  <w:font w:name="Courier New">
-    <w:panose1 w:val="02070309020205020404"/>
-    <w:charset w:val="00"/>
-    <w:family w:val="modern"/>
-    <w:pitch w:val="fixed"/>
-    <w:sig w:usb0="E0002AFF" w:usb1="C0007843" w:usb2="00000009" w:usb3="00000000" w:csb0="000001FF" w:csb1="00000000"/>
-  </w:font>
-  <w:font w:name="Wingdings">
-    <w:panose1 w:val="05000000000000000000"/>
-    <w:charset w:val="02"/>
-    <w:family w:val="auto"/>
-    <w:pitch w:val="variable"/>
-    <w:sig w:usb0="00000000" w:usb1="10000000" w:usb2="00000000" w:usb3="00000000" w:csb0="80000000" w:csb1="00000000"/>
-  </w:font>
-  <w:font w:name="Calibri">
-    <w:panose1 w:val="020F0502020204030204"/>
-    <w:charset w:val="00"/>
-    <w:family w:val="swiss"/>
-    <w:pitch w:val="variable"/>
-    <w:sig w:usb0="E00002FF" w:usb1="4000ACFF" w:usb2="00000001" w:usb3="00000000" w:csb0="0000019F" w:csb1="00000000"/>
-  </w:font>
-  <w:font w:name="Calibri Light">
-    <w:panose1 w:val="020F0302020204030204"/>
-    <w:charset w:val="00"/>
-    <w:family w:val="swiss"/>
-    <w:pitch w:val="variable"/>
-    <w:sig w:usb0="A00002EF" w:usb1="4000207B" w:usb2="00000000" w:usb3="00000000" w:csb0="0000019F" w:csb1="00000000"/>
-  </w:font>
-  <w:font w:name="Tahoma">
-    <w:panose1 w:val="020B0604030504040204"/>
-    <w:charset w:val="00"/>
-    <w:family w:val="swiss"/>
-    <w:pitch w:val="variable"/>
-    <w:sig w:usb0="E1002EFF" w:usb1="C000605B" w:usb2="00000029" w:usb3="00000000" w:csb0="000101FF" w:csb1="00000000"/>
-  </w:font>
-  <w:font w:name="Arial Black">
-    <w:panose1 w:val="020B0A04020102020204"/>
-    <w:charset w:val="00"/>
-    <w:family w:val="swiss"/>
-    <w:pitch w:val="variable"/>
-    <w:sig w:usb0="A00002AF" w:usb1="400078FB" w:usb2="00000000" w:usb3="00000000" w:csb0="0000009F" w:csb1="00000000"/>
-  </w:font>
-  <w:font w:name="Adobe Gothic Std B">
-    <w:panose1 w:val="00000000000000000000"/>
-    <w:charset w:val="80"/>
-    <w:family w:val="swiss"/>
-    <w:notTrueType/>
-    <w:pitch w:val="variable"/>
-    <w:sig w:usb0="00000203" w:usb1="29D72C10" w:usb2="00000010" w:usb3="00000000" w:csb0="002A0005" w:csb1="00000000"/>
-  </w:font>
-</w:fonts>
-</file>
-
-<file path=word/glossary/settings.xml><?xml version="1.0" encoding="utf-8"?>
-<w:settings xmlns:mc="http://schemas.openxmlformats.org/markup-compatibility/2006" xmlns:o="urn:schemas-microsoft-com:office:office" xmlns:r="http://schemas.openxmlformats.org/officeDocument/2006/relationships" xmlns:m="http://schemas.openxmlformats.org/officeDocument/2006/math" xmlns:v="urn:schemas-microsoft-com:vml" xmlns:w10="urn:schemas-microsoft-com:office:word" xmlns:w="http://schemas.openxmlformats.org/wordprocessingml/2006/main" xmlns:w14="http://schemas.microsoft.com/office/word/2010/wordml" xmlns:w15="http://schemas.microsoft.com/office/word/2012/wordml" xmlns:sl="http://schemas.openxmlformats.org/schemaLibrary/2006/main" mc:Ignorable="w14 w15">
-  <w:view w:val="normal"/>
-  <w:defaultTabStop w:val="708"/>
-  <w:hyphenationZone w:val="425"/>
-  <w:characterSpacingControl w:val="doNotCompress"/>
-  <w:compat>
-    <w:useFELayout/>
-    <w:compatSetting w:name="compatibilityMode" w:uri="http://schemas.microsoft.com/office/word" w:val="15"/>
-    <w:compatSetting w:name="overrideTableStyleFontSizeAndJustification" w:uri="http://schemas.microsoft.com/office/word" w:val="1"/>
-    <w:compatSetting w:name="enableOpenTypeFeatures" w:uri="http://schemas.microsoft.com/office/word" w:val="1"/>
-    <w:compatSetting w:name="doNotFlipMirrorIndents" w:uri="http://schemas.microsoft.com/office/word" w:val="1"/>
-    <w:compatSetting w:name="differentiateMultirowTableHeaders" w:uri="http://schemas.microsoft.com/office/word" w:val="1"/>
-  </w:compat>
-  <w:rsids>
-    <w:rsidRoot w:val="00D0605B"/>
-    <w:rsid w:val="00D0605B"/>
-  </w:rsids>
-  <m:mathPr>
-    <m:mathFont m:val="Cambria Math"/>
-    <m:brkBin m:val="before"/>
-    <m:brkBinSub m:val="--"/>
-    <m:smallFrac m:val="0"/>
-    <m:dispDef/>
-    <m:lMargin m:val="0"/>
-    <m:rMargin m:val="0"/>
-    <m:defJc m:val="centerGroup"/>
-    <m:wrapIndent m:val="1440"/>
-    <m:intLim m:val="subSup"/>
-    <m:naryLim m:val="undOvr"/>
-  </m:mathPr>
-  <w:themeFontLang w:val="es-EC"/>
-  <w:clrSchemeMapping w:bg1="light1" w:t1="dark1" w:bg2="light2" w:t2="dark2" w:accent1="accent1" w:accent2="accent2" w:accent3="accent3" w:accent4="accent4" w:accent5="accent5" w:accent6="accent6" w:hyperlink="hyperlink" w:followedHyperlink="followedHyperlink"/>
-  <w:decimalSymbol w:val=","/>
-  <w:listSeparator w:val=","/>
-  <w15:chartTrackingRefBased/>
-</w:settings>
-</file>
-
-<file path=word/glossary/styles.xml><?xml version="1.0" encoding="utf-8"?>
-<w:styles xmlns:mc="http://schemas.openxmlformats.org/markup-compatibility/2006" xmlns:r="http://schemas.openxmlformats.org/officeDocument/2006/relationships" xmlns:w="http://schemas.openxmlformats.org/wordprocessingml/2006/main" xmlns:w14="http://schemas.microsoft.com/office/word/2010/wordml" xmlns:w15="http://schemas.microsoft.com/office/word/2012/wordml" mc:Ignorable="w14 w15">
-  <w:docDefaults>
-    <w:rPrDefault>
-      <w:rPr>
-        <w:rFonts w:asciiTheme="minorHAnsi" w:eastAsiaTheme="minorEastAsia" w:hAnsiTheme="minorHAnsi" w:cstheme="minorBidi"/>
-        <w:sz w:val="22"/>
-        <w:szCs w:val="22"/>
-        <w:lang w:val="es-EC" w:eastAsia="es-EC" w:bidi="ar-SA"/>
-      </w:rPr>
-    </w:rPrDefault>
-    <w:pPrDefault>
-      <w:pPr>
-        <w:spacing w:after="160" w:line="259" w:lineRule="auto"/>
-      </w:pPr>
-    </w:pPrDefault>
-  </w:docDefaults>
-  <w:latentStyles w:defLockedState="0" w:defUIPriority="99" w:defSemiHidden="0" w:defUnhideWhenUsed="0" w:defQFormat="0" w:count="371">
-    <w:lsdException w:name="Normal" w:uiPriority="0" w:qFormat="1"/>
-    <w:lsdException w:name="heading 1" w:uiPriority="9" w:qFormat="1"/>
-    <w:lsdException w:name="heading 2" w:semiHidden="1" w:uiPriority="9" w:unhideWhenUsed="1" w:qFormat="1"/>
-    <w:lsdException w:name="heading 3" w:semiHidden="1" w:uiPriority="9" w:unhideWhenUsed="1" w:qFormat="1"/>
-    <w:lsdException w:name="heading 4" w:semiHidden="1" w:uiPriority="9" w:unhideWhenUsed="1" w:qFormat="1"/>
-    <w:lsdException w:name="heading 5" w:semiHidden="1" w:uiPriority="9" w:unhideWhenUsed="1" w:qFormat="1"/>
-    <w:lsdException w:name="heading 6" w:semiHidden="1" w:uiPriority="9" w:unhideWhenUsed="1" w:qFormat="1"/>
-    <w:lsdException w:name="heading 7" w:semiHidden="1" w:uiPriority="9" w:unhideWhenUsed="1" w:qFormat="1"/>
-    <w:lsdException w:name="heading 8" w:semiHidden="1" w:uiPriority="9" w:unhideWhenUsed="1" w:qFormat="1"/>
-    <w:lsdException w:name="heading 9" w:semiHidden="1" w:uiPriority="9" w:unhideWhenUsed="1" w:qFormat="1"/>
-    <w:lsdException w:name="index 1" w:semiHidden="1" w:unhideWhenUsed="1"/>
-    <w:lsdException w:name="index 2" w:semiHidden="1" w:unhideWhenUsed="1"/>
-    <w:lsdException w:name="index 3" w:semiHidden="1" w:unhideWhenUsed="1"/>
-    <w:lsdException w:name="index 4" w:semiHidden="1" w:unhideWhenUsed="1"/>
-    <w:lsdException w:name="index 5" w:semiHidden="1" w:unhideWhenUsed="1"/>
-    <w:lsdException w:name="index 6" w:semiHidden="1" w:unhideWhenUsed="1"/>
-    <w:lsdException w:name="index 7" w:semiHidden="1" w:unhideWhenUsed="1"/>
-    <w:lsdException w:name="index 8" w:semiHidden="1" w:unhideWhenUsed="1"/>
-    <w:lsdException w:name="index 9" w:semiHidden="1" w:unhideWhenUsed="1"/>
-    <w:lsdException w:name="toc 1" w:semiHidden="1" w:uiPriority="39" w:unhideWhenUsed="1"/>
-    <w:lsdException w:name="toc 2" w:semiHidden="1" w:uiPriority="39" w:unhideWhenUsed="1"/>
-    <w:lsdException w:name="toc 3" w:semiHidden="1" w:uiPriority="39" w:unhideWhenUsed="1"/>
-    <w:lsdException w:name="toc 4" w:semiHidden="1" w:uiPriority="39" w:unhideWhenUsed="1"/>
-    <w:lsdException w:name="toc 5" w:semiHidden="1" w:uiPriority="39" w:unhideWhenUsed="1"/>
-    <w:lsdException w:name="toc 6" w:semiHidden="1" w:uiPriority="39" w:unhideWhenUsed="1"/>
-    <w:lsdException w:name="toc 7" w:semiHidden="1" w:uiPriority="39" w:unhideWhenUsed="1"/>
-    <w:lsdException w:name="toc 8" w:semiHidden="1" w:uiPriority="39" w:unhideWhenUsed="1"/>
-    <w:lsdException w:name="toc 9" w:semiHidden="1" w:uiPriority="39" w:unhideWhenUsed="1"/>
-    <w:lsdException w:name="Normal Indent" w:semiHidden="1" w:unhideWhenUsed="1"/>
-    <w:lsdException w:name="footnote text" w:semiHidden="1" w:unhideWhenUsed="1"/>
-    <w:lsdException w:name="annotation text" w:semiHidden="1" w:unhideWhenUsed="1"/>
-    <w:lsdException w:name="header" w:semiHidden="1" w:unhideWhenUsed="1"/>
-    <w:lsdException w:name="footer" w:semiHidden="1" w:unhideWhenUsed="1"/>
-    <w:lsdException w:name="index heading" w:semiHidden="1" w:unhideWhenUsed="1"/>
-    <w:lsdException w:name="caption" w:semiHidden="1" w:uiPriority="35" w:unhideWhenUsed="1" w:qFormat="1"/>
-    <w:lsdException w:name="table of figures" w:semiHidden="1" w:unhideWhenUsed="1"/>
-    <w:lsdException w:name="envelope address" w:semiHidden="1" w:unhideWhenUsed="1"/>
-    <w:lsdException w:name="envelope return" w:semiHidden="1" w:unhideWhenUsed="1"/>
-    <w:lsdException w:name="footnote reference" w:semiHidden="1" w:unhideWhenUsed="1"/>
-    <w:lsdException w:name="annotation reference" w:semiHidden="1" w:unhideWhenUsed="1"/>
-    <w:lsdException w:name="line number" w:semiHidden="1" w:unhideWhenUsed="1"/>
-    <w:lsdException w:name="page number" w:semiHidden="1" w:unhideWhenUsed="1"/>
-    <w:lsdException w:name="endnote reference" w:semiHidden="1" w:unhideWhenUsed="1"/>
-    <w:lsdException w:name="endnote text" w:semiHidden="1" w:unhideWhenUsed="1"/>
-    <w:lsdException w:name="table of authorities" w:semiHidden="1" w:unhideWhenUsed="1"/>
-    <w:lsdException w:name="macro" w:semiHidden="1" w:unhideWhenUsed="1"/>
-    <w:lsdException w:name="toa heading" w:semiHidden="1" w:unhideWhenUsed="1"/>
-    <w:lsdException w:name="List" w:semiHidden="1" w:unhideWhenUsed="1"/>
-    <w:lsdException w:name="List Bullet" w:semiHidden="1" w:unhideWhenUsed="1"/>
-    <w:lsdException w:name="List Number" w:semiHidden="1" w:unhideWhenUsed="1"/>
-    <w:lsdException w:name="List 2" w:semiHidden="1" w:unhideWhenUsed="1"/>
-    <w:lsdException w:name="List 3" w:semiHidden="1" w:unhideWhenUsed="1"/>
-    <w:lsdException w:name="List 4" w:semiHidden="1" w:unhideWhenUsed="1"/>
-    <w:lsdException w:name="List 5" w:semiHidden="1" w:unhideWhenUsed="1"/>
-    <w:lsdException w:name="List Bullet 2" w:semiHidden="1" w:unhideWhenUsed="1"/>
-    <w:lsdException w:name="List Bullet 3" w:semiHidden="1" w:unhideWhenUsed="1"/>
-    <w:lsdException w:name="List Bullet 4" w:semiHidden="1" w:unhideWhenUsed="1"/>
-    <w:lsdException w:name="List Bullet 5" w:semiHidden="1" w:unhideWhenUsed="1"/>
-    <w:lsdException w:name="List Number 2" w:semiHidden="1" w:unhideWhenUsed="1"/>
-    <w:lsdException w:name="List Number 3" w:semiHidden="1" w:unhideWhenUsed="1"/>
-    <w:lsdException w:name="List Number 4" w:semiHidden="1" w:unhideWhenUsed="1"/>
-    <w:lsdException w:name="List Number 5" w:semiHidden="1" w:unhideWhenUsed="1"/>
-    <w:lsdException w:name="Title" w:uiPriority="10" w:qFormat="1"/>
-    <w:lsdException w:name="Closing" w:semiHidden="1" w:unhideWhenUsed="1"/>
-    <w:lsdException w:name="Signature" w:semiHidden="1" w:unhideWhenUsed="1"/>
-    <w:lsdException w:name="Default Paragraph Font" w:semiHidden="1" w:uiPriority="1" w:unhideWhenUsed="1"/>
-    <w:lsdException w:name="Body Text" w:semiHidden="1" w:unhideWhenUsed="1"/>
-    <w:lsdException w:name="Body Text Indent" w:semiHidden="1" w:unhideWhenUsed="1"/>
-    <w:lsdException w:name="List Continue" w:semiHidden="1" w:unhideWhenUsed="1"/>
-    <w:lsdException w:name="List Continue 2" w:semiHidden="1" w:unhideWhenUsed="1"/>
-    <w:lsdException w:name="List Continue 3" w:semiHidden="1" w:unhideWhenUsed="1"/>
-    <w:lsdException w:name="List Continue 4" w:semiHidden="1" w:unhideWhenUsed="1"/>
-    <w:lsdException w:name="List Continue 5" w:semiHidden="1" w:unhideWhenUsed="1"/>
-    <w:lsdException w:name="Message Header" w:semiHidden="1" w:unhideWhenUsed="1"/>
-    <w:lsdException w:name="Subtitle" w:uiPriority="11" w:qFormat="1"/>
-    <w:lsdException w:name="Salutation" w:semiHidden="1" w:unhideWhenUsed="1"/>
-    <w:lsdException w:name="Date" w:semiHidden="1" w:unhideWhenUsed="1"/>
-    <w:lsdException w:name="Body Text First Indent" w:semiHidden="1" w:unhideWhenUsed="1"/>
-    <w:lsdException w:name="Body Text First Indent 2" w:semiHidden="1" w:unhideWhenUsed="1"/>
-    <w:lsdException w:name="Note Heading" w:semiHidden="1" w:unhideWhenUsed="1"/>
-    <w:lsdException w:name="Body Text 2" w:semiHidden="1" w:unhideWhenUsed="1"/>
-    <w:lsdException w:name="Body Text 3" w:semiHidden="1" w:unhideWhenUsed="1"/>
-    <w:lsdException w:name="Body Text Indent 2" w:semiHidden="1" w:unhideWhenUsed="1"/>
-    <w:lsdException w:name="Body Text Indent 3" w:semiHidden="1" w:unhideWhenUsed="1"/>
-    <w:lsdException w:name="Block Text" w:semiHidden="1" w:unhideWhenUsed="1"/>
-    <w:lsdException w:name="Hyperlink" w:semiHidden="1" w:unhideWhenUsed="1"/>
-    <w:lsdException w:name="FollowedHyperlink" w:semiHidden="1" w:unhideWhenUsed="1"/>
-    <w:lsdException w:name="Strong" w:uiPriority="22" w:qFormat="1"/>
-    <w:lsdException w:name="Emphasis" w:uiPriority="20" w:qFormat="1"/>
-    <w:lsdException w:name="Document Map" w:semiHidden="1" w:unhideWhenUsed="1"/>
-    <w:lsdException w:name="Plain Text" w:semiHidden="1" w:unhideWhenUsed="1"/>
-    <w:lsdException w:name="E-mail Signature" w:semiHidden="1" w:unhideWhenUsed="1"/>
-    <w:lsdException w:name="HTML Top of Form" w:semiHidden="1" w:unhideWhenUsed="1"/>
-    <w:lsdException w:name="HTML Bottom of Form" w:semiHidden="1" w:unhideWhenUsed="1"/>
-    <w:lsdException w:name="Normal (Web)" w:semiHidden="1" w:unhideWhenUsed="1"/>
-    <w:lsdException w:name="HTML Acronym" w:semiHidden="1" w:unhideWhenUsed="1"/>
-    <w:lsdException w:name="HTML Address" w:semiHidden="1" w:unhideWhenUsed="1"/>
-    <w:lsdException w:name="HTML Cite" w:semiHidden="1" w:unhideWhenUsed="1"/>
-    <w:lsdException w:name="HTML Code" w:semiHidden="1" w:unhideWhenUsed="1"/>
-    <w:lsdException w:name="HTML Definition" w:semiHidden="1" w:unhideWhenUsed="1"/>
-    <w:lsdException w:name="HTML Keyboard" w:semiHidden="1" w:unhideWhenUsed="1"/>
-    <w:lsdException w:name="HTML Preformatted" w:semiHidden="1" w:unhideWhenUsed="1"/>
-    <w:lsdException w:name="HTML Sample" w:semiHidden="1" w:unhideWhenUsed="1"/>
-    <w:lsdException w:name="HTML Typewriter" w:semiHidden="1" w:unhideWhenUsed="1"/>
-    <w:lsdException w:name="HTML Variable" w:semiHidden="1" w:unhideWhenUsed="1"/>
-    <w:lsdException w:name="Normal Table" w:semiHidden="1" w:unhideWhenUsed="1"/>
-    <w:lsdException w:name="annotation subject" w:semiHidden="1" w:unhideWhenUsed="1"/>
-    <w:lsdException w:name="No List" w:semiHidden="1" w:unhideWhenUsed="1"/>
-    <w:lsdException w:name="Outline List 1" w:semiHidden="1" w:unhideWhenUsed="1"/>
-    <w:lsdException w:name="Outline List 2" w:semiHidden="1" w:unhideWhenUsed="1"/>
-    <w:lsdException w:name="Outline List 3" w:semiHidden="1" w:unhideWhenUsed="1"/>
-    <w:lsdException w:name="Table Simple 1" w:semiHidden="1" w:unhideWhenUsed="1"/>
-    <w:lsdException w:name="Table Simple 2" w:semiHidden="1" w:unhideWhenUsed="1"/>
-    <w:lsdException w:name="Table Simple 3" w:semiHidden="1" w:unhideWhenUsed="1"/>
-    <w:lsdException w:name="Table Classic 1" w:semiHidden="1" w:unhideWhenUsed="1"/>
-    <w:lsdException w:name="Table Classic 2" w:semiHidden="1" w:unhideWhenUsed="1"/>
-    <w:lsdException w:name="Table Classic 3" w:semiHidden="1" w:unhideWhenUsed="1"/>
-    <w:lsdException w:name="Table Classic 4" w:semiHidden="1" w:unhideWhenUsed="1"/>
-    <w:lsdException w:name="Table Colorful 1" w:semiHidden="1" w:unhideWhenUsed="1"/>
-    <w:lsdException w:name="Table Colorful 2" w:semiHidden="1" w:unhideWhenUsed="1"/>
-    <w:lsdException w:name="Table Colorful 3" w:semiHidden="1" w:unhideWhenUsed="1"/>
-    <w:lsdException w:name="Table Columns 1" w:semiHidden="1" w:unhideWhenUsed="1"/>
-    <w:lsdException w:name="Table Columns 2" w:semiHidden="1" w:unhideWhenUsed="1"/>
-    <w:lsdException w:name="Table Columns 3" w:semiHidden="1" w:unhideWhenUsed="1"/>
-    <w:lsdException w:name="Table Columns 4" w:semiHidden="1" w:unhideWhenUsed="1"/>
-    <w:lsdException w:name="Table Columns 5" w:semiHidden="1" w:unhideWhenUsed="1"/>
-    <w:lsdException w:name="Table Grid 1" w:semiHidden="1" w:unhideWhenUsed="1"/>
-    <w:lsdException w:name="Table Grid 2" w:semiHidden="1" w:unhideWhenUsed="1"/>
-    <w:lsdException w:name="Table Grid 3" w:semiHidden="1" w:unhideWhenUsed="1"/>
-    <w:lsdException w:name="Table Grid 4" w:semiHidden="1" w:unhideWhenUsed="1"/>
-    <w:lsdException w:name="Table Grid 5" w:semiHidden="1" w:unhideWhenUsed="1"/>
-    <w:lsdException w:name="Table Grid 6" w:semiHidden="1" w:unhideWhenUsed="1"/>
-    <w:lsdException w:name="Table Grid 7" w:semiHidden="1" w:unhideWhenUsed="1"/>
-    <w:lsdException w:name="Table Grid 8" w:semiHidden="1" w:unhideWhenUsed="1"/>
-    <w:lsdException w:name="Table List 1" w:semiHidden="1" w:unhideWhenUsed="1"/>
-    <w:lsdException w:name="Table List 2" w:semiHidden="1" w:unhideWhenUsed="1"/>
-    <w:lsdException w:name="Table List 3" w:semiHidden="1" w:unhideWhenUsed="1"/>
-    <w:lsdException w:name="Table List 4" w:semiHidden="1" w:unhideWhenUsed="1"/>
-    <w:lsdException w:name="Table List 5" w:semiHidden="1" w:unhideWhenUsed="1"/>
-    <w:lsdException w:name="Table List 6" w:semiHidden="1" w:unhideWhenUsed="1"/>
-    <w:lsdException w:name="Table List 7" w:semiHidden="1" w:unhideWhenUsed="1"/>
-    <w:lsdException w:name="Table List 8" w:semiHidden="1" w:unhideWhenUsed="1"/>
-    <w:lsdException w:name="Table 3D effects 1" w:semiHidden="1" w:unhideWhenUsed="1"/>
-    <w:lsdException w:name="Table 3D effects 2" w:semiHidden="1" w:unhideWhenUsed="1"/>
-    <w:lsdException w:name="Table 3D effects 3" w:semiHidden="1" w:unhideWhenUsed="1"/>
-    <w:lsdException w:name="Table Contemporary" w:semiHidden="1" w:unhideWhenUsed="1"/>
-    <w:lsdException w:name="Table Elegant" w:semiHidden="1" w:unhideWhenUsed="1"/>
-    <w:lsdException w:name="Table Professional" w:semiHidden="1" w:unhideWhenUsed="1"/>
-    <w:lsdException w:name="Table Subtle 1" w:semiHidden="1" w:unhideWhenUsed="1"/>
-    <w:lsdException w:name="Table Subtle 2" w:semiHidden="1" w:unhideWhenUsed="1"/>
-    <w:lsdException w:name="Table Web 1" w:semiHidden="1" w:unhideWhenUsed="1"/>
-    <w:lsdException w:name="Table Web 2" w:semiHidden="1" w:unhideWhenUsed="1"/>
-    <w:lsdException w:name="Table Web 3" w:semiHidden="1" w:unhideWhenUsed="1"/>
-    <w:lsdException w:name="Balloon Text" w:semiHidden="1" w:unhideWhenUsed="1"/>
-    <w:lsdException w:name="Table Grid" w:uiPriority="39"/>
-    <w:lsdException w:name="Table Theme" w:semiHidden="1" w:unhideWhenUsed="1"/>
-    <w:lsdException w:name="Placeholder Text" w:semiHidden="1"/>
-    <w:lsdException w:name="No Spacing" w:uiPriority="1" w:qFormat="1"/>
-    <w:lsdException w:name="Light Shading" w:uiPriority="60"/>
-    <w:lsdException w:name="Light List" w:uiPriority="61"/>
-    <w:lsdException w:name="Light Grid" w:uiPriority="62"/>
-    <w:lsdException w:name="Medium Shading 1" w:uiPriority="63"/>
-    <w:lsdException w:name="Medium Shading 2" w:uiPriority="64"/>
-    <w:lsdException w:name="Medium List 1" w:uiPriority="65"/>
-    <w:lsdException w:name="Medium List 2" w:uiPriority="66"/>
-    <w:lsdException w:name="Medium Grid 1" w:uiPriority="67"/>
-    <w:lsdException w:name="Medium Grid 2" w:uiPriority="68"/>
-    <w:lsdException w:name="Medium Grid 3" w:uiPriority="69"/>
-    <w:lsdException w:name="Dark List" w:uiPriority="70"/>
-    <w:lsdException w:name="Colorful Shading" w:uiPriority="71"/>
-    <w:lsdException w:name="Colorful List" w:uiPriority="72"/>
-    <w:lsdException w:name="Colorful Grid" w:uiPriority="73"/>
-    <w:lsdException w:name="Light Shading Accent 1" w:uiPriority="60"/>
-    <w:lsdException w:name="Light List Accent 1" w:uiPriority="61"/>
-    <w:lsdException w:name="Light Grid Accent 1" w:uiPriority="62"/>
-    <w:lsdException w:name="Medium Shading 1 Accent 1" w:uiPriority="63"/>
-    <w:lsdException w:name="Medium Shading 2 Accent 1" w:uiPriority="64"/>
-    <w:lsdException w:name="Medium List 1 Accent 1" w:uiPriority="65"/>
-    <w:lsdException w:name="Revision" w:semiHidden="1"/>
-    <w:lsdException w:name="List Paragraph" w:uiPriority="34" w:qFormat="1"/>
-    <w:lsdException w:name="Quote" w:uiPriority="29" w:qFormat="1"/>
-    <w:lsdException w:name="Intense Quote" w:uiPriority="30" w:qFormat="1"/>
-    <w:lsdException w:name="Medium List 2 Accent 1" w:uiPriority="66"/>
-    <w:lsdException w:name="Medium Grid 1 Accent 1" w:uiPriority="67"/>
-    <w:lsdException w:name="Medium Grid 2 Accent 1" w:uiPriority="68"/>
-    <w:lsdException w:name="Medium Grid 3 Accent 1" w:uiPriority="69"/>
-    <w:lsdException w:name="Dark List Accent 1" w:uiPriority="70"/>
-    <w:lsdException w:name="Colorful Shading Accent 1" w:uiPriority="71"/>
-    <w:lsdException w:name="Colorful List Accent 1" w:uiPriority="72"/>
-    <w:lsdException w:name="Colorful Grid Accent 1" w:uiPriority="73"/>
-    <w:lsdException w:name="Light Shading Accent 2" w:uiPriority="60"/>
-    <w:lsdException w:name="Light List Accent 2" w:uiPriority="61"/>
-    <w:lsdException w:name="Light Grid Accent 2" w:uiPriority="62"/>
-    <w:lsdException w:name="Medium Shading 1 Accent 2" w:uiPriority="63"/>
-    <w:lsdException w:name="Medium Shading 2 Accent 2" w:uiPriority="64"/>
-    <w:lsdException w:name="Medium List 1 Accent 2" w:uiPriority="65"/>
-    <w:lsdException w:name="Medium List 2 Accent 2" w:uiPriority="66"/>
-    <w:lsdException w:name="Medium Grid 1 Accent 2" w:uiPriority="67"/>
-    <w:lsdException w:name="Medium Grid 2 Accent 2" w:uiPriority="68"/>
-    <w:lsdException w:name="Medium Grid 3 Accent 2" w:uiPriority="69"/>
-    <w:lsdException w:name="Dark List Accent 2" w:uiPriority="70"/>
-    <w:lsdException w:name="Colorful Shading Accent 2" w:uiPriority="71"/>
-    <w:lsdException w:name="Colorful List Accent 2" w:uiPriority="72"/>
-    <w:lsdException w:name="Colorful Grid Accent 2" w:uiPriority="73"/>
-    <w:lsdException w:name="Light Shading Accent 3" w:uiPriority="60"/>
-    <w:lsdException w:name="Light List Accent 3" w:uiPriority="61"/>
-    <w:lsdException w:name="Light Grid Accent 3" w:uiPriority="62"/>
-    <w:lsdException w:name="Medium Shading 1 Accent 3" w:uiPriority="63"/>
-    <w:lsdException w:name="Medium Shading 2 Accent 3" w:uiPriority="64"/>
-    <w:lsdException w:name="Medium List 1 Accent 3" w:uiPriority="65"/>
-    <w:lsdException w:name="Medium List 2 Accent 3" w:uiPriority="66"/>
-    <w:lsdException w:name="Medium Grid 1 Accent 3" w:uiPriority="67"/>
-    <w:lsdException w:name="Medium Grid 2 Accent 3" w:uiPriority="68"/>
-    <w:lsdException w:name="Medium Grid 3 Accent 3" w:uiPriority="69"/>
-    <w:lsdException w:name="Dark List Accent 3" w:uiPriority="70"/>
-    <w:lsdException w:name="Colorful Shading Accent 3" w:uiPriority="71"/>
-    <w:lsdException w:name="Colorful List Accent 3" w:uiPriority="72"/>
-    <w:lsdException w:name="Colorful Grid Accent 3" w:uiPriority="73"/>
-    <w:lsdException w:name="Light Shading Accent 4" w:uiPriority="60"/>
-    <w:lsdException w:name="Light List Accent 4" w:uiPriority="61"/>
-    <w:lsdException w:name="Light Grid Accent 4" w:uiPriority="62"/>
-    <w:lsdException w:name="Medium Shading 1 Accent 4" w:uiPriority="63"/>
-    <w:lsdException w:name="Medium Shading 2 Accent 4" w:uiPriority="64"/>
-    <w:lsdException w:name="Medium List 1 Accent 4" w:uiPriority="65"/>
-    <w:lsdException w:name="Medium List 2 Accent 4" w:uiPriority="66"/>
-    <w:lsdException w:name="Medium Grid 1 Accent 4" w:uiPriority="67"/>
-    <w:lsdException w:name="Medium Grid 2 Accent 4" w:uiPriority="68"/>
-    <w:lsdException w:name="Medium Grid 3 Accent 4" w:uiPriority="69"/>
-    <w:lsdException w:name="Dark List Accent 4" w:uiPriority="70"/>
-    <w:lsdException w:name="Colorful Shading Accent 4" w:uiPriority="71"/>
-    <w:lsdException w:name="Colorful List Accent 4" w:uiPriority="72"/>
-    <w:lsdException w:name="Colorful Grid Accent 4" w:uiPriority="73"/>
-    <w:lsdException w:name="Light Shading Accent 5" w:uiPriority="60"/>
-    <w:lsdException w:name="Light List Accent 5" w:uiPriority="61"/>
-    <w:lsdException w:name="Light Grid Accent 5" w:uiPriority="62"/>
-    <w:lsdException w:name="Medium Shading 1 Accent 5" w:uiPriority="63"/>
-    <w:lsdException w:name="Medium Shading 2 Accent 5" w:uiPriority="64"/>
-    <w:lsdException w:name="Medium List 1 Accent 5" w:uiPriority="65"/>
-    <w:lsdException w:name="Medium List 2 Accent 5" w:uiPriority="66"/>
-    <w:lsdException w:name="Medium Grid 1 Accent 5" w:uiPriority="67"/>
-    <w:lsdException w:name="Medium Grid 2 Accent 5" w:uiPriority="68"/>
-    <w:lsdException w:name="Medium Grid 3 Accent 5" w:uiPriority="69"/>
-    <w:lsdException w:name="Dark List Accent 5" w:uiPriority="70"/>
-    <w:lsdException w:name="Colorful Shading Accent 5" w:uiPriority="71"/>
-    <w:lsdException w:name="Colorful List Accent 5" w:uiPriority="72"/>
-    <w:lsdException w:name="Colorful Grid Accent 5" w:uiPriority="73"/>
-    <w:lsdException w:name="Light Shading Accent 6" w:uiPriority="60"/>
-    <w:lsdException w:name="Light List Accent 6" w:uiPriority="61"/>
-    <w:lsdException w:name="Light Grid Accent 6" w:uiPriority="62"/>
-    <w:lsdException w:name="Medium Shading 1 Accent 6" w:uiPriority="63"/>
-    <w:lsdException w:name="Medium Shading 2 Accent 6" w:uiPriority="64"/>
-    <w:lsdException w:name="Medium List 1 Accent 6" w:uiPriority="65"/>
-    <w:lsdException w:name="Medium List 2 Accent 6" w:uiPriority="66"/>
-    <w:lsdException w:name="Medium Grid 1 Accent 6" w:uiPriority="67"/>
-    <w:lsdException w:name="Medium Grid 2 Accent 6" w:uiPriority="68"/>
-    <w:lsdException w:name="Medium Grid 3 Accent 6" w:uiPriority="69"/>
-    <w:lsdException w:name="Dark List Accent 6" w:uiPriority="70"/>
-    <w:lsdException w:name="Colorful Shading Accent 6" w:uiPriority="71"/>
-    <w:lsdException w:name="Colorful List Accent 6" w:uiPriority="72"/>
-    <w:lsdException w:name="Colorful Grid Accent 6" w:uiPriority="73"/>
-    <w:lsdException w:name="Subtle Emphasis" w:uiPriority="19" w:qFormat="1"/>
-    <w:lsdException w:name="Intense Emphasis" w:uiPriority="21" w:qFormat="1"/>
-    <w:lsdException w:name="Subtle Reference" w:uiPriority="31" w:qFormat="1"/>
-    <w:lsdException w:name="Intense Reference" w:uiPriority="32" w:qFormat="1"/>
-    <w:lsdException w:name="Book Title" w:uiPriority="33" w:qFormat="1"/>
-    <w:lsdException w:name="Bibliography" w:semiHidden="1" w:uiPriority="37" w:unhideWhenUsed="1"/>
-    <w:lsdException w:name="TOC Heading" w:semiHidden="1" w:uiPriority="39" w:unhideWhenUsed="1" w:qFormat="1"/>
-    <w:lsdException w:name="Plain Table 1" w:uiPriority="41"/>
-    <w:lsdException w:name="Plain Table 2" w:uiPriority="42"/>
-    <w:lsdException w:name="Plain Table 3" w:uiPriority="43"/>
-    <w:lsdException w:name="Plain Table 4" w:uiPriority="44"/>
-    <w:lsdException w:name="Plain Table 5" w:uiPriority="45"/>
-    <w:lsdException w:name="Grid Table Light" w:uiPriority="40"/>
-    <w:lsdException w:name="Grid Table 1 Light" w:uiPriority="46"/>
-    <w:lsdException w:name="Grid Table 2" w:uiPriority="47"/>
-    <w:lsdException w:name="Grid Table 3" w:uiPriority="48"/>
-    <w:lsdException w:name="Grid Table 4" w:uiPriority="49"/>
-    <w:lsdException w:name="Grid Table 5 Dark" w:uiPriority="50"/>
-    <w:lsdException w:name="Grid Table 6 Colorful" w:uiPriority="51"/>
-    <w:lsdException w:name="Grid Table 7 Colorful" w:uiPriority="52"/>
-    <w:lsdException w:name="Grid Table 1 Light Accent 1" w:uiPriority="46"/>
-    <w:lsdException w:name="Grid Table 2 Accent 1" w:uiPriority="47"/>
-    <w:lsdException w:name="Grid Table 3 Accent 1" w:uiPriority="48"/>
-    <w:lsdException w:name="Grid Table 4 Accent 1" w:uiPriority="49"/>
-    <w:lsdException w:name="Grid Table 5 Dark Accent 1" w:uiPriority="50"/>
-    <w:lsdException w:name="Grid Table 6 Colorful Accent 1" w:uiPriority="51"/>
-    <w:lsdException w:name="Grid Table 7 Colorful Accent 1" w:uiPriority="52"/>
-    <w:lsdException w:name="Grid Table 1 Light Accent 2" w:uiPriority="46"/>
-    <w:lsdException w:name="Grid Table 2 Accent 2" w:uiPriority="47"/>
-    <w:lsdException w:name="Grid Table 3 Accent 2" w:uiPriority="48"/>
-    <w:lsdException w:name="Grid Table 4 Accent 2" w:uiPriority="49"/>
-    <w:lsdException w:name="Grid Table 5 Dark Accent 2" w:uiPriority="50"/>
-    <w:lsdException w:name="Grid Table 6 Colorful Accent 2" w:uiPriority="51"/>
-    <w:lsdException w:name="Grid Table 7 Colorful Accent 2" w:uiPriority="52"/>
-    <w:lsdException w:name="Grid Table 1 Light Accent 3" w:uiPriority="46"/>
-    <w:lsdException w:name="Grid Table 2 Accent 3" w:uiPriority="47"/>
-    <w:lsdException w:name="Grid Table 3 Accent 3" w:uiPriority="48"/>
-    <w:lsdException w:name="Grid Table 4 Accent 3" w:uiPriority="49"/>
-    <w:lsdException w:name="Grid Table 5 Dark Accent 3" w:uiPriority="50"/>
-    <w:lsdException w:name="Grid Table 6 Colorful Accent 3" w:uiPriority="51"/>
-    <w:lsdException w:name="Grid Table 7 Colorful Accent 3" w:uiPriority="52"/>
-    <w:lsdException w:name="Grid Table 1 Light Accent 4" w:uiPriority="46"/>
-    <w:lsdException w:name="Grid Table 2 Accent 4" w:uiPriority="47"/>
-    <w:lsdException w:name="Grid Table 3 Accent 4" w:uiPriority="48"/>
-    <w:lsdException w:name="Grid Table 4 Accent 4" w:uiPriority="49"/>
-    <w:lsdException w:name="Grid Table 5 Dark Accent 4" w:uiPriority="50"/>
-    <w:lsdException w:name="Grid Table 6 Colorful Accent 4" w:uiPriority="51"/>
-    <w:lsdException w:name="Grid Table 7 Colorful Accent 4" w:uiPriority="52"/>
-    <w:lsdException w:name="Grid Table 1 Light Accent 5" w:uiPriority="46"/>
-    <w:lsdException w:name="Grid Table 2 Accent 5" w:uiPriority="47"/>
-    <w:lsdException w:name="Grid Table 3 Accent 5" w:uiPriority="48"/>
-    <w:lsdException w:name="Grid Table 4 Accent 5" w:uiPriority="49"/>
-    <w:lsdException w:name="Grid Table 5 Dark Accent 5" w:uiPriority="50"/>
-    <w:lsdException w:name="Grid Table 6 Colorful Accent 5" w:uiPriority="51"/>
-    <w:lsdException w:name="Grid Table 7 Colorful Accent 5" w:uiPriority="52"/>
-    <w:lsdException w:name="Grid Table 1 Light Accent 6" w:uiPriority="46"/>
-    <w:lsdException w:name="Grid Table 2 Accent 6" w:uiPriority="47"/>
-    <w:lsdException w:name="Grid Table 3 Accent 6" w:uiPriority="48"/>
-    <w:lsdException w:name="Grid Table 4 Accent 6" w:uiPriority="49"/>
-    <w:lsdException w:name="Grid Table 5 Dark Accent 6" w:uiPriority="50"/>
-    <w:lsdException w:name="Grid Table 6 Colorful Accent 6" w:uiPriority="51"/>
-    <w:lsdException w:name="Grid Table 7 Colorful Accent 6" w:uiPriority="52"/>
-    <w:lsdException w:name="List Table 1 Light" w:uiPriority="46"/>
-    <w:lsdException w:name="List Table 2" w:uiPriority="47"/>
-    <w:lsdException w:name="List Table 3" w:uiPriority="48"/>
-    <w:lsdException w:name="List Table 4" w:uiPriority="49"/>
-    <w:lsdException w:name="List Table 5 Dark" w:uiPriority="50"/>
-    <w:lsdException w:name="List Table 6 Colorful" w:uiPriority="51"/>
-    <w:lsdException w:name="List Table 7 Colorful" w:uiPriority="52"/>
-    <w:lsdException w:name="List Table 1 Light Accent 1" w:uiPriority="46"/>
-    <w:lsdException w:name="List Table 2 Accent 1" w:uiPriority="47"/>
-    <w:lsdException w:name="List Table 3 Accent 1" w:uiPriority="48"/>
-    <w:lsdException w:name="List Table 4 Accent 1" w:uiPriority="49"/>
-    <w:lsdException w:name="List Table 5 Dark Accent 1" w:uiPriority="50"/>
-    <w:lsdException w:name="List Table 6 Colorful Accent 1" w:uiPriority="51"/>
-    <w:lsdException w:name="List Table 7 Colorful Accent 1" w:uiPriority="52"/>
-    <w:lsdException w:name="List Table 1 Light Accent 2" w:uiPriority="46"/>
-    <w:lsdException w:name="List Table 2 Accent 2" w:uiPriority="47"/>
-    <w:lsdException w:name="List Table 3 Accent 2" w:uiPriority="48"/>
-    <w:lsdException w:name="List Table 4 Accent 2" w:uiPriority="49"/>
-    <w:lsdException w:name="List Table 5 Dark Accent 2" w:uiPriority="50"/>
-    <w:lsdException w:name="List Table 6 Colorful Accent 2" w:uiPriority="51"/>
-    <w:lsdException w:name="List Table 7 Colorful Accent 2" w:uiPriority="52"/>
-    <w:lsdException w:name="List Table 1 Light Accent 3" w:uiPriority="46"/>
-    <w:lsdException w:name="List Table 2 Accent 3" w:uiPriority="47"/>
-    <w:lsdException w:name="List Table 3 Accent 3" w:uiPriority="48"/>
-    <w:lsdException w:name="List Table 4 Accent 3" w:uiPriority="49"/>
-    <w:lsdException w:name="List Table 5 Dark Accent 3" w:uiPriority="50"/>
-    <w:lsdException w:name="List Table 6 Colorful Accent 3" w:uiPriority="51"/>
-    <w:lsdException w:name="List Table 7 Colorful Accent 3" w:uiPriority="52"/>
-    <w:lsdException w:name="List Table 1 Light Accent 4" w:uiPriority="46"/>
-    <w:lsdException w:name="List Table 2 Accent 4" w:uiPriority="47"/>
-    <w:lsdException w:name="List Table 3 Accent 4" w:uiPriority="48"/>
-    <w:lsdException w:name="List Table 4 Accent 4" w:uiPriority="49"/>
-    <w:lsdException w:name="List Table 5 Dark Accent 4" w:uiPriority="50"/>
-    <w:lsdException w:name="List Table 6 Colorful Accent 4" w:uiPriority="51"/>
-    <w:lsdException w:name="List Table 7 Colorful Accent 4" w:uiPriority="52"/>
-    <w:lsdException w:name="List Table 1 Light Accent 5" w:uiPriority="46"/>
-    <w:lsdException w:name="List Table 2 Accent 5" w:uiPriority="47"/>
-    <w:lsdException w:name="List Table 3 Accent 5" w:uiPriority="48"/>
-    <w:lsdException w:name="List Table 4 Accent 5" w:uiPriority="49"/>
-    <w:lsdException w:name="List Table 5 Dark Accent 5" w:uiPriority="50"/>
-    <w:lsdException w:name="List Table 6 Colorful Accent 5" w:uiPriority="51"/>
-    <w:lsdException w:name="List Table 7 Colorful Accent 5" w:uiPriority="52"/>
-    <w:lsdException w:name="List Table 1 Light Accent 6" w:uiPriority="46"/>
-    <w:lsdException w:name="List Table 2 Accent 6" w:uiPriority="47"/>
-    <w:lsdException w:name="List Table 3 Accent 6" w:uiPriority="48"/>
-    <w:lsdException w:name="List Table 4 Accent 6" w:uiPriority="49"/>
-    <w:lsdException w:name="List Table 5 Dark Accent 6" w:uiPriority="50"/>
-    <w:lsdException w:name="List Table 6 Colorful Accent 6" w:uiPriority="51"/>
-    <w:lsdException w:name="List Table 7 Colorful Accent 6" w:uiPriority="52"/>
-  </w:latentStyles>
-  <w:style w:type="paragraph" w:default="1" w:styleId="Normal">
-    <w:name w:val="Normal"/>
-    <w:qFormat/>
-  </w:style>
-  <w:style w:type="character" w:default="1" w:styleId="Fuentedeprrafopredeter">
-    <w:name w:val="Default Paragraph Font"/>
-    <w:uiPriority w:val="1"/>
-    <w:semiHidden/>
-    <w:unhideWhenUsed/>
-  </w:style>
-  <w:style w:type="table" w:default="1" w:styleId="Tablanormal">
-    <w:name w:val="Normal Table"/>
+  <w:style w:type="paragraph" w:styleId="Textodeglobo">
+    <w:name w:val="Balloon Text"/>
+    <w:basedOn w:val="Normal"/>
+    <w:link w:val="TextodegloboCar"/>
     <w:uiPriority w:val="99"/>
     <w:semiHidden/>
     <w:unhideWhenUsed/>
-    <w:tblPr>
-      <w:tblInd w:w="0" w:type="dxa"/>
-      <w:tblCellMar>
-        <w:top w:w="0" w:type="dxa"/>
-        <w:left w:w="108" w:type="dxa"/>
-        <w:bottom w:w="0" w:type="dxa"/>
-        <w:right w:w="108" w:type="dxa"/>
-      </w:tblCellMar>
-    </w:tblPr>
+    <w:rsid w:val="00BB3D82"/>
+    <w:pPr>
+      <w:spacing w:after="0" w:line="240" w:lineRule="auto"/>
+    </w:pPr>
+    <w:rPr>
+      <w:rFonts w:ascii="Tahoma" w:hAnsi="Tahoma" w:cs="Tahoma"/>
+      <w:sz w:val="16"/>
+      <w:szCs w:val="16"/>
+    </w:rPr>
   </w:style>
-  <w:style w:type="numbering" w:default="1" w:styleId="Sinlista">
-    <w:name w:val="No List"/>
+  <w:style w:type="character" w:customStyle="1" w:styleId="TextodegloboCar">
+    <w:name w:val="Texto de globo Car"/>
+    <w:basedOn w:val="Fuentedeprrafopredeter"/>
+    <w:link w:val="Textodeglobo"/>
     <w:uiPriority w:val="99"/>
     <w:semiHidden/>
-    <w:unhideWhenUsed/>
-  </w:style>
-  <w:style w:type="paragraph" w:customStyle="1" w:styleId="BB72D74F505C426DB58D0F1C7B8F13BD">
-    <w:name w:val="BB72D74F505C426DB58D0F1C7B8F13BD"/>
-  </w:style>
-  <w:style w:type="paragraph" w:customStyle="1" w:styleId="5227BA975F554F91A91E112BA26A027D">
-    <w:name w:val="5227BA975F554F91A91E112BA26A027D"/>
+    <w:rsid w:val="00BB3D82"/>
+    <w:rPr>
+      <w:rFonts w:ascii="Tahoma" w:hAnsi="Tahoma" w:cs="Tahoma"/>
+      <w:sz w:val="16"/>
+      <w:szCs w:val="16"/>
+    </w:rPr>
   </w:style>
 </w:styles>
-</file>
-
-<file path=word/glossary/webSettings.xml><?xml version="1.0" encoding="utf-8"?>
-<w:webSettings xmlns:mc="http://schemas.openxmlformats.org/markup-compatibility/2006" xmlns:r="http://schemas.openxmlformats.org/officeDocument/2006/relationships" xmlns:w="http://schemas.openxmlformats.org/wordprocessingml/2006/main" xmlns:w14="http://schemas.microsoft.com/office/word/2010/wordml" xmlns:w15="http://schemas.microsoft.com/office/word/2012/wordml" mc:Ignorable="w14 w15">
-  <w:optimizeForBrowser/>
-  <w:allowPNG/>
-</w:webSettings>
 </file>
 
 <file path=word/theme/theme1.xml><?xml version="1.0" encoding="utf-8"?>
@@ -12699,7 +12641,7 @@
     </a:clrScheme>
     <a:fontScheme name="Office">
       <a:majorFont>
-        <a:latin typeface="Calibri Light" panose="020F0302020204030204"/>
+        <a:latin typeface="Calibri Light"/>
         <a:ea typeface=""/>
         <a:cs typeface=""/>
         <a:font script="Jpan" typeface="ＭＳ ゴシック"/>
@@ -12734,7 +12676,7 @@
         <a:font script="Geor" typeface="Sylfaen"/>
       </a:majorFont>
       <a:minorFont>
-        <a:latin typeface="Calibri" panose="020F0502020204030204"/>
+        <a:latin typeface="Calibri"/>
         <a:ea typeface=""/>
         <a:cs typeface=""/>
         <a:font script="Jpan" typeface="ＭＳ 明朝"/>
@@ -12922,7 +12864,7 @@
 </file>
 
 <file path=customXml/itemProps1.xml><?xml version="1.0" encoding="utf-8"?>
-<ds:datastoreItem xmlns:ds="http://schemas.openxmlformats.org/officeDocument/2006/customXml" ds:itemID="{275080F6-78B7-4800-92F6-369ACB53938D}">
+<ds:datastoreItem xmlns:ds="http://schemas.openxmlformats.org/officeDocument/2006/customXml" ds:itemID="{31C97AC0-B3B8-4139-8BC5-231ED4117A8B}">
   <ds:schemaRefs>
     <ds:schemaRef ds:uri="http://schemas.openxmlformats.org/officeDocument/2006/bibliography"/>
   </ds:schemaRefs>

</xml_diff>

<commit_message>
update de doc y prototipo de ventanas de ingreso(mascota,cliente,cita,consulta)
</commit_message>
<xml_diff>
--- a/PetMed.docx
+++ b/PetMed.docx
@@ -1,6 +1,6 @@
 
 <file path=word/document.xml><?xml version="1.0" encoding="utf-8"?>
-<w:document xmlns:wpc="http://schemas.microsoft.com/office/word/2010/wordprocessingCanvas" xmlns:mc="http://schemas.openxmlformats.org/markup-compatibility/2006" xmlns:o="urn:schemas-microsoft-com:office:office" xmlns:r="http://schemas.openxmlformats.org/officeDocument/2006/relationships" xmlns:m="http://schemas.openxmlformats.org/officeDocument/2006/math" xmlns:v="urn:schemas-microsoft-com:vml" xmlns:wp14="http://schemas.microsoft.com/office/word/2010/wordprocessingDrawing" xmlns:wp="http://schemas.openxmlformats.org/drawingml/2006/wordprocessingDrawing" xmlns:w10="urn:schemas-microsoft-com:office:word" xmlns:w="http://schemas.openxmlformats.org/wordprocessingml/2006/main" xmlns:w14="http://schemas.microsoft.com/office/word/2010/wordml" xmlns:w15="http://schemas.microsoft.com/office/word/2012/wordml" xmlns:wpg="http://schemas.microsoft.com/office/word/2010/wordprocessingGroup" xmlns:wpi="http://schemas.microsoft.com/office/word/2010/wordprocessingInk" xmlns:wne="http://schemas.microsoft.com/office/word/2006/wordml" xmlns:wps="http://schemas.microsoft.com/office/word/2010/wordprocessingShape" mc:Ignorable="w14 w15 wp14">
+<w:document xmlns:wpc="http://schemas.microsoft.com/office/word/2010/wordprocessingCanvas" xmlns:mc="http://schemas.openxmlformats.org/markup-compatibility/2006" xmlns:o="urn:schemas-microsoft-com:office:office" xmlns:r="http://schemas.openxmlformats.org/officeDocument/2006/relationships" xmlns:m="http://schemas.openxmlformats.org/officeDocument/2006/math" xmlns:v="urn:schemas-microsoft-com:vml" xmlns:wp14="http://schemas.microsoft.com/office/word/2010/wordprocessingDrawing" xmlns:wp="http://schemas.openxmlformats.org/drawingml/2006/wordprocessingDrawing" xmlns:w10="urn:schemas-microsoft-com:office:word" xmlns:w="http://schemas.openxmlformats.org/wordprocessingml/2006/main" xmlns:w14="http://schemas.microsoft.com/office/word/2010/wordml" xmlns:wpg="http://schemas.microsoft.com/office/word/2010/wordprocessingGroup" xmlns:wpi="http://schemas.microsoft.com/office/word/2010/wordprocessingInk" xmlns:wne="http://schemas.microsoft.com/office/word/2006/wordml" xmlns:wps="http://schemas.microsoft.com/office/word/2010/wordprocessingShape" mc:Ignorable="w14 wp14">
   <w:body>
     <w:p>
       <w:pPr>
@@ -209,6 +209,7 @@
                                 </w14:props3d>
                               </w:rPr>
                             </w:pPr>
+                            <w:proofErr w:type="gramStart"/>
                             <w:r>
                               <w:rPr>
                                 <w:b/>
@@ -232,7 +233,33 @@
                                   </w14:contourClr>
                                 </w14:props3d>
                               </w:rPr>
-                              <w:t>PetMed(Sistema de Administración de Clínica Veterinaria)</w:t>
+                              <w:t>PetMed(</w:t>
+                            </w:r>
+                            <w:proofErr w:type="gramEnd"/>
+                            <w:r>
+                              <w:rPr>
+                                <w:b/>
+                                <w:color w:val="A5A5A5" w:themeColor="accent3"/>
+                                <w:sz w:val="28"/>
+                                <w14:textOutline w14:w="9525" w14:cap="flat" w14:cmpd="sng" w14:algn="ctr">
+                                  <w14:solidFill>
+                                    <w14:schemeClr w14:val="accent6">
+                                      <w14:lumMod w14:val="75000"/>
+                                    </w14:schemeClr>
+                                  </w14:solidFill>
+                                  <w14:prstDash w14:val="solid"/>
+                                  <w14:round/>
+                                </w14:textOutline>
+                                <w14:props3d w14:extrusionH="57150" w14:contourW="0" w14:prstMaterial="matte">
+                                  <w14:bevelT w14:w="63500" w14:h="12700" w14:prst="angle"/>
+                                  <w14:contourClr>
+                                    <w14:schemeClr w14:val="bg1">
+                                      <w14:lumMod w14:val="65000"/>
+                                    </w14:schemeClr>
+                                  </w14:contourClr>
+                                </w14:props3d>
+                              </w:rPr>
+                              <w:t>Sistema de Administración de Clínica Veterinaria)</w:t>
                             </w:r>
                           </w:p>
                           <w:p>
@@ -347,7 +374,7 @@
               </wp:anchor>
             </w:drawing>
           </mc:Choice>
-          <mc:Fallback>
+          <mc:Fallback xmlns:w15="http://schemas.microsoft.com/office/word/2012/wordml">
             <w:pict>
               <v:shapetype w14:anchorId="50AABA37" id="_x0000_t202" coordsize="21600,21600" o:spt="202" path="m,l,21600r21600,l21600,xe">
                 <v:stroke joinstyle="miter"/>
@@ -460,6 +487,7 @@
                           </w14:props3d>
                         </w:rPr>
                       </w:pPr>
+                      <w:proofErr w:type="gramStart"/>
                       <w:r>
                         <w:rPr>
                           <w:b/>
@@ -483,13 +511,38 @@
                             </w14:contourClr>
                           </w14:props3d>
                         </w:rPr>
-                        <w:t>PetMed(Sistema de Administración de Clínica Veterinaria)</w:t>
+                        <w:t>PetMed(</w:t>
+                      </w:r>
+                      <w:proofErr w:type="gramEnd"/>
+                      <w:r>
+                        <w:rPr>
+                          <w:b/>
+                          <w:color w:val="A5A5A5" w:themeColor="accent3"/>
+                          <w:sz w:val="28"/>
+                          <w14:textOutline w14:w="9525" w14:cap="flat" w14:cmpd="sng" w14:algn="ctr">
+                            <w14:solidFill>
+                              <w14:schemeClr w14:val="accent6">
+                                <w14:lumMod w14:val="75000"/>
+                              </w14:schemeClr>
+                            </w14:solidFill>
+                            <w14:prstDash w14:val="solid"/>
+                            <w14:round/>
+                          </w14:textOutline>
+                          <w14:props3d w14:extrusionH="57150" w14:contourW="0" w14:prstMaterial="matte">
+                            <w14:bevelT w14:w="63500" w14:h="12700" w14:prst="angle"/>
+                            <w14:contourClr>
+                              <w14:schemeClr w14:val="bg1">
+                                <w14:lumMod w14:val="65000"/>
+                              </w14:schemeClr>
+                            </w14:contourClr>
+                          </w14:props3d>
+                        </w:rPr>
+                        <w:t>Sistema de Administración de Clínica Veterinaria)</w:t>
                       </w:r>
                     </w:p>
                     <w:p>
                       <w:pPr>
                         <w:rPr>
-                          <w:color w:val="000000"/>
                           <w:sz w:val="24"/>
                           <w14:textFill>
                             <w14:solidFill>
@@ -642,11 +695,11 @@
                     <pic:cNvPicPr/>
                   </pic:nvPicPr>
                   <pic:blipFill>
-                    <a:blip r:embed="rId8">
+                    <a:blip r:embed="rId9">
                       <a:extLst>
                         <a:ext uri="{BEBA8EAE-BF5A-486C-A8C5-ECC9F3942E4B}">
                           <a14:imgProps xmlns:a14="http://schemas.microsoft.com/office/drawing/2010/main">
-                            <a14:imgLayer r:embed="rId9">
+                            <a14:imgLayer r:embed="rId10">
                               <a14:imgEffect>
                                 <a14:artisticPhotocopy/>
                               </a14:imgEffect>
@@ -1955,74 +2008,16 @@
               <w:t xml:space="preserve"> al crecimiento del mismo. </w:t>
             </w:r>
           </w:p>
-          <w:p>
-            <w:r>
-              <w:t>El sistema consta de varios usuarios, a los cuales se les puede asignar uno o más perfiles, con el propósito de poder activar y desactivar las consultas que cada usuario requiera, los principales perfiles son: Medico, Administrador, y Recepcionista.</w:t>
-            </w:r>
-          </w:p>
-          <w:p>
-            <w:r>
-              <w:t xml:space="preserve">El Recepcionista tiene la función de registrar clientes, registrar sus mascotas, eliminar clientes, eliminar mascotas, </w:t>
-            </w:r>
-            <w:r>
-              <w:t>así</w:t>
-            </w:r>
-            <w:r>
-              <w:t xml:space="preserve"> mismo como la opción de registrar citas, modificar citas, y eliminar citas, este perfil también es capaz de realizar consultas de citas por fechas y los usuarios registrados en el sistema con sus mascotas.</w:t>
-            </w:r>
-          </w:p>
-          <w:p>
-            <w:r>
-              <w:t xml:space="preserve">El Medico tiene la función de llenar el historial clínico de la mascota, lo que incluye registrar síntomas, realizar </w:t>
-            </w:r>
-            <w:r>
-              <w:t>diagnóstico</w:t>
-            </w:r>
-            <w:r>
-              <w:t xml:space="preserve"> y el tratamiento que este le dio a su enfermedad, aparte de esto puede registrar las vacunas administradas a la mascota dentro del consultorio o fuera de este y revisar el historial </w:t>
-            </w:r>
-            <w:r>
-              <w:t>médico</w:t>
-            </w:r>
-            <w:r>
-              <w:t xml:space="preserve"> de una mascota, o de todas para un reporte general.</w:t>
-            </w:r>
-          </w:p>
-          <w:p>
-            <w:r>
-              <w:lastRenderedPageBreak/>
-              <w:t>El Administrador tiene todos privilegios a más del privile</w:t>
-            </w:r>
-            <w:r>
-              <w:t>gio de crear perfiles, usuarios</w:t>
-            </w:r>
-            <w:r>
-              <w:t>, y poder consultar registros de usuarios y perfiles que el requiera.</w:t>
-            </w:r>
-          </w:p>
-          <w:p>
-            <w:pPr>
-              <w:jc w:val="right"/>
-            </w:pPr>
-            <w:r>
-              <w:rPr>
-                <w:b/>
-                <w:i/>
-                <w:sz w:val="18"/>
-              </w:rPr>
-              <w:t>Etapa de Desarrollo: Análisis de Sistema</w:t>
-            </w:r>
-          </w:p>
         </w:tc>
       </w:tr>
     </w:tbl>
+    <w:p/>
     <w:p>
       <w:pPr>
         <w:pStyle w:val="Ttulo1"/>
       </w:pPr>
       <w:bookmarkStart w:id="5" w:name="_Toc370701970"/>
       <w:r>
-        <w:lastRenderedPageBreak/>
         <w:t>Descripciones Funcionales</w:t>
       </w:r>
       <w:bookmarkEnd w:id="5"/>
@@ -2039,7 +2034,7 @@
       <w:tr>
         <w:tc>
           <w:tcPr>
-            <w:tcW w:w="8526" w:type="dxa"/>
+            <w:tcW w:w="8494" w:type="dxa"/>
             <w:tcBorders>
               <w:top w:val="single" w:sz="4" w:space="0" w:color="5B9BD5" w:themeColor="accent1"/>
               <w:left w:val="single" w:sz="4" w:space="0" w:color="5B9BD5" w:themeColor="accent1"/>
@@ -2162,6 +2157,7 @@
               </w:numPr>
             </w:pPr>
             <w:r>
+              <w:lastRenderedPageBreak/>
               <w:t>Registrar Diagnostico</w:t>
             </w:r>
           </w:p>
@@ -2503,7 +2499,6 @@
                 <w:i/>
                 <w:u w:val="single"/>
               </w:rPr>
-              <w:lastRenderedPageBreak/>
               <w:t>Descripción</w:t>
             </w:r>
             <w:r>
@@ -2708,6 +2703,7 @@
               </w:numPr>
             </w:pPr>
             <w:r>
+              <w:lastRenderedPageBreak/>
               <w:t>Registrar Fisiología: Registra el estado en que la mascota llego a la consulta.</w:t>
             </w:r>
           </w:p>
@@ -3020,7 +3016,271 @@
                 <w:i/>
                 <w:u w:val="single"/>
               </w:rPr>
+              <w:t>Actor:</w:t>
+            </w:r>
+            <w:r>
+              <w:t xml:space="preserve"> Recepcionista</w:t>
+            </w:r>
+          </w:p>
+          <w:p>
+            <w:r>
+              <w:rPr>
+                <w:b/>
+                <w:i/>
+                <w:u w:val="single"/>
+              </w:rPr>
+              <w:t>Descripción</w:t>
+            </w:r>
+            <w:r>
+              <w:rPr>
+                <w:b/>
+                <w:i/>
+                <w:u w:val="single"/>
+              </w:rPr>
+              <w:t>:</w:t>
+            </w:r>
+            <w:r>
+              <w:t xml:space="preserve"> este es el proceso en el que el recepcionista modifica hora y fecha de cita.</w:t>
+            </w:r>
+          </w:p>
+          <w:p>
+            <w:r>
+              <w:rPr>
+                <w:b/>
+                <w:i/>
+                <w:u w:val="single"/>
+              </w:rPr>
+              <w:t>Asunciones:</w:t>
+            </w:r>
+            <w:r>
+              <w:t xml:space="preserve"> Existe una cita para el cliente</w:t>
+            </w:r>
+          </w:p>
+          <w:p>
+            <w:r>
+              <w:rPr>
+                <w:b/>
+                <w:i/>
+                <w:u w:val="single"/>
+              </w:rPr>
+              <w:t>Acciones:</w:t>
+            </w:r>
+            <w:r>
+              <w:t xml:space="preserve"> El recepcionista pide hacer modificar cita</w:t>
+            </w:r>
+          </w:p>
+          <w:p>
+            <w:pPr>
+              <w:ind w:left="708"/>
+            </w:pPr>
+            <w:r>
+              <w:t xml:space="preserve">    El sistema carga un formulario para modificar cita.</w:t>
+            </w:r>
+          </w:p>
+          <w:p>
+            <w:pPr>
+              <w:ind w:left="708"/>
+            </w:pPr>
+            <w:r>
+              <w:t xml:space="preserve">    El recepcionista  modifica los campos necesarios </w:t>
+            </w:r>
+          </w:p>
+          <w:p>
+            <w:pPr>
+              <w:ind w:left="708"/>
+            </w:pPr>
+            <w:r>
+              <w:t xml:space="preserve">    El sistema actualiza la cita.</w:t>
+            </w:r>
+          </w:p>
+          <w:p>
+            <w:r>
+              <w:rPr>
+                <w:b/>
+                <w:i/>
+                <w:u w:val="single"/>
+              </w:rPr>
+              <w:t>Escenario  Exitoso:</w:t>
+            </w:r>
+            <w:r>
+              <w:t xml:space="preserve"> El sistema modifica la cita exitosamente</w:t>
+            </w:r>
+          </w:p>
+          <w:p>
+            <w:r>
+              <w:rPr>
+                <w:b/>
+                <w:i/>
+                <w:u w:val="single"/>
+              </w:rPr>
+              <w:t>Extensiones:</w:t>
+            </w:r>
+            <w:r>
+              <w:t xml:space="preserve"> la cita no existe, el sistema presenta un mensaje.</w:t>
+            </w:r>
+          </w:p>
+          <w:p/>
+          <w:p>
+            <w:r>
+              <w:rPr>
+                <w:b/>
+                <w:i/>
+                <w:u w:val="single"/>
+              </w:rPr>
+              <w:t>Nombre:</w:t>
+            </w:r>
+            <w:r>
+              <w:t xml:space="preserve"> Eliminar cita</w:t>
+            </w:r>
+          </w:p>
+          <w:p>
+            <w:r>
+              <w:rPr>
+                <w:b/>
+                <w:i/>
+                <w:u w:val="single"/>
+              </w:rPr>
+              <w:t>Actor:</w:t>
+            </w:r>
+            <w:r>
+              <w:t xml:space="preserve"> Recepcionista</w:t>
+            </w:r>
+          </w:p>
+          <w:p>
+            <w:r>
+              <w:rPr>
+                <w:b/>
+                <w:i/>
+                <w:u w:val="single"/>
+              </w:rPr>
               <w:lastRenderedPageBreak/>
+              <w:t>Descripción</w:t>
+            </w:r>
+            <w:r>
+              <w:rPr>
+                <w:b/>
+                <w:i/>
+                <w:u w:val="single"/>
+              </w:rPr>
+              <w:t>:</w:t>
+            </w:r>
+            <w:r>
+              <w:t xml:space="preserve"> este es el proceso en el que el recepcionista elimina una cita.</w:t>
+            </w:r>
+          </w:p>
+          <w:p>
+            <w:r>
+              <w:rPr>
+                <w:b/>
+                <w:i/>
+                <w:u w:val="single"/>
+              </w:rPr>
+              <w:t>Asunciones:</w:t>
+            </w:r>
+            <w:r>
+              <w:t xml:space="preserve"> Existe una cita para eliminar.</w:t>
+            </w:r>
+          </w:p>
+          <w:p>
+            <w:r>
+              <w:rPr>
+                <w:b/>
+                <w:i/>
+                <w:u w:val="single"/>
+              </w:rPr>
+              <w:t>Acciones:</w:t>
+            </w:r>
+            <w:r>
+              <w:t xml:space="preserve"> El recepcionista pide hacer eliminar cita</w:t>
+            </w:r>
+          </w:p>
+          <w:p>
+            <w:pPr>
+              <w:ind w:left="708"/>
+            </w:pPr>
+            <w:r>
+              <w:t xml:space="preserve">    El sistema carga un listado de las citas.</w:t>
+            </w:r>
+          </w:p>
+          <w:p>
+            <w:pPr>
+              <w:ind w:left="708"/>
+            </w:pPr>
+            <w:r>
+              <w:t xml:space="preserve">    El recepcionista  selecciona la cita a eliminar. </w:t>
+            </w:r>
+          </w:p>
+          <w:p>
+            <w:pPr>
+              <w:ind w:left="708"/>
+            </w:pPr>
+            <w:r>
+              <w:t xml:space="preserve">    El sistema pide confirmar eliminar cita.</w:t>
+            </w:r>
+          </w:p>
+          <w:p>
+            <w:pPr>
+              <w:ind w:left="708"/>
+            </w:pPr>
+            <w:r>
+              <w:t xml:space="preserve">    El usuario confirma eliminar cita.</w:t>
+            </w:r>
+          </w:p>
+          <w:p>
+            <w:pPr>
+              <w:ind w:left="708"/>
+            </w:pPr>
+            <w:r>
+              <w:t xml:space="preserve">    El sistema elimina la cita.</w:t>
+            </w:r>
+          </w:p>
+          <w:p>
+            <w:r>
+              <w:rPr>
+                <w:b/>
+                <w:i/>
+                <w:u w:val="single"/>
+              </w:rPr>
+              <w:t>Escenario  Exitoso:</w:t>
+            </w:r>
+            <w:r>
+              <w:t xml:space="preserve"> El sistema elimina la cita exitosamente</w:t>
+            </w:r>
+          </w:p>
+          <w:p>
+            <w:r>
+              <w:rPr>
+                <w:b/>
+                <w:i/>
+                <w:u w:val="single"/>
+              </w:rPr>
+              <w:t>Extensiones:</w:t>
+            </w:r>
+            <w:r>
+              <w:t xml:space="preserve"> la cita no existe, el sistema presenta un mensaje.</w:t>
+            </w:r>
+          </w:p>
+          <w:p/>
+          <w:p>
+            <w:r>
+              <w:rPr>
+                <w:b/>
+                <w:i/>
+                <w:u w:val="single"/>
+              </w:rPr>
+              <w:t>Nombre:</w:t>
+            </w:r>
+            <w:r>
+              <w:t xml:space="preserve"> Registrar Cliente</w:t>
+            </w:r>
+          </w:p>
+          <w:p>
+            <w:r>
+              <w:rPr>
+                <w:b/>
+                <w:i/>
+                <w:u w:val="single"/>
+              </w:rPr>
               <w:t>Actor:</w:t>
             </w:r>
             <w:r>
@@ -3045,7 +3305,7 @@
               <w:t>:</w:t>
             </w:r>
             <w:r>
-              <w:t xml:space="preserve"> este es el proceso en el que el recepcionista modifica hora y fecha de cita.</w:t>
+              <w:t xml:space="preserve"> este proceso guarda el cliente y el nombre de sus mascotas.</w:t>
             </w:r>
           </w:p>
           <w:p>
@@ -3058,10 +3318,81 @@
               <w:t>Asunciones:</w:t>
             </w:r>
             <w:r>
-              <w:t xml:space="preserve"> Existe una cita para el cliente</w:t>
-            </w:r>
-          </w:p>
-          <w:p>
+              <w:t xml:space="preserve"> El cliente no se encuentra registrado.</w:t>
+            </w:r>
+          </w:p>
+          <w:p>
+            <w:pPr>
+              <w:ind w:left="708"/>
+            </w:pPr>
+            <w:r>
+              <w:rPr>
+                <w:b/>
+                <w:i/>
+                <w:u w:val="single"/>
+              </w:rPr>
+              <w:t>Subprocesos</w:t>
+            </w:r>
+            <w:r>
+              <w:t>: Registrar mascota.</w:t>
+            </w:r>
+          </w:p>
+          <w:p>
+            <w:pPr>
+              <w:ind w:left="708"/>
+            </w:pPr>
+            <w:r>
+              <w:rPr>
+                <w:b/>
+                <w:i/>
+                <w:u w:val="single"/>
+              </w:rPr>
+              <w:t>Descripción</w:t>
+            </w:r>
+            <w:r>
+              <w:rPr>
+                <w:b/>
+                <w:i/>
+                <w:u w:val="single"/>
+              </w:rPr>
+              <w:t>:</w:t>
+            </w:r>
+            <w:r>
+              <w:t xml:space="preserve"> Este subproceso registra una o </w:t>
+            </w:r>
+            <w:r>
+              <w:t>más</w:t>
+            </w:r>
+            <w:r>
+              <w:t xml:space="preserve"> mascotas para un cliente</w:t>
+            </w:r>
+          </w:p>
+          <w:p>
+            <w:pPr>
+              <w:ind w:left="708"/>
+            </w:pPr>
+            <w:r>
+              <w:rPr>
+                <w:b/>
+                <w:i/>
+                <w:u w:val="single"/>
+              </w:rPr>
+              <w:t>Asunciones:</w:t>
+            </w:r>
+            <w:r>
+              <w:t xml:space="preserve"> El cliente </w:t>
+            </w:r>
+            <w:r>
+              <w:t>no</w:t>
+            </w:r>
+            <w:r>
+              <w:t xml:space="preserve"> tiene una mascota con ese nombre.</w:t>
+            </w:r>
+          </w:p>
+          <w:p>
+            <w:pPr>
+              <w:ind w:left="708"/>
+            </w:pPr>
             <w:r>
               <w:rPr>
                 <w:b/>
@@ -3071,7 +3402,31 @@
               <w:t>Acciones:</w:t>
             </w:r>
             <w:r>
-              <w:t xml:space="preserve"> El recepcionista pide hacer modificar cita</w:t>
+              <w:t xml:space="preserve"> El usuario pide registrar una mascota.</w:t>
+            </w:r>
+          </w:p>
+          <w:p>
+            <w:pPr>
+              <w:ind w:left="1416"/>
+            </w:pPr>
+            <w:r>
+              <w:t xml:space="preserve">    El sistema pide nombre de mascota.</w:t>
+            </w:r>
+          </w:p>
+          <w:p>
+            <w:pPr>
+              <w:ind w:left="1416"/>
+            </w:pPr>
+            <w:r>
+              <w:t xml:space="preserve">    El usuario ingresa nombre de mascota.</w:t>
+            </w:r>
+          </w:p>
+          <w:p>
+            <w:pPr>
+              <w:ind w:left="1416"/>
+            </w:pPr>
+            <w:r>
+              <w:t xml:space="preserve">    El usuario registra la mascota para un cliente.</w:t>
             </w:r>
           </w:p>
           <w:p>
@@ -3079,7 +3434,7 @@
               <w:ind w:left="708"/>
             </w:pPr>
             <w:r>
-              <w:t xml:space="preserve">    El sistema carga un formulario para modificar cita.</w:t>
+              <w:t>Escenario exitoso: la mascota ya existe, el sistema presenta mensaje.</w:t>
             </w:r>
           </w:p>
           <w:p>
@@ -3087,7 +3442,20 @@
               <w:ind w:left="708"/>
             </w:pPr>
             <w:r>
-              <w:t xml:space="preserve">    El recepcionista  modifica los campos necesarios </w:t>
+              <w:t>Extensiones: No existe cliente para agregar mascota.</w:t>
+            </w:r>
+          </w:p>
+          <w:p>
+            <w:r>
+              <w:rPr>
+                <w:b/>
+                <w:i/>
+                <w:u w:val="single"/>
+              </w:rPr>
+              <w:t>Acciones:</w:t>
+            </w:r>
+            <w:r>
+              <w:t xml:space="preserve"> El recepcionista pide registrar un cliente.</w:t>
             </w:r>
           </w:p>
           <w:p>
@@ -3095,20 +3463,207 @@
               <w:ind w:left="708"/>
             </w:pPr>
             <w:r>
-              <w:t xml:space="preserve">    El sistema actualiza la cita.</w:t>
-            </w:r>
-          </w:p>
-          <w:p>
-            <w:r>
-              <w:rPr>
-                <w:b/>
-                <w:i/>
-                <w:u w:val="single"/>
-              </w:rPr>
-              <w:t>Escenario  Exitoso:</w:t>
-            </w:r>
-            <w:r>
-              <w:t xml:space="preserve"> El sistema modifica la cita exitosamente</w:t>
+              <w:t xml:space="preserve">    El sistema presenta un formulario para registrar el cliente.</w:t>
+            </w:r>
+          </w:p>
+          <w:p>
+            <w:pPr>
+              <w:ind w:left="708"/>
+            </w:pPr>
+            <w:r>
+              <w:t xml:space="preserve">    El usuario ingresa los datos del cliente.</w:t>
+            </w:r>
+          </w:p>
+          <w:p>
+            <w:pPr>
+              <w:ind w:left="708"/>
+            </w:pPr>
+            <w:r>
+              <w:t xml:space="preserve">    El sistema guarda la información de cliente.</w:t>
+            </w:r>
+          </w:p>
+          <w:p>
+            <w:r>
+              <w:rPr>
+                <w:b/>
+                <w:i/>
+                <w:u w:val="single"/>
+              </w:rPr>
+              <w:t>Escenario exitoso:</w:t>
+            </w:r>
+            <w:r>
+              <w:t xml:space="preserve"> El sistema registra cliente exitosamente.</w:t>
+            </w:r>
+          </w:p>
+          <w:p>
+            <w:r>
+              <w:rPr>
+                <w:b/>
+                <w:i/>
+                <w:u w:val="single"/>
+              </w:rPr>
+              <w:t>Extensiones</w:t>
+            </w:r>
+            <w:r>
+              <w:rPr>
+                <w:b/>
+                <w:i/>
+                <w:u w:val="single"/>
+              </w:rPr>
+              <w:t>:</w:t>
+            </w:r>
+            <w:r>
+              <w:t xml:space="preserve"> El cliente ya está registrado. Se muestra un mensaje </w:t>
+            </w:r>
+            <w:r>
+              <w:t>notificándolo.</w:t>
+            </w:r>
+          </w:p>
+          <w:p/>
+          <w:p>
+            <w:r>
+              <w:rPr>
+                <w:b/>
+                <w:i/>
+                <w:u w:val="single"/>
+              </w:rPr>
+              <w:t>Nombre:</w:t>
+            </w:r>
+            <w:r>
+              <w:t xml:space="preserve"> Modificar Cliente</w:t>
+            </w:r>
+          </w:p>
+          <w:p>
+            <w:r>
+              <w:rPr>
+                <w:b/>
+                <w:i/>
+                <w:u w:val="single"/>
+              </w:rPr>
+              <w:t>Actor:</w:t>
+            </w:r>
+            <w:r>
+              <w:t xml:space="preserve"> Recepcionista</w:t>
+            </w:r>
+          </w:p>
+          <w:p>
+            <w:r>
+              <w:rPr>
+                <w:b/>
+                <w:i/>
+                <w:u w:val="single"/>
+              </w:rPr>
+              <w:t>Descripción</w:t>
+            </w:r>
+            <w:r>
+              <w:rPr>
+                <w:b/>
+                <w:i/>
+                <w:u w:val="single"/>
+              </w:rPr>
+              <w:t>:</w:t>
+            </w:r>
+            <w:r>
+              <w:t xml:space="preserve"> En este proceso se puede modificar un cliente y añadir o quitar mascotas.</w:t>
+            </w:r>
+          </w:p>
+          <w:p>
+            <w:r>
+              <w:rPr>
+                <w:b/>
+                <w:i/>
+                <w:u w:val="single"/>
+              </w:rPr>
+              <w:t>Asunciones:</w:t>
+            </w:r>
+            <w:r>
+              <w:t xml:space="preserve"> el cliente a modificar existe</w:t>
+            </w:r>
+          </w:p>
+          <w:p>
+            <w:r>
+              <w:rPr>
+                <w:b/>
+                <w:i/>
+                <w:u w:val="single"/>
+              </w:rPr>
+              <w:t>Acciones:</w:t>
+            </w:r>
+            <w:r>
+              <w:t xml:space="preserve"> El recepcionista pide modificar un cliente</w:t>
+            </w:r>
+          </w:p>
+          <w:p>
+            <w:pPr>
+              <w:ind w:left="708"/>
+            </w:pPr>
+            <w:r>
+              <w:t xml:space="preserve">    El sistema pide el id del cliente a modificar</w:t>
+            </w:r>
+          </w:p>
+          <w:p>
+            <w:pPr>
+              <w:ind w:left="708"/>
+            </w:pPr>
+            <w:r>
+              <w:t xml:space="preserve">    El sistema busca el cliente.</w:t>
+            </w:r>
+          </w:p>
+          <w:p>
+            <w:pPr>
+              <w:ind w:left="708"/>
+            </w:pPr>
+            <w:r>
+              <w:t xml:space="preserve">    El recepcionista hace las modificaciones deseadas y </w:t>
+            </w:r>
+            <w:r>
+              <w:t>añade</w:t>
+            </w:r>
+            <w:r>
+              <w:t xml:space="preserve"> o quita mascotas.</w:t>
+            </w:r>
+          </w:p>
+          <w:p>
+            <w:pPr>
+              <w:ind w:left="708"/>
+            </w:pPr>
+            <w:r>
+              <w:t xml:space="preserve">    El sistema actualiza las </w:t>
+            </w:r>
+            <w:r>
+              <w:t>modificaciones</w:t>
+            </w:r>
+            <w:r>
+              <w:t>.</w:t>
+            </w:r>
+          </w:p>
+          <w:p>
+            <w:r>
+              <w:rPr>
+                <w:b/>
+                <w:i/>
+                <w:u w:val="single"/>
+              </w:rPr>
+              <w:t xml:space="preserve">Escenario </w:t>
+            </w:r>
+            <w:r>
+              <w:rPr>
+                <w:b/>
+                <w:i/>
+                <w:u w:val="single"/>
+              </w:rPr>
+              <w:t>exitoso</w:t>
+            </w:r>
+            <w:r>
+              <w:rPr>
+                <w:b/>
+                <w:i/>
+                <w:u w:val="single"/>
+              </w:rPr>
+              <w:t>:</w:t>
+            </w:r>
+            <w:r>
+              <w:t xml:space="preserve"> El usuario realiza las modificaciones exitosamente.</w:t>
             </w:r>
           </w:p>
           <w:p>
@@ -3121,7 +3676,7 @@
               <w:t>Extensiones:</w:t>
             </w:r>
             <w:r>
-              <w:t xml:space="preserve"> la cita no existe, el sistema presenta un mensaje.</w:t>
+              <w:t xml:space="preserve"> El cliente a modificar no existe, el sistema lo notifica.</w:t>
             </w:r>
           </w:p>
           <w:p/>
@@ -3135,7 +3690,10 @@
               <w:t>Nombre:</w:t>
             </w:r>
             <w:r>
-              <w:t xml:space="preserve"> Eliminar cita</w:t>
+              <w:t xml:space="preserve"> C</w:t>
+            </w:r>
+            <w:r>
+              <w:t>rear perfil</w:t>
             </w:r>
           </w:p>
           <w:p>
@@ -3148,7 +3706,7 @@
               <w:t>Actor:</w:t>
             </w:r>
             <w:r>
-              <w:t xml:space="preserve"> Recepcionista</w:t>
+              <w:t xml:space="preserve"> Admin</w:t>
             </w:r>
           </w:p>
           <w:p>
@@ -3169,406 +3727,7 @@
               <w:t>:</w:t>
             </w:r>
             <w:r>
-              <w:t xml:space="preserve"> este es el proceso en el que el recepcionista elimina una cita.</w:t>
-            </w:r>
-          </w:p>
-          <w:p>
-            <w:r>
-              <w:rPr>
-                <w:b/>
-                <w:i/>
-                <w:u w:val="single"/>
-              </w:rPr>
-              <w:t>Asunciones:</w:t>
-            </w:r>
-            <w:r>
-              <w:t xml:space="preserve"> Existe una cita para eliminar.</w:t>
-            </w:r>
-          </w:p>
-          <w:p>
-            <w:r>
-              <w:rPr>
-                <w:b/>
-                <w:i/>
-                <w:u w:val="single"/>
-              </w:rPr>
-              <w:t>Acciones:</w:t>
-            </w:r>
-            <w:r>
-              <w:t xml:space="preserve"> El recepcionista pide hacer eliminar cita</w:t>
-            </w:r>
-          </w:p>
-          <w:p>
-            <w:pPr>
-              <w:ind w:left="708"/>
-            </w:pPr>
-            <w:r>
-              <w:t xml:space="preserve">    El sistema carga un listado de las citas.</w:t>
-            </w:r>
-          </w:p>
-          <w:p>
-            <w:pPr>
-              <w:ind w:left="708"/>
-            </w:pPr>
-            <w:r>
-              <w:t xml:space="preserve">    El recepcionista  selecciona la cita a eliminar. </w:t>
-            </w:r>
-          </w:p>
-          <w:p>
-            <w:pPr>
-              <w:ind w:left="708"/>
-            </w:pPr>
-            <w:r>
-              <w:t xml:space="preserve">    El sistema pide confirmar eliminar cita.</w:t>
-            </w:r>
-          </w:p>
-          <w:p>
-            <w:pPr>
-              <w:ind w:left="708"/>
-            </w:pPr>
-            <w:r>
-              <w:t xml:space="preserve">    El usuario confirma eliminar cita.</w:t>
-            </w:r>
-          </w:p>
-          <w:p>
-            <w:pPr>
-              <w:ind w:left="708"/>
-            </w:pPr>
-            <w:r>
-              <w:t xml:space="preserve">    El sistema elimina la cita.</w:t>
-            </w:r>
-          </w:p>
-          <w:p>
-            <w:r>
-              <w:rPr>
-                <w:b/>
-                <w:i/>
-                <w:u w:val="single"/>
-              </w:rPr>
-              <w:t>Escenario  Exitoso:</w:t>
-            </w:r>
-            <w:r>
-              <w:t xml:space="preserve"> El sistema elimina la cita exitosamente</w:t>
-            </w:r>
-          </w:p>
-          <w:p>
-            <w:r>
-              <w:rPr>
-                <w:b/>
-                <w:i/>
-                <w:u w:val="single"/>
-              </w:rPr>
-              <w:t>Extensiones:</w:t>
-            </w:r>
-            <w:r>
-              <w:t xml:space="preserve"> la cita no existe, el sistema presenta un mensaje.</w:t>
-            </w:r>
-          </w:p>
-          <w:p/>
-          <w:p>
-            <w:r>
-              <w:rPr>
-                <w:b/>
-                <w:i/>
-                <w:u w:val="single"/>
-              </w:rPr>
-              <w:t>Nombre:</w:t>
-            </w:r>
-            <w:r>
-              <w:t xml:space="preserve"> Registrar Cliente</w:t>
-            </w:r>
-          </w:p>
-          <w:p>
-            <w:r>
-              <w:rPr>
-                <w:b/>
-                <w:i/>
-                <w:u w:val="single"/>
-              </w:rPr>
-              <w:t>Actor:</w:t>
-            </w:r>
-            <w:r>
-              <w:t xml:space="preserve"> Recepcionista</w:t>
-            </w:r>
-          </w:p>
-          <w:p>
-            <w:r>
-              <w:rPr>
-                <w:b/>
-                <w:i/>
-                <w:u w:val="single"/>
-              </w:rPr>
-              <w:t>Descripción</w:t>
-            </w:r>
-            <w:r>
-              <w:rPr>
-                <w:b/>
-                <w:i/>
-                <w:u w:val="single"/>
-              </w:rPr>
-              <w:t>:</w:t>
-            </w:r>
-            <w:r>
-              <w:t xml:space="preserve"> este proceso guarda el cliente y el nombre de sus mascotas.</w:t>
-            </w:r>
-          </w:p>
-          <w:p>
-            <w:r>
-              <w:rPr>
-                <w:b/>
-                <w:i/>
-                <w:u w:val="single"/>
-              </w:rPr>
-              <w:t>Asunciones:</w:t>
-            </w:r>
-            <w:r>
-              <w:t xml:space="preserve"> El cliente no se encuentra registrado.</w:t>
-            </w:r>
-          </w:p>
-          <w:p>
-            <w:pPr>
-              <w:ind w:left="708"/>
-            </w:pPr>
-            <w:r>
-              <w:rPr>
-                <w:b/>
-                <w:i/>
-                <w:u w:val="single"/>
-              </w:rPr>
-              <w:t>Subprocesos</w:t>
-            </w:r>
-            <w:r>
-              <w:t>: Registrar mascota.</w:t>
-            </w:r>
-          </w:p>
-          <w:p>
-            <w:pPr>
-              <w:ind w:left="708"/>
-            </w:pPr>
-            <w:r>
-              <w:rPr>
-                <w:b/>
-                <w:i/>
-                <w:u w:val="single"/>
-              </w:rPr>
-              <w:t>Descripción</w:t>
-            </w:r>
-            <w:r>
-              <w:rPr>
-                <w:b/>
-                <w:i/>
-                <w:u w:val="single"/>
-              </w:rPr>
-              <w:t>:</w:t>
-            </w:r>
-            <w:r>
-              <w:t xml:space="preserve"> Este subproceso registra una o </w:t>
-            </w:r>
-            <w:r>
-              <w:t>más</w:t>
-            </w:r>
-            <w:r>
-              <w:t xml:space="preserve"> mascotas para un cliente</w:t>
-            </w:r>
-          </w:p>
-          <w:p>
-            <w:pPr>
-              <w:ind w:left="708"/>
-            </w:pPr>
-            <w:r>
-              <w:rPr>
-                <w:b/>
-                <w:i/>
-                <w:u w:val="single"/>
-              </w:rPr>
-              <w:t>Asunciones:</w:t>
-            </w:r>
-            <w:r>
-              <w:t xml:space="preserve"> El cliente </w:t>
-            </w:r>
-            <w:r>
-              <w:t>no</w:t>
-            </w:r>
-            <w:r>
-              <w:t xml:space="preserve"> tiene una mascota con ese nombre.</w:t>
-            </w:r>
-          </w:p>
-          <w:p>
-            <w:pPr>
-              <w:ind w:left="708"/>
-            </w:pPr>
-            <w:r>
-              <w:rPr>
-                <w:b/>
-                <w:i/>
-                <w:u w:val="single"/>
-              </w:rPr>
-              <w:t>Acciones:</w:t>
-            </w:r>
-            <w:r>
-              <w:t xml:space="preserve"> El usuario pide registrar una mascota.</w:t>
-            </w:r>
-          </w:p>
-          <w:p>
-            <w:pPr>
-              <w:ind w:left="1416"/>
-            </w:pPr>
-            <w:r>
-              <w:t xml:space="preserve">    El sistema pide nombre de mascota.</w:t>
-            </w:r>
-          </w:p>
-          <w:p>
-            <w:pPr>
-              <w:ind w:left="1416"/>
-            </w:pPr>
-            <w:r>
-              <w:t xml:space="preserve">    El usuario ingresa nombre de mascota.</w:t>
-            </w:r>
-          </w:p>
-          <w:p>
-            <w:pPr>
-              <w:ind w:left="1416"/>
-            </w:pPr>
-            <w:r>
-              <w:t xml:space="preserve">    El usuario registra la mascota para un cliente.</w:t>
-            </w:r>
-          </w:p>
-          <w:p>
-            <w:pPr>
-              <w:ind w:left="708"/>
-            </w:pPr>
-            <w:r>
-              <w:t>Escenario exitoso: la mascota ya existe, el sistema presenta mensaje.</w:t>
-            </w:r>
-          </w:p>
-          <w:p>
-            <w:pPr>
-              <w:ind w:left="708"/>
-            </w:pPr>
-            <w:r>
-              <w:t>Extensiones: No existe cliente para agregar mascota.</w:t>
-            </w:r>
-          </w:p>
-          <w:p>
-            <w:r>
-              <w:rPr>
-                <w:b/>
-                <w:i/>
-                <w:u w:val="single"/>
-              </w:rPr>
-              <w:t>Acciones:</w:t>
-            </w:r>
-            <w:r>
-              <w:t xml:space="preserve"> El recepcionista pide registrar un cliente.</w:t>
-            </w:r>
-          </w:p>
-          <w:p>
-            <w:pPr>
-              <w:ind w:left="708"/>
-            </w:pPr>
-            <w:r>
-              <w:t xml:space="preserve">    El sistema presenta un formulario para registrar el cliente.</w:t>
-            </w:r>
-          </w:p>
-          <w:p>
-            <w:pPr>
-              <w:ind w:left="708"/>
-            </w:pPr>
-            <w:r>
-              <w:t xml:space="preserve">    El usuario ingresa los datos del cliente.</w:t>
-            </w:r>
-          </w:p>
-          <w:p>
-            <w:pPr>
-              <w:ind w:left="708"/>
-            </w:pPr>
-            <w:r>
-              <w:t xml:space="preserve">    El sistema guarda la información de cliente.</w:t>
-            </w:r>
-          </w:p>
-          <w:p>
-            <w:r>
-              <w:rPr>
-                <w:b/>
-                <w:i/>
-                <w:u w:val="single"/>
-              </w:rPr>
-              <w:t>Escenario exitoso:</w:t>
-            </w:r>
-            <w:r>
-              <w:t xml:space="preserve"> El sistema registra cliente exitosamente.</w:t>
-            </w:r>
-          </w:p>
-          <w:p>
-            <w:r>
-              <w:rPr>
-                <w:b/>
-                <w:i/>
-                <w:u w:val="single"/>
-              </w:rPr>
-              <w:t>Extensiones</w:t>
-            </w:r>
-            <w:r>
-              <w:rPr>
-                <w:b/>
-                <w:i/>
-                <w:u w:val="single"/>
-              </w:rPr>
-              <w:t>:</w:t>
-            </w:r>
-            <w:r>
-              <w:t xml:space="preserve"> El cliente ya está registrado. Se muestra un mensaje </w:t>
-            </w:r>
-            <w:r>
-              <w:t>notificándolo.</w:t>
-            </w:r>
-          </w:p>
-          <w:p/>
-          <w:p>
-            <w:r>
-              <w:rPr>
-                <w:b/>
-                <w:i/>
-                <w:u w:val="single"/>
-              </w:rPr>
-              <w:t>Nombre:</w:t>
-            </w:r>
-            <w:r>
-              <w:t xml:space="preserve"> Modificar Cliente</w:t>
-            </w:r>
-          </w:p>
-          <w:p>
-            <w:r>
-              <w:rPr>
-                <w:b/>
-                <w:i/>
-                <w:u w:val="single"/>
-              </w:rPr>
-              <w:t>Actor:</w:t>
-            </w:r>
-            <w:r>
-              <w:t xml:space="preserve"> Recepcionista</w:t>
-            </w:r>
-          </w:p>
-          <w:p>
-            <w:r>
-              <w:rPr>
-                <w:b/>
-                <w:i/>
-                <w:u w:val="single"/>
-              </w:rPr>
-              <w:t>Descripción</w:t>
-            </w:r>
-            <w:r>
-              <w:rPr>
-                <w:b/>
-                <w:i/>
-                <w:u w:val="single"/>
-              </w:rPr>
-              <w:t>:</w:t>
-            </w:r>
-            <w:r>
-              <w:t xml:space="preserve"> En este proceso se puede modificar un cliente y añadir o quitar mascotas.</w:t>
+              <w:t xml:space="preserve"> En este proceso el admin registra un nuevo perfil</w:t>
             </w:r>
           </w:p>
           <w:p>
@@ -3582,7 +3741,7 @@
               <w:t>Asunciones:</w:t>
             </w:r>
             <w:r>
-              <w:t xml:space="preserve"> el cliente a modificar existe</w:t>
+              <w:t xml:space="preserve"> No hay perfil con este nombre</w:t>
             </w:r>
           </w:p>
           <w:p>
@@ -3595,7 +3754,7 @@
               <w:t>Acciones:</w:t>
             </w:r>
             <w:r>
-              <w:t xml:space="preserve"> El recepcionista pide modificar un cliente</w:t>
+              <w:t xml:space="preserve"> El admin pide crear un nuevo perfil.</w:t>
             </w:r>
           </w:p>
           <w:p>
@@ -3603,7 +3762,10 @@
               <w:ind w:left="708"/>
             </w:pPr>
             <w:r>
-              <w:t xml:space="preserve">    El sistema pide el id del cliente a modificar</w:t>
+              <w:t xml:space="preserve">    El sistema presenta un formulario solicitando la información para crearlo</w:t>
+            </w:r>
+            <w:r>
+              <w:t>.</w:t>
             </w:r>
           </w:p>
           <w:p>
@@ -3611,7 +3773,7 @@
               <w:ind w:left="708"/>
             </w:pPr>
             <w:r>
-              <w:t xml:space="preserve">    El sistema busca el cliente.</w:t>
+              <w:t xml:space="preserve">    El admin llena el formulario</w:t>
             </w:r>
           </w:p>
           <w:p>
@@ -3619,13 +3781,7 @@
               <w:ind w:left="708"/>
             </w:pPr>
             <w:r>
-              <w:t xml:space="preserve">    El recepcionista hace las modificaciones deseadas y </w:t>
-            </w:r>
-            <w:r>
-              <w:t>añade</w:t>
-            </w:r>
-            <w:r>
-              <w:t xml:space="preserve"> o quita mascotas.</w:t>
+              <w:t xml:space="preserve">    El admin agrega usuarios al perfil.</w:t>
             </w:r>
           </w:p>
           <w:p>
@@ -3633,31 +3789,332 @@
               <w:ind w:left="708"/>
             </w:pPr>
             <w:r>
-              <w:t xml:space="preserve">    El sistema actualiza las </w:t>
-            </w:r>
-            <w:r>
-              <w:t>modificaciones</w:t>
+              <w:t xml:space="preserve">    El sistema crea el perfil.</w:t>
+            </w:r>
+          </w:p>
+          <w:p>
+            <w:r>
+              <w:rPr>
+                <w:b/>
+                <w:i/>
+                <w:u w:val="single"/>
+              </w:rPr>
+              <w:t>Escenario exitoso:</w:t>
+            </w:r>
+            <w:r>
+              <w:t xml:space="preserve"> El perfil es creado satisfactoriamente</w:t>
+            </w:r>
+          </w:p>
+          <w:p>
+            <w:r>
+              <w:rPr>
+                <w:b/>
+                <w:i/>
+                <w:u w:val="single"/>
+              </w:rPr>
+              <w:t>Extensiones:</w:t>
+            </w:r>
+            <w:r>
+              <w:t xml:space="preserve"> el perfil ya existía, el sistema lo notifica.</w:t>
+            </w:r>
+          </w:p>
+          <w:p/>
+          <w:p>
+            <w:r>
+              <w:rPr>
+                <w:b/>
+                <w:i/>
+                <w:u w:val="single"/>
+              </w:rPr>
+              <w:t>Nombre:</w:t>
+            </w:r>
+            <w:r>
+              <w:t xml:space="preserve"> Modificar perfil</w:t>
+            </w:r>
+          </w:p>
+          <w:p>
+            <w:r>
+              <w:rPr>
+                <w:b/>
+                <w:i/>
+                <w:u w:val="single"/>
+              </w:rPr>
+              <w:t>Actor:</w:t>
+            </w:r>
+            <w:r>
+              <w:t xml:space="preserve"> Admin</w:t>
+            </w:r>
+          </w:p>
+          <w:p>
+            <w:r>
+              <w:rPr>
+                <w:b/>
+                <w:i/>
+                <w:u w:val="single"/>
+              </w:rPr>
+              <w:t>Descripción</w:t>
+            </w:r>
+            <w:r>
+              <w:rPr>
+                <w:b/>
+                <w:i/>
+                <w:u w:val="single"/>
+              </w:rPr>
+              <w:t>:</w:t>
+            </w:r>
+            <w:r>
+              <w:t xml:space="preserve"> En este proceso el admin modifica un perfil existente.</w:t>
+            </w:r>
+          </w:p>
+          <w:p>
+            <w:r>
+              <w:rPr>
+                <w:b/>
+                <w:i/>
+                <w:u w:val="single"/>
+              </w:rPr>
+              <w:t>Asunciones:</w:t>
+            </w:r>
+            <w:r>
+              <w:t xml:space="preserve"> Hay un perfil para modificar</w:t>
+            </w:r>
+          </w:p>
+          <w:p>
+            <w:r>
+              <w:rPr>
+                <w:b/>
+                <w:i/>
+                <w:u w:val="single"/>
+              </w:rPr>
+              <w:t>Acciones:</w:t>
+            </w:r>
+            <w:r>
+              <w:t xml:space="preserve"> El admin pide modificar un perfil.</w:t>
+            </w:r>
+          </w:p>
+          <w:p>
+            <w:pPr>
+              <w:ind w:left="708"/>
+            </w:pPr>
+            <w:r>
+              <w:t xml:space="preserve">    El sistema presenta un formulario solicitando la información para modificarlo.</w:t>
+            </w:r>
+          </w:p>
+          <w:p>
+            <w:pPr>
+              <w:ind w:left="708"/>
+            </w:pPr>
+            <w:r>
+              <w:t xml:space="preserve">    El admin llena el formulario</w:t>
+            </w:r>
+          </w:p>
+          <w:p>
+            <w:pPr>
+              <w:ind w:left="708"/>
+            </w:pPr>
+            <w:r>
+              <w:t xml:space="preserve">    El admin agrega o quita usuarios al perfil.</w:t>
+            </w:r>
+          </w:p>
+          <w:p>
+            <w:pPr>
+              <w:ind w:left="708"/>
+            </w:pPr>
+            <w:r>
+              <w:t xml:space="preserve">    El sistema modifica el perfil.</w:t>
+            </w:r>
+          </w:p>
+          <w:p>
+            <w:r>
+              <w:rPr>
+                <w:b/>
+                <w:i/>
+                <w:u w:val="single"/>
+              </w:rPr>
+              <w:t>Escenario exitoso:</w:t>
+            </w:r>
+            <w:r>
+              <w:t xml:space="preserve"> El perfil es modificado satisfactoriamente</w:t>
+            </w:r>
+          </w:p>
+          <w:p>
+            <w:r>
+              <w:rPr>
+                <w:b/>
+                <w:i/>
+                <w:u w:val="single"/>
+              </w:rPr>
+              <w:t>Extensiones:</w:t>
+            </w:r>
+            <w:r>
+              <w:t xml:space="preserve"> el perfil no existía, el sistema lo notifica.</w:t>
+            </w:r>
+          </w:p>
+          <w:p/>
+          <w:p>
+            <w:r>
+              <w:rPr>
+                <w:b/>
+                <w:i/>
+                <w:u w:val="single"/>
+              </w:rPr>
+              <w:t>Nombre:</w:t>
+            </w:r>
+            <w:r>
+              <w:t xml:space="preserve"> Eliminar perfil</w:t>
+            </w:r>
+          </w:p>
+          <w:p>
+            <w:r>
+              <w:rPr>
+                <w:b/>
+                <w:i/>
+                <w:u w:val="single"/>
+              </w:rPr>
+              <w:t>Actor:</w:t>
+            </w:r>
+            <w:r>
+              <w:t xml:space="preserve"> Admin</w:t>
+            </w:r>
+          </w:p>
+          <w:p>
+            <w:r>
+              <w:rPr>
+                <w:b/>
+                <w:i/>
+                <w:u w:val="single"/>
+              </w:rPr>
+              <w:t>Descripción</w:t>
+            </w:r>
+            <w:r>
+              <w:rPr>
+                <w:b/>
+                <w:i/>
+                <w:u w:val="single"/>
+              </w:rPr>
+              <w:t>:</w:t>
+            </w:r>
+            <w:r>
+              <w:t xml:space="preserve"> En este proceso el admin elimina un perfil existente.</w:t>
+            </w:r>
+          </w:p>
+          <w:p>
+            <w:r>
+              <w:rPr>
+                <w:b/>
+                <w:i/>
+                <w:u w:val="single"/>
+              </w:rPr>
+              <w:t>Asunciones:</w:t>
+            </w:r>
+            <w:r>
+              <w:t xml:space="preserve"> Hay un perfil para eliminar</w:t>
+            </w:r>
+            <w:r>
+              <w:t>, este no tiene usuarios asignados.</w:t>
+            </w:r>
+          </w:p>
+          <w:p>
+            <w:r>
+              <w:rPr>
+                <w:b/>
+                <w:i/>
+                <w:u w:val="single"/>
+              </w:rPr>
+              <w:t>Acciones:</w:t>
+            </w:r>
+            <w:r>
+              <w:t xml:space="preserve"> El admin pide eliminar un perfil</w:t>
             </w:r>
             <w:r>
               <w:t>.</w:t>
             </w:r>
           </w:p>
           <w:p>
-            <w:r>
-              <w:rPr>
-                <w:b/>
-                <w:i/>
-                <w:u w:val="single"/>
-              </w:rPr>
-              <w:t xml:space="preserve">Escenario </w:t>
-            </w:r>
-            <w:r>
-              <w:rPr>
-                <w:b/>
-                <w:i/>
-                <w:u w:val="single"/>
-              </w:rPr>
-              <w:t>exitoso</w:t>
+            <w:pPr>
+              <w:ind w:left="708"/>
+            </w:pPr>
+            <w:r>
+              <w:t xml:space="preserve">    El sistema pide código de perfil a eliminar.</w:t>
+            </w:r>
+          </w:p>
+          <w:p>
+            <w:pPr>
+              <w:ind w:left="708"/>
+            </w:pPr>
+            <w:r>
+              <w:t xml:space="preserve">    El admin ingresa el código.</w:t>
+            </w:r>
+          </w:p>
+          <w:p>
+            <w:pPr>
+              <w:ind w:left="708"/>
+            </w:pPr>
+            <w:r>
+              <w:t xml:space="preserve">    El sistema elimina el perfil.</w:t>
+            </w:r>
+          </w:p>
+          <w:p>
+            <w:r>
+              <w:rPr>
+                <w:b/>
+                <w:i/>
+                <w:u w:val="single"/>
+              </w:rPr>
+              <w:t>Escenario exitoso:</w:t>
+            </w:r>
+            <w:r>
+              <w:t xml:space="preserve"> El perfil es eliminado satisfactoriamente</w:t>
+            </w:r>
+          </w:p>
+          <w:p>
+            <w:r>
+              <w:rPr>
+                <w:b/>
+                <w:i/>
+                <w:u w:val="single"/>
+              </w:rPr>
+              <w:t>Extensiones:</w:t>
+            </w:r>
+            <w:r>
+              <w:t xml:space="preserve"> el perfil no existía, el sistema lo notifica.</w:t>
+            </w:r>
+          </w:p>
+          <w:p/>
+          <w:p>
+            <w:r>
+              <w:rPr>
+                <w:b/>
+                <w:i/>
+                <w:u w:val="single"/>
+              </w:rPr>
+              <w:t>Nombre:</w:t>
+            </w:r>
+            <w:r>
+              <w:t xml:space="preserve"> Crear usuario</w:t>
+            </w:r>
+          </w:p>
+          <w:p>
+            <w:r>
+              <w:rPr>
+                <w:b/>
+                <w:i/>
+                <w:u w:val="single"/>
+              </w:rPr>
+              <w:t>Actor:</w:t>
+            </w:r>
+            <w:r>
+              <w:t xml:space="preserve"> Admin</w:t>
+            </w:r>
+          </w:p>
+          <w:p>
+            <w:r>
+              <w:rPr>
+                <w:b/>
+                <w:i/>
+                <w:u w:val="single"/>
+              </w:rPr>
+              <w:t>Descripción</w:t>
             </w:r>
             <w:r>
               <w:rPr>
@@ -3668,7 +4125,70 @@
               <w:t>:</w:t>
             </w:r>
             <w:r>
-              <w:t xml:space="preserve"> El usuario realiza las modificaciones exitosamente.</w:t>
+              <w:t xml:space="preserve"> En este proceso el admin registra un nuevo usuario</w:t>
+            </w:r>
+          </w:p>
+          <w:p>
+            <w:r>
+              <w:rPr>
+                <w:b/>
+                <w:i/>
+                <w:u w:val="single"/>
+              </w:rPr>
+              <w:t>Asunciones:</w:t>
+            </w:r>
+            <w:r>
+              <w:t xml:space="preserve"> No hay usuario con este nombre</w:t>
+            </w:r>
+          </w:p>
+          <w:p>
+            <w:r>
+              <w:rPr>
+                <w:b/>
+                <w:i/>
+                <w:u w:val="single"/>
+              </w:rPr>
+              <w:t>Acciones:</w:t>
+            </w:r>
+            <w:r>
+              <w:t xml:space="preserve"> El admin pide crear un nuevo usuario.</w:t>
+            </w:r>
+          </w:p>
+          <w:p>
+            <w:pPr>
+              <w:ind w:left="708"/>
+            </w:pPr>
+            <w:r>
+              <w:t xml:space="preserve">    El sistema presenta un formulario solicitando la información para crearlo.</w:t>
+            </w:r>
+          </w:p>
+          <w:p>
+            <w:pPr>
+              <w:ind w:left="708"/>
+            </w:pPr>
+            <w:r>
+              <w:t xml:space="preserve">    El admin llena el formulario</w:t>
+            </w:r>
+          </w:p>
+          <w:p>
+            <w:pPr>
+              <w:ind w:left="708"/>
+            </w:pPr>
+            <w:r>
+              <w:t xml:space="preserve">    El sistema crea el usuario.</w:t>
+            </w:r>
+          </w:p>
+          <w:p>
+            <w:r>
+              <w:rPr>
+                <w:b/>
+                <w:i/>
+                <w:u w:val="single"/>
+              </w:rPr>
+              <w:t>Escenario exitoso:</w:t>
+            </w:r>
+            <w:r>
+              <w:t xml:space="preserve"> El usuario es creado satisfactoriamente</w:t>
             </w:r>
           </w:p>
           <w:p>
@@ -3681,7 +4201,7 @@
               <w:t>Extensiones:</w:t>
             </w:r>
             <w:r>
-              <w:t xml:space="preserve"> El cliente a modificar no existe, el sistema lo notifica.</w:t>
+              <w:t xml:space="preserve"> el usuario ya existe, el sistema lo notifica.</w:t>
             </w:r>
           </w:p>
           <w:p/>
@@ -3695,10 +4215,7 @@
               <w:t>Nombre:</w:t>
             </w:r>
             <w:r>
-              <w:t xml:space="preserve"> C</w:t>
-            </w:r>
-            <w:r>
-              <w:t>rear perfil</w:t>
+              <w:t xml:space="preserve"> Modificar usuario</w:t>
             </w:r>
           </w:p>
           <w:p>
@@ -3732,383 +4249,7 @@
               <w:t>:</w:t>
             </w:r>
             <w:r>
-              <w:t xml:space="preserve"> En este proceso el admin registra un nuevo perfil</w:t>
-            </w:r>
-          </w:p>
-          <w:p>
-            <w:r>
-              <w:rPr>
-                <w:b/>
-                <w:i/>
-                <w:u w:val="single"/>
-              </w:rPr>
-              <w:t>Asunciones:</w:t>
-            </w:r>
-            <w:r>
-              <w:t xml:space="preserve"> No hay perfil con este nombre</w:t>
-            </w:r>
-          </w:p>
-          <w:p>
-            <w:r>
-              <w:rPr>
-                <w:b/>
-                <w:i/>
-                <w:u w:val="single"/>
-              </w:rPr>
-              <w:t>Acciones:</w:t>
-            </w:r>
-            <w:r>
-              <w:t xml:space="preserve"> El admin pide crear un nuevo perfil.</w:t>
-            </w:r>
-          </w:p>
-          <w:p>
-            <w:pPr>
-              <w:ind w:left="708"/>
-            </w:pPr>
-            <w:r>
-              <w:t xml:space="preserve">    El sistema presenta un formulario solicitando la información para crearlo</w:t>
-            </w:r>
-            <w:r>
-              <w:t>.</w:t>
-            </w:r>
-          </w:p>
-          <w:p>
-            <w:pPr>
-              <w:ind w:left="708"/>
-            </w:pPr>
-            <w:r>
-              <w:t xml:space="preserve">    El admin llena el formulario</w:t>
-            </w:r>
-          </w:p>
-          <w:p>
-            <w:pPr>
-              <w:ind w:left="708"/>
-            </w:pPr>
-            <w:r>
-              <w:t xml:space="preserve">    El admin agrega usuarios al perfil.</w:t>
-            </w:r>
-          </w:p>
-          <w:p>
-            <w:pPr>
-              <w:ind w:left="708"/>
-            </w:pPr>
-            <w:r>
-              <w:t xml:space="preserve">    El sistema crea el perfil.</w:t>
-            </w:r>
-          </w:p>
-          <w:p>
-            <w:r>
-              <w:rPr>
-                <w:b/>
-                <w:i/>
-                <w:u w:val="single"/>
-              </w:rPr>
-              <w:t>Escenario exitoso:</w:t>
-            </w:r>
-            <w:r>
-              <w:t xml:space="preserve"> El perfil es creado satisfactoriamente</w:t>
-            </w:r>
-          </w:p>
-          <w:p>
-            <w:r>
-              <w:rPr>
-                <w:b/>
-                <w:i/>
-                <w:u w:val="single"/>
-              </w:rPr>
-              <w:t>Extensiones:</w:t>
-            </w:r>
-            <w:r>
-              <w:t xml:space="preserve"> el perfil ya existía, el sistema lo notifica.</w:t>
-            </w:r>
-          </w:p>
-          <w:p/>
-          <w:p>
-            <w:r>
-              <w:rPr>
-                <w:b/>
-                <w:i/>
-                <w:u w:val="single"/>
-              </w:rPr>
-              <w:t>Nombre:</w:t>
-            </w:r>
-            <w:r>
-              <w:t xml:space="preserve"> Modificar perfil</w:t>
-            </w:r>
-          </w:p>
-          <w:p>
-            <w:r>
-              <w:rPr>
-                <w:b/>
-                <w:i/>
-                <w:u w:val="single"/>
-              </w:rPr>
-              <w:t>Actor:</w:t>
-            </w:r>
-            <w:r>
-              <w:t xml:space="preserve"> Admin</w:t>
-            </w:r>
-          </w:p>
-          <w:p>
-            <w:r>
-              <w:rPr>
-                <w:b/>
-                <w:i/>
-                <w:u w:val="single"/>
-              </w:rPr>
-              <w:t>Descripción</w:t>
-            </w:r>
-            <w:r>
-              <w:rPr>
-                <w:b/>
-                <w:i/>
-                <w:u w:val="single"/>
-              </w:rPr>
-              <w:t>:</w:t>
-            </w:r>
-            <w:r>
-              <w:t xml:space="preserve"> En este proceso el admin modifica un perfil existente.</w:t>
-            </w:r>
-          </w:p>
-          <w:p>
-            <w:r>
-              <w:rPr>
-                <w:b/>
-                <w:i/>
-                <w:u w:val="single"/>
-              </w:rPr>
-              <w:t>Asunciones:</w:t>
-            </w:r>
-            <w:r>
-              <w:t xml:space="preserve"> Hay un perfil para modificar</w:t>
-            </w:r>
-          </w:p>
-          <w:p>
-            <w:r>
-              <w:rPr>
-                <w:b/>
-                <w:i/>
-                <w:u w:val="single"/>
-              </w:rPr>
-              <w:t>Acciones:</w:t>
-            </w:r>
-            <w:r>
-              <w:t xml:space="preserve"> El admin pide modificar un perfil.</w:t>
-            </w:r>
-          </w:p>
-          <w:p>
-            <w:pPr>
-              <w:ind w:left="708"/>
-            </w:pPr>
-            <w:r>
-              <w:t xml:space="preserve">    El sistema presenta un formulario solicitando la información para modificarlo.</w:t>
-            </w:r>
-          </w:p>
-          <w:p>
-            <w:pPr>
-              <w:ind w:left="708"/>
-            </w:pPr>
-            <w:r>
-              <w:t xml:space="preserve">    El admin llena el formulario</w:t>
-            </w:r>
-          </w:p>
-          <w:p>
-            <w:pPr>
-              <w:ind w:left="708"/>
-            </w:pPr>
-            <w:r>
-              <w:t xml:space="preserve">    El admin agrega o quita usuarios al perfil.</w:t>
-            </w:r>
-          </w:p>
-          <w:p>
-            <w:pPr>
-              <w:ind w:left="708"/>
-            </w:pPr>
-            <w:r>
-              <w:t xml:space="preserve">    El sistema modifica el perfil.</w:t>
-            </w:r>
-          </w:p>
-          <w:p>
-            <w:r>
-              <w:rPr>
-                <w:b/>
-                <w:i/>
-                <w:u w:val="single"/>
-              </w:rPr>
-              <w:t>Escenario exitoso:</w:t>
-            </w:r>
-            <w:r>
-              <w:t xml:space="preserve"> El perfil es modificado satisfactoriamente</w:t>
-            </w:r>
-          </w:p>
-          <w:p>
-            <w:r>
-              <w:rPr>
-                <w:b/>
-                <w:i/>
-                <w:u w:val="single"/>
-              </w:rPr>
-              <w:t>Extensiones:</w:t>
-            </w:r>
-            <w:r>
-              <w:t xml:space="preserve"> el perfil no existía, el sistema lo notifica.</w:t>
-            </w:r>
-          </w:p>
-          <w:p/>
-          <w:p>
-            <w:r>
-              <w:rPr>
-                <w:b/>
-                <w:i/>
-                <w:u w:val="single"/>
-              </w:rPr>
-              <w:t>Nombre:</w:t>
-            </w:r>
-            <w:r>
-              <w:t xml:space="preserve"> Eliminar perfil</w:t>
-            </w:r>
-          </w:p>
-          <w:p>
-            <w:r>
-              <w:rPr>
-                <w:b/>
-                <w:i/>
-                <w:u w:val="single"/>
-              </w:rPr>
-              <w:t>Actor:</w:t>
-            </w:r>
-            <w:r>
-              <w:t xml:space="preserve"> Admin</w:t>
-            </w:r>
-          </w:p>
-          <w:p>
-            <w:r>
-              <w:rPr>
-                <w:b/>
-                <w:i/>
-                <w:u w:val="single"/>
-              </w:rPr>
-              <w:t>Descripción</w:t>
-            </w:r>
-            <w:r>
-              <w:rPr>
-                <w:b/>
-                <w:i/>
-                <w:u w:val="single"/>
-              </w:rPr>
-              <w:t>:</w:t>
-            </w:r>
-            <w:r>
-              <w:t xml:space="preserve"> En este proceso el admin elimina un perfil existente.</w:t>
-            </w:r>
-          </w:p>
-          <w:p>
-            <w:r>
-              <w:rPr>
-                <w:b/>
-                <w:i/>
-                <w:u w:val="single"/>
-              </w:rPr>
-              <w:t>Asunciones:</w:t>
-            </w:r>
-            <w:r>
-              <w:t xml:space="preserve"> Hay un perfil para eliminar</w:t>
-            </w:r>
-            <w:r>
-              <w:t>, este no tiene usuarios asignados.</w:t>
-            </w:r>
-          </w:p>
-          <w:p>
-            <w:r>
-              <w:rPr>
-                <w:b/>
-                <w:i/>
-                <w:u w:val="single"/>
-              </w:rPr>
-              <w:t>Acciones:</w:t>
-            </w:r>
-            <w:r>
-              <w:t xml:space="preserve"> El admin pide eliminar un perfil</w:t>
-            </w:r>
-            <w:r>
-              <w:t>.</w:t>
-            </w:r>
-          </w:p>
-          <w:p>
-            <w:pPr>
-              <w:ind w:left="708"/>
-            </w:pPr>
-            <w:r>
-              <w:t xml:space="preserve">    El sistema pide código de perfil a eliminar.</w:t>
-            </w:r>
-          </w:p>
-          <w:p>
-            <w:pPr>
-              <w:ind w:left="708"/>
-            </w:pPr>
-            <w:r>
-              <w:t xml:space="preserve">    El admin ingresa el código.</w:t>
-            </w:r>
-          </w:p>
-          <w:p>
-            <w:pPr>
-              <w:ind w:left="708"/>
-            </w:pPr>
-            <w:r>
-              <w:t xml:space="preserve">    El sistema elimina el perfil.</w:t>
-            </w:r>
-          </w:p>
-          <w:p>
-            <w:r>
-              <w:rPr>
-                <w:b/>
-                <w:i/>
-                <w:u w:val="single"/>
-              </w:rPr>
-              <w:t>Escenario exitoso:</w:t>
-            </w:r>
-            <w:r>
-              <w:t xml:space="preserve"> El perfil es eliminado satisfactoriamente</w:t>
-            </w:r>
-          </w:p>
-          <w:p>
-            <w:r>
-              <w:rPr>
-                <w:b/>
-                <w:i/>
-                <w:u w:val="single"/>
-              </w:rPr>
-              <w:t>Extensiones:</w:t>
-            </w:r>
-            <w:r>
-              <w:t xml:space="preserve"> el perfil no existía, el sistema lo notifica.</w:t>
-            </w:r>
-          </w:p>
-          <w:p/>
-          <w:p>
-            <w:r>
-              <w:rPr>
-                <w:b/>
-                <w:i/>
-                <w:u w:val="single"/>
-              </w:rPr>
-              <w:t>Nombre:</w:t>
-            </w:r>
-            <w:r>
-              <w:t xml:space="preserve"> Crear usuario</w:t>
-            </w:r>
-          </w:p>
-          <w:p>
-            <w:r>
-              <w:rPr>
-                <w:b/>
-                <w:i/>
-                <w:u w:val="single"/>
-              </w:rPr>
-              <w:t>Actor:</w:t>
-            </w:r>
-            <w:r>
-              <w:t xml:space="preserve"> Admin</w:t>
+              <w:t xml:space="preserve"> En este proceso el admin modifica un usuario existente.</w:t>
             </w:r>
           </w:p>
           <w:p>
@@ -4119,151 +4260,6 @@
                 <w:u w:val="single"/>
               </w:rPr>
               <w:lastRenderedPageBreak/>
-              <w:t>Descripción</w:t>
-            </w:r>
-            <w:r>
-              <w:rPr>
-                <w:b/>
-                <w:i/>
-                <w:u w:val="single"/>
-              </w:rPr>
-              <w:t>:</w:t>
-            </w:r>
-            <w:r>
-              <w:t xml:space="preserve"> En este proceso el admin registra un nuevo usuario</w:t>
-            </w:r>
-          </w:p>
-          <w:p>
-            <w:r>
-              <w:rPr>
-                <w:b/>
-                <w:i/>
-                <w:u w:val="single"/>
-              </w:rPr>
-              <w:t>Asunciones:</w:t>
-            </w:r>
-            <w:r>
-              <w:t xml:space="preserve"> No hay usuario con este nombre</w:t>
-            </w:r>
-          </w:p>
-          <w:p>
-            <w:r>
-              <w:rPr>
-                <w:b/>
-                <w:i/>
-                <w:u w:val="single"/>
-              </w:rPr>
-              <w:t>Acciones:</w:t>
-            </w:r>
-            <w:r>
-              <w:t xml:space="preserve"> El admin pide crear un nuevo usuario.</w:t>
-            </w:r>
-          </w:p>
-          <w:p>
-            <w:pPr>
-              <w:ind w:left="708"/>
-            </w:pPr>
-            <w:r>
-              <w:t xml:space="preserve">    El sistema presenta un formulario solicitando la información para crearlo.</w:t>
-            </w:r>
-          </w:p>
-          <w:p>
-            <w:pPr>
-              <w:ind w:left="708"/>
-            </w:pPr>
-            <w:r>
-              <w:t xml:space="preserve">    El admin llena el formulario</w:t>
-            </w:r>
-          </w:p>
-          <w:p>
-            <w:pPr>
-              <w:ind w:left="708"/>
-            </w:pPr>
-            <w:r>
-              <w:t xml:space="preserve">    El sistema crea el usuario.</w:t>
-            </w:r>
-          </w:p>
-          <w:p>
-            <w:r>
-              <w:rPr>
-                <w:b/>
-                <w:i/>
-                <w:u w:val="single"/>
-              </w:rPr>
-              <w:t>Escenario exitoso:</w:t>
-            </w:r>
-            <w:r>
-              <w:t xml:space="preserve"> El usuario es creado satisfactoriamente</w:t>
-            </w:r>
-          </w:p>
-          <w:p>
-            <w:r>
-              <w:rPr>
-                <w:b/>
-                <w:i/>
-                <w:u w:val="single"/>
-              </w:rPr>
-              <w:t>Extensiones:</w:t>
-            </w:r>
-            <w:r>
-              <w:t xml:space="preserve"> el usuario ya existe, el sistema lo notifica.</w:t>
-            </w:r>
-          </w:p>
-          <w:p/>
-          <w:p>
-            <w:r>
-              <w:rPr>
-                <w:b/>
-                <w:i/>
-                <w:u w:val="single"/>
-              </w:rPr>
-              <w:t>Nombre:</w:t>
-            </w:r>
-            <w:r>
-              <w:t xml:space="preserve"> Modificar usuario</w:t>
-            </w:r>
-          </w:p>
-          <w:p>
-            <w:r>
-              <w:rPr>
-                <w:b/>
-                <w:i/>
-                <w:u w:val="single"/>
-              </w:rPr>
-              <w:t>Actor:</w:t>
-            </w:r>
-            <w:r>
-              <w:t xml:space="preserve"> Admin</w:t>
-            </w:r>
-          </w:p>
-          <w:p>
-            <w:r>
-              <w:rPr>
-                <w:b/>
-                <w:i/>
-                <w:u w:val="single"/>
-              </w:rPr>
-              <w:t>Descripción</w:t>
-            </w:r>
-            <w:r>
-              <w:rPr>
-                <w:b/>
-                <w:i/>
-                <w:u w:val="single"/>
-              </w:rPr>
-              <w:t>:</w:t>
-            </w:r>
-            <w:r>
-              <w:t xml:space="preserve"> En este proceso el admin modifica un usuario existente.</w:t>
-            </w:r>
-          </w:p>
-          <w:p>
-            <w:r>
-              <w:rPr>
-                <w:b/>
-                <w:i/>
-                <w:u w:val="single"/>
-              </w:rPr>
               <w:t>Asunciones:</w:t>
             </w:r>
             <w:r>
@@ -4806,6 +4802,7 @@
               <w:ind w:left="1068"/>
             </w:pPr>
             <w:r>
+              <w:lastRenderedPageBreak/>
               <w:t>Registrar Cliente: Nombre de Cliente, dirección domiciliaria, teléfono.</w:t>
             </w:r>
           </w:p>
@@ -5187,36 +5184,6 @@
           </w:p>
           <w:p>
             <w:pPr>
-              <w:pStyle w:val="Prrafodelista"/>
-              <w:ind w:left="1788"/>
-            </w:pPr>
-          </w:p>
-          <w:p>
-            <w:pPr>
-              <w:pStyle w:val="Prrafodelista"/>
-              <w:ind w:left="1788"/>
-            </w:pPr>
-          </w:p>
-          <w:p>
-            <w:pPr>
-              <w:pStyle w:val="Prrafodelista"/>
-              <w:ind w:left="1788"/>
-            </w:pPr>
-          </w:p>
-          <w:p>
-            <w:pPr>
-              <w:pStyle w:val="Prrafodelista"/>
-              <w:ind w:left="1788"/>
-            </w:pPr>
-          </w:p>
-          <w:p>
-            <w:pPr>
-              <w:pStyle w:val="Prrafodelista"/>
-              <w:ind w:left="1788"/>
-            </w:pPr>
-          </w:p>
-          <w:p>
-            <w:pPr>
               <w:pStyle w:val="Subttulo"/>
               <w:numPr>
                 <w:ilvl w:val="0"/>
@@ -5234,7 +5201,6 @@
                 <w:sz w:val="24"/>
                 <w:u w:val="single"/>
               </w:rPr>
-              <w:lastRenderedPageBreak/>
               <w:t xml:space="preserve">Salidas de los </w:t>
             </w:r>
             <w:r>
@@ -6077,6 +6043,8 @@
             </w:tr>
           </w:tbl>
           <w:p/>
+          <w:p/>
+          <w:p/>
           <w:tbl>
             <w:tblPr>
               <w:tblStyle w:val="Tablaconcuadrcula"/>
@@ -6187,7 +6155,7 @@
               </w:tc>
               <w:tc>
                 <w:tcPr>
-                  <w:tcW w:w="2065" w:type="dxa"/>
+                  <w:tcW w:w="2063" w:type="dxa"/>
                   <w:tcBorders>
                     <w:top w:val="single" w:sz="4" w:space="0" w:color="F2F2F2" w:themeColor="background1" w:themeShade="F2"/>
                     <w:left w:val="single" w:sz="4" w:space="0" w:color="F2F2F2" w:themeColor="background1" w:themeShade="F2"/>
@@ -6310,7 +6278,7 @@
               </w:tc>
               <w:tc>
                 <w:tcPr>
-                  <w:tcW w:w="2065" w:type="dxa"/>
+                  <w:tcW w:w="2063" w:type="dxa"/>
                   <w:tcBorders>
                     <w:top w:val="single" w:sz="4" w:space="0" w:color="auto"/>
                   </w:tcBorders>
@@ -6385,7 +6353,7 @@
               </w:tc>
               <w:tc>
                 <w:tcPr>
-                  <w:tcW w:w="2065" w:type="dxa"/>
+                  <w:tcW w:w="2063" w:type="dxa"/>
                   <w:shd w:val="clear" w:color="auto" w:fill="BDD6EE" w:themeFill="accent1" w:themeFillTint="66"/>
                   <w:vAlign w:val="center"/>
                 </w:tcPr>
@@ -7980,6 +7948,7 @@
                         </w14:schemeClr>
                       </w14:glow>
                     </w:rPr>
+                    <w:lastRenderedPageBreak/>
                     <w:t xml:space="preserve">Consultar </w:t>
                   </w:r>
                   <w:r>
@@ -8187,44 +8156,20 @@
             </w:pPr>
             <w:r>
               <w:rPr>
-                <w:rFonts w:eastAsiaTheme="minorEastAsia"/>
-                <w:b/>
-                <w:i/>
-                <w:spacing w:val="15"/>
-                <w:szCs w:val="16"/>
-                <w:u w:val="single"/>
-              </w:rPr>
-              <w:t xml:space="preserve">Diagrama de casos Uso </w:t>
-            </w:r>
-          </w:p>
-          <w:p>
-            <w:pPr>
-              <w:pStyle w:val="Prrafodelista"/>
-              <w:rPr>
-                <w:rFonts w:eastAsiaTheme="minorEastAsia"/>
-                <w:b/>
-                <w:color w:val="5A5A5A" w:themeColor="text1" w:themeTint="A5"/>
-                <w:spacing w:val="15"/>
-                <w:sz w:val="24"/>
-                <w:u w:val="single"/>
-              </w:rPr>
-            </w:pPr>
-            <w:r>
-              <w:rPr>
                 <w:noProof/>
                 <w:lang w:eastAsia="es-EC"/>
               </w:rPr>
               <w:drawing>
-                <wp:anchor distT="0" distB="0" distL="114300" distR="114300" simplePos="0" relativeHeight="251653120" behindDoc="0" locked="0" layoutInCell="1" allowOverlap="1" wp14:anchorId="7720F4F0" wp14:editId="46619C24">
+                <wp:anchor distT="0" distB="0" distL="114300" distR="114300" simplePos="0" relativeHeight="251658240" behindDoc="0" locked="0" layoutInCell="1" allowOverlap="1" wp14:anchorId="369EE98A" wp14:editId="0972372A">
                   <wp:simplePos x="0" y="0"/>
                   <wp:positionH relativeFrom="column">
-                    <wp:posOffset>215265</wp:posOffset>
+                    <wp:posOffset>212090</wp:posOffset>
                   </wp:positionH>
                   <wp:positionV relativeFrom="paragraph">
-                    <wp:posOffset>53340</wp:posOffset>
+                    <wp:posOffset>223520</wp:posOffset>
                   </wp:positionV>
-                  <wp:extent cx="4685665" cy="2771775"/>
-                  <wp:effectExtent l="0" t="0" r="0" b="9525"/>
+                  <wp:extent cx="4145915" cy="2452370"/>
+                  <wp:effectExtent l="0" t="0" r="0" b="5080"/>
                   <wp:wrapSquare wrapText="bothSides"/>
                   <wp:docPr id="1" name="Imagen 1"/>
                   <wp:cNvGraphicFramePr>
@@ -8238,7 +8183,7 @@
                           <pic:cNvPicPr/>
                         </pic:nvPicPr>
                         <pic:blipFill rotWithShape="1">
-                          <a:blip r:embed="rId10" cstate="print">
+                          <a:blip r:embed="rId11" cstate="print">
                             <a:extLst>
                               <a:ext uri="{28A0092B-C50C-407E-A947-70E740481C1C}">
                                 <a14:useLocalDpi xmlns:a14="http://schemas.microsoft.com/office/drawing/2010/main" val="0"/>
@@ -8251,7 +8196,7 @@
                         <pic:spPr bwMode="auto">
                           <a:xfrm>
                             <a:off x="0" y="0"/>
-                            <a:ext cx="4685665" cy="2771775"/>
+                            <a:ext cx="4145915" cy="2452370"/>
                           </a:xfrm>
                           <a:prstGeom prst="rect">
                             <a:avLst/>
@@ -8277,10 +8222,7 @@
                 </wp:anchor>
               </w:drawing>
             </w:r>
-          </w:p>
-          <w:p>
-            <w:pPr>
-              <w:pStyle w:val="Prrafodelista"/>
+            <w:r>
               <w:rPr>
                 <w:rFonts w:eastAsiaTheme="minorEastAsia"/>
                 <w:b/>
@@ -8289,6 +8231,20 @@
                 <w:szCs w:val="16"/>
                 <w:u w:val="single"/>
               </w:rPr>
+              <w:t xml:space="preserve">Diagrama de casos Uso </w:t>
+            </w:r>
+          </w:p>
+          <w:p>
+            <w:pPr>
+              <w:pStyle w:val="Prrafodelista"/>
+              <w:rPr>
+                <w:rFonts w:eastAsiaTheme="minorEastAsia"/>
+                <w:b/>
+                <w:color w:val="5A5A5A" w:themeColor="text1" w:themeTint="A5"/>
+                <w:spacing w:val="15"/>
+                <w:sz w:val="24"/>
+                <w:u w:val="single"/>
+              </w:rPr>
             </w:pPr>
           </w:p>
           <w:p>
@@ -8475,216 +8431,26 @@
           </w:p>
           <w:p>
             <w:pPr>
-              <w:ind w:left="708"/>
+              <w:pStyle w:val="Prrafodelista"/>
               <w:rPr>
                 <w:rFonts w:eastAsiaTheme="minorEastAsia"/>
                 <w:b/>
                 <w:i/>
                 <w:spacing w:val="15"/>
                 <w:szCs w:val="16"/>
-              </w:rPr>
-            </w:pPr>
-            <w:r>
+                <w:u w:val="single"/>
+              </w:rPr>
+            </w:pPr>
+          </w:p>
+          <w:p>
+            <w:pPr>
               <w:rPr>
                 <w:rFonts w:eastAsiaTheme="minorEastAsia"/>
                 <w:b/>
                 <w:i/>
                 <w:spacing w:val="15"/>
                 <w:szCs w:val="16"/>
-              </w:rPr>
-              <w:t xml:space="preserve">       </w:t>
-            </w:r>
-            <w:r>
-              <w:rPr>
-                <w:rFonts w:eastAsiaTheme="minorEastAsia"/>
-                <w:b/>
-                <w:i/>
-                <w:spacing w:val="15"/>
-                <w:szCs w:val="16"/>
-              </w:rPr>
-              <w:t xml:space="preserve">  </w:t>
-            </w:r>
-          </w:p>
-          <w:p>
-            <w:pPr>
-              <w:ind w:left="708"/>
-              <w:rPr>
-                <w:rFonts w:eastAsiaTheme="minorEastAsia"/>
-                <w:b/>
-                <w:i/>
-                <w:spacing w:val="15"/>
-                <w:szCs w:val="16"/>
-              </w:rPr>
-            </w:pPr>
-          </w:p>
-          <w:p>
-            <w:pPr>
-              <w:ind w:left="708"/>
-              <w:rPr>
-                <w:rFonts w:eastAsiaTheme="minorEastAsia"/>
-                <w:b/>
-                <w:i/>
-                <w:spacing w:val="15"/>
-                <w:szCs w:val="16"/>
-              </w:rPr>
-            </w:pPr>
-          </w:p>
-          <w:p>
-            <w:pPr>
-              <w:ind w:left="708"/>
-              <w:rPr>
-                <w:rFonts w:eastAsiaTheme="minorEastAsia"/>
-                <w:b/>
-                <w:i/>
-                <w:spacing w:val="15"/>
-                <w:szCs w:val="16"/>
-              </w:rPr>
-            </w:pPr>
-          </w:p>
-          <w:p>
-            <w:pPr>
-              <w:ind w:left="708"/>
-              <w:rPr>
-                <w:rFonts w:eastAsiaTheme="minorEastAsia"/>
-                <w:b/>
-                <w:i/>
-                <w:spacing w:val="15"/>
-                <w:szCs w:val="16"/>
-              </w:rPr>
-            </w:pPr>
-          </w:p>
-          <w:p>
-            <w:pPr>
-              <w:ind w:left="708"/>
-              <w:rPr>
-                <w:rFonts w:eastAsiaTheme="minorEastAsia"/>
-                <w:b/>
-                <w:i/>
-                <w:spacing w:val="15"/>
-                <w:szCs w:val="16"/>
-              </w:rPr>
-            </w:pPr>
-          </w:p>
-          <w:p>
-            <w:pPr>
-              <w:ind w:left="708"/>
-              <w:rPr>
-                <w:rFonts w:eastAsiaTheme="minorEastAsia"/>
-                <w:b/>
-                <w:i/>
-                <w:spacing w:val="15"/>
-                <w:szCs w:val="16"/>
-              </w:rPr>
-            </w:pPr>
-          </w:p>
-          <w:p>
-            <w:pPr>
-              <w:ind w:left="708"/>
-              <w:rPr>
-                <w:rFonts w:eastAsiaTheme="minorEastAsia"/>
-                <w:b/>
-                <w:i/>
-                <w:spacing w:val="15"/>
-                <w:szCs w:val="16"/>
-              </w:rPr>
-            </w:pPr>
-          </w:p>
-          <w:p>
-            <w:pPr>
-              <w:ind w:left="708"/>
-              <w:rPr>
-                <w:rFonts w:eastAsiaTheme="minorEastAsia"/>
-                <w:b/>
-                <w:i/>
-                <w:spacing w:val="15"/>
-                <w:szCs w:val="16"/>
-              </w:rPr>
-            </w:pPr>
-          </w:p>
-          <w:p>
-            <w:pPr>
-              <w:ind w:left="708"/>
-              <w:rPr>
-                <w:rFonts w:eastAsiaTheme="minorEastAsia"/>
-                <w:b/>
-                <w:i/>
-                <w:spacing w:val="15"/>
-                <w:szCs w:val="16"/>
-              </w:rPr>
-            </w:pPr>
-          </w:p>
-          <w:p>
-            <w:pPr>
-              <w:ind w:left="708"/>
-              <w:rPr>
-                <w:rFonts w:eastAsiaTheme="minorEastAsia"/>
-                <w:b/>
-                <w:i/>
-                <w:spacing w:val="15"/>
-                <w:szCs w:val="16"/>
-              </w:rPr>
-            </w:pPr>
-          </w:p>
-          <w:p>
-            <w:pPr>
-              <w:ind w:left="708"/>
-              <w:rPr>
-                <w:rFonts w:eastAsiaTheme="minorEastAsia"/>
-                <w:b/>
-                <w:i/>
-                <w:spacing w:val="15"/>
-                <w:szCs w:val="16"/>
-                <w:u w:val="single"/>
-              </w:rPr>
-            </w:pPr>
-          </w:p>
-          <w:p>
-            <w:pPr>
-              <w:ind w:left="708"/>
-              <w:rPr>
-                <w:rFonts w:eastAsiaTheme="minorEastAsia"/>
-                <w:b/>
-                <w:i/>
-                <w:spacing w:val="15"/>
-                <w:szCs w:val="16"/>
-                <w:u w:val="single"/>
-              </w:rPr>
-            </w:pPr>
-            <w:r>
-              <w:rPr>
-                <w:rFonts w:eastAsiaTheme="minorEastAsia"/>
-                <w:b/>
-                <w:i/>
-                <w:spacing w:val="15"/>
-                <w:szCs w:val="16"/>
-                <w:u w:val="single"/>
-              </w:rPr>
-              <w:t>Diagrama de Clases</w:t>
-            </w:r>
-          </w:p>
-          <w:p>
-            <w:pPr>
-              <w:ind w:left="708"/>
-              <w:rPr>
-                <w:rFonts w:eastAsiaTheme="minorEastAsia"/>
-                <w:b/>
-                <w:i/>
-                <w:spacing w:val="15"/>
-                <w:szCs w:val="16"/>
-                <w:u w:val="single"/>
-              </w:rPr>
-            </w:pPr>
-          </w:p>
-          <w:p>
-            <w:pPr>
-              <w:pStyle w:val="Prrafodelista"/>
-              <w:ind w:left="0"/>
-              <w:rPr>
-                <w:rFonts w:eastAsiaTheme="minorEastAsia"/>
-                <w:b/>
-                <w:i/>
-                <w:spacing w:val="15"/>
-                <w:szCs w:val="16"/>
+                <w:u w:val="single"/>
               </w:rPr>
             </w:pPr>
             <w:r>
@@ -8695,12 +8461,21 @@
                 <w:noProof/>
                 <w:spacing w:val="15"/>
                 <w:szCs w:val="16"/>
+                <w:u w:val="single"/>
                 <w:lang w:eastAsia="es-EC"/>
               </w:rPr>
               <w:drawing>
-                <wp:inline distT="0" distB="0" distL="0" distR="0">
-                  <wp:extent cx="5236974" cy="5057775"/>
-                  <wp:effectExtent l="0" t="0" r="1905" b="0"/>
+                <wp:anchor distT="0" distB="0" distL="114300" distR="114300" simplePos="0" relativeHeight="251659264" behindDoc="0" locked="0" layoutInCell="1" allowOverlap="1" wp14:anchorId="0D5409C5" wp14:editId="6C078023">
+                  <wp:simplePos x="0" y="0"/>
+                  <wp:positionH relativeFrom="column">
+                    <wp:posOffset>953135</wp:posOffset>
+                  </wp:positionH>
+                  <wp:positionV relativeFrom="paragraph">
+                    <wp:posOffset>335280</wp:posOffset>
+                  </wp:positionV>
+                  <wp:extent cx="3538220" cy="3416935"/>
+                  <wp:effectExtent l="0" t="0" r="5080" b="0"/>
+                  <wp:wrapSquare wrapText="bothSides"/>
                   <wp:docPr id="3" name="Imagen 3"/>
                   <wp:cNvGraphicFramePr>
                     <a:graphicFrameLocks xmlns:a="http://schemas.openxmlformats.org/drawingml/2006/main" noChangeAspect="1"/>
@@ -8713,7 +8488,7 @@
                           <pic:cNvPicPr/>
                         </pic:nvPicPr>
                         <pic:blipFill>
-                          <a:blip r:embed="rId11" cstate="print">
+                          <a:blip r:embed="rId12" cstate="print">
                             <a:extLst>
                               <a:ext uri="{28A0092B-C50C-407E-A947-70E740481C1C}">
                                 <a14:useLocalDpi xmlns:a14="http://schemas.microsoft.com/office/drawing/2010/main" val="0"/>
@@ -8727,7 +8502,7 @@
                         <pic:spPr>
                           <a:xfrm>
                             <a:off x="0" y="0"/>
-                            <a:ext cx="5255012" cy="5075196"/>
+                            <a:ext cx="3538220" cy="3416935"/>
                           </a:xfrm>
                           <a:prstGeom prst="rect">
                             <a:avLst/>
@@ -8736,25 +8511,114 @@
                       </pic:pic>
                     </a:graphicData>
                   </a:graphic>
-                </wp:inline>
+                  <wp14:sizeRelH relativeFrom="page">
+                    <wp14:pctWidth>0</wp14:pctWidth>
+                  </wp14:sizeRelH>
+                  <wp14:sizeRelV relativeFrom="page">
+                    <wp14:pctHeight>0</wp14:pctHeight>
+                  </wp14:sizeRelV>
+                </wp:anchor>
               </w:drawing>
             </w:r>
-            <w:bookmarkStart w:id="6" w:name="_GoBack"/>
-            <w:bookmarkEnd w:id="6"/>
+            <w:r>
+              <w:rPr>
+                <w:rFonts w:eastAsiaTheme="minorEastAsia"/>
+                <w:b/>
+                <w:i/>
+                <w:spacing w:val="15"/>
+                <w:szCs w:val="16"/>
+              </w:rPr>
+              <w:t xml:space="preserve">       </w:t>
+            </w:r>
+            <w:r>
+              <w:rPr>
+                <w:rFonts w:eastAsiaTheme="minorEastAsia"/>
+                <w:b/>
+                <w:i/>
+                <w:spacing w:val="15"/>
+                <w:szCs w:val="16"/>
+              </w:rPr>
+              <w:t xml:space="preserve">  </w:t>
+            </w:r>
+            <w:r>
+              <w:rPr>
+                <w:rFonts w:eastAsiaTheme="minorEastAsia"/>
+                <w:b/>
+                <w:i/>
+                <w:spacing w:val="15"/>
+                <w:szCs w:val="16"/>
+                <w:u w:val="single"/>
+              </w:rPr>
+              <w:t>Diagrama de Clases</w:t>
+            </w:r>
+          </w:p>
+          <w:p>
+            <w:pPr>
+              <w:pStyle w:val="Prrafodelista"/>
+              <w:rPr>
+                <w:rFonts w:eastAsiaTheme="minorEastAsia"/>
+                <w:b/>
+                <w:i/>
+                <w:spacing w:val="15"/>
+                <w:szCs w:val="16"/>
+                <w:u w:val="single"/>
+              </w:rPr>
+            </w:pPr>
+            <w:r>
+              <w:rPr>
+                <w:rFonts w:eastAsiaTheme="minorEastAsia"/>
+                <w:b/>
+                <w:i/>
+                <w:spacing w:val="15"/>
+                <w:szCs w:val="16"/>
+                <w:u w:val="single"/>
+              </w:rPr>
+              <w:t xml:space="preserve"> </w:t>
+            </w:r>
+          </w:p>
+          <w:p>
+            <w:pPr>
+              <w:ind w:left="720"/>
+            </w:pPr>
           </w:p>
           <w:p/>
           <w:p/>
+          <w:p>
+            <w:pPr>
+              <w:rPr>
+                <w:noProof/>
+                <w:lang w:eastAsia="es-EC"/>
+              </w:rPr>
+            </w:pPr>
+          </w:p>
           <w:p/>
-          <w:p/>
-          <w:p/>
-          <w:p/>
-          <w:p/>
-          <w:p/>
-          <w:p/>
-          <w:p/>
-          <w:p/>
-          <w:p/>
-          <w:p/>
+        </w:tc>
+      </w:tr>
+      <w:tr>
+        <w:tc>
+          <w:tcPr>
+            <w:tcW w:w="8494" w:type="dxa"/>
+            <w:tcBorders>
+              <w:top w:val="single" w:sz="4" w:space="0" w:color="5B9BD5" w:themeColor="accent1"/>
+              <w:left w:val="single" w:sz="4" w:space="0" w:color="5B9BD5" w:themeColor="accent1"/>
+              <w:bottom w:val="single" w:sz="4" w:space="0" w:color="5B9BD5" w:themeColor="accent1"/>
+              <w:right w:val="single" w:sz="4" w:space="0" w:color="5B9BD5" w:themeColor="accent1"/>
+            </w:tcBorders>
+          </w:tcPr>
+          <w:p>
+            <w:pPr>
+              <w:pStyle w:val="Subttulo"/>
+              <w:numPr>
+                <w:ilvl w:val="0"/>
+                <w:numId w:val="19"/>
+              </w:numPr>
+              <w:rPr>
+                <w:b/>
+                <w:sz w:val="24"/>
+                <w:u w:val="single"/>
+              </w:rPr>
+            </w:pPr>
+          </w:p>
         </w:tc>
       </w:tr>
     </w:tbl>
@@ -8763,11 +8627,11 @@
       <w:pPr>
         <w:pStyle w:val="Ttulo1"/>
       </w:pPr>
-      <w:bookmarkStart w:id="7" w:name="_Toc370701971"/>
+      <w:bookmarkStart w:id="6" w:name="_Toc370701971"/>
       <w:r>
         <w:t>Modelo Conceptual</w:t>
       </w:r>
-      <w:bookmarkEnd w:id="7"/>
+      <w:bookmarkEnd w:id="6"/>
     </w:p>
     <w:tbl>
       <w:tblPr>
@@ -8782,12 +8646,6 @@
         <w:tc>
           <w:tcPr>
             <w:tcW w:w="8494" w:type="dxa"/>
-            <w:tcBorders>
-              <w:top w:val="single" w:sz="4" w:space="0" w:color="2E74B5" w:themeColor="accent1" w:themeShade="BF"/>
-              <w:left w:val="single" w:sz="4" w:space="0" w:color="2E74B5" w:themeColor="accent1" w:themeShade="BF"/>
-              <w:bottom w:val="single" w:sz="4" w:space="0" w:color="2E74B5" w:themeColor="accent1" w:themeShade="BF"/>
-              <w:right w:val="single" w:sz="4" w:space="0" w:color="2E74B5" w:themeColor="accent1" w:themeShade="BF"/>
-            </w:tcBorders>
           </w:tcPr>
           <w:p>
             <w:pPr>
@@ -8799,7 +8657,7 @@
                 <w:lang w:eastAsia="es-EC"/>
               </w:rPr>
               <w:drawing>
-                <wp:inline distT="0" distB="0" distL="0" distR="0" wp14:anchorId="4A28F079" wp14:editId="1F9E213C">
+                <wp:inline distT="0" distB="0" distL="0" distR="0">
                   <wp:extent cx="5070079" cy="3707167"/>
                   <wp:effectExtent l="0" t="0" r="0" b="7620"/>
                   <wp:docPr id="4" name="Imagen 4"/>
@@ -8814,7 +8672,7 @@
                           <pic:cNvPicPr/>
                         </pic:nvPicPr>
                         <pic:blipFill>
-                          <a:blip r:embed="rId12">
+                          <a:blip r:embed="rId13">
                             <a:extLst>
                               <a:ext uri="{28A0092B-C50C-407E-A947-70E740481C1C}">
                                 <a14:useLocalDpi xmlns:a14="http://schemas.microsoft.com/office/drawing/2010/main" val="0"/>
@@ -8851,23 +8709,7 @@
                 <w:i/>
                 <w:sz w:val="18"/>
               </w:rPr>
-              <w:t>E</w:t>
-            </w:r>
-            <w:r>
-              <w:rPr>
-                <w:b/>
-                <w:i/>
-                <w:sz w:val="18"/>
-              </w:rPr>
-              <w:t>ta</w:t>
-            </w:r>
-            <w:r>
-              <w:rPr>
-                <w:b/>
-                <w:i/>
-                <w:sz w:val="18"/>
-              </w:rPr>
-              <w:t>pa de Desarrollo: Diseño</w:t>
+              <w:t>Etapa de Desarrollo: Diseño</w:t>
             </w:r>
             <w:r>
               <w:rPr>
@@ -8897,165 +8739,398 @@
         </w:tc>
       </w:tr>
     </w:tbl>
+    <w:p/>
     <w:p>
-      <w:bookmarkStart w:id="8" w:name="_Toc370701973"/>
-      <w:bookmarkStart w:id="9" w:name="_Toc370701972"/>
+      <w:pPr>
+        <w:pStyle w:val="Ttulo1"/>
+      </w:pPr>
+      <w:bookmarkStart w:id="7" w:name="_Toc370701973"/>
+      <w:bookmarkStart w:id="8" w:name="_Toc370701972"/>
     </w:p>
     <w:p>
       <w:pPr>
         <w:pStyle w:val="Ttulo1"/>
       </w:pPr>
       <w:r>
-        <w:lastRenderedPageBreak/>
-        <w:t>M</w:t>
+        <w:t>Modelo Lógic</w:t>
       </w:r>
-      <w:r>
-        <w:t>odelo Lógic</w:t>
-      </w:r>
-      <w:bookmarkEnd w:id="8"/>
+      <w:bookmarkEnd w:id="7"/>
       <w:r>
         <w:t>o</w:t>
       </w:r>
     </w:p>
-    <w:tbl>
-      <w:tblPr>
-        <w:tblStyle w:val="Tablaconcuadrcula"/>
-        <w:tblW w:w="0" w:type="auto"/>
-        <w:tblLook w:val="04A0" w:firstRow="1" w:lastRow="0" w:firstColumn="1" w:lastColumn="0" w:noHBand="0" w:noVBand="1"/>
-      </w:tblPr>
-      <w:tblGrid>
-        <w:gridCol w:w="8720"/>
-      </w:tblGrid>
-      <w:tr>
-        <w:tc>
-          <w:tcPr>
-            <w:tcW w:w="8644" w:type="dxa"/>
-            <w:tcBorders>
-              <w:top w:val="single" w:sz="4" w:space="0" w:color="2E74B5"/>
-              <w:left w:val="single" w:sz="4" w:space="0" w:color="2E74B5"/>
-              <w:bottom w:val="single" w:sz="4" w:space="0" w:color="2E74B5"/>
-              <w:right w:val="single" w:sz="4" w:space="0" w:color="2E74B5"/>
-            </w:tcBorders>
-          </w:tcPr>
-          <w:p>
-            <w:pPr>
-              <w:pStyle w:val="Ttulo1"/>
-              <w:outlineLvl w:val="0"/>
-            </w:pPr>
-            <w:r>
-              <w:rPr>
-                <w:noProof/>
-                <w:lang w:eastAsia="es-EC"/>
-              </w:rPr>
-              <w:drawing>
-                <wp:inline distT="0" distB="0" distL="0" distR="0" wp14:anchorId="106DB505" wp14:editId="5BC63976">
-                  <wp:extent cx="5400040" cy="4994910"/>
-                  <wp:effectExtent l="0" t="0" r="0" b="0"/>
-                  <wp:docPr id="8" name="0 Imagen"/>
-                  <wp:cNvGraphicFramePr>
-                    <a:graphicFrameLocks xmlns:a="http://schemas.openxmlformats.org/drawingml/2006/main" noChangeAspect="1"/>
-                  </wp:cNvGraphicFramePr>
-                  <a:graphic xmlns:a="http://schemas.openxmlformats.org/drawingml/2006/main">
-                    <a:graphicData uri="http://schemas.openxmlformats.org/drawingml/2006/picture">
-                      <pic:pic xmlns:pic="http://schemas.openxmlformats.org/drawingml/2006/picture">
-                        <pic:nvPicPr>
-                          <pic:cNvPr id="0" name="modelologico.png"/>
-                          <pic:cNvPicPr/>
-                        </pic:nvPicPr>
-                        <pic:blipFill>
-                          <a:blip r:embed="rId13">
-                            <a:extLst>
-                              <a:ext uri="{28A0092B-C50C-407E-A947-70E740481C1C}">
-                                <a14:useLocalDpi xmlns:a14="http://schemas.microsoft.com/office/drawing/2010/main" val="0"/>
-                              </a:ext>
-                            </a:extLst>
-                          </a:blip>
-                          <a:stretch>
-                            <a:fillRect/>
-                          </a:stretch>
-                        </pic:blipFill>
-                        <pic:spPr>
-                          <a:xfrm>
-                            <a:off x="0" y="0"/>
-                            <a:ext cx="5400040" cy="4994910"/>
-                          </a:xfrm>
-                          <a:prstGeom prst="rect">
-                            <a:avLst/>
-                          </a:prstGeom>
-                        </pic:spPr>
-                      </pic:pic>
-                    </a:graphicData>
-                  </a:graphic>
-                </wp:inline>
-              </w:drawing>
-            </w:r>
-          </w:p>
-          <w:p>
-            <w:pPr>
-              <w:jc w:val="right"/>
-            </w:pPr>
-            <w:r>
-              <w:rPr>
-                <w:b/>
-                <w:i/>
-                <w:sz w:val="18"/>
-              </w:rPr>
-              <w:t>Etapa de Desarrollo: Diseño</w:t>
-            </w:r>
-            <w:r>
-              <w:rPr>
-                <w:b/>
-                <w:i/>
-                <w:sz w:val="18"/>
-              </w:rPr>
-              <w:t xml:space="preserve"> de</w:t>
-            </w:r>
-            <w:r>
-              <w:rPr>
-                <w:b/>
-                <w:i/>
-                <w:sz w:val="18"/>
-              </w:rPr>
-              <w:t>l</w:t>
-            </w:r>
-            <w:r>
-              <w:rPr>
-                <w:b/>
-                <w:i/>
-                <w:sz w:val="18"/>
-              </w:rPr>
-              <w:t xml:space="preserve"> Sistema</w:t>
-            </w:r>
-          </w:p>
-        </w:tc>
-      </w:tr>
-    </w:tbl>
     <w:p>
+      <w:r>
+        <w:rPr>
+          <w:noProof/>
+          <w:lang w:eastAsia="es-EC"/>
+        </w:rPr>
+        <w:drawing>
+          <wp:inline distT="0" distB="0" distL="0" distR="0" wp14:anchorId="730BF391" wp14:editId="2C8BFB10">
+            <wp:extent cx="5400040" cy="4994910"/>
+            <wp:effectExtent l="0" t="0" r="0" b="0"/>
+            <wp:docPr id="8" name="0 Imagen"/>
+            <wp:cNvGraphicFramePr>
+              <a:graphicFrameLocks xmlns:a="http://schemas.openxmlformats.org/drawingml/2006/main" noChangeAspect="1"/>
+            </wp:cNvGraphicFramePr>
+            <a:graphic xmlns:a="http://schemas.openxmlformats.org/drawingml/2006/main">
+              <a:graphicData uri="http://schemas.openxmlformats.org/drawingml/2006/picture">
+                <pic:pic xmlns:pic="http://schemas.openxmlformats.org/drawingml/2006/picture">
+                  <pic:nvPicPr>
+                    <pic:cNvPr id="0" name="modelologico.png"/>
+                    <pic:cNvPicPr/>
+                  </pic:nvPicPr>
+                  <pic:blipFill>
+                    <a:blip r:embed="rId14">
+                      <a:extLst>
+                        <a:ext uri="{28A0092B-C50C-407E-A947-70E740481C1C}">
+                          <a14:useLocalDpi xmlns:a14="http://schemas.microsoft.com/office/drawing/2010/main" val="0"/>
+                        </a:ext>
+                      </a:extLst>
+                    </a:blip>
+                    <a:stretch>
+                      <a:fillRect/>
+                    </a:stretch>
+                  </pic:blipFill>
+                  <pic:spPr>
+                    <a:xfrm>
+                      <a:off x="0" y="0"/>
+                      <a:ext cx="5400040" cy="4994910"/>
+                    </a:xfrm>
+                    <a:prstGeom prst="rect">
+                      <a:avLst/>
+                    </a:prstGeom>
+                  </pic:spPr>
+                </pic:pic>
+              </a:graphicData>
+            </a:graphic>
+          </wp:inline>
+        </w:drawing>
+      </w:r>
+    </w:p>
+    <w:p>
       <w:pPr>
         <w:pStyle w:val="Ttulo1"/>
       </w:pPr>
       <w:r>
-        <w:t>Di</w:t>
+        <w:t>Diccionario de Datos</w:t>
       </w:r>
+      <w:bookmarkEnd w:id="8"/>
+    </w:p>
+    <w:p>
+      <w:pPr>
+        <w:pStyle w:val="Ttulo1"/>
+      </w:pPr>
+      <w:bookmarkStart w:id="9" w:name="_Toc370701974"/>
+    </w:p>
+    <w:p/>
+    <w:p>
+      <w:pPr>
+        <w:pStyle w:val="Ttulo1"/>
+      </w:pPr>
+    </w:p>
+    <w:p>
+      <w:pPr>
+        <w:pStyle w:val="Ttulo1"/>
+      </w:pPr>
+    </w:p>
+    <w:p>
+      <w:pPr>
+        <w:pStyle w:val="Ttulo1"/>
+      </w:pPr>
       <w:r>
-        <w:t>ccionario de Datos</w:t>
+        <w:t>Flujo de Navegación</w:t>
       </w:r>
       <w:bookmarkEnd w:id="9"/>
     </w:p>
     <w:p>
       <w:pPr>
-        <w:pStyle w:val="Ttulo1"/>
-      </w:pPr>
-      <w:bookmarkStart w:id="10" w:name="_Toc370701974"/>
+        <w:rPr>
+          <w:b/>
+        </w:rPr>
+      </w:pPr>
       <w:r>
-        <w:t>Flujo de Navegación</w:t>
+        <w:rPr>
+          <w:b/>
+        </w:rPr>
+        <w:t>VISTA DE INGRESO DE CLIENTE</w:t>
       </w:r>
+    </w:p>
+    <w:p>
+      <w:pPr>
+        <w:jc w:val="center"/>
+        <w:rPr>
+          <w:b/>
+        </w:rPr>
+      </w:pPr>
+      <w:r>
+        <w:rPr>
+          <w:b/>
+          <w:noProof/>
+          <w:lang w:eastAsia="es-EC"/>
+        </w:rPr>
+        <w:drawing>
+          <wp:inline distT="0" distB="0" distL="0" distR="0">
+            <wp:extent cx="3914775" cy="2524125"/>
+            <wp:effectExtent l="0" t="0" r="9525" b="9525"/>
+            <wp:docPr id="2" name="0 Imagen"/>
+            <wp:cNvGraphicFramePr>
+              <a:graphicFrameLocks xmlns:a="http://schemas.openxmlformats.org/drawingml/2006/main" noChangeAspect="1"/>
+            </wp:cNvGraphicFramePr>
+            <a:graphic xmlns:a="http://schemas.openxmlformats.org/drawingml/2006/main">
+              <a:graphicData uri="http://schemas.openxmlformats.org/drawingml/2006/picture">
+                <pic:pic xmlns:pic="http://schemas.openxmlformats.org/drawingml/2006/picture">
+                  <pic:nvPicPr>
+                    <pic:cNvPr id="0" name="ingreso_cliente.png"/>
+                    <pic:cNvPicPr/>
+                  </pic:nvPicPr>
+                  <pic:blipFill>
+                    <a:blip r:embed="rId15">
+                      <a:extLst>
+                        <a:ext uri="{28A0092B-C50C-407E-A947-70E740481C1C}">
+                          <a14:useLocalDpi xmlns:a14="http://schemas.microsoft.com/office/drawing/2010/main" val="0"/>
+                        </a:ext>
+                      </a:extLst>
+                    </a:blip>
+                    <a:stretch>
+                      <a:fillRect/>
+                    </a:stretch>
+                  </pic:blipFill>
+                  <pic:spPr>
+                    <a:xfrm>
+                      <a:off x="0" y="0"/>
+                      <a:ext cx="3914775" cy="2524125"/>
+                    </a:xfrm>
+                    <a:prstGeom prst="rect">
+                      <a:avLst/>
+                    </a:prstGeom>
+                  </pic:spPr>
+                </pic:pic>
+              </a:graphicData>
+            </a:graphic>
+          </wp:inline>
+        </w:drawing>
+      </w:r>
+    </w:p>
+    <w:p>
+      <w:pPr>
+        <w:rPr>
+          <w:b/>
+        </w:rPr>
+      </w:pPr>
+      <w:r>
+        <w:rPr>
+          <w:b/>
+        </w:rPr>
+        <w:t>VISTA DE INGRESO DE MASCOTA</w:t>
+      </w:r>
+    </w:p>
+    <w:p>
+      <w:pPr>
+        <w:jc w:val="center"/>
+        <w:rPr>
+          <w:b/>
+        </w:rPr>
+      </w:pPr>
+      <w:r>
+        <w:rPr>
+          <w:b/>
+          <w:noProof/>
+          <w:lang w:eastAsia="es-EC"/>
+        </w:rPr>
+        <w:drawing>
+          <wp:inline distT="0" distB="0" distL="0" distR="0">
+            <wp:extent cx="3943901" cy="3458058"/>
+            <wp:effectExtent l="0" t="0" r="0" b="9525"/>
+            <wp:docPr id="9" name="0 Imagen"/>
+            <wp:cNvGraphicFramePr>
+              <a:graphicFrameLocks xmlns:a="http://schemas.openxmlformats.org/drawingml/2006/main" noChangeAspect="1"/>
+            </wp:cNvGraphicFramePr>
+            <a:graphic xmlns:a="http://schemas.openxmlformats.org/drawingml/2006/main">
+              <a:graphicData uri="http://schemas.openxmlformats.org/drawingml/2006/picture">
+                <pic:pic xmlns:pic="http://schemas.openxmlformats.org/drawingml/2006/picture">
+                  <pic:nvPicPr>
+                    <pic:cNvPr id="0" name="ingreso_mascota.png"/>
+                    <pic:cNvPicPr/>
+                  </pic:nvPicPr>
+                  <pic:blipFill>
+                    <a:blip r:embed="rId16">
+                      <a:extLst>
+                        <a:ext uri="{28A0092B-C50C-407E-A947-70E740481C1C}">
+                          <a14:useLocalDpi xmlns:a14="http://schemas.microsoft.com/office/drawing/2010/main" val="0"/>
+                        </a:ext>
+                      </a:extLst>
+                    </a:blip>
+                    <a:stretch>
+                      <a:fillRect/>
+                    </a:stretch>
+                  </pic:blipFill>
+                  <pic:spPr>
+                    <a:xfrm>
+                      <a:off x="0" y="0"/>
+                      <a:ext cx="3943901" cy="3458058"/>
+                    </a:xfrm>
+                    <a:prstGeom prst="rect">
+                      <a:avLst/>
+                    </a:prstGeom>
+                  </pic:spPr>
+                </pic:pic>
+              </a:graphicData>
+            </a:graphic>
+          </wp:inline>
+        </w:drawing>
+      </w:r>
+    </w:p>
+    <w:p>
+      <w:pPr>
+        <w:rPr>
+          <w:b/>
+        </w:rPr>
+      </w:pPr>
+      <w:bookmarkStart w:id="10" w:name="_GoBack"/>
       <w:bookmarkEnd w:id="10"/>
     </w:p>
-    <w:p/>
+    <w:p>
+      <w:pPr>
+        <w:rPr>
+          <w:b/>
+        </w:rPr>
+      </w:pPr>
+      <w:r>
+        <w:rPr>
+          <w:b/>
+        </w:rPr>
+        <w:t>VISTA DE REGISTRAR CITA</w:t>
+      </w:r>
+    </w:p>
+    <w:p>
+      <w:pPr>
+        <w:jc w:val="center"/>
+        <w:rPr>
+          <w:b/>
+        </w:rPr>
+      </w:pPr>
+      <w:r>
+        <w:rPr>
+          <w:b/>
+          <w:noProof/>
+          <w:lang w:eastAsia="es-EC"/>
+        </w:rPr>
+        <w:drawing>
+          <wp:inline distT="0" distB="0" distL="0" distR="0">
+            <wp:extent cx="3924848" cy="2438741"/>
+            <wp:effectExtent l="0" t="0" r="0" b="0"/>
+            <wp:docPr id="10" name="0 Imagen"/>
+            <wp:cNvGraphicFramePr>
+              <a:graphicFrameLocks xmlns:a="http://schemas.openxmlformats.org/drawingml/2006/main" noChangeAspect="1"/>
+            </wp:cNvGraphicFramePr>
+            <a:graphic xmlns:a="http://schemas.openxmlformats.org/drawingml/2006/main">
+              <a:graphicData uri="http://schemas.openxmlformats.org/drawingml/2006/picture">
+                <pic:pic xmlns:pic="http://schemas.openxmlformats.org/drawingml/2006/picture">
+                  <pic:nvPicPr>
+                    <pic:cNvPr id="0" name="ingreso_cita.png"/>
+                    <pic:cNvPicPr/>
+                  </pic:nvPicPr>
+                  <pic:blipFill>
+                    <a:blip r:embed="rId17">
+                      <a:extLst>
+                        <a:ext uri="{28A0092B-C50C-407E-A947-70E740481C1C}">
+                          <a14:useLocalDpi xmlns:a14="http://schemas.microsoft.com/office/drawing/2010/main" val="0"/>
+                        </a:ext>
+                      </a:extLst>
+                    </a:blip>
+                    <a:stretch>
+                      <a:fillRect/>
+                    </a:stretch>
+                  </pic:blipFill>
+                  <pic:spPr>
+                    <a:xfrm>
+                      <a:off x="0" y="0"/>
+                      <a:ext cx="3924848" cy="2438741"/>
+                    </a:xfrm>
+                    <a:prstGeom prst="rect">
+                      <a:avLst/>
+                    </a:prstGeom>
+                  </pic:spPr>
+                </pic:pic>
+              </a:graphicData>
+            </a:graphic>
+          </wp:inline>
+        </w:drawing>
+      </w:r>
+    </w:p>
+    <w:p>
+      <w:pPr>
+        <w:rPr>
+          <w:b/>
+        </w:rPr>
+      </w:pPr>
+      <w:r>
+        <w:rPr>
+          <w:b/>
+        </w:rPr>
+        <w:t>VISTA DE REGISTRAR CONSULTA</w:t>
+      </w:r>
+    </w:p>
+    <w:p>
+      <w:pPr>
+        <w:jc w:val="center"/>
+        <w:rPr>
+          <w:b/>
+        </w:rPr>
+      </w:pPr>
+      <w:r>
+        <w:rPr>
+          <w:b/>
+          <w:noProof/>
+          <w:lang w:eastAsia="es-EC"/>
+        </w:rPr>
+        <w:drawing>
+          <wp:inline distT="0" distB="0" distL="0" distR="0">
+            <wp:extent cx="3847434" cy="3862552"/>
+            <wp:effectExtent l="0" t="0" r="1270" b="5080"/>
+            <wp:docPr id="11" name="0 Imagen"/>
+            <wp:cNvGraphicFramePr>
+              <a:graphicFrameLocks xmlns:a="http://schemas.openxmlformats.org/drawingml/2006/main" noChangeAspect="1"/>
+            </wp:cNvGraphicFramePr>
+            <a:graphic xmlns:a="http://schemas.openxmlformats.org/drawingml/2006/main">
+              <a:graphicData uri="http://schemas.openxmlformats.org/drawingml/2006/picture">
+                <pic:pic xmlns:pic="http://schemas.openxmlformats.org/drawingml/2006/picture">
+                  <pic:nvPicPr>
+                    <pic:cNvPr id="0" name="ingreso_consulta.png"/>
+                    <pic:cNvPicPr/>
+                  </pic:nvPicPr>
+                  <pic:blipFill>
+                    <a:blip r:embed="rId18">
+                      <a:extLst>
+                        <a:ext uri="{28A0092B-C50C-407E-A947-70E740481C1C}">
+                          <a14:useLocalDpi xmlns:a14="http://schemas.microsoft.com/office/drawing/2010/main" val="0"/>
+                        </a:ext>
+                      </a:extLst>
+                    </a:blip>
+                    <a:stretch>
+                      <a:fillRect/>
+                    </a:stretch>
+                  </pic:blipFill>
+                  <pic:spPr>
+                    <a:xfrm>
+                      <a:off x="0" y="0"/>
+                      <a:ext cx="3857081" cy="3872237"/>
+                    </a:xfrm>
+                    <a:prstGeom prst="rect">
+                      <a:avLst/>
+                    </a:prstGeom>
+                  </pic:spPr>
+                </pic:pic>
+              </a:graphicData>
+            </a:graphic>
+          </wp:inline>
+        </w:drawing>
+      </w:r>
+    </w:p>
     <w:sectPr>
-      <w:headerReference w:type="default" r:id="rId14"/>
-      <w:footerReference w:type="default" r:id="rId15"/>
+      <w:headerReference w:type="default" r:id="rId19"/>
+      <w:footerReference w:type="default" r:id="rId20"/>
       <w:pgSz w:w="11906" w:h="16838"/>
       <w:pgMar w:top="1417" w:right="1701" w:bottom="1417" w:left="1701" w:header="510" w:footer="708" w:gutter="0"/>
       <w:cols w:space="708"/>
@@ -9066,7 +9141,7 @@
 </file>
 
 <file path=word/endnotes.xml><?xml version="1.0" encoding="utf-8"?>
-<w:endnotes xmlns:wpc="http://schemas.microsoft.com/office/word/2010/wordprocessingCanvas" xmlns:mc="http://schemas.openxmlformats.org/markup-compatibility/2006" xmlns:o="urn:schemas-microsoft-com:office:office" xmlns:r="http://schemas.openxmlformats.org/officeDocument/2006/relationships" xmlns:m="http://schemas.openxmlformats.org/officeDocument/2006/math" xmlns:v="urn:schemas-microsoft-com:vml" xmlns:wp14="http://schemas.microsoft.com/office/word/2010/wordprocessingDrawing" xmlns:wp="http://schemas.openxmlformats.org/drawingml/2006/wordprocessingDrawing" xmlns:w10="urn:schemas-microsoft-com:office:word" xmlns:w="http://schemas.openxmlformats.org/wordprocessingml/2006/main" xmlns:w14="http://schemas.microsoft.com/office/word/2010/wordml" xmlns:w15="http://schemas.microsoft.com/office/word/2012/wordml" xmlns:wpg="http://schemas.microsoft.com/office/word/2010/wordprocessingGroup" xmlns:wpi="http://schemas.microsoft.com/office/word/2010/wordprocessingInk" xmlns:wne="http://schemas.microsoft.com/office/word/2006/wordml" xmlns:wps="http://schemas.microsoft.com/office/word/2010/wordprocessingShape" mc:Ignorable="w14 w15 wp14">
+<w:endnotes xmlns:wpc="http://schemas.microsoft.com/office/word/2010/wordprocessingCanvas" xmlns:mc="http://schemas.openxmlformats.org/markup-compatibility/2006" xmlns:o="urn:schemas-microsoft-com:office:office" xmlns:r="http://schemas.openxmlformats.org/officeDocument/2006/relationships" xmlns:m="http://schemas.openxmlformats.org/officeDocument/2006/math" xmlns:v="urn:schemas-microsoft-com:vml" xmlns:wp14="http://schemas.microsoft.com/office/word/2010/wordprocessingDrawing" xmlns:wp="http://schemas.openxmlformats.org/drawingml/2006/wordprocessingDrawing" xmlns:w10="urn:schemas-microsoft-com:office:word" xmlns:w="http://schemas.openxmlformats.org/wordprocessingml/2006/main" xmlns:w14="http://schemas.microsoft.com/office/word/2010/wordml" xmlns:wpg="http://schemas.microsoft.com/office/word/2010/wordprocessingGroup" xmlns:wpi="http://schemas.microsoft.com/office/word/2010/wordprocessingInk" xmlns:wne="http://schemas.microsoft.com/office/word/2006/wordml" xmlns:wps="http://schemas.microsoft.com/office/word/2010/wordprocessingShape" mc:Ignorable="w14 wp14">
   <w:endnote w:type="separator" w:id="-1">
     <w:p>
       <w:pPr>
@@ -9091,7 +9166,7 @@
 </file>
 
 <file path=word/footer1.xml><?xml version="1.0" encoding="utf-8"?>
-<w:ftr xmlns:wpc="http://schemas.microsoft.com/office/word/2010/wordprocessingCanvas" xmlns:mc="http://schemas.openxmlformats.org/markup-compatibility/2006" xmlns:o="urn:schemas-microsoft-com:office:office" xmlns:r="http://schemas.openxmlformats.org/officeDocument/2006/relationships" xmlns:m="http://schemas.openxmlformats.org/officeDocument/2006/math" xmlns:v="urn:schemas-microsoft-com:vml" xmlns:wp14="http://schemas.microsoft.com/office/word/2010/wordprocessingDrawing" xmlns:wp="http://schemas.openxmlformats.org/drawingml/2006/wordprocessingDrawing" xmlns:w10="urn:schemas-microsoft-com:office:word" xmlns:w="http://schemas.openxmlformats.org/wordprocessingml/2006/main" xmlns:w14="http://schemas.microsoft.com/office/word/2010/wordml" xmlns:w15="http://schemas.microsoft.com/office/word/2012/wordml" xmlns:wpg="http://schemas.microsoft.com/office/word/2010/wordprocessingGroup" xmlns:wpi="http://schemas.microsoft.com/office/word/2010/wordprocessingInk" xmlns:wne="http://schemas.microsoft.com/office/word/2006/wordml" xmlns:wps="http://schemas.microsoft.com/office/word/2010/wordprocessingShape" mc:Ignorable="w14 w15 wp14">
+<w:ftr xmlns:wpc="http://schemas.microsoft.com/office/word/2010/wordprocessingCanvas" xmlns:mc="http://schemas.openxmlformats.org/markup-compatibility/2006" xmlns:o="urn:schemas-microsoft-com:office:office" xmlns:r="http://schemas.openxmlformats.org/officeDocument/2006/relationships" xmlns:m="http://schemas.openxmlformats.org/officeDocument/2006/math" xmlns:v="urn:schemas-microsoft-com:vml" xmlns:wp14="http://schemas.microsoft.com/office/word/2010/wordprocessingDrawing" xmlns:wp="http://schemas.openxmlformats.org/drawingml/2006/wordprocessingDrawing" xmlns:w10="urn:schemas-microsoft-com:office:word" xmlns:w="http://schemas.openxmlformats.org/wordprocessingml/2006/main" xmlns:w14="http://schemas.microsoft.com/office/word/2010/wordml" xmlns:wpg="http://schemas.microsoft.com/office/word/2010/wordprocessingGroup" xmlns:wpi="http://schemas.microsoft.com/office/word/2010/wordprocessingInk" xmlns:wne="http://schemas.microsoft.com/office/word/2006/wordml" xmlns:wps="http://schemas.microsoft.com/office/word/2010/wordprocessingShape" mc:Ignorable="w14 wp14">
   <w:p>
     <w:pPr>
       <w:pStyle w:val="Piedepgina"/>
@@ -9456,7 +9531,7 @@
               <w:noProof/>
               <w:sz w:val="16"/>
             </w:rPr>
-            <w:t>14</w:t>
+            <w:t>15</w:t>
           </w:r>
           <w:r>
             <w:rPr>
@@ -9486,7 +9561,7 @@
 </file>
 
 <file path=word/footnotes.xml><?xml version="1.0" encoding="utf-8"?>
-<w:footnotes xmlns:wpc="http://schemas.microsoft.com/office/word/2010/wordprocessingCanvas" xmlns:mc="http://schemas.openxmlformats.org/markup-compatibility/2006" xmlns:o="urn:schemas-microsoft-com:office:office" xmlns:r="http://schemas.openxmlformats.org/officeDocument/2006/relationships" xmlns:m="http://schemas.openxmlformats.org/officeDocument/2006/math" xmlns:v="urn:schemas-microsoft-com:vml" xmlns:wp14="http://schemas.microsoft.com/office/word/2010/wordprocessingDrawing" xmlns:wp="http://schemas.openxmlformats.org/drawingml/2006/wordprocessingDrawing" xmlns:w10="urn:schemas-microsoft-com:office:word" xmlns:w="http://schemas.openxmlformats.org/wordprocessingml/2006/main" xmlns:w14="http://schemas.microsoft.com/office/word/2010/wordml" xmlns:w15="http://schemas.microsoft.com/office/word/2012/wordml" xmlns:wpg="http://schemas.microsoft.com/office/word/2010/wordprocessingGroup" xmlns:wpi="http://schemas.microsoft.com/office/word/2010/wordprocessingInk" xmlns:wne="http://schemas.microsoft.com/office/word/2006/wordml" xmlns:wps="http://schemas.microsoft.com/office/word/2010/wordprocessingShape" mc:Ignorable="w14 w15 wp14">
+<w:footnotes xmlns:wpc="http://schemas.microsoft.com/office/word/2010/wordprocessingCanvas" xmlns:mc="http://schemas.openxmlformats.org/markup-compatibility/2006" xmlns:o="urn:schemas-microsoft-com:office:office" xmlns:r="http://schemas.openxmlformats.org/officeDocument/2006/relationships" xmlns:m="http://schemas.openxmlformats.org/officeDocument/2006/math" xmlns:v="urn:schemas-microsoft-com:vml" xmlns:wp14="http://schemas.microsoft.com/office/word/2010/wordprocessingDrawing" xmlns:wp="http://schemas.openxmlformats.org/drawingml/2006/wordprocessingDrawing" xmlns:w10="urn:schemas-microsoft-com:office:word" xmlns:w="http://schemas.openxmlformats.org/wordprocessingml/2006/main" xmlns:w14="http://schemas.microsoft.com/office/word/2010/wordml" xmlns:wpg="http://schemas.microsoft.com/office/word/2010/wordprocessingGroup" xmlns:wpi="http://schemas.microsoft.com/office/word/2010/wordprocessingInk" xmlns:wne="http://schemas.microsoft.com/office/word/2006/wordml" xmlns:wps="http://schemas.microsoft.com/office/word/2010/wordprocessingShape" mc:Ignorable="w14 wp14">
   <w:footnote w:type="separator" w:id="-1">
     <w:p>
       <w:pPr>
@@ -9511,7 +9586,7 @@
 </file>
 
 <file path=word/header1.xml><?xml version="1.0" encoding="utf-8"?>
-<w:hdr xmlns:wpc="http://schemas.microsoft.com/office/word/2010/wordprocessingCanvas" xmlns:mc="http://schemas.openxmlformats.org/markup-compatibility/2006" xmlns:o="urn:schemas-microsoft-com:office:office" xmlns:r="http://schemas.openxmlformats.org/officeDocument/2006/relationships" xmlns:m="http://schemas.openxmlformats.org/officeDocument/2006/math" xmlns:v="urn:schemas-microsoft-com:vml" xmlns:wp14="http://schemas.microsoft.com/office/word/2010/wordprocessingDrawing" xmlns:wp="http://schemas.openxmlformats.org/drawingml/2006/wordprocessingDrawing" xmlns:w10="urn:schemas-microsoft-com:office:word" xmlns:w="http://schemas.openxmlformats.org/wordprocessingml/2006/main" xmlns:w14="http://schemas.microsoft.com/office/word/2010/wordml" xmlns:w15="http://schemas.microsoft.com/office/word/2012/wordml" xmlns:wpg="http://schemas.microsoft.com/office/word/2010/wordprocessingGroup" xmlns:wpi="http://schemas.microsoft.com/office/word/2010/wordprocessingInk" xmlns:wne="http://schemas.microsoft.com/office/word/2006/wordml" xmlns:wps="http://schemas.microsoft.com/office/word/2010/wordprocessingShape" mc:Ignorable="w14 w15 wp14">
+<w:hdr xmlns:wpc="http://schemas.microsoft.com/office/word/2010/wordprocessingCanvas" xmlns:mc="http://schemas.openxmlformats.org/markup-compatibility/2006" xmlns:o="urn:schemas-microsoft-com:office:office" xmlns:r="http://schemas.openxmlformats.org/officeDocument/2006/relationships" xmlns:m="http://schemas.openxmlformats.org/officeDocument/2006/math" xmlns:v="urn:schemas-microsoft-com:vml" xmlns:wp14="http://schemas.microsoft.com/office/word/2010/wordprocessingDrawing" xmlns:wp="http://schemas.openxmlformats.org/drawingml/2006/wordprocessingDrawing" xmlns:w10="urn:schemas-microsoft-com:office:word" xmlns:w="http://schemas.openxmlformats.org/wordprocessingml/2006/main" xmlns:w14="http://schemas.microsoft.com/office/word/2010/wordml" xmlns:wpg="http://schemas.microsoft.com/office/word/2010/wordprocessingGroup" xmlns:wpi="http://schemas.microsoft.com/office/word/2010/wordprocessingInk" xmlns:wne="http://schemas.microsoft.com/office/word/2006/wordml" xmlns:wps="http://schemas.microsoft.com/office/word/2010/wordprocessingShape" mc:Ignorable="w14 wp14">
   <w:p>
     <w:pPr>
       <w:pStyle w:val="Encabezado"/>
@@ -9674,7 +9749,7 @@
 </file>
 
 <file path=word/numbering.xml><?xml version="1.0" encoding="utf-8"?>
-<w:numbering xmlns:wpc="http://schemas.microsoft.com/office/word/2010/wordprocessingCanvas" xmlns:mc="http://schemas.openxmlformats.org/markup-compatibility/2006" xmlns:o="urn:schemas-microsoft-com:office:office" xmlns:r="http://schemas.openxmlformats.org/officeDocument/2006/relationships" xmlns:m="http://schemas.openxmlformats.org/officeDocument/2006/math" xmlns:v="urn:schemas-microsoft-com:vml" xmlns:wp14="http://schemas.microsoft.com/office/word/2010/wordprocessingDrawing" xmlns:wp="http://schemas.openxmlformats.org/drawingml/2006/wordprocessingDrawing" xmlns:w10="urn:schemas-microsoft-com:office:word" xmlns:w="http://schemas.openxmlformats.org/wordprocessingml/2006/main" xmlns:w14="http://schemas.microsoft.com/office/word/2010/wordml" xmlns:w15="http://schemas.microsoft.com/office/word/2012/wordml" xmlns:wpg="http://schemas.microsoft.com/office/word/2010/wordprocessingGroup" xmlns:wpi="http://schemas.microsoft.com/office/word/2010/wordprocessingInk" xmlns:wne="http://schemas.microsoft.com/office/word/2006/wordml" xmlns:wps="http://schemas.microsoft.com/office/word/2010/wordprocessingShape" mc:Ignorable="w14 w15 wp14">
+<w:numbering xmlns:wpc="http://schemas.microsoft.com/office/word/2010/wordprocessingCanvas" xmlns:mc="http://schemas.openxmlformats.org/markup-compatibility/2006" xmlns:o="urn:schemas-microsoft-com:office:office" xmlns:r="http://schemas.openxmlformats.org/officeDocument/2006/relationships" xmlns:m="http://schemas.openxmlformats.org/officeDocument/2006/math" xmlns:v="urn:schemas-microsoft-com:vml" xmlns:wp14="http://schemas.microsoft.com/office/word/2010/wordprocessingDrawing" xmlns:wp="http://schemas.openxmlformats.org/drawingml/2006/wordprocessingDrawing" xmlns:w10="urn:schemas-microsoft-com:office:word" xmlns:w="http://schemas.openxmlformats.org/wordprocessingml/2006/main" xmlns:w14="http://schemas.microsoft.com/office/word/2010/wordml" xmlns:wpg="http://schemas.microsoft.com/office/word/2010/wordprocessingGroup" xmlns:wpi="http://schemas.microsoft.com/office/word/2010/wordprocessingInk" xmlns:wne="http://schemas.microsoft.com/office/word/2006/wordml" xmlns:wps="http://schemas.microsoft.com/office/word/2010/wordprocessingShape" mc:Ignorable="w14 wp14">
   <w:numPicBullet w:numPicBulletId="0">
     <w:pict>
       <v:shapetype id="_x0000_t75" coordsize="21600,21600" o:spt="75" o:preferrelative="t" path="m@4@5l@4@11@9@11@9@5xe" filled="f" stroked="f">
@@ -9696,14 +9771,14 @@
         <v:path o:extrusionok="f" gradientshapeok="t" o:connecttype="rect"/>
         <o:lock v:ext="edit" aspectratio="t"/>
       </v:shapetype>
-      <v:shape id="_x0000_i1082" type="#_x0000_t75" style="width:81pt;height:81pt" o:bullet="t">
+      <v:shape id="_x0000_i1062" type="#_x0000_t75" style="width:81pt;height:81pt" o:bullet="t">
         <v:imagedata r:id="rId1" o:title="dog"/>
       </v:shape>
     </w:pict>
   </w:numPicBullet>
   <w:numPicBullet w:numPicBulletId="1">
     <w:pict>
-      <v:shape id="_x0000_i1083" type="#_x0000_t75" style="width:83pt;height:64pt" o:bullet="t">
+      <v:shape id="_x0000_i1063" type="#_x0000_t75" style="width:83pt;height:64pt" o:bullet="t">
         <v:imagedata r:id="rId2" o:title="dogjump"/>
       </v:shape>
     </w:pict>
@@ -11872,7 +11947,7 @@
 </file>
 
 <file path=word/styles.xml><?xml version="1.0" encoding="utf-8"?>
-<w:styles xmlns:mc="http://schemas.openxmlformats.org/markup-compatibility/2006" xmlns:r="http://schemas.openxmlformats.org/officeDocument/2006/relationships" xmlns:w="http://schemas.openxmlformats.org/wordprocessingml/2006/main" xmlns:w14="http://schemas.microsoft.com/office/word/2010/wordml" xmlns:w15="http://schemas.microsoft.com/office/word/2012/wordml" mc:Ignorable="w14 w15">
+<w:styles xmlns:mc="http://schemas.openxmlformats.org/markup-compatibility/2006" xmlns:r="http://schemas.openxmlformats.org/officeDocument/2006/relationships" xmlns:w="http://schemas.openxmlformats.org/wordprocessingml/2006/main" xmlns:w14="http://schemas.microsoft.com/office/word/2010/wordml" mc:Ignorable="w14">
   <w:docDefaults>
     <w:rPrDefault>
       <w:rPr>
@@ -11888,378 +11963,146 @@
       </w:pPr>
     </w:pPrDefault>
   </w:docDefaults>
-  <w:latentStyles w:defLockedState="0" w:defUIPriority="99" w:defSemiHidden="0" w:defUnhideWhenUsed="0" w:defQFormat="0" w:count="371">
-    <w:lsdException w:name="Normal" w:uiPriority="0" w:qFormat="1"/>
-    <w:lsdException w:name="heading 1" w:uiPriority="9" w:qFormat="1"/>
-    <w:lsdException w:name="heading 2" w:semiHidden="1" w:uiPriority="9" w:unhideWhenUsed="1" w:qFormat="1"/>
-    <w:lsdException w:name="heading 3" w:semiHidden="1" w:uiPriority="9" w:unhideWhenUsed="1" w:qFormat="1"/>
-    <w:lsdException w:name="heading 4" w:semiHidden="1" w:uiPriority="9" w:unhideWhenUsed="1" w:qFormat="1"/>
-    <w:lsdException w:name="heading 5" w:semiHidden="1" w:uiPriority="9" w:unhideWhenUsed="1" w:qFormat="1"/>
-    <w:lsdException w:name="heading 6" w:semiHidden="1" w:uiPriority="9" w:unhideWhenUsed="1" w:qFormat="1"/>
-    <w:lsdException w:name="heading 7" w:semiHidden="1" w:uiPriority="9" w:unhideWhenUsed="1" w:qFormat="1"/>
-    <w:lsdException w:name="heading 8" w:semiHidden="1" w:uiPriority="9" w:unhideWhenUsed="1" w:qFormat="1"/>
-    <w:lsdException w:name="heading 9" w:semiHidden="1" w:uiPriority="9" w:unhideWhenUsed="1" w:qFormat="1"/>
-    <w:lsdException w:name="index 1" w:semiHidden="1" w:unhideWhenUsed="1"/>
-    <w:lsdException w:name="index 2" w:semiHidden="1" w:unhideWhenUsed="1"/>
-    <w:lsdException w:name="index 3" w:semiHidden="1" w:unhideWhenUsed="1"/>
-    <w:lsdException w:name="index 4" w:semiHidden="1" w:unhideWhenUsed="1"/>
-    <w:lsdException w:name="index 5" w:semiHidden="1" w:unhideWhenUsed="1"/>
-    <w:lsdException w:name="index 6" w:semiHidden="1" w:unhideWhenUsed="1"/>
-    <w:lsdException w:name="index 7" w:semiHidden="1" w:unhideWhenUsed="1"/>
-    <w:lsdException w:name="index 8" w:semiHidden="1" w:unhideWhenUsed="1"/>
-    <w:lsdException w:name="index 9" w:semiHidden="1" w:unhideWhenUsed="1"/>
-    <w:lsdException w:name="toc 1" w:semiHidden="1" w:uiPriority="39" w:unhideWhenUsed="1"/>
-    <w:lsdException w:name="toc 2" w:semiHidden="1" w:uiPriority="39" w:unhideWhenUsed="1"/>
-    <w:lsdException w:name="toc 3" w:semiHidden="1" w:uiPriority="39" w:unhideWhenUsed="1"/>
-    <w:lsdException w:name="toc 4" w:semiHidden="1" w:uiPriority="39" w:unhideWhenUsed="1"/>
-    <w:lsdException w:name="toc 5" w:semiHidden="1" w:uiPriority="39" w:unhideWhenUsed="1"/>
-    <w:lsdException w:name="toc 6" w:semiHidden="1" w:uiPriority="39" w:unhideWhenUsed="1"/>
-    <w:lsdException w:name="toc 7" w:semiHidden="1" w:uiPriority="39" w:unhideWhenUsed="1"/>
-    <w:lsdException w:name="toc 8" w:semiHidden="1" w:uiPriority="39" w:unhideWhenUsed="1"/>
-    <w:lsdException w:name="toc 9" w:semiHidden="1" w:uiPriority="39" w:unhideWhenUsed="1"/>
-    <w:lsdException w:name="Normal Indent" w:semiHidden="1" w:unhideWhenUsed="1"/>
-    <w:lsdException w:name="footnote text" w:semiHidden="1" w:unhideWhenUsed="1"/>
-    <w:lsdException w:name="annotation text" w:semiHidden="1" w:unhideWhenUsed="1"/>
-    <w:lsdException w:name="header" w:semiHidden="1" w:unhideWhenUsed="1"/>
-    <w:lsdException w:name="footer" w:semiHidden="1" w:uiPriority="0" w:unhideWhenUsed="1"/>
-    <w:lsdException w:name="index heading" w:semiHidden="1" w:unhideWhenUsed="1"/>
-    <w:lsdException w:name="caption" w:semiHidden="1" w:uiPriority="35" w:unhideWhenUsed="1" w:qFormat="1"/>
-    <w:lsdException w:name="table of figures" w:semiHidden="1" w:unhideWhenUsed="1"/>
-    <w:lsdException w:name="envelope address" w:semiHidden="1" w:unhideWhenUsed="1"/>
-    <w:lsdException w:name="envelope return" w:semiHidden="1" w:unhideWhenUsed="1"/>
-    <w:lsdException w:name="footnote reference" w:semiHidden="1" w:unhideWhenUsed="1"/>
-    <w:lsdException w:name="annotation reference" w:semiHidden="1" w:unhideWhenUsed="1"/>
-    <w:lsdException w:name="line number" w:semiHidden="1" w:unhideWhenUsed="1"/>
-    <w:lsdException w:name="page number" w:semiHidden="1" w:uiPriority="0" w:unhideWhenUsed="1"/>
-    <w:lsdException w:name="endnote reference" w:semiHidden="1" w:unhideWhenUsed="1"/>
-    <w:lsdException w:name="endnote text" w:semiHidden="1" w:unhideWhenUsed="1"/>
-    <w:lsdException w:name="table of authorities" w:semiHidden="1" w:unhideWhenUsed="1"/>
-    <w:lsdException w:name="macro" w:semiHidden="1" w:unhideWhenUsed="1"/>
-    <w:lsdException w:name="toa heading" w:semiHidden="1" w:unhideWhenUsed="1"/>
-    <w:lsdException w:name="List" w:semiHidden="1" w:unhideWhenUsed="1"/>
-    <w:lsdException w:name="List Bullet" w:semiHidden="1" w:unhideWhenUsed="1"/>
-    <w:lsdException w:name="List Number" w:semiHidden="1" w:unhideWhenUsed="1"/>
-    <w:lsdException w:name="List 2" w:semiHidden="1" w:unhideWhenUsed="1"/>
-    <w:lsdException w:name="List 3" w:semiHidden="1" w:unhideWhenUsed="1"/>
-    <w:lsdException w:name="List 4" w:semiHidden="1" w:unhideWhenUsed="1"/>
-    <w:lsdException w:name="List 5" w:semiHidden="1" w:unhideWhenUsed="1"/>
-    <w:lsdException w:name="List Bullet 2" w:semiHidden="1" w:unhideWhenUsed="1"/>
-    <w:lsdException w:name="List Bullet 3" w:semiHidden="1" w:unhideWhenUsed="1"/>
-    <w:lsdException w:name="List Bullet 4" w:semiHidden="1" w:unhideWhenUsed="1"/>
-    <w:lsdException w:name="List Bullet 5" w:semiHidden="1" w:unhideWhenUsed="1"/>
-    <w:lsdException w:name="List Number 2" w:semiHidden="1" w:unhideWhenUsed="1"/>
-    <w:lsdException w:name="List Number 3" w:semiHidden="1" w:unhideWhenUsed="1"/>
-    <w:lsdException w:name="List Number 4" w:semiHidden="1" w:unhideWhenUsed="1"/>
-    <w:lsdException w:name="List Number 5" w:semiHidden="1" w:unhideWhenUsed="1"/>
-    <w:lsdException w:name="Title" w:uiPriority="0" w:qFormat="1"/>
-    <w:lsdException w:name="Closing" w:semiHidden="1" w:unhideWhenUsed="1"/>
-    <w:lsdException w:name="Signature" w:semiHidden="1" w:unhideWhenUsed="1"/>
-    <w:lsdException w:name="Default Paragraph Font" w:semiHidden="1" w:uiPriority="1" w:unhideWhenUsed="1"/>
-    <w:lsdException w:name="Body Text" w:semiHidden="1" w:unhideWhenUsed="1"/>
-    <w:lsdException w:name="Body Text Indent" w:semiHidden="1" w:unhideWhenUsed="1"/>
-    <w:lsdException w:name="List Continue" w:semiHidden="1" w:unhideWhenUsed="1"/>
-    <w:lsdException w:name="List Continue 2" w:semiHidden="1" w:unhideWhenUsed="1"/>
-    <w:lsdException w:name="List Continue 3" w:semiHidden="1" w:unhideWhenUsed="1"/>
-    <w:lsdException w:name="List Continue 4" w:semiHidden="1" w:unhideWhenUsed="1"/>
-    <w:lsdException w:name="List Continue 5" w:semiHidden="1" w:unhideWhenUsed="1"/>
-    <w:lsdException w:name="Message Header" w:semiHidden="1" w:unhideWhenUsed="1"/>
-    <w:lsdException w:name="Subtitle" w:uiPriority="11" w:qFormat="1"/>
-    <w:lsdException w:name="Salutation" w:semiHidden="1" w:unhideWhenUsed="1"/>
-    <w:lsdException w:name="Date" w:semiHidden="1" w:unhideWhenUsed="1"/>
-    <w:lsdException w:name="Body Text First Indent" w:semiHidden="1" w:unhideWhenUsed="1"/>
-    <w:lsdException w:name="Body Text First Indent 2" w:semiHidden="1" w:unhideWhenUsed="1"/>
-    <w:lsdException w:name="Note Heading" w:semiHidden="1" w:unhideWhenUsed="1"/>
-    <w:lsdException w:name="Body Text 2" w:semiHidden="1" w:unhideWhenUsed="1"/>
-    <w:lsdException w:name="Body Text 3" w:semiHidden="1" w:unhideWhenUsed="1"/>
-    <w:lsdException w:name="Body Text Indent 2" w:semiHidden="1" w:unhideWhenUsed="1"/>
-    <w:lsdException w:name="Body Text Indent 3" w:semiHidden="1" w:unhideWhenUsed="1"/>
-    <w:lsdException w:name="Block Text" w:semiHidden="1" w:unhideWhenUsed="1"/>
-    <w:lsdException w:name="Hyperlink" w:semiHidden="1" w:unhideWhenUsed="1"/>
-    <w:lsdException w:name="FollowedHyperlink" w:semiHidden="1" w:unhideWhenUsed="1"/>
-    <w:lsdException w:name="Strong" w:uiPriority="22" w:qFormat="1"/>
-    <w:lsdException w:name="Emphasis" w:uiPriority="20" w:qFormat="1"/>
-    <w:lsdException w:name="Document Map" w:semiHidden="1" w:unhideWhenUsed="1"/>
-    <w:lsdException w:name="Plain Text" w:semiHidden="1" w:unhideWhenUsed="1"/>
-    <w:lsdException w:name="E-mail Signature" w:semiHidden="1" w:unhideWhenUsed="1"/>
-    <w:lsdException w:name="HTML Top of Form" w:semiHidden="1" w:unhideWhenUsed="1"/>
-    <w:lsdException w:name="HTML Bottom of Form" w:semiHidden="1" w:unhideWhenUsed="1"/>
-    <w:lsdException w:name="Normal (Web)" w:semiHidden="1" w:unhideWhenUsed="1"/>
-    <w:lsdException w:name="HTML Acronym" w:semiHidden="1" w:unhideWhenUsed="1"/>
-    <w:lsdException w:name="HTML Address" w:semiHidden="1" w:unhideWhenUsed="1"/>
-    <w:lsdException w:name="HTML Cite" w:semiHidden="1" w:unhideWhenUsed="1"/>
-    <w:lsdException w:name="HTML Code" w:semiHidden="1" w:unhideWhenUsed="1"/>
-    <w:lsdException w:name="HTML Definition" w:semiHidden="1" w:unhideWhenUsed="1"/>
-    <w:lsdException w:name="HTML Keyboard" w:semiHidden="1" w:unhideWhenUsed="1"/>
-    <w:lsdException w:name="HTML Preformatted" w:semiHidden="1" w:unhideWhenUsed="1"/>
-    <w:lsdException w:name="HTML Sample" w:semiHidden="1" w:unhideWhenUsed="1"/>
-    <w:lsdException w:name="HTML Typewriter" w:semiHidden="1" w:unhideWhenUsed="1"/>
-    <w:lsdException w:name="HTML Variable" w:semiHidden="1" w:unhideWhenUsed="1"/>
-    <w:lsdException w:name="Normal Table" w:semiHidden="1" w:unhideWhenUsed="1"/>
-    <w:lsdException w:name="annotation subject" w:semiHidden="1" w:unhideWhenUsed="1"/>
-    <w:lsdException w:name="No List" w:semiHidden="1" w:unhideWhenUsed="1"/>
-    <w:lsdException w:name="Outline List 1" w:semiHidden="1" w:unhideWhenUsed="1"/>
-    <w:lsdException w:name="Outline List 2" w:semiHidden="1" w:unhideWhenUsed="1"/>
-    <w:lsdException w:name="Outline List 3" w:semiHidden="1" w:unhideWhenUsed="1"/>
-    <w:lsdException w:name="Table Simple 1" w:semiHidden="1" w:unhideWhenUsed="1"/>
-    <w:lsdException w:name="Table Simple 2" w:semiHidden="1" w:unhideWhenUsed="1"/>
-    <w:lsdException w:name="Table Simple 3" w:semiHidden="1" w:unhideWhenUsed="1"/>
-    <w:lsdException w:name="Table Classic 1" w:semiHidden="1" w:unhideWhenUsed="1"/>
-    <w:lsdException w:name="Table Classic 2" w:semiHidden="1" w:unhideWhenUsed="1"/>
-    <w:lsdException w:name="Table Classic 3" w:semiHidden="1" w:unhideWhenUsed="1"/>
-    <w:lsdException w:name="Table Classic 4" w:semiHidden="1" w:unhideWhenUsed="1"/>
-    <w:lsdException w:name="Table Colorful 1" w:semiHidden="1" w:unhideWhenUsed="1"/>
-    <w:lsdException w:name="Table Colorful 2" w:semiHidden="1" w:unhideWhenUsed="1"/>
-    <w:lsdException w:name="Table Colorful 3" w:semiHidden="1" w:unhideWhenUsed="1"/>
-    <w:lsdException w:name="Table Columns 1" w:semiHidden="1" w:unhideWhenUsed="1"/>
-    <w:lsdException w:name="Table Columns 2" w:semiHidden="1" w:unhideWhenUsed="1"/>
-    <w:lsdException w:name="Table Columns 3" w:semiHidden="1" w:unhideWhenUsed="1"/>
-    <w:lsdException w:name="Table Columns 4" w:semiHidden="1" w:unhideWhenUsed="1"/>
-    <w:lsdException w:name="Table Columns 5" w:semiHidden="1" w:unhideWhenUsed="1"/>
-    <w:lsdException w:name="Table Grid 1" w:semiHidden="1" w:unhideWhenUsed="1"/>
-    <w:lsdException w:name="Table Grid 2" w:semiHidden="1" w:unhideWhenUsed="1"/>
-    <w:lsdException w:name="Table Grid 3" w:semiHidden="1" w:unhideWhenUsed="1"/>
-    <w:lsdException w:name="Table Grid 4" w:semiHidden="1" w:unhideWhenUsed="1"/>
-    <w:lsdException w:name="Table Grid 5" w:semiHidden="1" w:unhideWhenUsed="1"/>
-    <w:lsdException w:name="Table Grid 6" w:semiHidden="1" w:unhideWhenUsed="1"/>
-    <w:lsdException w:name="Table Grid 7" w:semiHidden="1" w:unhideWhenUsed="1"/>
-    <w:lsdException w:name="Table Grid 8" w:semiHidden="1" w:unhideWhenUsed="1"/>
-    <w:lsdException w:name="Table List 1" w:semiHidden="1" w:unhideWhenUsed="1"/>
-    <w:lsdException w:name="Table List 2" w:semiHidden="1" w:unhideWhenUsed="1"/>
-    <w:lsdException w:name="Table List 3" w:semiHidden="1" w:unhideWhenUsed="1"/>
-    <w:lsdException w:name="Table List 4" w:semiHidden="1" w:unhideWhenUsed="1"/>
-    <w:lsdException w:name="Table List 5" w:semiHidden="1" w:unhideWhenUsed="1"/>
-    <w:lsdException w:name="Table List 6" w:semiHidden="1" w:unhideWhenUsed="1"/>
-    <w:lsdException w:name="Table List 7" w:semiHidden="1" w:unhideWhenUsed="1"/>
-    <w:lsdException w:name="Table List 8" w:semiHidden="1" w:unhideWhenUsed="1"/>
-    <w:lsdException w:name="Table 3D effects 1" w:semiHidden="1" w:unhideWhenUsed="1"/>
-    <w:lsdException w:name="Table 3D effects 2" w:semiHidden="1" w:unhideWhenUsed="1"/>
-    <w:lsdException w:name="Table 3D effects 3" w:semiHidden="1" w:unhideWhenUsed="1"/>
-    <w:lsdException w:name="Table Contemporary" w:semiHidden="1" w:unhideWhenUsed="1"/>
-    <w:lsdException w:name="Table Elegant" w:semiHidden="1" w:unhideWhenUsed="1"/>
-    <w:lsdException w:name="Table Professional" w:semiHidden="1" w:unhideWhenUsed="1"/>
-    <w:lsdException w:name="Table Subtle 1" w:semiHidden="1" w:unhideWhenUsed="1"/>
-    <w:lsdException w:name="Table Subtle 2" w:semiHidden="1" w:unhideWhenUsed="1"/>
-    <w:lsdException w:name="Table Web 1" w:semiHidden="1" w:unhideWhenUsed="1"/>
-    <w:lsdException w:name="Table Web 2" w:semiHidden="1" w:unhideWhenUsed="1"/>
-    <w:lsdException w:name="Table Web 3" w:semiHidden="1" w:unhideWhenUsed="1"/>
-    <w:lsdException w:name="Balloon Text" w:semiHidden="1" w:unhideWhenUsed="1"/>
-    <w:lsdException w:name="Table Grid" w:uiPriority="39"/>
-    <w:lsdException w:name="Table Theme" w:semiHidden="1" w:unhideWhenUsed="1"/>
-    <w:lsdException w:name="Placeholder Text" w:semiHidden="1"/>
-    <w:lsdException w:name="No Spacing" w:uiPriority="1" w:qFormat="1"/>
-    <w:lsdException w:name="Light Shading" w:uiPriority="60"/>
-    <w:lsdException w:name="Light List" w:uiPriority="61"/>
-    <w:lsdException w:name="Light Grid" w:uiPriority="62"/>
-    <w:lsdException w:name="Medium Shading 1" w:uiPriority="63"/>
-    <w:lsdException w:name="Medium Shading 2" w:uiPriority="64"/>
-    <w:lsdException w:name="Medium List 1" w:uiPriority="65"/>
-    <w:lsdException w:name="Medium List 2" w:uiPriority="66"/>
-    <w:lsdException w:name="Medium Grid 1" w:uiPriority="67"/>
-    <w:lsdException w:name="Medium Grid 2" w:uiPriority="68"/>
-    <w:lsdException w:name="Medium Grid 3" w:uiPriority="69"/>
-    <w:lsdException w:name="Dark List" w:uiPriority="70"/>
-    <w:lsdException w:name="Colorful Shading" w:uiPriority="71"/>
-    <w:lsdException w:name="Colorful List" w:uiPriority="72"/>
-    <w:lsdException w:name="Colorful Grid" w:uiPriority="73"/>
-    <w:lsdException w:name="Light Shading Accent 1" w:uiPriority="60"/>
-    <w:lsdException w:name="Light List Accent 1" w:uiPriority="61"/>
-    <w:lsdException w:name="Light Grid Accent 1" w:uiPriority="62"/>
-    <w:lsdException w:name="Medium Shading 1 Accent 1" w:uiPriority="63"/>
-    <w:lsdException w:name="Medium Shading 2 Accent 1" w:uiPriority="64"/>
-    <w:lsdException w:name="Medium List 1 Accent 1" w:uiPriority="65"/>
-    <w:lsdException w:name="Revision" w:semiHidden="1"/>
-    <w:lsdException w:name="List Paragraph" w:uiPriority="34" w:qFormat="1"/>
-    <w:lsdException w:name="Quote" w:uiPriority="29" w:qFormat="1"/>
-    <w:lsdException w:name="Intense Quote" w:uiPriority="30" w:qFormat="1"/>
-    <w:lsdException w:name="Medium List 2 Accent 1" w:uiPriority="66"/>
-    <w:lsdException w:name="Medium Grid 1 Accent 1" w:uiPriority="67"/>
-    <w:lsdException w:name="Medium Grid 2 Accent 1" w:uiPriority="68"/>
-    <w:lsdException w:name="Medium Grid 3 Accent 1" w:uiPriority="69"/>
-    <w:lsdException w:name="Dark List Accent 1" w:uiPriority="70"/>
-    <w:lsdException w:name="Colorful Shading Accent 1" w:uiPriority="71"/>
-    <w:lsdException w:name="Colorful List Accent 1" w:uiPriority="72"/>
-    <w:lsdException w:name="Colorful Grid Accent 1" w:uiPriority="73"/>
-    <w:lsdException w:name="Light Shading Accent 2" w:uiPriority="60"/>
-    <w:lsdException w:name="Light List Accent 2" w:uiPriority="61"/>
-    <w:lsdException w:name="Light Grid Accent 2" w:uiPriority="62"/>
-    <w:lsdException w:name="Medium Shading 1 Accent 2" w:uiPriority="63"/>
-    <w:lsdException w:name="Medium Shading 2 Accent 2" w:uiPriority="64"/>
-    <w:lsdException w:name="Medium List 1 Accent 2" w:uiPriority="65"/>
-    <w:lsdException w:name="Medium List 2 Accent 2" w:uiPriority="66"/>
-    <w:lsdException w:name="Medium Grid 1 Accent 2" w:uiPriority="67"/>
-    <w:lsdException w:name="Medium Grid 2 Accent 2" w:uiPriority="68"/>
-    <w:lsdException w:name="Medium Grid 3 Accent 2" w:uiPriority="69"/>
-    <w:lsdException w:name="Dark List Accent 2" w:uiPriority="70"/>
-    <w:lsdException w:name="Colorful Shading Accent 2" w:uiPriority="71"/>
-    <w:lsdException w:name="Colorful List Accent 2" w:uiPriority="72"/>
-    <w:lsdException w:name="Colorful Grid Accent 2" w:uiPriority="73"/>
-    <w:lsdException w:name="Light Shading Accent 3" w:uiPriority="60"/>
-    <w:lsdException w:name="Light List Accent 3" w:uiPriority="61"/>
-    <w:lsdException w:name="Light Grid Accent 3" w:uiPriority="62"/>
-    <w:lsdException w:name="Medium Shading 1 Accent 3" w:uiPriority="63"/>
-    <w:lsdException w:name="Medium Shading 2 Accent 3" w:uiPriority="64"/>
-    <w:lsdException w:name="Medium List 1 Accent 3" w:uiPriority="65"/>
-    <w:lsdException w:name="Medium List 2 Accent 3" w:uiPriority="66"/>
-    <w:lsdException w:name="Medium Grid 1 Accent 3" w:uiPriority="67"/>
-    <w:lsdException w:name="Medium Grid 2 Accent 3" w:uiPriority="68"/>
-    <w:lsdException w:name="Medium Grid 3 Accent 3" w:uiPriority="69"/>
-    <w:lsdException w:name="Dark List Accent 3" w:uiPriority="70"/>
-    <w:lsdException w:name="Colorful Shading Accent 3" w:uiPriority="71"/>
-    <w:lsdException w:name="Colorful List Accent 3" w:uiPriority="72"/>
-    <w:lsdException w:name="Colorful Grid Accent 3" w:uiPriority="73"/>
-    <w:lsdException w:name="Light Shading Accent 4" w:uiPriority="60"/>
-    <w:lsdException w:name="Light List Accent 4" w:uiPriority="61"/>
-    <w:lsdException w:name="Light Grid Accent 4" w:uiPriority="62"/>
-    <w:lsdException w:name="Medium Shading 1 Accent 4" w:uiPriority="63"/>
-    <w:lsdException w:name="Medium Shading 2 Accent 4" w:uiPriority="64"/>
-    <w:lsdException w:name="Medium List 1 Accent 4" w:uiPriority="65"/>
-    <w:lsdException w:name="Medium List 2 Accent 4" w:uiPriority="66"/>
-    <w:lsdException w:name="Medium Grid 1 Accent 4" w:uiPriority="67"/>
-    <w:lsdException w:name="Medium Grid 2 Accent 4" w:uiPriority="68"/>
-    <w:lsdException w:name="Medium Grid 3 Accent 4" w:uiPriority="69"/>
-    <w:lsdException w:name="Dark List Accent 4" w:uiPriority="70"/>
-    <w:lsdException w:name="Colorful Shading Accent 4" w:uiPriority="71"/>
-    <w:lsdException w:name="Colorful List Accent 4" w:uiPriority="72"/>
-    <w:lsdException w:name="Colorful Grid Accent 4" w:uiPriority="73"/>
-    <w:lsdException w:name="Light Shading Accent 5" w:uiPriority="60"/>
-    <w:lsdException w:name="Light List Accent 5" w:uiPriority="61"/>
-    <w:lsdException w:name="Light Grid Accent 5" w:uiPriority="62"/>
-    <w:lsdException w:name="Medium Shading 1 Accent 5" w:uiPriority="63"/>
-    <w:lsdException w:name="Medium Shading 2 Accent 5" w:uiPriority="64"/>
-    <w:lsdException w:name="Medium List 1 Accent 5" w:uiPriority="65"/>
-    <w:lsdException w:name="Medium List 2 Accent 5" w:uiPriority="66"/>
-    <w:lsdException w:name="Medium Grid 1 Accent 5" w:uiPriority="67"/>
-    <w:lsdException w:name="Medium Grid 2 Accent 5" w:uiPriority="68"/>
-    <w:lsdException w:name="Medium Grid 3 Accent 5" w:uiPriority="69"/>
-    <w:lsdException w:name="Dark List Accent 5" w:uiPriority="70"/>
-    <w:lsdException w:name="Colorful Shading Accent 5" w:uiPriority="71"/>
-    <w:lsdException w:name="Colorful List Accent 5" w:uiPriority="72"/>
-    <w:lsdException w:name="Colorful Grid Accent 5" w:uiPriority="73"/>
-    <w:lsdException w:name="Light Shading Accent 6" w:uiPriority="60"/>
-    <w:lsdException w:name="Light List Accent 6" w:uiPriority="61"/>
-    <w:lsdException w:name="Light Grid Accent 6" w:uiPriority="62"/>
-    <w:lsdException w:name="Medium Shading 1 Accent 6" w:uiPriority="63"/>
-    <w:lsdException w:name="Medium Shading 2 Accent 6" w:uiPriority="64"/>
-    <w:lsdException w:name="Medium List 1 Accent 6" w:uiPriority="65"/>
-    <w:lsdException w:name="Medium List 2 Accent 6" w:uiPriority="66"/>
-    <w:lsdException w:name="Medium Grid 1 Accent 6" w:uiPriority="67"/>
-    <w:lsdException w:name="Medium Grid 2 Accent 6" w:uiPriority="68"/>
-    <w:lsdException w:name="Medium Grid 3 Accent 6" w:uiPriority="69"/>
-    <w:lsdException w:name="Dark List Accent 6" w:uiPriority="70"/>
-    <w:lsdException w:name="Colorful Shading Accent 6" w:uiPriority="71"/>
-    <w:lsdException w:name="Colorful List Accent 6" w:uiPriority="72"/>
-    <w:lsdException w:name="Colorful Grid Accent 6" w:uiPriority="73"/>
-    <w:lsdException w:name="Subtle Emphasis" w:uiPriority="19" w:qFormat="1"/>
-    <w:lsdException w:name="Intense Emphasis" w:uiPriority="21" w:qFormat="1"/>
-    <w:lsdException w:name="Subtle Reference" w:uiPriority="31" w:qFormat="1"/>
-    <w:lsdException w:name="Intense Reference" w:uiPriority="32" w:qFormat="1"/>
-    <w:lsdException w:name="Book Title" w:uiPriority="33" w:qFormat="1"/>
-    <w:lsdException w:name="Bibliography" w:semiHidden="1" w:uiPriority="37" w:unhideWhenUsed="1"/>
-    <w:lsdException w:name="TOC Heading" w:semiHidden="1" w:uiPriority="39" w:unhideWhenUsed="1" w:qFormat="1"/>
-    <w:lsdException w:name="Plain Table 1" w:uiPriority="41"/>
-    <w:lsdException w:name="Plain Table 2" w:uiPriority="42"/>
-    <w:lsdException w:name="Plain Table 3" w:uiPriority="43"/>
-    <w:lsdException w:name="Plain Table 4" w:uiPriority="44"/>
-    <w:lsdException w:name="Plain Table 5" w:uiPriority="45"/>
-    <w:lsdException w:name="Grid Table Light" w:uiPriority="40"/>
-    <w:lsdException w:name="Grid Table 1 Light" w:uiPriority="46"/>
-    <w:lsdException w:name="Grid Table 2" w:uiPriority="47"/>
-    <w:lsdException w:name="Grid Table 3" w:uiPriority="48"/>
-    <w:lsdException w:name="Grid Table 4" w:uiPriority="49"/>
-    <w:lsdException w:name="Grid Table 5 Dark" w:uiPriority="50"/>
-    <w:lsdException w:name="Grid Table 6 Colorful" w:uiPriority="51"/>
-    <w:lsdException w:name="Grid Table 7 Colorful" w:uiPriority="52"/>
-    <w:lsdException w:name="Grid Table 1 Light Accent 1" w:uiPriority="46"/>
-    <w:lsdException w:name="Grid Table 2 Accent 1" w:uiPriority="47"/>
-    <w:lsdException w:name="Grid Table 3 Accent 1" w:uiPriority="48"/>
-    <w:lsdException w:name="Grid Table 4 Accent 1" w:uiPriority="49"/>
-    <w:lsdException w:name="Grid Table 5 Dark Accent 1" w:uiPriority="50"/>
-    <w:lsdException w:name="Grid Table 6 Colorful Accent 1" w:uiPriority="51"/>
-    <w:lsdException w:name="Grid Table 7 Colorful Accent 1" w:uiPriority="52"/>
-    <w:lsdException w:name="Grid Table 1 Light Accent 2" w:uiPriority="46"/>
-    <w:lsdException w:name="Grid Table 2 Accent 2" w:uiPriority="47"/>
-    <w:lsdException w:name="Grid Table 3 Accent 2" w:uiPriority="48"/>
-    <w:lsdException w:name="Grid Table 4 Accent 2" w:uiPriority="49"/>
-    <w:lsdException w:name="Grid Table 5 Dark Accent 2" w:uiPriority="50"/>
-    <w:lsdException w:name="Grid Table 6 Colorful Accent 2" w:uiPriority="51"/>
-    <w:lsdException w:name="Grid Table 7 Colorful Accent 2" w:uiPriority="52"/>
-    <w:lsdException w:name="Grid Table 1 Light Accent 3" w:uiPriority="46"/>
-    <w:lsdException w:name="Grid Table 2 Accent 3" w:uiPriority="47"/>
-    <w:lsdException w:name="Grid Table 3 Accent 3" w:uiPriority="48"/>
-    <w:lsdException w:name="Grid Table 4 Accent 3" w:uiPriority="49"/>
-    <w:lsdException w:name="Grid Table 5 Dark Accent 3" w:uiPriority="50"/>
-    <w:lsdException w:name="Grid Table 6 Colorful Accent 3" w:uiPriority="51"/>
-    <w:lsdException w:name="Grid Table 7 Colorful Accent 3" w:uiPriority="52"/>
-    <w:lsdException w:name="Grid Table 1 Light Accent 4" w:uiPriority="46"/>
-    <w:lsdException w:name="Grid Table 2 Accent 4" w:uiPriority="47"/>
-    <w:lsdException w:name="Grid Table 3 Accent 4" w:uiPriority="48"/>
-    <w:lsdException w:name="Grid Table 4 Accent 4" w:uiPriority="49"/>
-    <w:lsdException w:name="Grid Table 5 Dark Accent 4" w:uiPriority="50"/>
-    <w:lsdException w:name="Grid Table 6 Colorful Accent 4" w:uiPriority="51"/>
-    <w:lsdException w:name="Grid Table 7 Colorful Accent 4" w:uiPriority="52"/>
-    <w:lsdException w:name="Grid Table 1 Light Accent 5" w:uiPriority="46"/>
-    <w:lsdException w:name="Grid Table 2 Accent 5" w:uiPriority="47"/>
-    <w:lsdException w:name="Grid Table 3 Accent 5" w:uiPriority="48"/>
-    <w:lsdException w:name="Grid Table 4 Accent 5" w:uiPriority="49"/>
-    <w:lsdException w:name="Grid Table 5 Dark Accent 5" w:uiPriority="50"/>
-    <w:lsdException w:name="Grid Table 6 Colorful Accent 5" w:uiPriority="51"/>
-    <w:lsdException w:name="Grid Table 7 Colorful Accent 5" w:uiPriority="52"/>
-    <w:lsdException w:name="Grid Table 1 Light Accent 6" w:uiPriority="46"/>
-    <w:lsdException w:name="Grid Table 2 Accent 6" w:uiPriority="47"/>
-    <w:lsdException w:name="Grid Table 3 Accent 6" w:uiPriority="48"/>
-    <w:lsdException w:name="Grid Table 4 Accent 6" w:uiPriority="49"/>
-    <w:lsdException w:name="Grid Table 5 Dark Accent 6" w:uiPriority="50"/>
-    <w:lsdException w:name="Grid Table 6 Colorful Accent 6" w:uiPriority="51"/>
-    <w:lsdException w:name="Grid Table 7 Colorful Accent 6" w:uiPriority="52"/>
-    <w:lsdException w:name="List Table 1 Light" w:uiPriority="46"/>
-    <w:lsdException w:name="List Table 2" w:uiPriority="47"/>
-    <w:lsdException w:name="List Table 3" w:uiPriority="48"/>
-    <w:lsdException w:name="List Table 4" w:uiPriority="49"/>
-    <w:lsdException w:name="List Table 5 Dark" w:uiPriority="50"/>
-    <w:lsdException w:name="List Table 6 Colorful" w:uiPriority="51"/>
-    <w:lsdException w:name="List Table 7 Colorful" w:uiPriority="52"/>
-    <w:lsdException w:name="List Table 1 Light Accent 1" w:uiPriority="46"/>
-    <w:lsdException w:name="List Table 2 Accent 1" w:uiPriority="47"/>
-    <w:lsdException w:name="List Table 3 Accent 1" w:uiPriority="48"/>
-    <w:lsdException w:name="List Table 4 Accent 1" w:uiPriority="49"/>
-    <w:lsdException w:name="List Table 5 Dark Accent 1" w:uiPriority="50"/>
-    <w:lsdException w:name="List Table 6 Colorful Accent 1" w:uiPriority="51"/>
-    <w:lsdException w:name="List Table 7 Colorful Accent 1" w:uiPriority="52"/>
-    <w:lsdException w:name="List Table 1 Light Accent 2" w:uiPriority="46"/>
-    <w:lsdException w:name="List Table 2 Accent 2" w:uiPriority="47"/>
-    <w:lsdException w:name="List Table 3 Accent 2" w:uiPriority="48"/>
-    <w:lsdException w:name="List Table 4 Accent 2" w:uiPriority="49"/>
-    <w:lsdException w:name="List Table 5 Dark Accent 2" w:uiPriority="50"/>
-    <w:lsdException w:name="List Table 6 Colorful Accent 2" w:uiPriority="51"/>
-    <w:lsdException w:name="List Table 7 Colorful Accent 2" w:uiPriority="52"/>
-    <w:lsdException w:name="List Table 1 Light Accent 3" w:uiPriority="46"/>
-    <w:lsdException w:name="List Table 2 Accent 3" w:uiPriority="47"/>
-    <w:lsdException w:name="List Table 3 Accent 3" w:uiPriority="48"/>
-    <w:lsdException w:name="List Table 4 Accent 3" w:uiPriority="49"/>
-    <w:lsdException w:name="List Table 5 Dark Accent 3" w:uiPriority="50"/>
-    <w:lsdException w:name="List Table 6 Colorful Accent 3" w:uiPriority="51"/>
-    <w:lsdException w:name="List Table 7 Colorful Accent 3" w:uiPriority="52"/>
-    <w:lsdException w:name="List Table 1 Light Accent 4" w:uiPriority="46"/>
-    <w:lsdException w:name="List Table 2 Accent 4" w:uiPriority="47"/>
-    <w:lsdException w:name="List Table 3 Accent 4" w:uiPriority="48"/>
-    <w:lsdException w:name="List Table 4 Accent 4" w:uiPriority="49"/>
-    <w:lsdException w:name="List Table 5 Dark Accent 4" w:uiPriority="50"/>
-    <w:lsdException w:name="List Table 6 Colorful Accent 4" w:uiPriority="51"/>
-    <w:lsdException w:name="List Table 7 Colorful Accent 4" w:uiPriority="52"/>
-    <w:lsdException w:name="List Table 1 Light Accent 5" w:uiPriority="46"/>
-    <w:lsdException w:name="List Table 2 Accent 5" w:uiPriority="47"/>
-    <w:lsdException w:name="List Table 3 Accent 5" w:uiPriority="48"/>
-    <w:lsdException w:name="List Table 4 Accent 5" w:uiPriority="49"/>
-    <w:lsdException w:name="List Table 5 Dark Accent 5" w:uiPriority="50"/>
-    <w:lsdException w:name="List Table 6 Colorful Accent 5" w:uiPriority="51"/>
-    <w:lsdException w:name="List Table 7 Colorful Accent 5" w:uiPriority="52"/>
-    <w:lsdException w:name="List Table 1 Light Accent 6" w:uiPriority="46"/>
-    <w:lsdException w:name="List Table 2 Accent 6" w:uiPriority="47"/>
-    <w:lsdException w:name="List Table 3 Accent 6" w:uiPriority="48"/>
-    <w:lsdException w:name="List Table 4 Accent 6" w:uiPriority="49"/>
-    <w:lsdException w:name="List Table 5 Dark Accent 6" w:uiPriority="50"/>
-    <w:lsdException w:name="List Table 6 Colorful Accent 6" w:uiPriority="51"/>
-    <w:lsdException w:name="List Table 7 Colorful Accent 6" w:uiPriority="52"/>
+  <w:latentStyles w:defLockedState="0" w:defUIPriority="99" w:defSemiHidden="1" w:defUnhideWhenUsed="1" w:defQFormat="0" w:count="267">
+    <w:lsdException w:name="Normal" w:semiHidden="0" w:uiPriority="0" w:unhideWhenUsed="0" w:qFormat="1"/>
+    <w:lsdException w:name="heading 1" w:semiHidden="0" w:uiPriority="9" w:unhideWhenUsed="0" w:qFormat="1"/>
+    <w:lsdException w:name="heading 2" w:uiPriority="9" w:qFormat="1"/>
+    <w:lsdException w:name="heading 3" w:uiPriority="9" w:qFormat="1"/>
+    <w:lsdException w:name="heading 4" w:uiPriority="9" w:qFormat="1"/>
+    <w:lsdException w:name="heading 5" w:uiPriority="9" w:qFormat="1"/>
+    <w:lsdException w:name="heading 6" w:uiPriority="9" w:qFormat="1"/>
+    <w:lsdException w:name="heading 7" w:uiPriority="9" w:qFormat="1"/>
+    <w:lsdException w:name="heading 8" w:uiPriority="9" w:qFormat="1"/>
+    <w:lsdException w:name="heading 9" w:uiPriority="9" w:qFormat="1"/>
+    <w:lsdException w:name="toc 1" w:uiPriority="39"/>
+    <w:lsdException w:name="toc 2" w:uiPriority="39"/>
+    <w:lsdException w:name="toc 3" w:uiPriority="39"/>
+    <w:lsdException w:name="toc 4" w:uiPriority="39"/>
+    <w:lsdException w:name="toc 5" w:uiPriority="39"/>
+    <w:lsdException w:name="toc 6" w:uiPriority="39"/>
+    <w:lsdException w:name="toc 7" w:uiPriority="39"/>
+    <w:lsdException w:name="toc 8" w:uiPriority="39"/>
+    <w:lsdException w:name="toc 9" w:uiPriority="39"/>
+    <w:lsdException w:name="footer" w:uiPriority="0"/>
+    <w:lsdException w:name="caption" w:uiPriority="35" w:qFormat="1"/>
+    <w:lsdException w:name="page number" w:uiPriority="0"/>
+    <w:lsdException w:name="Title" w:semiHidden="0" w:uiPriority="0" w:unhideWhenUsed="0" w:qFormat="1"/>
+    <w:lsdException w:name="Default Paragraph Font" w:uiPriority="1"/>
+    <w:lsdException w:name="Subtitle" w:semiHidden="0" w:uiPriority="11" w:unhideWhenUsed="0" w:qFormat="1"/>
+    <w:lsdException w:name="Strong" w:semiHidden="0" w:uiPriority="22" w:unhideWhenUsed="0" w:qFormat="1"/>
+    <w:lsdException w:name="Emphasis" w:semiHidden="0" w:uiPriority="20" w:unhideWhenUsed="0" w:qFormat="1"/>
+    <w:lsdException w:name="Table Grid" w:semiHidden="0" w:uiPriority="39" w:unhideWhenUsed="0"/>
+    <w:lsdException w:name="Placeholder Text" w:unhideWhenUsed="0"/>
+    <w:lsdException w:name="No Spacing" w:semiHidden="0" w:uiPriority="1" w:unhideWhenUsed="0" w:qFormat="1"/>
+    <w:lsdException w:name="Light Shading" w:semiHidden="0" w:uiPriority="60" w:unhideWhenUsed="0"/>
+    <w:lsdException w:name="Light List" w:semiHidden="0" w:uiPriority="61" w:unhideWhenUsed="0"/>
+    <w:lsdException w:name="Light Grid" w:semiHidden="0" w:uiPriority="62" w:unhideWhenUsed="0"/>
+    <w:lsdException w:name="Medium Shading 1" w:semiHidden="0" w:uiPriority="63" w:unhideWhenUsed="0"/>
+    <w:lsdException w:name="Medium Shading 2" w:semiHidden="0" w:uiPriority="64" w:unhideWhenUsed="0"/>
+    <w:lsdException w:name="Medium List 1" w:semiHidden="0" w:uiPriority="65" w:unhideWhenUsed="0"/>
+    <w:lsdException w:name="Medium List 2" w:semiHidden="0" w:uiPriority="66" w:unhideWhenUsed="0"/>
+    <w:lsdException w:name="Medium Grid 1" w:semiHidden="0" w:uiPriority="67" w:unhideWhenUsed="0"/>
+    <w:lsdException w:name="Medium Grid 2" w:semiHidden="0" w:uiPriority="68" w:unhideWhenUsed="0"/>
+    <w:lsdException w:name="Medium Grid 3" w:semiHidden="0" w:uiPriority="69" w:unhideWhenUsed="0"/>
+    <w:lsdException w:name="Dark List" w:semiHidden="0" w:uiPriority="70" w:unhideWhenUsed="0"/>
+    <w:lsdException w:name="Colorful Shading" w:semiHidden="0" w:uiPriority="71" w:unhideWhenUsed="0"/>
+    <w:lsdException w:name="Colorful List" w:semiHidden="0" w:uiPriority="72" w:unhideWhenUsed="0"/>
+    <w:lsdException w:name="Colorful Grid" w:semiHidden="0" w:uiPriority="73" w:unhideWhenUsed="0"/>
+    <w:lsdException w:name="Light Shading Accent 1" w:semiHidden="0" w:uiPriority="60" w:unhideWhenUsed="0"/>
+    <w:lsdException w:name="Light List Accent 1" w:semiHidden="0" w:uiPriority="61" w:unhideWhenUsed="0"/>
+    <w:lsdException w:name="Light Grid Accent 1" w:semiHidden="0" w:uiPriority="62" w:unhideWhenUsed="0"/>
+    <w:lsdException w:name="Medium Shading 1 Accent 1" w:semiHidden="0" w:uiPriority="63" w:unhideWhenUsed="0"/>
+    <w:lsdException w:name="Medium Shading 2 Accent 1" w:semiHidden="0" w:uiPriority="64" w:unhideWhenUsed="0"/>
+    <w:lsdException w:name="Medium List 1 Accent 1" w:semiHidden="0" w:uiPriority="65" w:unhideWhenUsed="0"/>
+    <w:lsdException w:name="Revision" w:unhideWhenUsed="0"/>
+    <w:lsdException w:name="List Paragraph" w:semiHidden="0" w:uiPriority="34" w:unhideWhenUsed="0" w:qFormat="1"/>
+    <w:lsdException w:name="Quote" w:semiHidden="0" w:uiPriority="29" w:unhideWhenUsed="0" w:qFormat="1"/>
+    <w:lsdException w:name="Intense Quote" w:semiHidden="0" w:uiPriority="30" w:unhideWhenUsed="0" w:qFormat="1"/>
+    <w:lsdException w:name="Medium List 2 Accent 1" w:semiHidden="0" w:uiPriority="66" w:unhideWhenUsed="0"/>
+    <w:lsdException w:name="Medium Grid 1 Accent 1" w:semiHidden="0" w:uiPriority="67" w:unhideWhenUsed="0"/>
+    <w:lsdException w:name="Medium Grid 2 Accent 1" w:semiHidden="0" w:uiPriority="68" w:unhideWhenUsed="0"/>
+    <w:lsdException w:name="Medium Grid 3 Accent 1" w:semiHidden="0" w:uiPriority="69" w:unhideWhenUsed="0"/>
+    <w:lsdException w:name="Dark List Accent 1" w:semiHidden="0" w:uiPriority="70" w:unhideWhenUsed="0"/>
+    <w:lsdException w:name="Colorful Shading Accent 1" w:semiHidden="0" w:uiPriority="71" w:unhideWhenUsed="0"/>
+    <w:lsdException w:name="Colorful List Accent 1" w:semiHidden="0" w:uiPriority="72" w:unhideWhenUsed="0"/>
+    <w:lsdException w:name="Colorful Grid Accent 1" w:semiHidden="0" w:uiPriority="73" w:unhideWhenUsed="0"/>
+    <w:lsdException w:name="Light Shading Accent 2" w:semiHidden="0" w:uiPriority="60" w:unhideWhenUsed="0"/>
+    <w:lsdException w:name="Light List Accent 2" w:semiHidden="0" w:uiPriority="61" w:unhideWhenUsed="0"/>
+    <w:lsdException w:name="Light Grid Accent 2" w:semiHidden="0" w:uiPriority="62" w:unhideWhenUsed="0"/>
+    <w:lsdException w:name="Medium Shading 1 Accent 2" w:semiHidden="0" w:uiPriority="63" w:unhideWhenUsed="0"/>
+    <w:lsdException w:name="Medium Shading 2 Accent 2" w:semiHidden="0" w:uiPriority="64" w:unhideWhenUsed="0"/>
+    <w:lsdException w:name="Medium List 1 Accent 2" w:semiHidden="0" w:uiPriority="65" w:unhideWhenUsed="0"/>
+    <w:lsdException w:name="Medium List 2 Accent 2" w:semiHidden="0" w:uiPriority="66" w:unhideWhenUsed="0"/>
+    <w:lsdException w:name="Medium Grid 1 Accent 2" w:semiHidden="0" w:uiPriority="67" w:unhideWhenUsed="0"/>
+    <w:lsdException w:name="Medium Grid 2 Accent 2" w:semiHidden="0" w:uiPriority="68" w:unhideWhenUsed="0"/>
+    <w:lsdException w:name="Medium Grid 3 Accent 2" w:semiHidden="0" w:uiPriority="69" w:unhideWhenUsed="0"/>
+    <w:lsdException w:name="Dark List Accent 2" w:semiHidden="0" w:uiPriority="70" w:unhideWhenUsed="0"/>
+    <w:lsdException w:name="Colorful Shading Accent 2" w:semiHidden="0" w:uiPriority="71" w:unhideWhenUsed="0"/>
+    <w:lsdException w:name="Colorful List Accent 2" w:semiHidden="0" w:uiPriority="72" w:unhideWhenUsed="0"/>
+    <w:lsdException w:name="Colorful Grid Accent 2" w:semiHidden="0" w:uiPriority="73" w:unhideWhenUsed="0"/>
+    <w:lsdException w:name="Light Shading Accent 3" w:semiHidden="0" w:uiPriority="60" w:unhideWhenUsed="0"/>
+    <w:lsdException w:name="Light List Accent 3" w:semiHidden="0" w:uiPriority="61" w:unhideWhenUsed="0"/>
+    <w:lsdException w:name="Light Grid Accent 3" w:semiHidden="0" w:uiPriority="62" w:unhideWhenUsed="0"/>
+    <w:lsdException w:name="Medium Shading 1 Accent 3" w:semiHidden="0" w:uiPriority="63" w:unhideWhenUsed="0"/>
+    <w:lsdException w:name="Medium Shading 2 Accent 3" w:semiHidden="0" w:uiPriority="64" w:unhideWhenUsed="0"/>
+    <w:lsdException w:name="Medium List 1 Accent 3" w:semiHidden="0" w:uiPriority="65" w:unhideWhenUsed="0"/>
+    <w:lsdException w:name="Medium List 2 Accent 3" w:semiHidden="0" w:uiPriority="66" w:unhideWhenUsed="0"/>
+    <w:lsdException w:name="Medium Grid 1 Accent 3" w:semiHidden="0" w:uiPriority="67" w:unhideWhenUsed="0"/>
+    <w:lsdException w:name="Medium Grid 2 Accent 3" w:semiHidden="0" w:uiPriority="68" w:unhideWhenUsed="0"/>
+    <w:lsdException w:name="Medium Grid 3 Accent 3" w:semiHidden="0" w:uiPriority="69" w:unhideWhenUsed="0"/>
+    <w:lsdException w:name="Dark List Accent 3" w:semiHidden="0" w:uiPriority="70" w:unhideWhenUsed="0"/>
+    <w:lsdException w:name="Colorful Shading Accent 3" w:semiHidden="0" w:uiPriority="71" w:unhideWhenUsed="0"/>
+    <w:lsdException w:name="Colorful List Accent 3" w:semiHidden="0" w:uiPriority="72" w:unhideWhenUsed="0"/>
+    <w:lsdException w:name="Colorful Grid Accent 3" w:semiHidden="0" w:uiPriority="73" w:unhideWhenUsed="0"/>
+    <w:lsdException w:name="Light Shading Accent 4" w:semiHidden="0" w:uiPriority="60" w:unhideWhenUsed="0"/>
+    <w:lsdException w:name="Light List Accent 4" w:semiHidden="0" w:uiPriority="61" w:unhideWhenUsed="0"/>
+    <w:lsdException w:name="Light Grid Accent 4" w:semiHidden="0" w:uiPriority="62" w:unhideWhenUsed="0"/>
+    <w:lsdException w:name="Medium Shading 1 Accent 4" w:semiHidden="0" w:uiPriority="63" w:unhideWhenUsed="0"/>
+    <w:lsdException w:name="Medium Shading 2 Accent 4" w:semiHidden="0" w:uiPriority="64" w:unhideWhenUsed="0"/>
+    <w:lsdException w:name="Medium List 1 Accent 4" w:semiHidden="0" w:uiPriority="65" w:unhideWhenUsed="0"/>
+    <w:lsdException w:name="Medium List 2 Accent 4" w:semiHidden="0" w:uiPriority="66" w:unhideWhenUsed="0"/>
+    <w:lsdException w:name="Medium Grid 1 Accent 4" w:semiHidden="0" w:uiPriority="67" w:unhideWhenUsed="0"/>
+    <w:lsdException w:name="Medium Grid 2 Accent 4" w:semiHidden="0" w:uiPriority="68" w:unhideWhenUsed="0"/>
+    <w:lsdException w:name="Medium Grid 3 Accent 4" w:semiHidden="0" w:uiPriority="69" w:unhideWhenUsed="0"/>
+    <w:lsdException w:name="Dark List Accent 4" w:semiHidden="0" w:uiPriority="70" w:unhideWhenUsed="0"/>
+    <w:lsdException w:name="Colorful Shading Accent 4" w:semiHidden="0" w:uiPriority="71" w:unhideWhenUsed="0"/>
+    <w:lsdException w:name="Colorful List Accent 4" w:semiHidden="0" w:uiPriority="72" w:unhideWhenUsed="0"/>
+    <w:lsdException w:name="Colorful Grid Accent 4" w:semiHidden="0" w:uiPriority="73" w:unhideWhenUsed="0"/>
+    <w:lsdException w:name="Light Shading Accent 5" w:semiHidden="0" w:uiPriority="60" w:unhideWhenUsed="0"/>
+    <w:lsdException w:name="Light List Accent 5" w:semiHidden="0" w:uiPriority="61" w:unhideWhenUsed="0"/>
+    <w:lsdException w:name="Light Grid Accent 5" w:semiHidden="0" w:uiPriority="62" w:unhideWhenUsed="0"/>
+    <w:lsdException w:name="Medium Shading 1 Accent 5" w:semiHidden="0" w:uiPriority="63" w:unhideWhenUsed="0"/>
+    <w:lsdException w:name="Medium Shading 2 Accent 5" w:semiHidden="0" w:uiPriority="64" w:unhideWhenUsed="0"/>
+    <w:lsdException w:name="Medium List 1 Accent 5" w:semiHidden="0" w:uiPriority="65" w:unhideWhenUsed="0"/>
+    <w:lsdException w:name="Medium List 2 Accent 5" w:semiHidden="0" w:uiPriority="66" w:unhideWhenUsed="0"/>
+    <w:lsdException w:name="Medium Grid 1 Accent 5" w:semiHidden="0" w:uiPriority="67" w:unhideWhenUsed="0"/>
+    <w:lsdException w:name="Medium Grid 2 Accent 5" w:semiHidden="0" w:uiPriority="68" w:unhideWhenUsed="0"/>
+    <w:lsdException w:name="Medium Grid 3 Accent 5" w:semiHidden="0" w:uiPriority="69" w:unhideWhenUsed="0"/>
+    <w:lsdException w:name="Dark List Accent 5" w:semiHidden="0" w:uiPriority="70" w:unhideWhenUsed="0"/>
+    <w:lsdException w:name="Colorful Shading Accent 5" w:semiHidden="0" w:uiPriority="71" w:unhideWhenUsed="0"/>
+    <w:lsdException w:name="Colorful List Accent 5" w:semiHidden="0" w:uiPriority="72" w:unhideWhenUsed="0"/>
+    <w:lsdException w:name="Colorful Grid Accent 5" w:semiHidden="0" w:uiPriority="73" w:unhideWhenUsed="0"/>
+    <w:lsdException w:name="Light Shading Accent 6" w:semiHidden="0" w:uiPriority="60" w:unhideWhenUsed="0"/>
+    <w:lsdException w:name="Light List Accent 6" w:semiHidden="0" w:uiPriority="61" w:unhideWhenUsed="0"/>
+    <w:lsdException w:name="Light Grid Accent 6" w:semiHidden="0" w:uiPriority="62" w:unhideWhenUsed="0"/>
+    <w:lsdException w:name="Medium Shading 1 Accent 6" w:semiHidden="0" w:uiPriority="63" w:unhideWhenUsed="0"/>
+    <w:lsdException w:name="Medium Shading 2 Accent 6" w:semiHidden="0" w:uiPriority="64" w:unhideWhenUsed="0"/>
+    <w:lsdException w:name="Medium List 1 Accent 6" w:semiHidden="0" w:uiPriority="65" w:unhideWhenUsed="0"/>
+    <w:lsdException w:name="Medium List 2 Accent 6" w:semiHidden="0" w:uiPriority="66" w:unhideWhenUsed="0"/>
+    <w:lsdException w:name="Medium Grid 1 Accent 6" w:semiHidden="0" w:uiPriority="67" w:unhideWhenUsed="0"/>
+    <w:lsdException w:name="Medium Grid 2 Accent 6" w:semiHidden="0" w:uiPriority="68" w:unhideWhenUsed="0"/>
+    <w:lsdException w:name="Medium Grid 3 Accent 6" w:semiHidden="0" w:uiPriority="69" w:unhideWhenUsed="0"/>
+    <w:lsdException w:name="Dark List Accent 6" w:semiHidden="0" w:uiPriority="70" w:unhideWhenUsed="0"/>
+    <w:lsdException w:name="Colorful Shading Accent 6" w:semiHidden="0" w:uiPriority="71" w:unhideWhenUsed="0"/>
+    <w:lsdException w:name="Colorful List Accent 6" w:semiHidden="0" w:uiPriority="72" w:unhideWhenUsed="0"/>
+    <w:lsdException w:name="Colorful Grid Accent 6" w:semiHidden="0" w:uiPriority="73" w:unhideWhenUsed="0"/>
+    <w:lsdException w:name="Subtle Emphasis" w:semiHidden="0" w:uiPriority="19" w:unhideWhenUsed="0" w:qFormat="1"/>
+    <w:lsdException w:name="Intense Emphasis" w:semiHidden="0" w:uiPriority="21" w:unhideWhenUsed="0" w:qFormat="1"/>
+    <w:lsdException w:name="Subtle Reference" w:semiHidden="0" w:uiPriority="31" w:unhideWhenUsed="0" w:qFormat="1"/>
+    <w:lsdException w:name="Intense Reference" w:semiHidden="0" w:uiPriority="32" w:unhideWhenUsed="0" w:qFormat="1"/>
+    <w:lsdException w:name="Book Title" w:semiHidden="0" w:uiPriority="33" w:unhideWhenUsed="0" w:qFormat="1"/>
+    <w:lsdException w:name="Bibliography" w:uiPriority="37"/>
+    <w:lsdException w:name="TOC Heading" w:uiPriority="39" w:qFormat="1"/>
   </w:latentStyles>
   <w:style w:type="paragraph" w:default="1" w:styleId="Normal">
     <w:name w:val="Normal"/>
@@ -12532,10 +12375,10 @@
       <w:color w:val="2E74B5" w:themeColor="accent1" w:themeShade="BF"/>
     </w:rPr>
   </w:style>
-  <w:style w:type="paragraph" w:styleId="Puesto">
+  <w:style w:type="paragraph" w:styleId="Ttulo">
     <w:name w:val="Title"/>
     <w:basedOn w:val="Normal"/>
-    <w:link w:val="PuestoCar"/>
+    <w:link w:val="TtuloCar"/>
     <w:qFormat/>
     <w:rsid w:val="00A107E3"/>
     <w:pPr>
@@ -12551,10 +12394,505 @@
       <w:lang w:val="es-ES" w:eastAsia="es-ES"/>
     </w:rPr>
   </w:style>
-  <w:style w:type="character" w:customStyle="1" w:styleId="PuestoCar">
-    <w:name w:val="Puesto Car"/>
+  <w:style w:type="character" w:customStyle="1" w:styleId="TtuloCar">
+    <w:name w:val="Título Car"/>
     <w:basedOn w:val="Fuentedeprrafopredeter"/>
-    <w:link w:val="Puesto"/>
+    <w:link w:val="Ttulo"/>
+    <w:rsid w:val="00A107E3"/>
+    <w:rPr>
+      <w:rFonts w:ascii="Tahoma" w:eastAsia="Times New Roman" w:hAnsi="Tahoma" w:cs="Tahoma"/>
+      <w:b/>
+      <w:bCs/>
+      <w:sz w:val="28"/>
+      <w:szCs w:val="24"/>
+      <w:lang w:val="es-ES" w:eastAsia="es-ES"/>
+    </w:rPr>
+  </w:style>
+  <w:style w:type="paragraph" w:styleId="Textodeglobo">
+    <w:name w:val="Balloon Text"/>
+    <w:basedOn w:val="Normal"/>
+    <w:link w:val="TextodegloboCar"/>
+    <w:uiPriority w:val="99"/>
+    <w:semiHidden/>
+    <w:unhideWhenUsed/>
+    <w:rsid w:val="00BB3D82"/>
+    <w:pPr>
+      <w:spacing w:after="0" w:line="240" w:lineRule="auto"/>
+    </w:pPr>
+    <w:rPr>
+      <w:rFonts w:ascii="Tahoma" w:hAnsi="Tahoma" w:cs="Tahoma"/>
+      <w:sz w:val="16"/>
+      <w:szCs w:val="16"/>
+    </w:rPr>
+  </w:style>
+  <w:style w:type="character" w:customStyle="1" w:styleId="TextodegloboCar">
+    <w:name w:val="Texto de globo Car"/>
+    <w:basedOn w:val="Fuentedeprrafopredeter"/>
+    <w:link w:val="Textodeglobo"/>
+    <w:uiPriority w:val="99"/>
+    <w:semiHidden/>
+    <w:rsid w:val="00BB3D82"/>
+    <w:rPr>
+      <w:rFonts w:ascii="Tahoma" w:hAnsi="Tahoma" w:cs="Tahoma"/>
+      <w:sz w:val="16"/>
+      <w:szCs w:val="16"/>
+    </w:rPr>
+  </w:style>
+</w:styles>
+</file>
+
+<file path=word/stylesWithEffects.xml><?xml version="1.0" encoding="utf-8"?>
+<w:styles xmlns:wpc="http://schemas.microsoft.com/office/word/2010/wordprocessingCanvas" xmlns:mc="http://schemas.openxmlformats.org/markup-compatibility/2006" xmlns:o="urn:schemas-microsoft-com:office:office" xmlns:r="http://schemas.openxmlformats.org/officeDocument/2006/relationships" xmlns:m="http://schemas.openxmlformats.org/officeDocument/2006/math" xmlns:v="urn:schemas-microsoft-com:vml" xmlns:wp14="http://schemas.microsoft.com/office/word/2010/wordprocessingDrawing" xmlns:wp="http://schemas.openxmlformats.org/drawingml/2006/wordprocessingDrawing" xmlns:w10="urn:schemas-microsoft-com:office:word" xmlns:w="http://schemas.openxmlformats.org/wordprocessingml/2006/main" xmlns:w14="http://schemas.microsoft.com/office/word/2010/wordml" xmlns:wpg="http://schemas.microsoft.com/office/word/2010/wordprocessingGroup" xmlns:wpi="http://schemas.microsoft.com/office/word/2010/wordprocessingInk" xmlns:wne="http://schemas.microsoft.com/office/word/2006/wordml" xmlns:wps="http://schemas.microsoft.com/office/word/2010/wordprocessingShape" mc:Ignorable="w14 wp14">
+  <w:docDefaults>
+    <w:rPrDefault>
+      <w:rPr>
+        <w:rFonts w:asciiTheme="minorHAnsi" w:eastAsiaTheme="minorHAnsi" w:hAnsiTheme="minorHAnsi" w:cstheme="minorBidi"/>
+        <w:sz w:val="22"/>
+        <w:szCs w:val="22"/>
+        <w:lang w:val="es-EC" w:eastAsia="en-US" w:bidi="ar-SA"/>
+      </w:rPr>
+    </w:rPrDefault>
+    <w:pPrDefault>
+      <w:pPr>
+        <w:spacing w:after="160" w:line="259" w:lineRule="auto"/>
+      </w:pPr>
+    </w:pPrDefault>
+  </w:docDefaults>
+  <w:latentStyles w:defLockedState="0" w:defUIPriority="99" w:defSemiHidden="1" w:defUnhideWhenUsed="1" w:defQFormat="0" w:count="267">
+    <w:lsdException w:name="Normal" w:semiHidden="0" w:uiPriority="0" w:unhideWhenUsed="0" w:qFormat="1"/>
+    <w:lsdException w:name="heading 1" w:semiHidden="0" w:uiPriority="9" w:unhideWhenUsed="0" w:qFormat="1"/>
+    <w:lsdException w:name="heading 2" w:uiPriority="9" w:qFormat="1"/>
+    <w:lsdException w:name="heading 3" w:uiPriority="9" w:qFormat="1"/>
+    <w:lsdException w:name="heading 4" w:uiPriority="9" w:qFormat="1"/>
+    <w:lsdException w:name="heading 5" w:uiPriority="9" w:qFormat="1"/>
+    <w:lsdException w:name="heading 6" w:uiPriority="9" w:qFormat="1"/>
+    <w:lsdException w:name="heading 7" w:uiPriority="9" w:qFormat="1"/>
+    <w:lsdException w:name="heading 8" w:uiPriority="9" w:qFormat="1"/>
+    <w:lsdException w:name="heading 9" w:uiPriority="9" w:qFormat="1"/>
+    <w:lsdException w:name="toc 1" w:uiPriority="39"/>
+    <w:lsdException w:name="toc 2" w:uiPriority="39"/>
+    <w:lsdException w:name="toc 3" w:uiPriority="39"/>
+    <w:lsdException w:name="toc 4" w:uiPriority="39"/>
+    <w:lsdException w:name="toc 5" w:uiPriority="39"/>
+    <w:lsdException w:name="toc 6" w:uiPriority="39"/>
+    <w:lsdException w:name="toc 7" w:uiPriority="39"/>
+    <w:lsdException w:name="toc 8" w:uiPriority="39"/>
+    <w:lsdException w:name="toc 9" w:uiPriority="39"/>
+    <w:lsdException w:name="footer" w:uiPriority="0"/>
+    <w:lsdException w:name="caption" w:uiPriority="35" w:qFormat="1"/>
+    <w:lsdException w:name="page number" w:uiPriority="0"/>
+    <w:lsdException w:name="Title" w:semiHidden="0" w:uiPriority="0" w:unhideWhenUsed="0" w:qFormat="1"/>
+    <w:lsdException w:name="Default Paragraph Font" w:uiPriority="1"/>
+    <w:lsdException w:name="Subtitle" w:semiHidden="0" w:uiPriority="11" w:unhideWhenUsed="0" w:qFormat="1"/>
+    <w:lsdException w:name="Strong" w:semiHidden="0" w:uiPriority="22" w:unhideWhenUsed="0" w:qFormat="1"/>
+    <w:lsdException w:name="Emphasis" w:semiHidden="0" w:uiPriority="20" w:unhideWhenUsed="0" w:qFormat="1"/>
+    <w:lsdException w:name="Table Grid" w:semiHidden="0" w:uiPriority="39" w:unhideWhenUsed="0"/>
+    <w:lsdException w:name="Placeholder Text" w:unhideWhenUsed="0"/>
+    <w:lsdException w:name="No Spacing" w:semiHidden="0" w:uiPriority="1" w:unhideWhenUsed="0" w:qFormat="1"/>
+    <w:lsdException w:name="Light Shading" w:semiHidden="0" w:uiPriority="60" w:unhideWhenUsed="0"/>
+    <w:lsdException w:name="Light List" w:semiHidden="0" w:uiPriority="61" w:unhideWhenUsed="0"/>
+    <w:lsdException w:name="Light Grid" w:semiHidden="0" w:uiPriority="62" w:unhideWhenUsed="0"/>
+    <w:lsdException w:name="Medium Shading 1" w:semiHidden="0" w:uiPriority="63" w:unhideWhenUsed="0"/>
+    <w:lsdException w:name="Medium Shading 2" w:semiHidden="0" w:uiPriority="64" w:unhideWhenUsed="0"/>
+    <w:lsdException w:name="Medium List 1" w:semiHidden="0" w:uiPriority="65" w:unhideWhenUsed="0"/>
+    <w:lsdException w:name="Medium List 2" w:semiHidden="0" w:uiPriority="66" w:unhideWhenUsed="0"/>
+    <w:lsdException w:name="Medium Grid 1" w:semiHidden="0" w:uiPriority="67" w:unhideWhenUsed="0"/>
+    <w:lsdException w:name="Medium Grid 2" w:semiHidden="0" w:uiPriority="68" w:unhideWhenUsed="0"/>
+    <w:lsdException w:name="Medium Grid 3" w:semiHidden="0" w:uiPriority="69" w:unhideWhenUsed="0"/>
+    <w:lsdException w:name="Dark List" w:semiHidden="0" w:uiPriority="70" w:unhideWhenUsed="0"/>
+    <w:lsdException w:name="Colorful Shading" w:semiHidden="0" w:uiPriority="71" w:unhideWhenUsed="0"/>
+    <w:lsdException w:name="Colorful List" w:semiHidden="0" w:uiPriority="72" w:unhideWhenUsed="0"/>
+    <w:lsdException w:name="Colorful Grid" w:semiHidden="0" w:uiPriority="73" w:unhideWhenUsed="0"/>
+    <w:lsdException w:name="Light Shading Accent 1" w:semiHidden="0" w:uiPriority="60" w:unhideWhenUsed="0"/>
+    <w:lsdException w:name="Light List Accent 1" w:semiHidden="0" w:uiPriority="61" w:unhideWhenUsed="0"/>
+    <w:lsdException w:name="Light Grid Accent 1" w:semiHidden="0" w:uiPriority="62" w:unhideWhenUsed="0"/>
+    <w:lsdException w:name="Medium Shading 1 Accent 1" w:semiHidden="0" w:uiPriority="63" w:unhideWhenUsed="0"/>
+    <w:lsdException w:name="Medium Shading 2 Accent 1" w:semiHidden="0" w:uiPriority="64" w:unhideWhenUsed="0"/>
+    <w:lsdException w:name="Medium List 1 Accent 1" w:semiHidden="0" w:uiPriority="65" w:unhideWhenUsed="0"/>
+    <w:lsdException w:name="Revision" w:unhideWhenUsed="0"/>
+    <w:lsdException w:name="List Paragraph" w:semiHidden="0" w:uiPriority="34" w:unhideWhenUsed="0" w:qFormat="1"/>
+    <w:lsdException w:name="Quote" w:semiHidden="0" w:uiPriority="29" w:unhideWhenUsed="0" w:qFormat="1"/>
+    <w:lsdException w:name="Intense Quote" w:semiHidden="0" w:uiPriority="30" w:unhideWhenUsed="0" w:qFormat="1"/>
+    <w:lsdException w:name="Medium List 2 Accent 1" w:semiHidden="0" w:uiPriority="66" w:unhideWhenUsed="0"/>
+    <w:lsdException w:name="Medium Grid 1 Accent 1" w:semiHidden="0" w:uiPriority="67" w:unhideWhenUsed="0"/>
+    <w:lsdException w:name="Medium Grid 2 Accent 1" w:semiHidden="0" w:uiPriority="68" w:unhideWhenUsed="0"/>
+    <w:lsdException w:name="Medium Grid 3 Accent 1" w:semiHidden="0" w:uiPriority="69" w:unhideWhenUsed="0"/>
+    <w:lsdException w:name="Dark List Accent 1" w:semiHidden="0" w:uiPriority="70" w:unhideWhenUsed="0"/>
+    <w:lsdException w:name="Colorful Shading Accent 1" w:semiHidden="0" w:uiPriority="71" w:unhideWhenUsed="0"/>
+    <w:lsdException w:name="Colorful List Accent 1" w:semiHidden="0" w:uiPriority="72" w:unhideWhenUsed="0"/>
+    <w:lsdException w:name="Colorful Grid Accent 1" w:semiHidden="0" w:uiPriority="73" w:unhideWhenUsed="0"/>
+    <w:lsdException w:name="Light Shading Accent 2" w:semiHidden="0" w:uiPriority="60" w:unhideWhenUsed="0"/>
+    <w:lsdException w:name="Light List Accent 2" w:semiHidden="0" w:uiPriority="61" w:unhideWhenUsed="0"/>
+    <w:lsdException w:name="Light Grid Accent 2" w:semiHidden="0" w:uiPriority="62" w:unhideWhenUsed="0"/>
+    <w:lsdException w:name="Medium Shading 1 Accent 2" w:semiHidden="0" w:uiPriority="63" w:unhideWhenUsed="0"/>
+    <w:lsdException w:name="Medium Shading 2 Accent 2" w:semiHidden="0" w:uiPriority="64" w:unhideWhenUsed="0"/>
+    <w:lsdException w:name="Medium List 1 Accent 2" w:semiHidden="0" w:uiPriority="65" w:unhideWhenUsed="0"/>
+    <w:lsdException w:name="Medium List 2 Accent 2" w:semiHidden="0" w:uiPriority="66" w:unhideWhenUsed="0"/>
+    <w:lsdException w:name="Medium Grid 1 Accent 2" w:semiHidden="0" w:uiPriority="67" w:unhideWhenUsed="0"/>
+    <w:lsdException w:name="Medium Grid 2 Accent 2" w:semiHidden="0" w:uiPriority="68" w:unhideWhenUsed="0"/>
+    <w:lsdException w:name="Medium Grid 3 Accent 2" w:semiHidden="0" w:uiPriority="69" w:unhideWhenUsed="0"/>
+    <w:lsdException w:name="Dark List Accent 2" w:semiHidden="0" w:uiPriority="70" w:unhideWhenUsed="0"/>
+    <w:lsdException w:name="Colorful Shading Accent 2" w:semiHidden="0" w:uiPriority="71" w:unhideWhenUsed="0"/>
+    <w:lsdException w:name="Colorful List Accent 2" w:semiHidden="0" w:uiPriority="72" w:unhideWhenUsed="0"/>
+    <w:lsdException w:name="Colorful Grid Accent 2" w:semiHidden="0" w:uiPriority="73" w:unhideWhenUsed="0"/>
+    <w:lsdException w:name="Light Shading Accent 3" w:semiHidden="0" w:uiPriority="60" w:unhideWhenUsed="0"/>
+    <w:lsdException w:name="Light List Accent 3" w:semiHidden="0" w:uiPriority="61" w:unhideWhenUsed="0"/>
+    <w:lsdException w:name="Light Grid Accent 3" w:semiHidden="0" w:uiPriority="62" w:unhideWhenUsed="0"/>
+    <w:lsdException w:name="Medium Shading 1 Accent 3" w:semiHidden="0" w:uiPriority="63" w:unhideWhenUsed="0"/>
+    <w:lsdException w:name="Medium Shading 2 Accent 3" w:semiHidden="0" w:uiPriority="64" w:unhideWhenUsed="0"/>
+    <w:lsdException w:name="Medium List 1 Accent 3" w:semiHidden="0" w:uiPriority="65" w:unhideWhenUsed="0"/>
+    <w:lsdException w:name="Medium List 2 Accent 3" w:semiHidden="0" w:uiPriority="66" w:unhideWhenUsed="0"/>
+    <w:lsdException w:name="Medium Grid 1 Accent 3" w:semiHidden="0" w:uiPriority="67" w:unhideWhenUsed="0"/>
+    <w:lsdException w:name="Medium Grid 2 Accent 3" w:semiHidden="0" w:uiPriority="68" w:unhideWhenUsed="0"/>
+    <w:lsdException w:name="Medium Grid 3 Accent 3" w:semiHidden="0" w:uiPriority="69" w:unhideWhenUsed="0"/>
+    <w:lsdException w:name="Dark List Accent 3" w:semiHidden="0" w:uiPriority="70" w:unhideWhenUsed="0"/>
+    <w:lsdException w:name="Colorful Shading Accent 3" w:semiHidden="0" w:uiPriority="71" w:unhideWhenUsed="0"/>
+    <w:lsdException w:name="Colorful List Accent 3" w:semiHidden="0" w:uiPriority="72" w:unhideWhenUsed="0"/>
+    <w:lsdException w:name="Colorful Grid Accent 3" w:semiHidden="0" w:uiPriority="73" w:unhideWhenUsed="0"/>
+    <w:lsdException w:name="Light Shading Accent 4" w:semiHidden="0" w:uiPriority="60" w:unhideWhenUsed="0"/>
+    <w:lsdException w:name="Light List Accent 4" w:semiHidden="0" w:uiPriority="61" w:unhideWhenUsed="0"/>
+    <w:lsdException w:name="Light Grid Accent 4" w:semiHidden="0" w:uiPriority="62" w:unhideWhenUsed="0"/>
+    <w:lsdException w:name="Medium Shading 1 Accent 4" w:semiHidden="0" w:uiPriority="63" w:unhideWhenUsed="0"/>
+    <w:lsdException w:name="Medium Shading 2 Accent 4" w:semiHidden="0" w:uiPriority="64" w:unhideWhenUsed="0"/>
+    <w:lsdException w:name="Medium List 1 Accent 4" w:semiHidden="0" w:uiPriority="65" w:unhideWhenUsed="0"/>
+    <w:lsdException w:name="Medium List 2 Accent 4" w:semiHidden="0" w:uiPriority="66" w:unhideWhenUsed="0"/>
+    <w:lsdException w:name="Medium Grid 1 Accent 4" w:semiHidden="0" w:uiPriority="67" w:unhideWhenUsed="0"/>
+    <w:lsdException w:name="Medium Grid 2 Accent 4" w:semiHidden="0" w:uiPriority="68" w:unhideWhenUsed="0"/>
+    <w:lsdException w:name="Medium Grid 3 Accent 4" w:semiHidden="0" w:uiPriority="69" w:unhideWhenUsed="0"/>
+    <w:lsdException w:name="Dark List Accent 4" w:semiHidden="0" w:uiPriority="70" w:unhideWhenUsed="0"/>
+    <w:lsdException w:name="Colorful Shading Accent 4" w:semiHidden="0" w:uiPriority="71" w:unhideWhenUsed="0"/>
+    <w:lsdException w:name="Colorful List Accent 4" w:semiHidden="0" w:uiPriority="72" w:unhideWhenUsed="0"/>
+    <w:lsdException w:name="Colorful Grid Accent 4" w:semiHidden="0" w:uiPriority="73" w:unhideWhenUsed="0"/>
+    <w:lsdException w:name="Light Shading Accent 5" w:semiHidden="0" w:uiPriority="60" w:unhideWhenUsed="0"/>
+    <w:lsdException w:name="Light List Accent 5" w:semiHidden="0" w:uiPriority="61" w:unhideWhenUsed="0"/>
+    <w:lsdException w:name="Light Grid Accent 5" w:semiHidden="0" w:uiPriority="62" w:unhideWhenUsed="0"/>
+    <w:lsdException w:name="Medium Shading 1 Accent 5" w:semiHidden="0" w:uiPriority="63" w:unhideWhenUsed="0"/>
+    <w:lsdException w:name="Medium Shading 2 Accent 5" w:semiHidden="0" w:uiPriority="64" w:unhideWhenUsed="0"/>
+    <w:lsdException w:name="Medium List 1 Accent 5" w:semiHidden="0" w:uiPriority="65" w:unhideWhenUsed="0"/>
+    <w:lsdException w:name="Medium List 2 Accent 5" w:semiHidden="0" w:uiPriority="66" w:unhideWhenUsed="0"/>
+    <w:lsdException w:name="Medium Grid 1 Accent 5" w:semiHidden="0" w:uiPriority="67" w:unhideWhenUsed="0"/>
+    <w:lsdException w:name="Medium Grid 2 Accent 5" w:semiHidden="0" w:uiPriority="68" w:unhideWhenUsed="0"/>
+    <w:lsdException w:name="Medium Grid 3 Accent 5" w:semiHidden="0" w:uiPriority="69" w:unhideWhenUsed="0"/>
+    <w:lsdException w:name="Dark List Accent 5" w:semiHidden="0" w:uiPriority="70" w:unhideWhenUsed="0"/>
+    <w:lsdException w:name="Colorful Shading Accent 5" w:semiHidden="0" w:uiPriority="71" w:unhideWhenUsed="0"/>
+    <w:lsdException w:name="Colorful List Accent 5" w:semiHidden="0" w:uiPriority="72" w:unhideWhenUsed="0"/>
+    <w:lsdException w:name="Colorful Grid Accent 5" w:semiHidden="0" w:uiPriority="73" w:unhideWhenUsed="0"/>
+    <w:lsdException w:name="Light Shading Accent 6" w:semiHidden="0" w:uiPriority="60" w:unhideWhenUsed="0"/>
+    <w:lsdException w:name="Light List Accent 6" w:semiHidden="0" w:uiPriority="61" w:unhideWhenUsed="0"/>
+    <w:lsdException w:name="Light Grid Accent 6" w:semiHidden="0" w:uiPriority="62" w:unhideWhenUsed="0"/>
+    <w:lsdException w:name="Medium Shading 1 Accent 6" w:semiHidden="0" w:uiPriority="63" w:unhideWhenUsed="0"/>
+    <w:lsdException w:name="Medium Shading 2 Accent 6" w:semiHidden="0" w:uiPriority="64" w:unhideWhenUsed="0"/>
+    <w:lsdException w:name="Medium List 1 Accent 6" w:semiHidden="0" w:uiPriority="65" w:unhideWhenUsed="0"/>
+    <w:lsdException w:name="Medium List 2 Accent 6" w:semiHidden="0" w:uiPriority="66" w:unhideWhenUsed="0"/>
+    <w:lsdException w:name="Medium Grid 1 Accent 6" w:semiHidden="0" w:uiPriority="67" w:unhideWhenUsed="0"/>
+    <w:lsdException w:name="Medium Grid 2 Accent 6" w:semiHidden="0" w:uiPriority="68" w:unhideWhenUsed="0"/>
+    <w:lsdException w:name="Medium Grid 3 Accent 6" w:semiHidden="0" w:uiPriority="69" w:unhideWhenUsed="0"/>
+    <w:lsdException w:name="Dark List Accent 6" w:semiHidden="0" w:uiPriority="70" w:unhideWhenUsed="0"/>
+    <w:lsdException w:name="Colorful Shading Accent 6" w:semiHidden="0" w:uiPriority="71" w:unhideWhenUsed="0"/>
+    <w:lsdException w:name="Colorful List Accent 6" w:semiHidden="0" w:uiPriority="72" w:unhideWhenUsed="0"/>
+    <w:lsdException w:name="Colorful Grid Accent 6" w:semiHidden="0" w:uiPriority="73" w:unhideWhenUsed="0"/>
+    <w:lsdException w:name="Subtle Emphasis" w:semiHidden="0" w:uiPriority="19" w:unhideWhenUsed="0" w:qFormat="1"/>
+    <w:lsdException w:name="Intense Emphasis" w:semiHidden="0" w:uiPriority="21" w:unhideWhenUsed="0" w:qFormat="1"/>
+    <w:lsdException w:name="Subtle Reference" w:semiHidden="0" w:uiPriority="31" w:unhideWhenUsed="0" w:qFormat="1"/>
+    <w:lsdException w:name="Intense Reference" w:semiHidden="0" w:uiPriority="32" w:unhideWhenUsed="0" w:qFormat="1"/>
+    <w:lsdException w:name="Book Title" w:semiHidden="0" w:uiPriority="33" w:unhideWhenUsed="0" w:qFormat="1"/>
+    <w:lsdException w:name="Bibliography" w:uiPriority="37"/>
+    <w:lsdException w:name="TOC Heading" w:uiPriority="39" w:qFormat="1"/>
+  </w:latentStyles>
+  <w:style w:type="paragraph" w:default="1" w:styleId="Normal">
+    <w:name w:val="Normal"/>
+    <w:qFormat/>
+  </w:style>
+  <w:style w:type="paragraph" w:styleId="Ttulo1">
+    <w:name w:val="heading 1"/>
+    <w:basedOn w:val="Normal"/>
+    <w:next w:val="Normal"/>
+    <w:link w:val="Ttulo1Car"/>
+    <w:uiPriority w:val="9"/>
+    <w:qFormat/>
+    <w:rsid w:val="00583A86"/>
+    <w:pPr>
+      <w:keepNext/>
+      <w:keepLines/>
+      <w:spacing w:before="240" w:after="0"/>
+      <w:outlineLvl w:val="0"/>
+    </w:pPr>
+    <w:rPr>
+      <w:rFonts w:asciiTheme="majorHAnsi" w:eastAsiaTheme="majorEastAsia" w:hAnsiTheme="majorHAnsi" w:cstheme="majorBidi"/>
+      <w:color w:val="2E74B5" w:themeColor="accent1" w:themeShade="BF"/>
+      <w:sz w:val="32"/>
+      <w:szCs w:val="32"/>
+    </w:rPr>
+  </w:style>
+  <w:style w:type="paragraph" w:styleId="Ttulo5">
+    <w:name w:val="heading 5"/>
+    <w:basedOn w:val="Normal"/>
+    <w:next w:val="Normal"/>
+    <w:link w:val="Ttulo5Car"/>
+    <w:uiPriority w:val="9"/>
+    <w:semiHidden/>
+    <w:unhideWhenUsed/>
+    <w:qFormat/>
+    <w:rsid w:val="00A107E3"/>
+    <w:pPr>
+      <w:keepNext/>
+      <w:keepLines/>
+      <w:spacing w:before="40" w:after="0"/>
+      <w:outlineLvl w:val="4"/>
+    </w:pPr>
+    <w:rPr>
+      <w:rFonts w:asciiTheme="majorHAnsi" w:eastAsiaTheme="majorEastAsia" w:hAnsiTheme="majorHAnsi" w:cstheme="majorBidi"/>
+      <w:color w:val="2E74B5" w:themeColor="accent1" w:themeShade="BF"/>
+    </w:rPr>
+  </w:style>
+  <w:style w:type="character" w:default="1" w:styleId="Fuentedeprrafopredeter">
+    <w:name w:val="Default Paragraph Font"/>
+    <w:uiPriority w:val="1"/>
+    <w:semiHidden/>
+    <w:unhideWhenUsed/>
+  </w:style>
+  <w:style w:type="table" w:default="1" w:styleId="Tablanormal">
+    <w:name w:val="Normal Table"/>
+    <w:uiPriority w:val="99"/>
+    <w:semiHidden/>
+    <w:unhideWhenUsed/>
+    <w:tblPr>
+      <w:tblInd w:w="0" w:type="dxa"/>
+      <w:tblCellMar>
+        <w:top w:w="0" w:type="dxa"/>
+        <w:left w:w="108" w:type="dxa"/>
+        <w:bottom w:w="0" w:type="dxa"/>
+        <w:right w:w="108" w:type="dxa"/>
+      </w:tblCellMar>
+    </w:tblPr>
+  </w:style>
+  <w:style w:type="numbering" w:default="1" w:styleId="Sinlista">
+    <w:name w:val="No List"/>
+    <w:uiPriority w:val="99"/>
+    <w:semiHidden/>
+    <w:unhideWhenUsed/>
+  </w:style>
+  <w:style w:type="paragraph" w:styleId="Sinespaciado">
+    <w:name w:val="No Spacing"/>
+    <w:uiPriority w:val="1"/>
+    <w:qFormat/>
+    <w:rsid w:val="00583A86"/>
+    <w:pPr>
+      <w:spacing w:after="0" w:line="240" w:lineRule="auto"/>
+    </w:pPr>
+  </w:style>
+  <w:style w:type="character" w:customStyle="1" w:styleId="Ttulo1Car">
+    <w:name w:val="Título 1 Car"/>
+    <w:basedOn w:val="Fuentedeprrafopredeter"/>
+    <w:link w:val="Ttulo1"/>
+    <w:uiPriority w:val="9"/>
+    <w:rsid w:val="00583A86"/>
+    <w:rPr>
+      <w:rFonts w:asciiTheme="majorHAnsi" w:eastAsiaTheme="majorEastAsia" w:hAnsiTheme="majorHAnsi" w:cstheme="majorBidi"/>
+      <w:color w:val="2E74B5" w:themeColor="accent1" w:themeShade="BF"/>
+      <w:sz w:val="32"/>
+      <w:szCs w:val="32"/>
+    </w:rPr>
+  </w:style>
+  <w:style w:type="paragraph" w:styleId="TtulodeTDC">
+    <w:name w:val="TOC Heading"/>
+    <w:basedOn w:val="Ttulo1"/>
+    <w:next w:val="Normal"/>
+    <w:uiPriority w:val="39"/>
+    <w:unhideWhenUsed/>
+    <w:qFormat/>
+    <w:rsid w:val="00583A86"/>
+    <w:pPr>
+      <w:outlineLvl w:val="9"/>
+    </w:pPr>
+    <w:rPr>
+      <w:lang w:eastAsia="es-EC"/>
+    </w:rPr>
+  </w:style>
+  <w:style w:type="table" w:styleId="Tablaconcuadrcula">
+    <w:name w:val="Table Grid"/>
+    <w:basedOn w:val="Tablanormal"/>
+    <w:uiPriority w:val="39"/>
+    <w:rsid w:val="00583A86"/>
+    <w:pPr>
+      <w:spacing w:after="0" w:line="240" w:lineRule="auto"/>
+    </w:pPr>
+    <w:tblPr>
+      <w:tblInd w:w="0" w:type="dxa"/>
+      <w:tblBorders>
+        <w:top w:val="single" w:sz="4" w:space="0" w:color="auto"/>
+        <w:left w:val="single" w:sz="4" w:space="0" w:color="auto"/>
+        <w:bottom w:val="single" w:sz="4" w:space="0" w:color="auto"/>
+        <w:right w:val="single" w:sz="4" w:space="0" w:color="auto"/>
+        <w:insideH w:val="single" w:sz="4" w:space="0" w:color="auto"/>
+        <w:insideV w:val="single" w:sz="4" w:space="0" w:color="auto"/>
+      </w:tblBorders>
+      <w:tblCellMar>
+        <w:top w:w="0" w:type="dxa"/>
+        <w:left w:w="108" w:type="dxa"/>
+        <w:bottom w:w="0" w:type="dxa"/>
+        <w:right w:w="108" w:type="dxa"/>
+      </w:tblCellMar>
+    </w:tblPr>
+  </w:style>
+  <w:style w:type="paragraph" w:styleId="Prrafodelista">
+    <w:name w:val="List Paragraph"/>
+    <w:basedOn w:val="Normal"/>
+    <w:uiPriority w:val="34"/>
+    <w:qFormat/>
+    <w:rsid w:val="00C1203A"/>
+    <w:pPr>
+      <w:ind w:left="720"/>
+      <w:contextualSpacing/>
+    </w:pPr>
+  </w:style>
+  <w:style w:type="paragraph" w:styleId="Subttulo">
+    <w:name w:val="Subtitle"/>
+    <w:basedOn w:val="Normal"/>
+    <w:next w:val="Normal"/>
+    <w:link w:val="SubttuloCar"/>
+    <w:uiPriority w:val="11"/>
+    <w:qFormat/>
+    <w:rsid w:val="00C34D55"/>
+    <w:pPr>
+      <w:numPr>
+        <w:ilvl w:val="1"/>
+      </w:numPr>
+    </w:pPr>
+    <w:rPr>
+      <w:rFonts w:eastAsiaTheme="minorEastAsia"/>
+      <w:color w:val="5A5A5A" w:themeColor="text1" w:themeTint="A5"/>
+      <w:spacing w:val="15"/>
+    </w:rPr>
+  </w:style>
+  <w:style w:type="character" w:customStyle="1" w:styleId="SubttuloCar">
+    <w:name w:val="Subtítulo Car"/>
+    <w:basedOn w:val="Fuentedeprrafopredeter"/>
+    <w:link w:val="Subttulo"/>
+    <w:uiPriority w:val="11"/>
+    <w:rsid w:val="00C34D55"/>
+    <w:rPr>
+      <w:rFonts w:eastAsiaTheme="minorEastAsia"/>
+      <w:color w:val="5A5A5A" w:themeColor="text1" w:themeTint="A5"/>
+      <w:spacing w:val="15"/>
+    </w:rPr>
+  </w:style>
+  <w:style w:type="paragraph" w:styleId="Revisin">
+    <w:name w:val="Revision"/>
+    <w:hidden/>
+    <w:uiPriority w:val="99"/>
+    <w:semiHidden/>
+    <w:rsid w:val="00C34D55"/>
+    <w:pPr>
+      <w:spacing w:after="0" w:line="240" w:lineRule="auto"/>
+    </w:pPr>
+  </w:style>
+  <w:style w:type="paragraph" w:styleId="Encabezado">
+    <w:name w:val="header"/>
+    <w:basedOn w:val="Normal"/>
+    <w:link w:val="EncabezadoCar"/>
+    <w:uiPriority w:val="99"/>
+    <w:unhideWhenUsed/>
+    <w:rsid w:val="00964E38"/>
+    <w:pPr>
+      <w:tabs>
+        <w:tab w:val="center" w:pos="4252"/>
+        <w:tab w:val="right" w:pos="8504"/>
+      </w:tabs>
+      <w:spacing w:after="0" w:line="240" w:lineRule="auto"/>
+    </w:pPr>
+  </w:style>
+  <w:style w:type="character" w:customStyle="1" w:styleId="EncabezadoCar">
+    <w:name w:val="Encabezado Car"/>
+    <w:basedOn w:val="Fuentedeprrafopredeter"/>
+    <w:link w:val="Encabezado"/>
+    <w:uiPriority w:val="99"/>
+    <w:rsid w:val="00964E38"/>
+  </w:style>
+  <w:style w:type="paragraph" w:styleId="Piedepgina">
+    <w:name w:val="footer"/>
+    <w:basedOn w:val="Normal"/>
+    <w:link w:val="PiedepginaCar"/>
+    <w:unhideWhenUsed/>
+    <w:rsid w:val="00964E38"/>
+    <w:pPr>
+      <w:tabs>
+        <w:tab w:val="center" w:pos="4252"/>
+        <w:tab w:val="right" w:pos="8504"/>
+      </w:tabs>
+      <w:spacing w:after="0" w:line="240" w:lineRule="auto"/>
+    </w:pPr>
+  </w:style>
+  <w:style w:type="character" w:customStyle="1" w:styleId="PiedepginaCar">
+    <w:name w:val="Pie de página Car"/>
+    <w:basedOn w:val="Fuentedeprrafopredeter"/>
+    <w:link w:val="Piedepgina"/>
+    <w:uiPriority w:val="99"/>
+    <w:rsid w:val="00964E38"/>
+  </w:style>
+  <w:style w:type="paragraph" w:styleId="TDC1">
+    <w:name w:val="toc 1"/>
+    <w:basedOn w:val="Normal"/>
+    <w:next w:val="Normal"/>
+    <w:autoRedefine/>
+    <w:uiPriority w:val="39"/>
+    <w:unhideWhenUsed/>
+    <w:rsid w:val="00964E38"/>
+    <w:pPr>
+      <w:spacing w:after="100"/>
+    </w:pPr>
+  </w:style>
+  <w:style w:type="character" w:styleId="Hipervnculo">
+    <w:name w:val="Hyperlink"/>
+    <w:basedOn w:val="Fuentedeprrafopredeter"/>
+    <w:uiPriority w:val="99"/>
+    <w:unhideWhenUsed/>
+    <w:rsid w:val="00964E38"/>
+    <w:rPr>
+      <w:color w:val="0563C1" w:themeColor="hyperlink"/>
+      <w:u w:val="single"/>
+    </w:rPr>
+  </w:style>
+  <w:style w:type="character" w:styleId="Nmerodepgina">
+    <w:name w:val="page number"/>
+    <w:basedOn w:val="Fuentedeprrafopredeter"/>
+    <w:rsid w:val="00964E38"/>
+  </w:style>
+  <w:style w:type="character" w:customStyle="1" w:styleId="Ttulo5Car">
+    <w:name w:val="Título 5 Car"/>
+    <w:basedOn w:val="Fuentedeprrafopredeter"/>
+    <w:link w:val="Ttulo5"/>
+    <w:uiPriority w:val="9"/>
+    <w:semiHidden/>
+    <w:rsid w:val="00A107E3"/>
+    <w:rPr>
+      <w:rFonts w:asciiTheme="majorHAnsi" w:eastAsiaTheme="majorEastAsia" w:hAnsiTheme="majorHAnsi" w:cstheme="majorBidi"/>
+      <w:color w:val="2E74B5" w:themeColor="accent1" w:themeShade="BF"/>
+    </w:rPr>
+  </w:style>
+  <w:style w:type="paragraph" w:styleId="Ttulo">
+    <w:name w:val="Title"/>
+    <w:basedOn w:val="Normal"/>
+    <w:link w:val="TtuloCar"/>
+    <w:qFormat/>
+    <w:rsid w:val="00A107E3"/>
+    <w:pPr>
+      <w:spacing w:after="0" w:line="240" w:lineRule="auto"/>
+      <w:jc w:val="center"/>
+    </w:pPr>
+    <w:rPr>
+      <w:rFonts w:ascii="Tahoma" w:eastAsia="Times New Roman" w:hAnsi="Tahoma" w:cs="Tahoma"/>
+      <w:b/>
+      <w:bCs/>
+      <w:sz w:val="28"/>
+      <w:szCs w:val="24"/>
+      <w:lang w:val="es-ES" w:eastAsia="es-ES"/>
+    </w:rPr>
+  </w:style>
+  <w:style w:type="character" w:customStyle="1" w:styleId="TtuloCar">
+    <w:name w:val="Título Car"/>
+    <w:basedOn w:val="Fuentedeprrafopredeter"/>
+    <w:link w:val="Ttulo"/>
     <w:rsid w:val="00A107E3"/>
     <w:rPr>
       <w:rFonts w:ascii="Tahoma" w:eastAsia="Times New Roman" w:hAnsi="Tahoma" w:cs="Tahoma"/>
@@ -12853,7 +13191,7 @@
   <a:extraClrSchemeLst/>
   <a:extLst>
     <a:ext uri="{05A4C25C-085E-4340-85A3-A5531E510DB2}">
-      <thm15:themeFamily xmlns:thm15="http://schemas.microsoft.com/office/thememl/2012/main" name="Office Theme" id="{62F939B6-93AF-4DB8-9C6B-D6C7DFDC589F}" vid="{4A3C46E8-61CC-4603-A589-7422A47A8E4A}"/>
+      <thm15:themeFamily xmlns:thm15="http://schemas.microsoft.com/office/thememl/2012/main" xmlns="" name="Office Theme" id="{62F939B6-93AF-4DB8-9C6B-D6C7DFDC589F}" vid="{4A3C46E8-61CC-4603-A589-7422A47A8E4A}"/>
     </a:ext>
   </a:extLst>
 </a:theme>
@@ -12864,7 +13202,7 @@
 </file>
 
 <file path=customXml/itemProps1.xml><?xml version="1.0" encoding="utf-8"?>
-<ds:datastoreItem xmlns:ds="http://schemas.openxmlformats.org/officeDocument/2006/customXml" ds:itemID="{31C97AC0-B3B8-4139-8BC5-231ED4117A8B}">
+<ds:datastoreItem xmlns:ds="http://schemas.openxmlformats.org/officeDocument/2006/customXml" ds:itemID="{B6F49C4C-6BA3-4578-9A17-4815B7338A1B}">
   <ds:schemaRefs>
     <ds:schemaRef ds:uri="http://schemas.openxmlformats.org/officeDocument/2006/bibliography"/>
   </ds:schemaRefs>

</xml_diff>

<commit_message>
actualizacion de doc y vistas
</commit_message>
<xml_diff>
--- a/PetMed.docx
+++ b/PetMed.docx
@@ -8940,9 +8940,9 @@
         </w:rPr>
         <w:drawing>
           <wp:inline distT="0" distB="0" distL="0" distR="0">
-            <wp:extent cx="3943901" cy="3458058"/>
-            <wp:effectExtent l="0" t="0" r="0" b="9525"/>
-            <wp:docPr id="9" name="0 Imagen"/>
+            <wp:extent cx="5400040" cy="2754630"/>
+            <wp:effectExtent l="0" t="0" r="0" b="7620"/>
+            <wp:docPr id="13" name="0 Imagen"/>
             <wp:cNvGraphicFramePr>
               <a:graphicFrameLocks xmlns:a="http://schemas.openxmlformats.org/drawingml/2006/main" noChangeAspect="1"/>
             </wp:cNvGraphicFramePr>
@@ -8968,7 +8968,7 @@
                   <pic:spPr>
                     <a:xfrm>
                       <a:off x="0" y="0"/>
-                      <a:ext cx="3943901" cy="3458058"/>
+                      <a:ext cx="5400040" cy="2754630"/>
                     </a:xfrm>
                     <a:prstGeom prst="rect">
                       <a:avLst/>
@@ -8987,8 +8987,6 @@
           <w:b/>
         </w:rPr>
       </w:pPr>
-      <w:bookmarkStart w:id="10" w:name="_GoBack"/>
-      <w:bookmarkEnd w:id="10"/>
     </w:p>
     <w:p>
       <w:pPr>
@@ -8996,10 +8994,27 @@
           <w:b/>
         </w:rPr>
       </w:pPr>
+    </w:p>
+    <w:p>
+      <w:pPr>
+        <w:rPr>
+          <w:b/>
+        </w:rPr>
+      </w:pPr>
+    </w:p>
+    <w:p>
+      <w:pPr>
+        <w:rPr>
+          <w:b/>
+        </w:rPr>
+      </w:pPr>
+      <w:bookmarkStart w:id="10" w:name="_GoBack"/>
+      <w:bookmarkEnd w:id="10"/>
       <w:r>
         <w:rPr>
           <w:b/>
         </w:rPr>
+        <w:lastRenderedPageBreak/>
         <w:t>VISTA DE REGISTRAR CITA</w:t>
       </w:r>
     </w:p>
@@ -9018,9 +9033,9 @@
         </w:rPr>
         <w:drawing>
           <wp:inline distT="0" distB="0" distL="0" distR="0">
-            <wp:extent cx="3924848" cy="2438741"/>
+            <wp:extent cx="4420217" cy="2762636"/>
             <wp:effectExtent l="0" t="0" r="0" b="0"/>
-            <wp:docPr id="10" name="0 Imagen"/>
+            <wp:docPr id="9" name="0 Imagen"/>
             <wp:cNvGraphicFramePr>
               <a:graphicFrameLocks xmlns:a="http://schemas.openxmlformats.org/drawingml/2006/main" noChangeAspect="1"/>
             </wp:cNvGraphicFramePr>
@@ -9046,7 +9061,7 @@
                   <pic:spPr>
                     <a:xfrm>
                       <a:off x="0" y="0"/>
-                      <a:ext cx="3924848" cy="2438741"/>
+                      <a:ext cx="4420217" cy="2762636"/>
                     </a:xfrm>
                     <a:prstGeom prst="rect">
                       <a:avLst/>
@@ -9470,7 +9485,7 @@
               <w:noProof/>
               <w:sz w:val="16"/>
             </w:rPr>
-            <w:t>14</w:t>
+            <w:t>15</w:t>
           </w:r>
           <w:r>
             <w:rPr>
@@ -9771,14 +9786,14 @@
         <v:path o:extrusionok="f" gradientshapeok="t" o:connecttype="rect"/>
         <o:lock v:ext="edit" aspectratio="t"/>
       </v:shapetype>
-      <v:shape id="_x0000_i1062" type="#_x0000_t75" style="width:81pt;height:81pt" o:bullet="t">
+      <v:shape id="_x0000_i1028" type="#_x0000_t75" style="width:81pt;height:81pt" o:bullet="t">
         <v:imagedata r:id="rId1" o:title="dog"/>
       </v:shape>
     </w:pict>
   </w:numPicBullet>
   <w:numPicBullet w:numPicBulletId="1">
     <w:pict>
-      <v:shape id="_x0000_i1063" type="#_x0000_t75" style="width:83pt;height:64pt" o:bullet="t">
+      <v:shape id="_x0000_i1029" type="#_x0000_t75" style="width:83pt;height:64pt" o:bullet="t">
         <v:imagedata r:id="rId2" o:title="dogjump"/>
       </v:shape>
     </w:pict>
@@ -13202,7 +13217,7 @@
 </file>
 
 <file path=customXml/itemProps1.xml><?xml version="1.0" encoding="utf-8"?>
-<ds:datastoreItem xmlns:ds="http://schemas.openxmlformats.org/officeDocument/2006/customXml" ds:itemID="{B6F49C4C-6BA3-4578-9A17-4815B7338A1B}">
+<ds:datastoreItem xmlns:ds="http://schemas.openxmlformats.org/officeDocument/2006/customXml" ds:itemID="{CAE997A3-64B4-4D0B-A690-6290A8877F2F}">
   <ds:schemaRefs>
     <ds:schemaRef ds:uri="http://schemas.openxmlformats.org/officeDocument/2006/bibliography"/>
   </ds:schemaRefs>

</xml_diff>

<commit_message>
Upload de ventanas(ingreso fisiologia,medicamentos)
</commit_message>
<xml_diff>
--- a/PetMed.docx
+++ b/PetMed.docx
@@ -8940,9 +8940,9 @@
         </w:rPr>
         <w:drawing>
           <wp:inline distT="0" distB="0" distL="0" distR="0">
-            <wp:extent cx="5400040" cy="2754630"/>
-            <wp:effectExtent l="0" t="0" r="0" b="7620"/>
-            <wp:docPr id="13" name="0 Imagen"/>
+            <wp:extent cx="5400040" cy="2948305"/>
+            <wp:effectExtent l="0" t="0" r="0" b="4445"/>
+            <wp:docPr id="10" name="0 Imagen"/>
             <wp:cNvGraphicFramePr>
               <a:graphicFrameLocks xmlns:a="http://schemas.openxmlformats.org/drawingml/2006/main" noChangeAspect="1"/>
             </wp:cNvGraphicFramePr>
@@ -8968,7 +8968,7 @@
                   <pic:spPr>
                     <a:xfrm>
                       <a:off x="0" y="0"/>
-                      <a:ext cx="5400040" cy="2754630"/>
+                      <a:ext cx="5400040" cy="2948305"/>
                     </a:xfrm>
                     <a:prstGeom prst="rect">
                       <a:avLst/>
@@ -9008,13 +9008,10 @@
           <w:b/>
         </w:rPr>
       </w:pPr>
-      <w:bookmarkStart w:id="10" w:name="_GoBack"/>
-      <w:bookmarkEnd w:id="10"/>
       <w:r>
         <w:rPr>
           <w:b/>
         </w:rPr>
-        <w:lastRenderedPageBreak/>
         <w:t>VISTA DE REGISTRAR CITA</w:t>
       </w:r>
     </w:p>
@@ -9076,6 +9073,7 @@
     </w:p>
     <w:p>
       <w:pPr>
+        <w:ind w:firstLine="708"/>
         <w:rPr>
           <w:b/>
         </w:rPr>
@@ -9143,9 +9141,183 @@
         </w:drawing>
       </w:r>
     </w:p>
+    <w:p/>
+    <w:p>
+      <w:pPr>
+        <w:tabs>
+          <w:tab w:val="left" w:pos="1862"/>
+        </w:tabs>
+      </w:pPr>
+    </w:p>
+    <w:p>
+      <w:pPr>
+        <w:ind w:firstLine="708"/>
+        <w:rPr>
+          <w:b/>
+        </w:rPr>
+      </w:pPr>
+    </w:p>
+    <w:p>
+      <w:pPr>
+        <w:ind w:firstLine="708"/>
+        <w:rPr>
+          <w:b/>
+        </w:rPr>
+      </w:pPr>
+      <w:r>
+        <w:rPr>
+          <w:b/>
+        </w:rPr>
+        <w:t>VISTA DE REGISTRAR MEDICAMENTOS</w:t>
+      </w:r>
+    </w:p>
+    <w:p>
+      <w:pPr>
+        <w:ind w:firstLine="708"/>
+        <w:rPr>
+          <w:b/>
+        </w:rPr>
+      </w:pPr>
+      <w:r>
+        <w:rPr>
+          <w:b/>
+          <w:noProof/>
+          <w:lang w:eastAsia="es-EC"/>
+        </w:rPr>
+        <w:drawing>
+          <wp:inline distT="0" distB="0" distL="0" distR="0">
+            <wp:extent cx="4058217" cy="2276793"/>
+            <wp:effectExtent l="0" t="0" r="0" b="9525"/>
+            <wp:docPr id="14" name="0 Imagen"/>
+            <wp:cNvGraphicFramePr>
+              <a:graphicFrameLocks xmlns:a="http://schemas.openxmlformats.org/drawingml/2006/main" noChangeAspect="1"/>
+            </wp:cNvGraphicFramePr>
+            <a:graphic xmlns:a="http://schemas.openxmlformats.org/drawingml/2006/main">
+              <a:graphicData uri="http://schemas.openxmlformats.org/drawingml/2006/picture">
+                <pic:pic xmlns:pic="http://schemas.openxmlformats.org/drawingml/2006/picture">
+                  <pic:nvPicPr>
+                    <pic:cNvPr id="0" name="ingreso_medicamentos.png"/>
+                    <pic:cNvPicPr/>
+                  </pic:nvPicPr>
+                  <pic:blipFill>
+                    <a:blip r:embed="rId19">
+                      <a:extLst>
+                        <a:ext uri="{28A0092B-C50C-407E-A947-70E740481C1C}">
+                          <a14:useLocalDpi xmlns:a14="http://schemas.microsoft.com/office/drawing/2010/main" val="0"/>
+                        </a:ext>
+                      </a:extLst>
+                    </a:blip>
+                    <a:stretch>
+                      <a:fillRect/>
+                    </a:stretch>
+                  </pic:blipFill>
+                  <pic:spPr>
+                    <a:xfrm>
+                      <a:off x="0" y="0"/>
+                      <a:ext cx="4058217" cy="2276793"/>
+                    </a:xfrm>
+                    <a:prstGeom prst="rect">
+                      <a:avLst/>
+                    </a:prstGeom>
+                  </pic:spPr>
+                </pic:pic>
+              </a:graphicData>
+            </a:graphic>
+          </wp:inline>
+        </w:drawing>
+      </w:r>
+    </w:p>
+    <w:p>
+      <w:pPr>
+        <w:ind w:firstLine="708"/>
+        <w:rPr>
+          <w:b/>
+        </w:rPr>
+      </w:pPr>
+      <w:r>
+        <w:rPr>
+          <w:b/>
+        </w:rPr>
+        <w:t xml:space="preserve">VISTA DE REGISTRAR </w:t>
+      </w:r>
+      <w:r>
+        <w:rPr>
+          <w:b/>
+        </w:rPr>
+        <w:t>FISIOLOGIA</w:t>
+      </w:r>
+    </w:p>
+    <w:p>
+      <w:pPr>
+        <w:ind w:firstLine="708"/>
+        <w:rPr>
+          <w:b/>
+        </w:rPr>
+      </w:pPr>
+      <w:r>
+        <w:rPr>
+          <w:b/>
+          <w:noProof/>
+          <w:lang w:eastAsia="es-EC"/>
+        </w:rPr>
+        <w:drawing>
+          <wp:inline distT="0" distB="0" distL="0" distR="0">
+            <wp:extent cx="4553586" cy="1638529"/>
+            <wp:effectExtent l="0" t="0" r="0" b="0"/>
+            <wp:docPr id="15" name="0 Imagen"/>
+            <wp:cNvGraphicFramePr>
+              <a:graphicFrameLocks xmlns:a="http://schemas.openxmlformats.org/drawingml/2006/main" noChangeAspect="1"/>
+            </wp:cNvGraphicFramePr>
+            <a:graphic xmlns:a="http://schemas.openxmlformats.org/drawingml/2006/main">
+              <a:graphicData uri="http://schemas.openxmlformats.org/drawingml/2006/picture">
+                <pic:pic xmlns:pic="http://schemas.openxmlformats.org/drawingml/2006/picture">
+                  <pic:nvPicPr>
+                    <pic:cNvPr id="0" name="ingreso_fisiologia.png"/>
+                    <pic:cNvPicPr/>
+                  </pic:nvPicPr>
+                  <pic:blipFill>
+                    <a:blip r:embed="rId20">
+                      <a:extLst>
+                        <a:ext uri="{28A0092B-C50C-407E-A947-70E740481C1C}">
+                          <a14:useLocalDpi xmlns:a14="http://schemas.microsoft.com/office/drawing/2010/main" val="0"/>
+                        </a:ext>
+                      </a:extLst>
+                    </a:blip>
+                    <a:stretch>
+                      <a:fillRect/>
+                    </a:stretch>
+                  </pic:blipFill>
+                  <pic:spPr>
+                    <a:xfrm>
+                      <a:off x="0" y="0"/>
+                      <a:ext cx="4553586" cy="1638529"/>
+                    </a:xfrm>
+                    <a:prstGeom prst="rect">
+                      <a:avLst/>
+                    </a:prstGeom>
+                  </pic:spPr>
+                </pic:pic>
+              </a:graphicData>
+            </a:graphic>
+          </wp:inline>
+        </w:drawing>
+      </w:r>
+    </w:p>
+    <w:p>
+      <w:pPr>
+        <w:tabs>
+          <w:tab w:val="left" w:pos="1862"/>
+        </w:tabs>
+      </w:pPr>
+      <w:r>
+        <w:tab/>
+      </w:r>
+      <w:bookmarkStart w:id="10" w:name="_GoBack"/>
+      <w:bookmarkEnd w:id="10"/>
+    </w:p>
     <w:sectPr>
-      <w:headerReference w:type="default" r:id="rId19"/>
-      <w:footerReference w:type="default" r:id="rId20"/>
+      <w:headerReference w:type="default" r:id="rId21"/>
+      <w:footerReference w:type="default" r:id="rId22"/>
       <w:pgSz w:w="11906" w:h="16838"/>
       <w:pgMar w:top="1417" w:right="1701" w:bottom="1417" w:left="1701" w:header="510" w:footer="708" w:gutter="0"/>
       <w:cols w:space="708"/>
@@ -9485,7 +9657,7 @@
               <w:noProof/>
               <w:sz w:val="16"/>
             </w:rPr>
-            <w:t>15</w:t>
+            <w:t>12</w:t>
           </w:r>
           <w:r>
             <w:rPr>
@@ -9546,7 +9718,7 @@
               <w:noProof/>
               <w:sz w:val="16"/>
             </w:rPr>
-            <w:t>15</w:t>
+            <w:t>16</w:t>
           </w:r>
           <w:r>
             <w:rPr>
@@ -13206,7 +13378,7 @@
   <a:extraClrSchemeLst/>
   <a:extLst>
     <a:ext uri="{05A4C25C-085E-4340-85A3-A5531E510DB2}">
-      <thm15:themeFamily xmlns:thm15="http://schemas.microsoft.com/office/thememl/2012/main" xmlns="" name="Office Theme" id="{62F939B6-93AF-4DB8-9C6B-D6C7DFDC589F}" vid="{4A3C46E8-61CC-4603-A589-7422A47A8E4A}"/>
+      <thm15:themeFamily xmlns="" xmlns:thm15="http://schemas.microsoft.com/office/thememl/2012/main" name="Office Theme" id="{62F939B6-93AF-4DB8-9C6B-D6C7DFDC589F}" vid="{4A3C46E8-61CC-4603-A589-7422A47A8E4A}"/>
     </a:ext>
   </a:extLst>
 </a:theme>
@@ -13217,7 +13389,7 @@
 </file>
 
 <file path=customXml/itemProps1.xml><?xml version="1.0" encoding="utf-8"?>
-<ds:datastoreItem xmlns:ds="http://schemas.openxmlformats.org/officeDocument/2006/customXml" ds:itemID="{CAE997A3-64B4-4D0B-A690-6290A8877F2F}">
+<ds:datastoreItem xmlns:ds="http://schemas.openxmlformats.org/officeDocument/2006/customXml" ds:itemID="{BFBA60DA-4B5F-4FD1-9206-3A614C5A616B}">
   <ds:schemaRefs>
     <ds:schemaRef ds:uri="http://schemas.openxmlformats.org/officeDocument/2006/bibliography"/>
   </ds:schemaRefs>

</xml_diff>